<commit_message>
Fix document templates (#29)
</commit_message>
<xml_diff>
--- a/src/main/resources/documents/Договор для ИП.docx
+++ b/src/main/resources/documents/Договор для ИП.docx
@@ -122,7 +122,6 @@
         </w:rPr>
         <w:t>Санкт-Петербург</w:t>
       </w:r>
-      <w:proofErr w:type="gramStart"/>
       <w:r>
         <w:rPr>
           <w:b/>
@@ -155,7 +154,6 @@
         </w:rPr>
         <w:t>_</w:t>
       </w:r>
-      <w:proofErr w:type="gramEnd"/>
       <w:r>
         <w:rPr>
           <w:b/>
@@ -577,11 +575,17 @@
           <w:kern w:val="2"/>
           <w:szCs w:val="24"/>
         </w:rPr>
-        <w:t>оказать услуги по ________________________</w:t>
+        <w:t xml:space="preserve">оказать услуги по </w:t>
       </w:r>
       <w:r>
         <w:rPr>
           <w:color w:val="000000"/>
+          <w:szCs w:val="24"/>
+        </w:rPr>
+        <w:t>NAME</w:t>
+      </w:r>
+      <w:r>
+        <w:rPr>
           <w:kern w:val="2"/>
           <w:szCs w:val="24"/>
         </w:rPr>
@@ -671,19 +675,8 @@
           <w:kern w:val="2"/>
           <w:szCs w:val="24"/>
         </w:rPr>
-        <w:t>(указывается при отсутствии технического задания</w:t>
-      </w:r>
-      <w:proofErr w:type="gramStart"/>
-      <w:r>
-        <w:rPr>
-          <w:i/>
-          <w:color w:val="FF0000"/>
-          <w:kern w:val="2"/>
-          <w:szCs w:val="24"/>
-        </w:rPr>
-        <w:t>)</w:t>
-      </w:r>
-      <w:proofErr w:type="gramEnd"/>
+        <w:t>(указывается при отсутствии технического задания)</w:t>
+      </w:r>
       <w:r>
         <w:rPr>
           <w:kern w:val="2"/>
@@ -1060,15 +1053,7 @@
         <w:t>емического лидерства “Приоритет</w:t>
       </w:r>
       <w:r>
-        <w:t xml:space="preserve">-2030” (Дополнительное соглашение </w:t>
-      </w:r>
-      <w:proofErr w:type="gramStart"/>
-      <w:r>
-        <w:t>№ 075-15-2021-1333</w:t>
-      </w:r>
-      <w:proofErr w:type="gramEnd"/>
-      <w:r>
-        <w:t>/4 от 07.05.22).</w:t>
+        <w:t>-2030” (Дополнительное соглашение № 075-15-2021-1333/4 от 07.05.22).</w:t>
       </w:r>
     </w:p>
     <w:p>
@@ -1734,7 +1719,102 @@
           <w:kern w:val="2"/>
           <w:szCs w:val="24"/>
         </w:rPr>
-        <w:t>2.5.1. Заказчик, на основании выставленного Исполнителем счета, в течение 10 (десяти) рабочих дней с момента подписания Договора перечисляет Исполнителю сумму аванса в размере 30% от цены Договора, указанной в пункте 2.1 Договора, что составляет __________________ (сумма прописью) рублей ___ копеек,</w:t>
+        <w:t xml:space="preserve">2.5.1. Заказчик, на основании выставленного Исполнителем счета, в течение 10 (десяти) рабочих дней с момента подписания Договора перечисляет Исполнителю сумму аванса в размере 30% от цены Договора, указанной в пункте 2.1 Договора, что составляет </w:t>
+      </w:r>
+      <w:r>
+        <w:rPr>
+          <w:i/>
+          <w:color w:val="FF0000"/>
+          <w:kern w:val="2"/>
+          <w:szCs w:val="24"/>
+          <w:lang w:val="en-US"/>
+        </w:rPr>
+        <w:t>RUBLEAVANCENUMB</w:t>
+      </w:r>
+      <w:r>
+        <w:rPr>
+          <w:i/>
+          <w:color w:val="FF0000"/>
+          <w:kern w:val="2"/>
+          <w:szCs w:val="24"/>
+        </w:rPr>
+        <w:t xml:space="preserve"> (</w:t>
+      </w:r>
+      <w:r>
+        <w:rPr>
+          <w:i/>
+          <w:color w:val="FF0000"/>
+          <w:kern w:val="2"/>
+          <w:szCs w:val="24"/>
+          <w:lang w:val="en-US"/>
+        </w:rPr>
+        <w:t>RUBAVANCE</w:t>
+      </w:r>
+      <w:r>
+        <w:rPr>
+          <w:i/>
+          <w:color w:val="FF0000"/>
+          <w:kern w:val="2"/>
+          <w:szCs w:val="24"/>
+        </w:rPr>
+        <w:t xml:space="preserve">) </w:t>
+      </w:r>
+      <w:r>
+        <w:rPr>
+          <w:i/>
+          <w:color w:val="FF0000"/>
+          <w:kern w:val="2"/>
+          <w:szCs w:val="24"/>
+          <w:lang w:val="en-US"/>
+        </w:rPr>
+        <w:t>AVANCERUB</w:t>
+      </w:r>
+      <w:r>
+        <w:rPr>
+          <w:i/>
+          <w:color w:val="FF0000"/>
+          <w:kern w:val="2"/>
+          <w:szCs w:val="24"/>
+        </w:rPr>
+        <w:t xml:space="preserve"> </w:t>
+      </w:r>
+      <w:r>
+        <w:rPr>
+          <w:i/>
+          <w:color w:val="FF0000"/>
+          <w:kern w:val="2"/>
+          <w:szCs w:val="24"/>
+          <w:lang w:val="en-US"/>
+        </w:rPr>
+        <w:t>COPEEKAVANCENUMB</w:t>
+      </w:r>
+      <w:r>
+        <w:rPr>
+          <w:i/>
+          <w:color w:val="FF0000"/>
+          <w:kern w:val="2"/>
+          <w:szCs w:val="24"/>
+        </w:rPr>
+        <w:t xml:space="preserve"> </w:t>
+      </w:r>
+      <w:r>
+        <w:rPr>
+          <w:i/>
+          <w:color w:val="FF0000"/>
+          <w:kern w:val="2"/>
+          <w:szCs w:val="24"/>
+          <w:lang w:val="en-US"/>
+        </w:rPr>
+        <w:t>AVANCECOP</w:t>
+      </w:r>
+      <w:r>
+        <w:rPr>
+          <w:i/>
+          <w:color w:val="FF0000"/>
+          <w:kern w:val="2"/>
+          <w:szCs w:val="24"/>
+        </w:rPr>
+        <w:t>,</w:t>
       </w:r>
       <w:r>
         <w:t xml:space="preserve"> </w:t>
@@ -1783,7 +1863,122 @@
           <w:kern w:val="2"/>
           <w:szCs w:val="24"/>
         </w:rPr>
-        <w:t>в размере 70% от цены Договора, указанной в пункте 2.1 Договора, что составляет __________________ (сумма прописью) рублей ___ копеек,</w:t>
+        <w:t xml:space="preserve">в размере 70% от цены Договора, указанной в пункте 2.1 Договора, что составляет </w:t>
+      </w:r>
+      <w:r>
+        <w:rPr>
+          <w:i/>
+          <w:color w:val="FF0000"/>
+          <w:kern w:val="2"/>
+          <w:szCs w:val="24"/>
+          <w:lang w:val="en-US"/>
+        </w:rPr>
+        <w:t>SEVENTYPERCRUBNUMB</w:t>
+      </w:r>
+      <w:r>
+        <w:rPr>
+          <w:i/>
+          <w:color w:val="FF0000"/>
+          <w:kern w:val="2"/>
+          <w:szCs w:val="24"/>
+        </w:rPr>
+        <w:t xml:space="preserve"> (</w:t>
+      </w:r>
+      <w:r>
+        <w:rPr>
+          <w:i/>
+          <w:color w:val="FF0000"/>
+          <w:kern w:val="2"/>
+          <w:szCs w:val="24"/>
+          <w:lang w:val="en-US"/>
+        </w:rPr>
+        <w:t>RUB</w:t>
+      </w:r>
+      <w:r>
+        <w:rPr>
+          <w:i/>
+          <w:color w:val="FF0000"/>
+          <w:kern w:val="2"/>
+          <w:szCs w:val="24"/>
+          <w:lang w:val="en-US"/>
+        </w:rPr>
+        <w:t>L</w:t>
+      </w:r>
+      <w:r>
+        <w:rPr>
+          <w:i/>
+          <w:color w:val="FF0000"/>
+          <w:kern w:val="2"/>
+          <w:szCs w:val="24"/>
+          <w:lang w:val="en-US"/>
+        </w:rPr>
+        <w:t>SEVENTYPERC</w:t>
+      </w:r>
+      <w:r>
+        <w:rPr>
+          <w:i/>
+          <w:color w:val="FF0000"/>
+          <w:kern w:val="2"/>
+          <w:szCs w:val="24"/>
+        </w:rPr>
+        <w:t xml:space="preserve">) </w:t>
+      </w:r>
+      <w:r>
+        <w:rPr>
+          <w:i/>
+          <w:color w:val="FF0000"/>
+          <w:kern w:val="2"/>
+          <w:szCs w:val="24"/>
+          <w:lang w:val="en-US"/>
+        </w:rPr>
+        <w:t>SEVENTYRUB</w:t>
+      </w:r>
+      <w:r>
+        <w:rPr>
+          <w:i/>
+          <w:color w:val="FF0000"/>
+          <w:kern w:val="2"/>
+          <w:szCs w:val="24"/>
+        </w:rPr>
+        <w:t xml:space="preserve"> </w:t>
+      </w:r>
+      <w:r>
+        <w:rPr>
+          <w:i/>
+          <w:color w:val="FF0000"/>
+          <w:kern w:val="2"/>
+          <w:szCs w:val="24"/>
+          <w:lang w:val="en-US"/>
+        </w:rPr>
+        <w:t>SEVENTYPERCCOPNUMB</w:t>
+      </w:r>
+      <w:r>
+        <w:rPr>
+          <w:i/>
+          <w:color w:val="FF0000"/>
+          <w:kern w:val="2"/>
+          <w:szCs w:val="24"/>
+        </w:rPr>
+        <w:t xml:space="preserve"> </w:t>
+      </w:r>
+      <w:r>
+        <w:rPr>
+          <w:i/>
+          <w:color w:val="FF0000"/>
+          <w:kern w:val="2"/>
+          <w:szCs w:val="24"/>
+          <w:lang w:val="en-US"/>
+        </w:rPr>
+        <w:t>SEVENTYCOP</w:t>
+      </w:r>
+      <w:r>
+        <w:rPr>
+          <w:i/>
+          <w:color w:val="FF0000"/>
+          <w:kern w:val="2"/>
+          <w:szCs w:val="24"/>
+        </w:rPr>
+        <w:t>,</w:t>
       </w:r>
       <w:r>
         <w:t xml:space="preserve"> </w:t>
@@ -1901,7 +2096,6 @@
         </w:rPr>
         <w:t xml:space="preserve"> за </w:t>
       </w:r>
-      <w:proofErr w:type="spellStart"/>
       <w:r>
         <w:rPr>
           <w:kern w:val="2"/>
@@ -1920,7 +2114,6 @@
         </w:rPr>
         <w:t>оказанные</w:t>
       </w:r>
-      <w:proofErr w:type="spellEnd"/>
       <w:r>
         <w:rPr>
           <w:kern w:val="2"/>
@@ -2684,39 +2877,9 @@
           <w:kern w:val="2"/>
           <w:sz w:val="24"/>
           <w:szCs w:val="24"/>
-          <w:lang w:eastAsia="ru-RU"/>
-        </w:rPr>
-        <w:t xml:space="preserve">Санкт-Петербург, </w:t>
-      </w:r>
-      <w:r>
-        <w:rPr>
-          <w:rFonts w:ascii="Times New Roman" w:eastAsia="Times New Roman" w:hAnsi="Times New Roman" w:cs="Times New Roman"/>
-          <w:kern w:val="2"/>
-          <w:sz w:val="24"/>
-          <w:szCs w:val="24"/>
-          <w:lang w:eastAsia="ru-RU"/>
-        </w:rPr>
-        <w:t>___________________</w:t>
-      </w:r>
-      <w:r>
-        <w:rPr>
-          <w:rFonts w:ascii="Times New Roman" w:eastAsia="Times New Roman" w:hAnsi="Times New Roman" w:cs="Times New Roman"/>
-          <w:kern w:val="2"/>
-          <w:sz w:val="24"/>
-          <w:szCs w:val="24"/>
-          <w:lang w:eastAsia="ru-RU"/>
-        </w:rPr>
-        <w:t xml:space="preserve">, </w:t>
-      </w:r>
-      <w:r>
-        <w:rPr>
-          <w:rFonts w:ascii="Times New Roman" w:eastAsia="Times New Roman" w:hAnsi="Times New Roman" w:cs="Times New Roman"/>
-          <w:kern w:val="2"/>
-          <w:sz w:val="24"/>
-          <w:szCs w:val="24"/>
-          <w:lang w:eastAsia="ru-RU"/>
-        </w:rPr>
-        <w:t>корп._______</w:t>
+          <w:lang w:val="en-US" w:eastAsia="ru-RU"/>
+        </w:rPr>
+        <w:t>PLACE</w:t>
       </w:r>
       <w:r>
         <w:rPr>
@@ -2810,25 +2973,7 @@
           <w:kern w:val="2"/>
           <w:szCs w:val="24"/>
         </w:rPr>
-        <w:t xml:space="preserve">Заказчику </w:t>
-      </w:r>
-      <w:proofErr w:type="gramStart"/>
-      <w:r>
-        <w:rPr>
-          <w:spacing w:val="-9"/>
-          <w:kern w:val="2"/>
-          <w:szCs w:val="24"/>
-        </w:rPr>
-        <w:t>счёт на оплату</w:t>
-      </w:r>
-      <w:proofErr w:type="gramEnd"/>
-      <w:r>
-        <w:rPr>
-          <w:spacing w:val="-9"/>
-          <w:kern w:val="2"/>
-          <w:szCs w:val="24"/>
-        </w:rPr>
-        <w:t xml:space="preserve"> </w:t>
+        <w:t xml:space="preserve">Заказчику счёт на оплату </w:t>
       </w:r>
       <w:r>
         <w:rPr>
@@ -4318,7 +4463,6 @@
         </w:rPr>
         <w:t>. </w:t>
       </w:r>
-      <w:proofErr w:type="gramStart"/>
       <w:r>
         <w:rPr>
           <w:rFonts w:cs="Calibri"/>
@@ -4343,17 +4487,7 @@
           <w:szCs w:val="24"/>
           <w:shd w:val="clear" w:color="auto" w:fill="FFFFFF"/>
         </w:rPr>
-        <w:t>,</w:t>
-      </w:r>
-      <w:proofErr w:type="gramEnd"/>
-      <w:r>
-        <w:rPr>
-          <w:color w:val="000000"/>
-          <w:kern w:val="2"/>
-          <w:szCs w:val="24"/>
-          <w:shd w:val="clear" w:color="auto" w:fill="FFFFFF"/>
-        </w:rPr>
-        <w:t xml:space="preserve"> Исполнитель в обязательном порядке уведомляет об этом Заказчика</w:t>
+        <w:t>, Исполнитель в обязательном порядке уведомляет об этом Заказчика</w:t>
       </w:r>
       <w:r>
         <w:rPr>
@@ -4475,25 +4609,7 @@
           <w:szCs w:val="24"/>
           <w:lang w:eastAsia="ar-SA"/>
         </w:rPr>
-        <w:t xml:space="preserve"> и </w:t>
-      </w:r>
-      <w:proofErr w:type="gramStart"/>
-      <w:r>
-        <w:rPr>
-          <w:kern w:val="2"/>
-          <w:szCs w:val="24"/>
-          <w:lang w:eastAsia="ar-SA"/>
-        </w:rPr>
-        <w:t>счет на оплату</w:t>
-      </w:r>
-      <w:proofErr w:type="gramEnd"/>
-      <w:r>
-        <w:rPr>
-          <w:kern w:val="2"/>
-          <w:szCs w:val="24"/>
-          <w:lang w:eastAsia="ar-SA"/>
-        </w:rPr>
-        <w:t xml:space="preserve"> </w:t>
+        <w:t xml:space="preserve"> и счет на оплату </w:t>
       </w:r>
       <w:r>
         <w:rPr>
@@ -5594,25 +5710,7 @@
           <w:kern w:val="2"/>
           <w:szCs w:val="24"/>
         </w:rPr>
-        <w:t xml:space="preserve"> (-</w:t>
-      </w:r>
-      <w:proofErr w:type="spellStart"/>
-      <w:r>
-        <w:rPr>
-          <w:color w:val="000000"/>
-          <w:kern w:val="2"/>
-          <w:szCs w:val="24"/>
-        </w:rPr>
-        <w:t>щемся</w:t>
-      </w:r>
-      <w:proofErr w:type="spellEnd"/>
-      <w:r>
-        <w:rPr>
-          <w:color w:val="000000"/>
-          <w:kern w:val="2"/>
-          <w:szCs w:val="24"/>
-        </w:rPr>
-        <w:t>)</w:t>
+        <w:t xml:space="preserve"> (-щемся)</w:t>
       </w:r>
       <w:r>
         <w:rPr>
@@ -7173,25 +7271,7 @@
           <w:kern w:val="2"/>
           <w:szCs w:val="24"/>
         </w:rPr>
-        <w:t xml:space="preserve">При расторжении Договора в случае возникновения обстоятельств непреодолимой силы Исполнитель в течение 5 (пяти) рабочих дней с момента возникновения указанных обстоятельств, обязан перечислить на расчётный счёт </w:t>
-      </w:r>
-      <w:proofErr w:type="gramStart"/>
-      <w:r>
-        <w:rPr>
-          <w:color w:val="FF0000"/>
-          <w:kern w:val="2"/>
-          <w:szCs w:val="24"/>
-        </w:rPr>
-        <w:t>Заказчика</w:t>
-      </w:r>
-      <w:proofErr w:type="gramEnd"/>
-      <w:r>
-        <w:rPr>
-          <w:color w:val="FF0000"/>
-          <w:kern w:val="2"/>
-          <w:szCs w:val="24"/>
-        </w:rPr>
-        <w:t xml:space="preserve"> указанный в разделе 1</w:t>
+        <w:t>При расторжении Договора в случае возникновения обстоятельств непреодолимой силы Исполнитель в течение 5 (пяти) рабочих дней с момента возникновения указанных обстоятельств, обязан перечислить на расчётный счёт Заказчика указанный в разделе 1</w:t>
       </w:r>
       <w:r>
         <w:rPr>
@@ -9941,22 +10021,11 @@
       <w:r>
         <w:rPr>
           <w:rFonts w:ascii="Times New Roman" w:hAnsi="Times New Roman"/>
-          <w:color w:val="FF0000"/>
-          <w:kern w:val="2"/>
-          <w:sz w:val="24"/>
-          <w:szCs w:val="24"/>
-        </w:rPr>
-        <w:t>________</w:t>
-      </w:r>
-      <w:r>
-        <w:rPr>
-          <w:rFonts w:ascii="Times New Roman" w:hAnsi="Times New Roman"/>
-          <w:color w:val="FF0000"/>
-          <w:kern w:val="2"/>
-          <w:sz w:val="24"/>
-          <w:szCs w:val="24"/>
-        </w:rPr>
-        <w:t>_</w:t>
+          <w:kern w:val="2"/>
+          <w:sz w:val="24"/>
+          <w:szCs w:val="24"/>
+        </w:rPr>
+        <w:t>DEADLINE</w:t>
       </w:r>
       <w:r>
         <w:rPr>
@@ -10860,8 +10929,19 @@
             </w:r>
           </w:p>
           <w:p>
+            <w:pPr>
+              <w:rPr>
+                <w:lang w:val="en-US"/>
+              </w:rPr>
+            </w:pPr>
             <w:r>
-              <w:t>БИК 014030106</w:t>
+              <w:t>БИК</w:t>
+            </w:r>
+            <w:r>
+              <w:rPr>
+                <w:lang w:val="en-US"/>
+              </w:rPr>
+              <w:t xml:space="preserve"> 014030106</w:t>
             </w:r>
           </w:p>
           <w:p>
@@ -10874,89 +10954,89 @@
               </w:rPr>
             </w:pPr>
             <w:r>
-              <w:t>к/с 40102810945370000005</w:t>
+              <w:t>к</w:t>
+            </w:r>
+            <w:r>
+              <w:rPr>
+                <w:lang w:val="en-US"/>
+              </w:rPr>
+              <w:t>/</w:t>
+            </w:r>
+            <w:r>
+              <w:t>с</w:t>
+            </w:r>
+            <w:r>
+              <w:rPr>
+                <w:lang w:val="en-US"/>
+              </w:rPr>
+              <w:t xml:space="preserve"> 40102810945370000005</w:t>
             </w:r>
           </w:p>
           <w:p>
             <w:pPr>
               <w:contextualSpacing/>
               <w:rPr>
-                <w:color w:val="000000"/>
-                <w:kern w:val="2"/>
-                <w:szCs w:val="24"/>
+                <w:lang w:val="en-US"/>
               </w:rPr>
             </w:pPr>
             <w:r>
               <w:rPr>
-                <w:color w:val="000000"/>
-                <w:kern w:val="2"/>
-                <w:szCs w:val="24"/>
-                <w:highlight w:val="yellow"/>
                 <w:lang w:val="en-US"/>
               </w:rPr>
-              <w:t>e</w:t>
+              <w:t xml:space="preserve">e-mail: </w:t>
             </w:r>
             <w:r>
               <w:rPr>
-                <w:color w:val="000000"/>
-                <w:kern w:val="2"/>
-                <w:szCs w:val="24"/>
-                <w:highlight w:val="yellow"/>
-              </w:rPr>
-              <w:t>-</w:t>
+                <w:lang w:val="en-US"/>
+              </w:rPr>
+              <w:t xml:space="preserve"> </w:t>
             </w:r>
             <w:r>
               <w:rPr>
-                <w:color w:val="000000"/>
-                <w:kern w:val="2"/>
-                <w:szCs w:val="24"/>
-                <w:highlight w:val="yellow"/>
                 <w:lang w:val="en-US"/>
               </w:rPr>
-              <w:t>mail</w:t>
-            </w:r>
-            <w:r>
-              <w:rPr>
-                <w:color w:val="000000"/>
-                <w:kern w:val="2"/>
-                <w:szCs w:val="24"/>
-                <w:highlight w:val="yellow"/>
-              </w:rPr>
-              <w:t>:</w:t>
-            </w:r>
-            <w:r>
-              <w:rPr>
-                <w:color w:val="000000"/>
-                <w:kern w:val="2"/>
-                <w:szCs w:val="24"/>
-              </w:rPr>
-              <w:t xml:space="preserve"> </w:t>
+              <w:t>DOCEMAIL</w:t>
             </w:r>
           </w:p>
           <w:p>
             <w:pPr>
               <w:contextualSpacing/>
               <w:rPr>
-                <w:kern w:val="2"/>
-                <w:szCs w:val="24"/>
+                <w:lang w:val="en-US"/>
               </w:rPr>
             </w:pPr>
+            <w:r>
+              <w:t>тел</w:t>
+            </w:r>
+            <w:r>
+              <w:rPr>
+                <w:lang w:val="en-US"/>
+              </w:rPr>
+              <w:t>.:</w:t>
+            </w:r>
             <w:r>
               <w:rPr>
                 <w:color w:val="000000"/>
                 <w:kern w:val="2"/>
                 <w:szCs w:val="24"/>
-                <w:highlight w:val="yellow"/>
-              </w:rPr>
-              <w:t>тел.:</w:t>
+                <w:lang w:val="en-US"/>
+              </w:rPr>
+              <w:t xml:space="preserve"> </w:t>
             </w:r>
             <w:r>
               <w:rPr>
                 <w:color w:val="000000"/>
                 <w:kern w:val="2"/>
                 <w:szCs w:val="24"/>
+                <w:lang w:val="en-US"/>
               </w:rPr>
               <w:t xml:space="preserve"> </w:t>
+            </w:r>
+            <w:r>
+              <w:rPr>
+                <w:lang w:val="en-US"/>
+              </w:rPr>
+              <w:t>DOCPRIVATEPHONE</w:t>
             </w:r>
           </w:p>
         </w:tc>
@@ -11009,12 +11089,12 @@
           </w:p>
           <w:p>
             <w:pPr>
-              <w:spacing w:before="240" w:after="240"/>
+              <w:spacing w:line="276" w:lineRule="auto"/>
+              <w:contextualSpacing/>
               <w:rPr>
                 <w:b/>
                 <w:kern w:val="2"/>
                 <w:szCs w:val="24"/>
-                <w:highlight w:val="yellow"/>
                 <w:lang w:val="en-US"/>
               </w:rPr>
             </w:pPr>
@@ -11024,7 +11104,6 @@
                 <w:kern w:val="2"/>
                 <w:szCs w:val="24"/>
               </w:rPr>
-              <w:lastRenderedPageBreak/>
               <w:t>ИП</w:t>
             </w:r>
             <w:r>
@@ -11061,6 +11140,7 @@
                 <w:kern w:val="2"/>
                 <w:szCs w:val="24"/>
               </w:rPr>
+              <w:lastRenderedPageBreak/>
               <w:t>Адрес</w:t>
             </w:r>
             <w:r>
@@ -11415,23 +11495,7 @@
                 <w:b/>
                 <w:kern w:val="2"/>
               </w:rPr>
-              <w:t>__________________/</w:t>
-            </w:r>
-            <w:proofErr w:type="gramStart"/>
-            <w:r>
-              <w:rPr>
-                <w:b/>
-                <w:kern w:val="2"/>
-              </w:rPr>
-              <w:t>А.И.</w:t>
-            </w:r>
-            <w:proofErr w:type="gramEnd"/>
-            <w:r>
-              <w:rPr>
-                <w:b/>
-                <w:kern w:val="2"/>
-              </w:rPr>
-              <w:t xml:space="preserve"> Боровков</w:t>
+              <w:t>__________________/А.И. Боровков</w:t>
             </w:r>
             <w:r>
               <w:rPr>
@@ -11452,11 +11516,10 @@
               <w:contextualSpacing/>
               <w:jc w:val="both"/>
               <w:rPr>
+                <w:b/>
                 <w:color w:val="000000"/>
                 <w:kern w:val="2"/>
                 <w:szCs w:val="24"/>
-                <w:highlight w:val="yellow"/>
-                <w:lang w:val="en-US"/>
               </w:rPr>
             </w:pPr>
             <w:r>
@@ -11480,10 +11543,10 @@
             </w:r>
             <w:r>
               <w:rPr>
+                <w:b/>
                 <w:color w:val="000000"/>
                 <w:kern w:val="2"/>
                 <w:szCs w:val="24"/>
-                <w:lang w:val="en-US"/>
               </w:rPr>
               <w:t>ENPREPRENEURINIC</w:t>
             </w:r>
@@ -11554,19 +11617,19 @@
             </w:r>
             <w:r>
               <w:rPr>
+                <w:b/>
                 <w:color w:val="000000"/>
                 <w:kern w:val="2"/>
                 <w:szCs w:val="24"/>
-                <w:lang w:val="en-US"/>
               </w:rPr>
               <w:t>INICE</w:t>
             </w:r>
             <w:r>
               <w:rPr>
+                <w:b/>
                 <w:color w:val="000000"/>
                 <w:kern w:val="2"/>
                 <w:szCs w:val="24"/>
-                <w:lang w:val="en-US"/>
               </w:rPr>
               <w:t>NPREPRENEUR</w:t>
             </w:r>
@@ -11744,7 +11807,7 @@
           <w:snapToGrid w:val="0"/>
           <w:szCs w:val="24"/>
         </w:rPr>
-        <w:t>на оказание услуг</w:t>
+        <w:t xml:space="preserve">на оказание </w:t>
       </w:r>
     </w:p>
     <w:p>
@@ -11768,8 +11831,16 @@
       <w:r>
         <w:rPr>
           <w:snapToGrid w:val="0"/>
-        </w:rPr>
-        <w:t>__________________________________________________________________________________</w:t>
+          <w:lang w:val="en-US"/>
+        </w:rPr>
+        <w:t>NA</w:t>
+      </w:r>
+      <w:r>
+        <w:rPr>
+          <w:snapToGrid w:val="0"/>
+          <w:lang w:val="en-US"/>
+        </w:rPr>
+        <w:t>MGENETIVE</w:t>
       </w:r>
     </w:p>
     <w:p>
@@ -13263,25 +13334,7 @@
                 <w:kern w:val="2"/>
                 <w:szCs w:val="24"/>
               </w:rPr>
-              <w:t>__________________/</w:t>
-            </w:r>
-            <w:proofErr w:type="gramStart"/>
-            <w:r>
-              <w:rPr>
-                <w:b/>
-                <w:kern w:val="2"/>
-                <w:szCs w:val="24"/>
-              </w:rPr>
-              <w:t>А.И.</w:t>
-            </w:r>
-            <w:proofErr w:type="gramEnd"/>
-            <w:r>
-              <w:rPr>
-                <w:b/>
-                <w:kern w:val="2"/>
-                <w:szCs w:val="24"/>
-              </w:rPr>
-              <w:t xml:space="preserve"> Боровков/</w:t>
+              <w:t>__________________/А.И. Боровков/</w:t>
             </w:r>
           </w:p>
         </w:tc>
@@ -13329,18 +13382,17 @@
               <w:spacing w:after="240"/>
               <w:contextualSpacing/>
               <w:rPr>
-                <w:kern w:val="2"/>
-                <w:szCs w:val="24"/>
-                <w:highlight w:val="yellow"/>
-                <w:lang w:val="en-US"/>
-              </w:rPr>
-            </w:pPr>
-            <w:r>
-              <w:rPr>
                 <w:b/>
                 <w:kern w:val="2"/>
                 <w:szCs w:val="24"/>
               </w:rPr>
+            </w:pPr>
+            <w:r>
+              <w:rPr>
+                <w:b/>
+                <w:kern w:val="2"/>
+                <w:szCs w:val="24"/>
+              </w:rPr>
               <w:t>ИП</w:t>
             </w:r>
             <w:r>
@@ -13348,15 +13400,14 @@
                 <w:b/>
                 <w:kern w:val="2"/>
                 <w:szCs w:val="24"/>
-                <w:lang w:val="en-US"/>
               </w:rPr>
               <w:t xml:space="preserve"> </w:t>
             </w:r>
             <w:r>
               <w:rPr>
+                <w:b/>
                 <w:kern w:val="2"/>
                 <w:szCs w:val="24"/>
-                <w:lang w:val="en-US"/>
               </w:rPr>
               <w:t>ENPREPRENEURFIO</w:t>
             </w:r>
@@ -13418,19 +13469,17 @@
             </w:r>
             <w:r>
               <w:rPr>
-                <w:color w:val="000000"/>
+                <w:b/>
                 <w:kern w:val="2"/>
                 <w:szCs w:val="24"/>
-                <w:lang w:val="en-US"/>
               </w:rPr>
               <w:t>INICE</w:t>
             </w:r>
             <w:r>
               <w:rPr>
-                <w:color w:val="000000"/>
+                <w:b/>
                 <w:kern w:val="2"/>
                 <w:szCs w:val="24"/>
-                <w:lang w:val="en-US"/>
               </w:rPr>
               <w:t>NPREPRENEUR</w:t>
             </w:r>
@@ -13502,25 +13551,7 @@
           <w:snapToGrid w:val="0"/>
           <w:szCs w:val="24"/>
         </w:rPr>
-        <w:t xml:space="preserve">техническое задание может быть дополнено приложениями (например, образцы форм отчетов и </w:t>
-      </w:r>
-      <w:proofErr w:type="gramStart"/>
-      <w:r>
-        <w:rPr>
-          <w:i/>
-          <w:snapToGrid w:val="0"/>
-          <w:szCs w:val="24"/>
-        </w:rPr>
-        <w:t>т.д.</w:t>
-      </w:r>
-      <w:proofErr w:type="gramEnd"/>
-      <w:r>
-        <w:rPr>
-          <w:i/>
-          <w:snapToGrid w:val="0"/>
-          <w:szCs w:val="24"/>
-        </w:rPr>
-        <w:t>);</w:t>
+        <w:t>техническое задание может быть дополнено приложениями (например, образцы форм отчетов и т.д.);</w:t>
       </w:r>
     </w:p>
     <w:p>
@@ -14395,25 +14426,7 @@
                 <w:kern w:val="2"/>
                 <w:szCs w:val="24"/>
               </w:rPr>
-              <w:t>__________________/</w:t>
-            </w:r>
-            <w:proofErr w:type="gramStart"/>
-            <w:r>
-              <w:rPr>
-                <w:b/>
-                <w:kern w:val="2"/>
-                <w:szCs w:val="24"/>
-              </w:rPr>
-              <w:t>А.И.</w:t>
-            </w:r>
-            <w:proofErr w:type="gramEnd"/>
-            <w:r>
-              <w:rPr>
-                <w:b/>
-                <w:kern w:val="2"/>
-                <w:szCs w:val="24"/>
-              </w:rPr>
-              <w:t xml:space="preserve"> Боровков/</w:t>
+              <w:t>__________________/А.И. Боровков/</w:t>
             </w:r>
           </w:p>
         </w:tc>
@@ -14442,9 +14455,9 @@
               <w:spacing w:after="240"/>
               <w:contextualSpacing/>
               <w:rPr>
+                <w:b/>
                 <w:kern w:val="2"/>
                 <w:szCs w:val="24"/>
-                <w:lang w:val="en-US"/>
               </w:rPr>
             </w:pPr>
             <w:r>
@@ -14466,9 +14479,9 @@
             </w:r>
             <w:r>
               <w:rPr>
+                <w:b/>
                 <w:kern w:val="2"/>
                 <w:szCs w:val="24"/>
-                <w:lang w:val="en-US"/>
               </w:rPr>
               <w:t>ENPREPRENEURFIO</w:t>
             </w:r>
@@ -14502,7 +14515,6 @@
                 <w:color w:val="FF0000"/>
                 <w:kern w:val="2"/>
                 <w:szCs w:val="24"/>
-                <w:lang w:val="en-US"/>
               </w:rPr>
             </w:pPr>
           </w:p>
@@ -14525,19 +14537,17 @@
             </w:r>
             <w:r>
               <w:rPr>
-                <w:color w:val="000000"/>
+                <w:b/>
                 <w:kern w:val="2"/>
                 <w:szCs w:val="24"/>
-                <w:lang w:val="en-US"/>
               </w:rPr>
               <w:t>INIC</w:t>
             </w:r>
             <w:r>
               <w:rPr>
-                <w:color w:val="000000"/>
+                <w:b/>
                 <w:kern w:val="2"/>
                 <w:szCs w:val="24"/>
-                <w:lang w:val="en-US"/>
               </w:rPr>
               <w:t>ENPREPRENEUR</w:t>
             </w:r>

</xml_diff>

<commit_message>
Fix NAMGENITIVE not being replaced
</commit_message>
<xml_diff>
--- a/src/main/resources/documents/Договор для ИП.docx
+++ b/src/main/resources/documents/Договор для ИП.docx
@@ -675,8 +675,19 @@
           <w:kern w:val="2"/>
           <w:szCs w:val="24"/>
         </w:rPr>
-        <w:t>(указывается при отсутствии технического задания)</w:t>
-      </w:r>
+        <w:t>(указывается при отсутствии технического задания</w:t>
+      </w:r>
+      <w:proofErr w:type="gramStart"/>
+      <w:r>
+        <w:rPr>
+          <w:i/>
+          <w:color w:val="FF0000"/>
+          <w:kern w:val="2"/>
+          <w:szCs w:val="24"/>
+        </w:rPr>
+        <w:t>)</w:t>
+      </w:r>
+      <w:proofErr w:type="gramEnd"/>
       <w:r>
         <w:rPr>
           <w:kern w:val="2"/>
@@ -1053,7 +1064,15 @@
         <w:t>емического лидерства “Приоритет</w:t>
       </w:r>
       <w:r>
-        <w:t>-2030” (Дополнительное соглашение № 075-15-2021-1333/4 от 07.05.22).</w:t>
+        <w:t xml:space="preserve">-2030” (Дополнительное соглашение </w:t>
+      </w:r>
+      <w:proofErr w:type="gramStart"/>
+      <w:r>
+        <w:t>№ 075-15-2021-1333</w:t>
+      </w:r>
+      <w:proofErr w:type="gramEnd"/>
+      <w:r>
+        <w:t>/4 от 07.05.22).</w:t>
       </w:r>
     </w:p>
     <w:p>
@@ -2096,6 +2115,7 @@
         </w:rPr>
         <w:t xml:space="preserve"> за </w:t>
       </w:r>
+      <w:proofErr w:type="spellStart"/>
       <w:r>
         <w:rPr>
           <w:kern w:val="2"/>
@@ -2114,6 +2134,7 @@
         </w:rPr>
         <w:t>оказанные</w:t>
       </w:r>
+      <w:proofErr w:type="spellEnd"/>
       <w:r>
         <w:rPr>
           <w:kern w:val="2"/>
@@ -2973,7 +2994,25 @@
           <w:kern w:val="2"/>
           <w:szCs w:val="24"/>
         </w:rPr>
-        <w:t xml:space="preserve">Заказчику счёт на оплату </w:t>
+        <w:t xml:space="preserve">Заказчику </w:t>
+      </w:r>
+      <w:proofErr w:type="gramStart"/>
+      <w:r>
+        <w:rPr>
+          <w:spacing w:val="-9"/>
+          <w:kern w:val="2"/>
+          <w:szCs w:val="24"/>
+        </w:rPr>
+        <w:t>счёт на оплату</w:t>
+      </w:r>
+      <w:proofErr w:type="gramEnd"/>
+      <w:r>
+        <w:rPr>
+          <w:spacing w:val="-9"/>
+          <w:kern w:val="2"/>
+          <w:szCs w:val="24"/>
+        </w:rPr>
+        <w:t xml:space="preserve"> </w:t>
       </w:r>
       <w:r>
         <w:rPr>
@@ -4463,6 +4502,7 @@
         </w:rPr>
         <w:t>. </w:t>
       </w:r>
+      <w:proofErr w:type="gramStart"/>
       <w:r>
         <w:rPr>
           <w:rFonts w:cs="Calibri"/>
@@ -4487,7 +4527,17 @@
           <w:szCs w:val="24"/>
           <w:shd w:val="clear" w:color="auto" w:fill="FFFFFF"/>
         </w:rPr>
-        <w:t>, Исполнитель в обязательном порядке уведомляет об этом Заказчика</w:t>
+        <w:t>,</w:t>
+      </w:r>
+      <w:proofErr w:type="gramEnd"/>
+      <w:r>
+        <w:rPr>
+          <w:color w:val="000000"/>
+          <w:kern w:val="2"/>
+          <w:szCs w:val="24"/>
+          <w:shd w:val="clear" w:color="auto" w:fill="FFFFFF"/>
+        </w:rPr>
+        <w:t xml:space="preserve"> Исполнитель в обязательном порядке уведомляет об этом Заказчика</w:t>
       </w:r>
       <w:r>
         <w:rPr>
@@ -4609,7 +4659,25 @@
           <w:szCs w:val="24"/>
           <w:lang w:eastAsia="ar-SA"/>
         </w:rPr>
-        <w:t xml:space="preserve"> и счет на оплату </w:t>
+        <w:t xml:space="preserve"> и </w:t>
+      </w:r>
+      <w:proofErr w:type="gramStart"/>
+      <w:r>
+        <w:rPr>
+          <w:kern w:val="2"/>
+          <w:szCs w:val="24"/>
+          <w:lang w:eastAsia="ar-SA"/>
+        </w:rPr>
+        <w:t>счет на оплату</w:t>
+      </w:r>
+      <w:proofErr w:type="gramEnd"/>
+      <w:r>
+        <w:rPr>
+          <w:kern w:val="2"/>
+          <w:szCs w:val="24"/>
+          <w:lang w:eastAsia="ar-SA"/>
+        </w:rPr>
+        <w:t xml:space="preserve"> </w:t>
       </w:r>
       <w:r>
         <w:rPr>
@@ -5710,7 +5778,25 @@
           <w:kern w:val="2"/>
           <w:szCs w:val="24"/>
         </w:rPr>
-        <w:t xml:space="preserve"> (-щемся)</w:t>
+        <w:t xml:space="preserve"> (-</w:t>
+      </w:r>
+      <w:proofErr w:type="spellStart"/>
+      <w:r>
+        <w:rPr>
+          <w:color w:val="000000"/>
+          <w:kern w:val="2"/>
+          <w:szCs w:val="24"/>
+        </w:rPr>
+        <w:t>щемся</w:t>
+      </w:r>
+      <w:proofErr w:type="spellEnd"/>
+      <w:r>
+        <w:rPr>
+          <w:color w:val="000000"/>
+          <w:kern w:val="2"/>
+          <w:szCs w:val="24"/>
+        </w:rPr>
+        <w:t>)</w:t>
       </w:r>
       <w:r>
         <w:rPr>
@@ -7271,7 +7357,25 @@
           <w:kern w:val="2"/>
           <w:szCs w:val="24"/>
         </w:rPr>
-        <w:t>При расторжении Договора в случае возникновения обстоятельств непреодолимой силы Исполнитель в течение 5 (пяти) рабочих дней с момента возникновения указанных обстоятельств, обязан перечислить на расчётный счёт Заказчика указанный в разделе 1</w:t>
+        <w:t xml:space="preserve">При расторжении Договора в случае возникновения обстоятельств непреодолимой силы Исполнитель в течение 5 (пяти) рабочих дней с момента возникновения указанных обстоятельств, обязан перечислить на расчётный счёт </w:t>
+      </w:r>
+      <w:proofErr w:type="gramStart"/>
+      <w:r>
+        <w:rPr>
+          <w:color w:val="FF0000"/>
+          <w:kern w:val="2"/>
+          <w:szCs w:val="24"/>
+        </w:rPr>
+        <w:t>Заказчика</w:t>
+      </w:r>
+      <w:proofErr w:type="gramEnd"/>
+      <w:r>
+        <w:rPr>
+          <w:color w:val="FF0000"/>
+          <w:kern w:val="2"/>
+          <w:szCs w:val="24"/>
+        </w:rPr>
+        <w:t xml:space="preserve"> указанный в разделе 1</w:t>
       </w:r>
       <w:r>
         <w:rPr>
@@ -11833,14 +11937,7 @@
           <w:snapToGrid w:val="0"/>
           <w:lang w:val="en-US"/>
         </w:rPr>
-        <w:t>NA</w:t>
-      </w:r>
-      <w:r>
-        <w:rPr>
-          <w:snapToGrid w:val="0"/>
-          <w:lang w:val="en-US"/>
-        </w:rPr>
-        <w:t>MGENETIVE</w:t>
+        <w:t>NAMGENITIVE</w:t>
       </w:r>
     </w:p>
     <w:p>
@@ -14699,7 +14796,13 @@
       <w:rPr>
         <w:noProof/>
       </w:rPr>
-      <w:t>11</w:t>
+      <w:t>1</w:t>
+    </w:r>
+    <w:r>
+      <w:rPr>
+        <w:noProof/>
+      </w:rPr>
+      <w:t>1</w:t>
     </w:r>
     <w:r>
       <w:fldChar w:fldCharType="end"/>

</xml_diff>

<commit_message>
Fix NAMGENITIVE not being replaced (#34)
</commit_message>
<xml_diff>
--- a/src/main/resources/documents/Договор для ИП.docx
+++ b/src/main/resources/documents/Договор для ИП.docx
@@ -675,8 +675,19 @@
           <w:kern w:val="2"/>
           <w:szCs w:val="24"/>
         </w:rPr>
-        <w:t>(указывается при отсутствии технического задания)</w:t>
-      </w:r>
+        <w:t>(указывается при отсутствии технического задания</w:t>
+      </w:r>
+      <w:proofErr w:type="gramStart"/>
+      <w:r>
+        <w:rPr>
+          <w:i/>
+          <w:color w:val="FF0000"/>
+          <w:kern w:val="2"/>
+          <w:szCs w:val="24"/>
+        </w:rPr>
+        <w:t>)</w:t>
+      </w:r>
+      <w:proofErr w:type="gramEnd"/>
       <w:r>
         <w:rPr>
           <w:kern w:val="2"/>
@@ -1053,7 +1064,15 @@
         <w:t>емического лидерства “Приоритет</w:t>
       </w:r>
       <w:r>
-        <w:t>-2030” (Дополнительное соглашение № 075-15-2021-1333/4 от 07.05.22).</w:t>
+        <w:t xml:space="preserve">-2030” (Дополнительное соглашение </w:t>
+      </w:r>
+      <w:proofErr w:type="gramStart"/>
+      <w:r>
+        <w:t>№ 075-15-2021-1333</w:t>
+      </w:r>
+      <w:proofErr w:type="gramEnd"/>
+      <w:r>
+        <w:t>/4 от 07.05.22).</w:t>
       </w:r>
     </w:p>
     <w:p>
@@ -2096,6 +2115,7 @@
         </w:rPr>
         <w:t xml:space="preserve"> за </w:t>
       </w:r>
+      <w:proofErr w:type="spellStart"/>
       <w:r>
         <w:rPr>
           <w:kern w:val="2"/>
@@ -2114,6 +2134,7 @@
         </w:rPr>
         <w:t>оказанные</w:t>
       </w:r>
+      <w:proofErr w:type="spellEnd"/>
       <w:r>
         <w:rPr>
           <w:kern w:val="2"/>
@@ -2973,7 +2994,25 @@
           <w:kern w:val="2"/>
           <w:szCs w:val="24"/>
         </w:rPr>
-        <w:t xml:space="preserve">Заказчику счёт на оплату </w:t>
+        <w:t xml:space="preserve">Заказчику </w:t>
+      </w:r>
+      <w:proofErr w:type="gramStart"/>
+      <w:r>
+        <w:rPr>
+          <w:spacing w:val="-9"/>
+          <w:kern w:val="2"/>
+          <w:szCs w:val="24"/>
+        </w:rPr>
+        <w:t>счёт на оплату</w:t>
+      </w:r>
+      <w:proofErr w:type="gramEnd"/>
+      <w:r>
+        <w:rPr>
+          <w:spacing w:val="-9"/>
+          <w:kern w:val="2"/>
+          <w:szCs w:val="24"/>
+        </w:rPr>
+        <w:t xml:space="preserve"> </w:t>
       </w:r>
       <w:r>
         <w:rPr>
@@ -4463,6 +4502,7 @@
         </w:rPr>
         <w:t>. </w:t>
       </w:r>
+      <w:proofErr w:type="gramStart"/>
       <w:r>
         <w:rPr>
           <w:rFonts w:cs="Calibri"/>
@@ -4487,7 +4527,17 @@
           <w:szCs w:val="24"/>
           <w:shd w:val="clear" w:color="auto" w:fill="FFFFFF"/>
         </w:rPr>
-        <w:t>, Исполнитель в обязательном порядке уведомляет об этом Заказчика</w:t>
+        <w:t>,</w:t>
+      </w:r>
+      <w:proofErr w:type="gramEnd"/>
+      <w:r>
+        <w:rPr>
+          <w:color w:val="000000"/>
+          <w:kern w:val="2"/>
+          <w:szCs w:val="24"/>
+          <w:shd w:val="clear" w:color="auto" w:fill="FFFFFF"/>
+        </w:rPr>
+        <w:t xml:space="preserve"> Исполнитель в обязательном порядке уведомляет об этом Заказчика</w:t>
       </w:r>
       <w:r>
         <w:rPr>
@@ -4609,7 +4659,25 @@
           <w:szCs w:val="24"/>
           <w:lang w:eastAsia="ar-SA"/>
         </w:rPr>
-        <w:t xml:space="preserve"> и счет на оплату </w:t>
+        <w:t xml:space="preserve"> и </w:t>
+      </w:r>
+      <w:proofErr w:type="gramStart"/>
+      <w:r>
+        <w:rPr>
+          <w:kern w:val="2"/>
+          <w:szCs w:val="24"/>
+          <w:lang w:eastAsia="ar-SA"/>
+        </w:rPr>
+        <w:t>счет на оплату</w:t>
+      </w:r>
+      <w:proofErr w:type="gramEnd"/>
+      <w:r>
+        <w:rPr>
+          <w:kern w:val="2"/>
+          <w:szCs w:val="24"/>
+          <w:lang w:eastAsia="ar-SA"/>
+        </w:rPr>
+        <w:t xml:space="preserve"> </w:t>
       </w:r>
       <w:r>
         <w:rPr>
@@ -5710,7 +5778,25 @@
           <w:kern w:val="2"/>
           <w:szCs w:val="24"/>
         </w:rPr>
-        <w:t xml:space="preserve"> (-щемся)</w:t>
+        <w:t xml:space="preserve"> (-</w:t>
+      </w:r>
+      <w:proofErr w:type="spellStart"/>
+      <w:r>
+        <w:rPr>
+          <w:color w:val="000000"/>
+          <w:kern w:val="2"/>
+          <w:szCs w:val="24"/>
+        </w:rPr>
+        <w:t>щемся</w:t>
+      </w:r>
+      <w:proofErr w:type="spellEnd"/>
+      <w:r>
+        <w:rPr>
+          <w:color w:val="000000"/>
+          <w:kern w:val="2"/>
+          <w:szCs w:val="24"/>
+        </w:rPr>
+        <w:t>)</w:t>
       </w:r>
       <w:r>
         <w:rPr>
@@ -7271,7 +7357,25 @@
           <w:kern w:val="2"/>
           <w:szCs w:val="24"/>
         </w:rPr>
-        <w:t>При расторжении Договора в случае возникновения обстоятельств непреодолимой силы Исполнитель в течение 5 (пяти) рабочих дней с момента возникновения указанных обстоятельств, обязан перечислить на расчётный счёт Заказчика указанный в разделе 1</w:t>
+        <w:t xml:space="preserve">При расторжении Договора в случае возникновения обстоятельств непреодолимой силы Исполнитель в течение 5 (пяти) рабочих дней с момента возникновения указанных обстоятельств, обязан перечислить на расчётный счёт </w:t>
+      </w:r>
+      <w:proofErr w:type="gramStart"/>
+      <w:r>
+        <w:rPr>
+          <w:color w:val="FF0000"/>
+          <w:kern w:val="2"/>
+          <w:szCs w:val="24"/>
+        </w:rPr>
+        <w:t>Заказчика</w:t>
+      </w:r>
+      <w:proofErr w:type="gramEnd"/>
+      <w:r>
+        <w:rPr>
+          <w:color w:val="FF0000"/>
+          <w:kern w:val="2"/>
+          <w:szCs w:val="24"/>
+        </w:rPr>
+        <w:t xml:space="preserve"> указанный в разделе 1</w:t>
       </w:r>
       <w:r>
         <w:rPr>
@@ -11833,14 +11937,7 @@
           <w:snapToGrid w:val="0"/>
           <w:lang w:val="en-US"/>
         </w:rPr>
-        <w:t>NA</w:t>
-      </w:r>
-      <w:r>
-        <w:rPr>
-          <w:snapToGrid w:val="0"/>
-          <w:lang w:val="en-US"/>
-        </w:rPr>
-        <w:t>MGENETIVE</w:t>
+        <w:t>NAMGENITIVE</w:t>
       </w:r>
     </w:p>
     <w:p>
@@ -14699,7 +14796,13 @@
       <w:rPr>
         <w:noProof/>
       </w:rPr>
-      <w:t>11</w:t>
+      <w:t>1</w:t>
+    </w:r>
+    <w:r>
+      <w:rPr>
+        <w:noProof/>
+      </w:rPr>
+      <w:t>1</w:t>
     </w:r>
     <w:r>
       <w:fldChar w:fldCharType="end"/>

</xml_diff>

<commit_message>
Add validation and fix 2 strings (#35)
</commit_message>
<xml_diff>
--- a/src/main/resources/documents/Договор для ИП.docx
+++ b/src/main/resources/documents/Договор для ИП.docx
@@ -1,6 +1,6 @@
 
 <file path=word/document.xml><?xml version="1.0" encoding="utf-8"?>
-<w:document xmlns:wpc="http://schemas.microsoft.com/office/word/2010/wordprocessingCanvas" xmlns:cx="http://schemas.microsoft.com/office/drawing/2014/chartex" xmlns:cx1="http://schemas.microsoft.com/office/drawing/2015/9/8/chartex" xmlns:cx2="http://schemas.microsoft.com/office/drawing/2015/10/21/chartex" xmlns:cx3="http://schemas.microsoft.com/office/drawing/2016/5/9/chartex" xmlns:cx4="http://schemas.microsoft.com/office/drawing/2016/5/10/chartex" xmlns:cx5="http://schemas.microsoft.com/office/drawing/2016/5/11/chartex" xmlns:cx6="http://schemas.microsoft.com/office/drawing/2016/5/12/chartex" xmlns:cx7="http://schemas.microsoft.com/office/drawing/2016/5/13/chartex" xmlns:cx8="http://schemas.microsoft.com/office/drawing/2016/5/14/chartex" xmlns:mc="http://schemas.openxmlformats.org/markup-compatibility/2006" xmlns:aink="http://schemas.microsoft.com/office/drawing/2016/ink" xmlns:am3d="http://schemas.microsoft.com/office/drawing/2017/model3d" xmlns:o="urn:schemas-microsoft-com:office:office" xmlns:oel="http://schemas.microsoft.com/office/2019/extlst" xmlns:r="http://schemas.openxmlformats.org/officeDocument/2006/relationships" xmlns:m="http://schemas.openxmlformats.org/officeDocument/2006/math" xmlns:v="urn:schemas-microsoft-com:vml" xmlns:wp14="http://schemas.microsoft.com/office/word/2010/wordprocessingDrawing" xmlns:wp="http://schemas.openxmlformats.org/drawingml/2006/wordprocessingDrawing" xmlns:w10="urn:schemas-microsoft-com:office:word" xmlns:w="http://schemas.openxmlformats.org/wordprocessingml/2006/main" xmlns:w14="http://schemas.microsoft.com/office/word/2010/wordml" xmlns:w15="http://schemas.microsoft.com/office/word/2012/wordml" xmlns:w16cex="http://schemas.microsoft.com/office/word/2018/wordml/cex" xmlns:w16cid="http://schemas.microsoft.com/office/word/2016/wordml/cid" xmlns:w16="http://schemas.microsoft.com/office/word/2018/wordml" xmlns:w16sdtdh="http://schemas.microsoft.com/office/word/2020/wordml/sdtdatahash" xmlns:w16se="http://schemas.microsoft.com/office/word/2015/wordml/symex" xmlns:wpg="http://schemas.microsoft.com/office/word/2010/wordprocessingGroup" xmlns:wpi="http://schemas.microsoft.com/office/word/2010/wordprocessingInk" xmlns:wne="http://schemas.microsoft.com/office/word/2006/wordml" xmlns:wps="http://schemas.microsoft.com/office/word/2010/wordprocessingShape" mc:Ignorable="w14 w15 w16se w16cid w16 w16cex w16sdtdh wp14">
+<w:document xmlns:wpc="http://schemas.microsoft.com/office/word/2010/wordprocessingCanvas" xmlns:mc="http://schemas.openxmlformats.org/markup-compatibility/2006" xmlns:o="urn:schemas-microsoft-com:office:office" xmlns:r="http://schemas.openxmlformats.org/officeDocument/2006/relationships" xmlns:m="http://schemas.openxmlformats.org/officeDocument/2006/math" xmlns:v="urn:schemas-microsoft-com:vml" xmlns:wp14="http://schemas.microsoft.com/office/word/2010/wordprocessingDrawing" xmlns:wp="http://schemas.openxmlformats.org/drawingml/2006/wordprocessingDrawing" xmlns:w10="urn:schemas-microsoft-com:office:word" xmlns:w="http://schemas.openxmlformats.org/wordprocessingml/2006/main" xmlns:w14="http://schemas.microsoft.com/office/word/2010/wordml" xmlns:wpg="http://schemas.microsoft.com/office/word/2010/wordprocessingGroup" xmlns:wpi="http://schemas.microsoft.com/office/word/2010/wordprocessingInk" xmlns:wne="http://schemas.microsoft.com/office/word/2006/wordml" xmlns:wps="http://schemas.microsoft.com/office/word/2010/wordprocessingShape" mc:Ignorable="w14 wp14">
   <w:body>
     <w:p>
       <w:pPr>
@@ -323,19 +323,13 @@
         </w:rPr>
         <w:t xml:space="preserve"> OGRNIPDATE</w:t>
       </w:r>
-      <w:r>
-        <w:rPr>
-          <w:i/>
+      <w:bookmarkStart w:id="0" w:name="_GoBack"/>
+      <w:bookmarkEnd w:id="0"/>
+      <w:r>
+        <w:rPr>
           <w:color w:val="000000"/>
           <w:kern w:val="2"/>
         </w:rPr>
-        <w:t>)</w:t>
-      </w:r>
-      <w:r>
-        <w:rPr>
-          <w:color w:val="000000"/>
-          <w:kern w:val="2"/>
-        </w:rPr>
         <w:t>,</w:t>
       </w:r>
       <w:r>
@@ -418,7 +412,7 @@
     </w:p>
     <w:p>
       <w:pPr>
-        <w:pStyle w:val="a5"/>
+        <w:pStyle w:val="13"/>
         <w:rPr>
           <w:color w:val="000000"/>
           <w:kern w:val="2"/>
@@ -450,7 +444,7 @@
     </w:p>
     <w:p>
       <w:pPr>
-        <w:pStyle w:val="a7"/>
+        <w:pStyle w:val="a6"/>
         <w:numPr>
           <w:ilvl w:val="1"/>
           <w:numId w:val="3"/>
@@ -653,7 +647,7 @@
     </w:p>
     <w:p>
       <w:pPr>
-        <w:pStyle w:val="a7"/>
+        <w:pStyle w:val="a6"/>
         <w:numPr>
           <w:ilvl w:val="1"/>
           <w:numId w:val="3"/>
@@ -675,19 +669,8 @@
           <w:kern w:val="2"/>
           <w:szCs w:val="24"/>
         </w:rPr>
-        <w:t>(указывается при отсутствии технического задания</w:t>
-      </w:r>
-      <w:proofErr w:type="gramStart"/>
-      <w:r>
-        <w:rPr>
-          <w:i/>
-          <w:color w:val="FF0000"/>
-          <w:kern w:val="2"/>
-          <w:szCs w:val="24"/>
-        </w:rPr>
-        <w:t>)</w:t>
-      </w:r>
-      <w:proofErr w:type="gramEnd"/>
+        <w:t>(указывается при отсутствии технического задания)</w:t>
+      </w:r>
       <w:r>
         <w:rPr>
           <w:kern w:val="2"/>
@@ -726,7 +709,7 @@
     </w:p>
     <w:p>
       <w:pPr>
-        <w:pStyle w:val="a7"/>
+        <w:pStyle w:val="a6"/>
         <w:tabs>
           <w:tab w:val="left" w:pos="1134"/>
         </w:tabs>
@@ -775,7 +758,7 @@
     </w:p>
     <w:p>
       <w:pPr>
-        <w:pStyle w:val="a7"/>
+        <w:pStyle w:val="a6"/>
         <w:tabs>
           <w:tab w:val="left" w:pos="1134"/>
         </w:tabs>
@@ -845,7 +828,7 @@
     </w:p>
     <w:p>
       <w:pPr>
-        <w:pStyle w:val="a7"/>
+        <w:pStyle w:val="a6"/>
         <w:numPr>
           <w:ilvl w:val="1"/>
           <w:numId w:val="3"/>
@@ -884,7 +867,7 @@
     </w:p>
     <w:p>
       <w:pPr>
-        <w:pStyle w:val="a7"/>
+        <w:pStyle w:val="a6"/>
         <w:numPr>
           <w:ilvl w:val="1"/>
           <w:numId w:val="3"/>
@@ -1042,7 +1025,7 @@
     </w:p>
     <w:p>
       <w:pPr>
-        <w:pStyle w:val="a7"/>
+        <w:pStyle w:val="a6"/>
         <w:numPr>
           <w:ilvl w:val="1"/>
           <w:numId w:val="3"/>
@@ -1058,26 +1041,26 @@
         </w:rPr>
       </w:pPr>
       <w:r>
-        <w:t>Оплата договора будет произведена за счет средств программы стратегического акад</w:t>
+        <w:t>Оплата договора будет произведена за счет сре</w:t>
+      </w:r>
+      <w:proofErr w:type="gramStart"/>
+      <w:r>
+        <w:t>дств пр</w:t>
+      </w:r>
+      <w:proofErr w:type="gramEnd"/>
+      <w:r>
+        <w:t>ограммы стратегического акад</w:t>
       </w:r>
       <w:r>
         <w:t>емического лидерства “Приоритет</w:t>
       </w:r>
       <w:r>
-        <w:t xml:space="preserve">-2030” (Дополнительное соглашение </w:t>
-      </w:r>
-      <w:proofErr w:type="gramStart"/>
-      <w:r>
-        <w:t>№ 075-15-2021-1333</w:t>
-      </w:r>
-      <w:proofErr w:type="gramEnd"/>
-      <w:r>
-        <w:t>/4 от 07.05.22).</w:t>
-      </w:r>
-    </w:p>
-    <w:p>
-      <w:pPr>
-        <w:pStyle w:val="a7"/>
+        <w:t>-2030” (Дополнительное соглашение № 075-15-2021-1333/4 от 07.05.22).</w:t>
+      </w:r>
+    </w:p>
+    <w:p>
+      <w:pPr>
+        <w:pStyle w:val="a6"/>
         <w:tabs>
           <w:tab w:val="left" w:pos="0"/>
         </w:tabs>
@@ -1824,6 +1807,7 @@
           <w:szCs w:val="24"/>
           <w:lang w:val="en-US"/>
         </w:rPr>
+        <w:lastRenderedPageBreak/>
         <w:t>AVANCECOP</w:t>
       </w:r>
       <w:r>
@@ -1866,7 +1850,6 @@
           <w:kern w:val="2"/>
           <w:szCs w:val="24"/>
         </w:rPr>
-        <w:lastRenderedPageBreak/>
         <w:t>2.5.2. Окончательная оплата оказанных Услуг</w:t>
       </w:r>
       <w:r>
@@ -2994,25 +2977,7 @@
           <w:kern w:val="2"/>
           <w:szCs w:val="24"/>
         </w:rPr>
-        <w:t xml:space="preserve">Заказчику </w:t>
-      </w:r>
-      <w:proofErr w:type="gramStart"/>
-      <w:r>
-        <w:rPr>
-          <w:spacing w:val="-9"/>
-          <w:kern w:val="2"/>
-          <w:szCs w:val="24"/>
-        </w:rPr>
-        <w:t>счёт на оплату</w:t>
-      </w:r>
-      <w:proofErr w:type="gramEnd"/>
-      <w:r>
-        <w:rPr>
-          <w:spacing w:val="-9"/>
-          <w:kern w:val="2"/>
-          <w:szCs w:val="24"/>
-        </w:rPr>
-        <w:t xml:space="preserve"> </w:t>
+        <w:t xml:space="preserve">Заказчику счёт на оплату </w:t>
       </w:r>
       <w:r>
         <w:rPr>
@@ -3921,6 +3886,7 @@
           <w:sz w:val="24"/>
           <w:szCs w:val="24"/>
         </w:rPr>
+        <w:lastRenderedPageBreak/>
         <w:t>3.</w:t>
       </w:r>
       <w:r>
@@ -4033,7 +3999,6 @@
           <w:sz w:val="24"/>
           <w:szCs w:val="24"/>
         </w:rPr>
-        <w:lastRenderedPageBreak/>
         <w:t>3.</w:t>
       </w:r>
       <w:r>
@@ -4502,7 +4467,6 @@
         </w:rPr>
         <w:t>. </w:t>
       </w:r>
-      <w:proofErr w:type="gramStart"/>
       <w:r>
         <w:rPr>
           <w:rFonts w:cs="Calibri"/>
@@ -4527,17 +4491,7 @@
           <w:szCs w:val="24"/>
           <w:shd w:val="clear" w:color="auto" w:fill="FFFFFF"/>
         </w:rPr>
-        <w:t>,</w:t>
-      </w:r>
-      <w:proofErr w:type="gramEnd"/>
-      <w:r>
-        <w:rPr>
-          <w:color w:val="000000"/>
-          <w:kern w:val="2"/>
-          <w:szCs w:val="24"/>
-          <w:shd w:val="clear" w:color="auto" w:fill="FFFFFF"/>
-        </w:rPr>
-        <w:t xml:space="preserve"> Исполнитель в обязательном порядке уведомляет об этом Заказчика</w:t>
+        <w:t>, Исполнитель в обязательном порядке уведомляет об этом Заказчика</w:t>
       </w:r>
       <w:r>
         <w:rPr>
@@ -4659,25 +4613,7 @@
           <w:szCs w:val="24"/>
           <w:lang w:eastAsia="ar-SA"/>
         </w:rPr>
-        <w:t xml:space="preserve"> и </w:t>
-      </w:r>
-      <w:proofErr w:type="gramStart"/>
-      <w:r>
-        <w:rPr>
-          <w:kern w:val="2"/>
-          <w:szCs w:val="24"/>
-          <w:lang w:eastAsia="ar-SA"/>
-        </w:rPr>
-        <w:t>счет на оплату</w:t>
-      </w:r>
-      <w:proofErr w:type="gramEnd"/>
-      <w:r>
-        <w:rPr>
-          <w:kern w:val="2"/>
-          <w:szCs w:val="24"/>
-          <w:lang w:eastAsia="ar-SA"/>
-        </w:rPr>
-        <w:t xml:space="preserve"> </w:t>
+        <w:t xml:space="preserve"> и счет на оплату </w:t>
       </w:r>
       <w:r>
         <w:rPr>
@@ -5340,7 +5276,7 @@
     </w:p>
     <w:p>
       <w:pPr>
-        <w:pStyle w:val="a7"/>
+        <w:pStyle w:val="a6"/>
         <w:ind w:left="0" w:firstLine="567"/>
         <w:jc w:val="both"/>
         <w:rPr>
@@ -5428,7 +5364,7 @@
     </w:p>
     <w:p>
       <w:pPr>
-        <w:pStyle w:val="a7"/>
+        <w:pStyle w:val="a6"/>
         <w:ind w:left="0" w:firstLine="567"/>
         <w:jc w:val="both"/>
         <w:rPr>
@@ -5439,6 +5375,7 @@
         <w:rPr>
           <w:kern w:val="2"/>
         </w:rPr>
+        <w:lastRenderedPageBreak/>
         <w:t>5.2.</w:t>
       </w:r>
       <w:r>
@@ -5504,7 +5441,7 @@
     </w:p>
     <w:p>
       <w:pPr>
-        <w:pStyle w:val="a7"/>
+        <w:pStyle w:val="a6"/>
         <w:rPr>
           <w:kern w:val="2"/>
         </w:rPr>
@@ -5528,7 +5465,6 @@
         <w:rPr>
           <w:kern w:val="2"/>
         </w:rPr>
-        <w:lastRenderedPageBreak/>
         <w:t xml:space="preserve">6. Требования к </w:t>
       </w:r>
       <w:r>
@@ -5875,7 +5811,7 @@
     </w:p>
     <w:p>
       <w:pPr>
-        <w:pStyle w:val="a7"/>
+        <w:pStyle w:val="a6"/>
         <w:ind w:left="0" w:firstLine="567"/>
         <w:jc w:val="both"/>
         <w:rPr>
@@ -6013,7 +5949,7 @@
     </w:p>
     <w:p>
       <w:pPr>
-        <w:pStyle w:val="a7"/>
+        <w:pStyle w:val="a6"/>
         <w:ind w:left="0" w:firstLine="567"/>
         <w:jc w:val="both"/>
         <w:rPr>
@@ -6041,7 +5977,7 @@
     </w:p>
     <w:p>
       <w:pPr>
-        <w:pStyle w:val="a7"/>
+        <w:pStyle w:val="a6"/>
         <w:ind w:left="0"/>
         <w:rPr>
           <w:kern w:val="2"/>
@@ -7038,6 +6974,7 @@
           <w:kern w:val="2"/>
           <w:lang w:val="ru-RU"/>
         </w:rPr>
+        <w:lastRenderedPageBreak/>
         <w:t>9</w:t>
       </w:r>
       <w:r>
@@ -7097,15 +7034,7 @@
           <w:kern w:val="2"/>
           <w:szCs w:val="24"/>
         </w:rPr>
-        <w:t xml:space="preserve">, обусловленное действием обстоятельств </w:t>
-      </w:r>
-      <w:r>
-        <w:rPr>
-          <w:kern w:val="2"/>
-          <w:szCs w:val="24"/>
-        </w:rPr>
-        <w:lastRenderedPageBreak/>
-        <w:t xml:space="preserve">непреодолимой силы, т.е. чрезвычайных и непредотвратимых при данных условиях обстоятельств, возникших помимо воли и желания Сторон и которые нельзя предвидеть или избежать, в том числе объявленная или фактическая война, гражданские волнения, эпидемии, блокада, эмбарго, пожары, землетрясения, наводнения и другие природные стихийные бедствия. </w:t>
+        <w:t xml:space="preserve">, обусловленное действием обстоятельств непреодолимой силы, т.е. чрезвычайных и непредотвратимых при данных условиях обстоятельств, возникших помимо воли и желания Сторон и которые нельзя предвидеть или избежать, в том числе объявленная или фактическая война, гражданские волнения, эпидемии, блокада, эмбарго, пожары, землетрясения, наводнения и другие природные стихийные бедствия. </w:t>
       </w:r>
     </w:p>
     <w:p>
@@ -7357,25 +7286,7 @@
           <w:kern w:val="2"/>
           <w:szCs w:val="24"/>
         </w:rPr>
-        <w:t xml:space="preserve">При расторжении Договора в случае возникновения обстоятельств непреодолимой силы Исполнитель в течение 5 (пяти) рабочих дней с момента возникновения указанных обстоятельств, обязан перечислить на расчётный счёт </w:t>
-      </w:r>
-      <w:proofErr w:type="gramStart"/>
-      <w:r>
-        <w:rPr>
-          <w:color w:val="FF0000"/>
-          <w:kern w:val="2"/>
-          <w:szCs w:val="24"/>
-        </w:rPr>
-        <w:t>Заказчика</w:t>
-      </w:r>
-      <w:proofErr w:type="gramEnd"/>
-      <w:r>
-        <w:rPr>
-          <w:color w:val="FF0000"/>
-          <w:kern w:val="2"/>
-          <w:szCs w:val="24"/>
-        </w:rPr>
-        <w:t xml:space="preserve"> указанный в разделе 1</w:t>
+        <w:t>При расторжении Договора в случае возникновения обстоятельств непреодолимой силы Исполнитель в течение 5 (пяти) рабочих дней с момента возникновения указанных обстоятельств, обязан перечислить на расчётный счёт Заказчика указанный в разделе 1</w:t>
       </w:r>
       <w:r>
         <w:rPr>
@@ -8231,6 +8142,7 @@
           <w:kern w:val="2"/>
           <w:szCs w:val="24"/>
         </w:rPr>
+        <w:lastRenderedPageBreak/>
         <w:t>1</w:t>
       </w:r>
       <w:r>
@@ -8361,7 +8273,6 @@
           <w:kern w:val="2"/>
           <w:szCs w:val="24"/>
         </w:rPr>
-        <w:lastRenderedPageBreak/>
         <w:t>1</w:t>
       </w:r>
       <w:r>
@@ -9748,6 +9659,7 @@
         <w:rPr>
           <w:szCs w:val="24"/>
         </w:rPr>
+        <w:lastRenderedPageBreak/>
         <w:t>1</w:t>
       </w:r>
       <w:r>
@@ -9781,7 +9693,6 @@
         <w:rPr>
           <w:szCs w:val="24"/>
         </w:rPr>
-        <w:lastRenderedPageBreak/>
         <w:t>1</w:t>
       </w:r>
       <w:r>
@@ -10982,7 +10893,6 @@
                 <w:sz w:val="24"/>
                 <w:szCs w:val="24"/>
               </w:rPr>
-              <w:lastRenderedPageBreak/>
               <w:t xml:space="preserve">Адрес: </w:t>
             </w:r>
             <w:r>
@@ -11244,7 +11154,6 @@
                 <w:kern w:val="2"/>
                 <w:szCs w:val="24"/>
               </w:rPr>
-              <w:lastRenderedPageBreak/>
               <w:t>Адрес</w:t>
             </w:r>
             <w:r>
@@ -11554,7 +11463,6 @@
                 <w:sz w:val="24"/>
                 <w:szCs w:val="24"/>
               </w:rPr>
-              <w:lastRenderedPageBreak/>
               <w:t xml:space="preserve">Проректор по </w:t>
             </w:r>
             <w:r>
@@ -11768,7 +11676,7 @@
           <w:lang w:val="en-US"/>
         </w:rPr>
         <w:sectPr>
-          <w:footerReference w:type="default" r:id="rId8"/>
+          <w:footerReference w:type="default" r:id="rId9"/>
           <w:pgSz w:w="11906" w:h="16838"/>
           <w:pgMar w:top="567" w:right="851" w:bottom="1134" w:left="1701" w:header="709" w:footer="125" w:gutter="0"/>
           <w:cols w:space="708"/>
@@ -12423,10 +12331,10 @@
         <w:tblLook w:val="01E0" w:firstRow="1" w:lastRow="1" w:firstColumn="1" w:lastColumn="1" w:noHBand="0" w:noVBand="0"/>
       </w:tblPr>
       <w:tblGrid>
-        <w:gridCol w:w="749"/>
-        <w:gridCol w:w="3970"/>
-        <w:gridCol w:w="3188"/>
-        <w:gridCol w:w="2084"/>
+        <w:gridCol w:w="762"/>
+        <w:gridCol w:w="4062"/>
+        <w:gridCol w:w="3260"/>
+        <w:gridCol w:w="2129"/>
       </w:tblGrid>
       <w:tr>
         <w:trPr>
@@ -13770,9 +13678,9 @@
           <w:szCs w:val="24"/>
         </w:rPr>
         <w:sectPr>
-          <w:headerReference w:type="default" r:id="rId9"/>
-          <w:footerReference w:type="even" r:id="rId10"/>
-          <w:footerReference w:type="default" r:id="rId11"/>
+          <w:headerReference w:type="default" r:id="rId10"/>
+          <w:footerReference w:type="even" r:id="rId11"/>
+          <w:footerReference w:type="default" r:id="rId12"/>
           <w:pgSz w:w="11906" w:h="16838" w:code="9"/>
           <w:pgMar w:top="1418" w:right="567" w:bottom="851" w:left="1134" w:header="567" w:footer="567" w:gutter="0"/>
           <w:cols w:space="720"/>
@@ -14686,7 +14594,7 @@
 </file>
 
 <file path=word/endnotes.xml><?xml version="1.0" encoding="utf-8"?>
-<w:endnotes xmlns:wpc="http://schemas.microsoft.com/office/word/2010/wordprocessingCanvas" xmlns:cx="http://schemas.microsoft.com/office/drawing/2014/chartex" xmlns:cx1="http://schemas.microsoft.com/office/drawing/2015/9/8/chartex" xmlns:cx2="http://schemas.microsoft.com/office/drawing/2015/10/21/chartex" xmlns:cx3="http://schemas.microsoft.com/office/drawing/2016/5/9/chartex" xmlns:cx4="http://schemas.microsoft.com/office/drawing/2016/5/10/chartex" xmlns:cx5="http://schemas.microsoft.com/office/drawing/2016/5/11/chartex" xmlns:cx6="http://schemas.microsoft.com/office/drawing/2016/5/12/chartex" xmlns:cx7="http://schemas.microsoft.com/office/drawing/2016/5/13/chartex" xmlns:cx8="http://schemas.microsoft.com/office/drawing/2016/5/14/chartex" xmlns:mc="http://schemas.openxmlformats.org/markup-compatibility/2006" xmlns:aink="http://schemas.microsoft.com/office/drawing/2016/ink" xmlns:am3d="http://schemas.microsoft.com/office/drawing/2017/model3d" xmlns:o="urn:schemas-microsoft-com:office:office" xmlns:oel="http://schemas.microsoft.com/office/2019/extlst" xmlns:r="http://schemas.openxmlformats.org/officeDocument/2006/relationships" xmlns:m="http://schemas.openxmlformats.org/officeDocument/2006/math" xmlns:v="urn:schemas-microsoft-com:vml" xmlns:wp14="http://schemas.microsoft.com/office/word/2010/wordprocessingDrawing" xmlns:wp="http://schemas.openxmlformats.org/drawingml/2006/wordprocessingDrawing" xmlns:w10="urn:schemas-microsoft-com:office:word" xmlns:w="http://schemas.openxmlformats.org/wordprocessingml/2006/main" xmlns:w14="http://schemas.microsoft.com/office/word/2010/wordml" xmlns:w15="http://schemas.microsoft.com/office/word/2012/wordml" xmlns:w16cex="http://schemas.microsoft.com/office/word/2018/wordml/cex" xmlns:w16cid="http://schemas.microsoft.com/office/word/2016/wordml/cid" xmlns:w16="http://schemas.microsoft.com/office/word/2018/wordml" xmlns:w16sdtdh="http://schemas.microsoft.com/office/word/2020/wordml/sdtdatahash" xmlns:w16se="http://schemas.microsoft.com/office/word/2015/wordml/symex" xmlns:wpg="http://schemas.microsoft.com/office/word/2010/wordprocessingGroup" xmlns:wpi="http://schemas.microsoft.com/office/word/2010/wordprocessingInk" xmlns:wne="http://schemas.microsoft.com/office/word/2006/wordml" xmlns:wps="http://schemas.microsoft.com/office/word/2010/wordprocessingShape" mc:Ignorable="w14 w15 w16se w16cid w16 w16cex w16sdtdh wp14">
+<w:endnotes xmlns:wpc="http://schemas.microsoft.com/office/word/2010/wordprocessingCanvas" xmlns:mc="http://schemas.openxmlformats.org/markup-compatibility/2006" xmlns:o="urn:schemas-microsoft-com:office:office" xmlns:r="http://schemas.openxmlformats.org/officeDocument/2006/relationships" xmlns:m="http://schemas.openxmlformats.org/officeDocument/2006/math" xmlns:v="urn:schemas-microsoft-com:vml" xmlns:wp14="http://schemas.microsoft.com/office/word/2010/wordprocessingDrawing" xmlns:wp="http://schemas.openxmlformats.org/drawingml/2006/wordprocessingDrawing" xmlns:w10="urn:schemas-microsoft-com:office:word" xmlns:w="http://schemas.openxmlformats.org/wordprocessingml/2006/main" xmlns:w14="http://schemas.microsoft.com/office/word/2010/wordml" xmlns:wpg="http://schemas.microsoft.com/office/word/2010/wordprocessingGroup" xmlns:wpi="http://schemas.microsoft.com/office/word/2010/wordprocessingInk" xmlns:wne="http://schemas.microsoft.com/office/word/2006/wordml" xmlns:wps="http://schemas.microsoft.com/office/word/2010/wordprocessingShape" mc:Ignorable="w14 wp14">
   <w:endnote w:type="separator" w:id="-1">
     <w:p>
       <w:r>
@@ -14705,10 +14613,10 @@
 </file>
 
 <file path=word/footer1.xml><?xml version="1.0" encoding="utf-8"?>
-<w:ftr xmlns:wpc="http://schemas.microsoft.com/office/word/2010/wordprocessingCanvas" xmlns:cx="http://schemas.microsoft.com/office/drawing/2014/chartex" xmlns:cx1="http://schemas.microsoft.com/office/drawing/2015/9/8/chartex" xmlns:cx2="http://schemas.microsoft.com/office/drawing/2015/10/21/chartex" xmlns:cx3="http://schemas.microsoft.com/office/drawing/2016/5/9/chartex" xmlns:cx4="http://schemas.microsoft.com/office/drawing/2016/5/10/chartex" xmlns:cx5="http://schemas.microsoft.com/office/drawing/2016/5/11/chartex" xmlns:cx6="http://schemas.microsoft.com/office/drawing/2016/5/12/chartex" xmlns:cx7="http://schemas.microsoft.com/office/drawing/2016/5/13/chartex" xmlns:cx8="http://schemas.microsoft.com/office/drawing/2016/5/14/chartex" xmlns:mc="http://schemas.openxmlformats.org/markup-compatibility/2006" xmlns:aink="http://schemas.microsoft.com/office/drawing/2016/ink" xmlns:am3d="http://schemas.microsoft.com/office/drawing/2017/model3d" xmlns:o="urn:schemas-microsoft-com:office:office" xmlns:oel="http://schemas.microsoft.com/office/2019/extlst" xmlns:r="http://schemas.openxmlformats.org/officeDocument/2006/relationships" xmlns:m="http://schemas.openxmlformats.org/officeDocument/2006/math" xmlns:v="urn:schemas-microsoft-com:vml" xmlns:wp14="http://schemas.microsoft.com/office/word/2010/wordprocessingDrawing" xmlns:wp="http://schemas.openxmlformats.org/drawingml/2006/wordprocessingDrawing" xmlns:w10="urn:schemas-microsoft-com:office:word" xmlns:w="http://schemas.openxmlformats.org/wordprocessingml/2006/main" xmlns:w14="http://schemas.microsoft.com/office/word/2010/wordml" xmlns:w15="http://schemas.microsoft.com/office/word/2012/wordml" xmlns:w16cex="http://schemas.microsoft.com/office/word/2018/wordml/cex" xmlns:w16cid="http://schemas.microsoft.com/office/word/2016/wordml/cid" xmlns:w16="http://schemas.microsoft.com/office/word/2018/wordml" xmlns:w16sdtdh="http://schemas.microsoft.com/office/word/2020/wordml/sdtdatahash" xmlns:w16se="http://schemas.microsoft.com/office/word/2015/wordml/symex" xmlns:wpg="http://schemas.microsoft.com/office/word/2010/wordprocessingGroup" xmlns:wpi="http://schemas.microsoft.com/office/word/2010/wordprocessingInk" xmlns:wne="http://schemas.microsoft.com/office/word/2006/wordml" xmlns:wps="http://schemas.microsoft.com/office/word/2010/wordprocessingShape" mc:Ignorable="w14 w15 w16se w16cid w16 w16cex w16sdtdh wp14">
+<w:ftr xmlns:wpc="http://schemas.microsoft.com/office/word/2010/wordprocessingCanvas" xmlns:mc="http://schemas.openxmlformats.org/markup-compatibility/2006" xmlns:o="urn:schemas-microsoft-com:office:office" xmlns:r="http://schemas.openxmlformats.org/officeDocument/2006/relationships" xmlns:m="http://schemas.openxmlformats.org/officeDocument/2006/math" xmlns:v="urn:schemas-microsoft-com:vml" xmlns:wp14="http://schemas.microsoft.com/office/word/2010/wordprocessingDrawing" xmlns:wp="http://schemas.openxmlformats.org/drawingml/2006/wordprocessingDrawing" xmlns:w10="urn:schemas-microsoft-com:office:word" xmlns:w="http://schemas.openxmlformats.org/wordprocessingml/2006/main" xmlns:w14="http://schemas.microsoft.com/office/word/2010/wordml" xmlns:wpg="http://schemas.microsoft.com/office/word/2010/wordprocessingGroup" xmlns:wpi="http://schemas.microsoft.com/office/word/2010/wordprocessingInk" xmlns:wne="http://schemas.microsoft.com/office/word/2006/wordml" xmlns:wps="http://schemas.microsoft.com/office/word/2010/wordprocessingShape" mc:Ignorable="w14 wp14">
   <w:p>
     <w:pPr>
-      <w:pStyle w:val="af"/>
+      <w:pStyle w:val="ae"/>
       <w:jc w:val="center"/>
     </w:pPr>
     <w:r>
@@ -14724,7 +14632,7 @@
       <w:rPr>
         <w:noProof/>
       </w:rPr>
-      <w:t>2</w:t>
+      <w:t>8</w:t>
     </w:r>
     <w:r>
       <w:fldChar w:fldCharType="end"/>
@@ -14732,44 +14640,44 @@
   </w:p>
   <w:p>
     <w:pPr>
-      <w:pStyle w:val="af"/>
+      <w:pStyle w:val="ae"/>
     </w:pPr>
   </w:p>
 </w:ftr>
 </file>
 
 <file path=word/footer2.xml><?xml version="1.0" encoding="utf-8"?>
-<w:ftr xmlns:wpc="http://schemas.microsoft.com/office/word/2010/wordprocessingCanvas" xmlns:cx="http://schemas.microsoft.com/office/drawing/2014/chartex" xmlns:cx1="http://schemas.microsoft.com/office/drawing/2015/9/8/chartex" xmlns:cx2="http://schemas.microsoft.com/office/drawing/2015/10/21/chartex" xmlns:cx3="http://schemas.microsoft.com/office/drawing/2016/5/9/chartex" xmlns:cx4="http://schemas.microsoft.com/office/drawing/2016/5/10/chartex" xmlns:cx5="http://schemas.microsoft.com/office/drawing/2016/5/11/chartex" xmlns:cx6="http://schemas.microsoft.com/office/drawing/2016/5/12/chartex" xmlns:cx7="http://schemas.microsoft.com/office/drawing/2016/5/13/chartex" xmlns:cx8="http://schemas.microsoft.com/office/drawing/2016/5/14/chartex" xmlns:mc="http://schemas.openxmlformats.org/markup-compatibility/2006" xmlns:aink="http://schemas.microsoft.com/office/drawing/2016/ink" xmlns:am3d="http://schemas.microsoft.com/office/drawing/2017/model3d" xmlns:o="urn:schemas-microsoft-com:office:office" xmlns:oel="http://schemas.microsoft.com/office/2019/extlst" xmlns:r="http://schemas.openxmlformats.org/officeDocument/2006/relationships" xmlns:m="http://schemas.openxmlformats.org/officeDocument/2006/math" xmlns:v="urn:schemas-microsoft-com:vml" xmlns:wp14="http://schemas.microsoft.com/office/word/2010/wordprocessingDrawing" xmlns:wp="http://schemas.openxmlformats.org/drawingml/2006/wordprocessingDrawing" xmlns:w10="urn:schemas-microsoft-com:office:word" xmlns:w="http://schemas.openxmlformats.org/wordprocessingml/2006/main" xmlns:w14="http://schemas.microsoft.com/office/word/2010/wordml" xmlns:w15="http://schemas.microsoft.com/office/word/2012/wordml" xmlns:w16cex="http://schemas.microsoft.com/office/word/2018/wordml/cex" xmlns:w16cid="http://schemas.microsoft.com/office/word/2016/wordml/cid" xmlns:w16="http://schemas.microsoft.com/office/word/2018/wordml" xmlns:w16sdtdh="http://schemas.microsoft.com/office/word/2020/wordml/sdtdatahash" xmlns:w16se="http://schemas.microsoft.com/office/word/2015/wordml/symex" xmlns:wpg="http://schemas.microsoft.com/office/word/2010/wordprocessingGroup" xmlns:wpi="http://schemas.microsoft.com/office/word/2010/wordprocessingInk" xmlns:wne="http://schemas.microsoft.com/office/word/2006/wordml" xmlns:wps="http://schemas.microsoft.com/office/word/2010/wordprocessingShape" mc:Ignorable="w14 w15 w16se w16cid w16 w16cex w16sdtdh wp14">
+<w:ftr xmlns:wpc="http://schemas.microsoft.com/office/word/2010/wordprocessingCanvas" xmlns:mc="http://schemas.openxmlformats.org/markup-compatibility/2006" xmlns:o="urn:schemas-microsoft-com:office:office" xmlns:r="http://schemas.openxmlformats.org/officeDocument/2006/relationships" xmlns:m="http://schemas.openxmlformats.org/officeDocument/2006/math" xmlns:v="urn:schemas-microsoft-com:vml" xmlns:wp14="http://schemas.microsoft.com/office/word/2010/wordprocessingDrawing" xmlns:wp="http://schemas.openxmlformats.org/drawingml/2006/wordprocessingDrawing" xmlns:w10="urn:schemas-microsoft-com:office:word" xmlns:w="http://schemas.openxmlformats.org/wordprocessingml/2006/main" xmlns:w14="http://schemas.microsoft.com/office/word/2010/wordml" xmlns:wpg="http://schemas.microsoft.com/office/word/2010/wordprocessingGroup" xmlns:wpi="http://schemas.microsoft.com/office/word/2010/wordprocessingInk" xmlns:wne="http://schemas.microsoft.com/office/word/2006/wordml" xmlns:wps="http://schemas.microsoft.com/office/word/2010/wordprocessingShape" mc:Ignorable="w14 wp14">
   <w:p>
     <w:pPr>
-      <w:pStyle w:val="af"/>
+      <w:pStyle w:val="ae"/>
       <w:framePr w:wrap="around" w:vAnchor="text" w:hAnchor="margin" w:xAlign="right" w:y="1"/>
       <w:rPr>
-        <w:rStyle w:val="af9"/>
+        <w:rStyle w:val="af8"/>
       </w:rPr>
     </w:pPr>
     <w:r>
       <w:rPr>
-        <w:rStyle w:val="af9"/>
+        <w:rStyle w:val="af8"/>
       </w:rPr>
       <w:fldChar w:fldCharType="begin"/>
     </w:r>
     <w:r>
       <w:rPr>
-        <w:rStyle w:val="af9"/>
+        <w:rStyle w:val="af8"/>
       </w:rPr>
       <w:instrText xml:space="preserve">PAGE  </w:instrText>
     </w:r>
     <w:r>
       <w:rPr>
-        <w:rStyle w:val="af9"/>
+        <w:rStyle w:val="af8"/>
       </w:rPr>
       <w:fldChar w:fldCharType="end"/>
     </w:r>
   </w:p>
   <w:p>
     <w:pPr>
-      <w:pStyle w:val="af"/>
+      <w:pStyle w:val="ae"/>
       <w:ind w:right="360"/>
     </w:pPr>
   </w:p>
@@ -14777,10 +14685,10 @@
 </file>
 
 <file path=word/footer3.xml><?xml version="1.0" encoding="utf-8"?>
-<w:ftr xmlns:wpc="http://schemas.microsoft.com/office/word/2010/wordprocessingCanvas" xmlns:cx="http://schemas.microsoft.com/office/drawing/2014/chartex" xmlns:cx1="http://schemas.microsoft.com/office/drawing/2015/9/8/chartex" xmlns:cx2="http://schemas.microsoft.com/office/drawing/2015/10/21/chartex" xmlns:cx3="http://schemas.microsoft.com/office/drawing/2016/5/9/chartex" xmlns:cx4="http://schemas.microsoft.com/office/drawing/2016/5/10/chartex" xmlns:cx5="http://schemas.microsoft.com/office/drawing/2016/5/11/chartex" xmlns:cx6="http://schemas.microsoft.com/office/drawing/2016/5/12/chartex" xmlns:cx7="http://schemas.microsoft.com/office/drawing/2016/5/13/chartex" xmlns:cx8="http://schemas.microsoft.com/office/drawing/2016/5/14/chartex" xmlns:mc="http://schemas.openxmlformats.org/markup-compatibility/2006" xmlns:aink="http://schemas.microsoft.com/office/drawing/2016/ink" xmlns:am3d="http://schemas.microsoft.com/office/drawing/2017/model3d" xmlns:o="urn:schemas-microsoft-com:office:office" xmlns:oel="http://schemas.microsoft.com/office/2019/extlst" xmlns:r="http://schemas.openxmlformats.org/officeDocument/2006/relationships" xmlns:m="http://schemas.openxmlformats.org/officeDocument/2006/math" xmlns:v="urn:schemas-microsoft-com:vml" xmlns:wp14="http://schemas.microsoft.com/office/word/2010/wordprocessingDrawing" xmlns:wp="http://schemas.openxmlformats.org/drawingml/2006/wordprocessingDrawing" xmlns:w10="urn:schemas-microsoft-com:office:word" xmlns:w="http://schemas.openxmlformats.org/wordprocessingml/2006/main" xmlns:w14="http://schemas.microsoft.com/office/word/2010/wordml" xmlns:w15="http://schemas.microsoft.com/office/word/2012/wordml" xmlns:w16cex="http://schemas.microsoft.com/office/word/2018/wordml/cex" xmlns:w16cid="http://schemas.microsoft.com/office/word/2016/wordml/cid" xmlns:w16="http://schemas.microsoft.com/office/word/2018/wordml" xmlns:w16sdtdh="http://schemas.microsoft.com/office/word/2020/wordml/sdtdatahash" xmlns:w16se="http://schemas.microsoft.com/office/word/2015/wordml/symex" xmlns:wpg="http://schemas.microsoft.com/office/word/2010/wordprocessingGroup" xmlns:wpi="http://schemas.microsoft.com/office/word/2010/wordprocessingInk" xmlns:wne="http://schemas.microsoft.com/office/word/2006/wordml" xmlns:wps="http://schemas.microsoft.com/office/word/2010/wordprocessingShape" mc:Ignorable="w14 w15 w16se w16cid w16 w16cex w16sdtdh wp14">
+<w:ftr xmlns:wpc="http://schemas.microsoft.com/office/word/2010/wordprocessingCanvas" xmlns:mc="http://schemas.openxmlformats.org/markup-compatibility/2006" xmlns:o="urn:schemas-microsoft-com:office:office" xmlns:r="http://schemas.openxmlformats.org/officeDocument/2006/relationships" xmlns:m="http://schemas.openxmlformats.org/officeDocument/2006/math" xmlns:v="urn:schemas-microsoft-com:vml" xmlns:wp14="http://schemas.microsoft.com/office/word/2010/wordprocessingDrawing" xmlns:wp="http://schemas.openxmlformats.org/drawingml/2006/wordprocessingDrawing" xmlns:w10="urn:schemas-microsoft-com:office:word" xmlns:w="http://schemas.openxmlformats.org/wordprocessingml/2006/main" xmlns:w14="http://schemas.microsoft.com/office/word/2010/wordml" xmlns:wpg="http://schemas.microsoft.com/office/word/2010/wordprocessingGroup" xmlns:wpi="http://schemas.microsoft.com/office/word/2010/wordprocessingInk" xmlns:wne="http://schemas.microsoft.com/office/word/2006/wordml" xmlns:wps="http://schemas.microsoft.com/office/word/2010/wordprocessingShape" mc:Ignorable="w14 wp14">
   <w:p>
     <w:pPr>
-      <w:pStyle w:val="af"/>
+      <w:pStyle w:val="ae"/>
       <w:jc w:val="center"/>
     </w:pPr>
     <w:r>
@@ -14796,13 +14704,7 @@
       <w:rPr>
         <w:noProof/>
       </w:rPr>
-      <w:t>1</w:t>
-    </w:r>
-    <w:r>
-      <w:rPr>
-        <w:noProof/>
-      </w:rPr>
-      <w:t>1</w:t>
+      <w:t>11</w:t>
     </w:r>
     <w:r>
       <w:fldChar w:fldCharType="end"/>
@@ -14812,7 +14714,7 @@
 </file>
 
 <file path=word/footnotes.xml><?xml version="1.0" encoding="utf-8"?>
-<w:footnotes xmlns:wpc="http://schemas.microsoft.com/office/word/2010/wordprocessingCanvas" xmlns:cx="http://schemas.microsoft.com/office/drawing/2014/chartex" xmlns:cx1="http://schemas.microsoft.com/office/drawing/2015/9/8/chartex" xmlns:cx2="http://schemas.microsoft.com/office/drawing/2015/10/21/chartex" xmlns:cx3="http://schemas.microsoft.com/office/drawing/2016/5/9/chartex" xmlns:cx4="http://schemas.microsoft.com/office/drawing/2016/5/10/chartex" xmlns:cx5="http://schemas.microsoft.com/office/drawing/2016/5/11/chartex" xmlns:cx6="http://schemas.microsoft.com/office/drawing/2016/5/12/chartex" xmlns:cx7="http://schemas.microsoft.com/office/drawing/2016/5/13/chartex" xmlns:cx8="http://schemas.microsoft.com/office/drawing/2016/5/14/chartex" xmlns:mc="http://schemas.openxmlformats.org/markup-compatibility/2006" xmlns:aink="http://schemas.microsoft.com/office/drawing/2016/ink" xmlns:am3d="http://schemas.microsoft.com/office/drawing/2017/model3d" xmlns:o="urn:schemas-microsoft-com:office:office" xmlns:oel="http://schemas.microsoft.com/office/2019/extlst" xmlns:r="http://schemas.openxmlformats.org/officeDocument/2006/relationships" xmlns:m="http://schemas.openxmlformats.org/officeDocument/2006/math" xmlns:v="urn:schemas-microsoft-com:vml" xmlns:wp14="http://schemas.microsoft.com/office/word/2010/wordprocessingDrawing" xmlns:wp="http://schemas.openxmlformats.org/drawingml/2006/wordprocessingDrawing" xmlns:w10="urn:schemas-microsoft-com:office:word" xmlns:w="http://schemas.openxmlformats.org/wordprocessingml/2006/main" xmlns:w14="http://schemas.microsoft.com/office/word/2010/wordml" xmlns:w15="http://schemas.microsoft.com/office/word/2012/wordml" xmlns:w16cex="http://schemas.microsoft.com/office/word/2018/wordml/cex" xmlns:w16cid="http://schemas.microsoft.com/office/word/2016/wordml/cid" xmlns:w16="http://schemas.microsoft.com/office/word/2018/wordml" xmlns:w16sdtdh="http://schemas.microsoft.com/office/word/2020/wordml/sdtdatahash" xmlns:w16se="http://schemas.microsoft.com/office/word/2015/wordml/symex" xmlns:wpg="http://schemas.microsoft.com/office/word/2010/wordprocessingGroup" xmlns:wpi="http://schemas.microsoft.com/office/word/2010/wordprocessingInk" xmlns:wne="http://schemas.microsoft.com/office/word/2006/wordml" xmlns:wps="http://schemas.microsoft.com/office/word/2010/wordprocessingShape" mc:Ignorable="w14 w15 w16se w16cid w16 w16cex w16sdtdh wp14">
+<w:footnotes xmlns:wpc="http://schemas.microsoft.com/office/word/2010/wordprocessingCanvas" xmlns:mc="http://schemas.openxmlformats.org/markup-compatibility/2006" xmlns:o="urn:schemas-microsoft-com:office:office" xmlns:r="http://schemas.openxmlformats.org/officeDocument/2006/relationships" xmlns:m="http://schemas.openxmlformats.org/officeDocument/2006/math" xmlns:v="urn:schemas-microsoft-com:vml" xmlns:wp14="http://schemas.microsoft.com/office/word/2010/wordprocessingDrawing" xmlns:wp="http://schemas.openxmlformats.org/drawingml/2006/wordprocessingDrawing" xmlns:w10="urn:schemas-microsoft-com:office:word" xmlns:w="http://schemas.openxmlformats.org/wordprocessingml/2006/main" xmlns:w14="http://schemas.microsoft.com/office/word/2010/wordml" xmlns:wpg="http://schemas.microsoft.com/office/word/2010/wordprocessingGroup" xmlns:wpi="http://schemas.microsoft.com/office/word/2010/wordprocessingInk" xmlns:wne="http://schemas.microsoft.com/office/word/2006/wordml" xmlns:wps="http://schemas.microsoft.com/office/word/2010/wordprocessingShape" mc:Ignorable="w14 wp14">
   <w:footnote w:type="separator" w:id="-1">
     <w:p>
       <w:r>
@@ -14831,10 +14733,10 @@
 </file>
 
 <file path=word/header1.xml><?xml version="1.0" encoding="utf-8"?>
-<w:hdr xmlns:wpc="http://schemas.microsoft.com/office/word/2010/wordprocessingCanvas" xmlns:cx="http://schemas.microsoft.com/office/drawing/2014/chartex" xmlns:cx1="http://schemas.microsoft.com/office/drawing/2015/9/8/chartex" xmlns:cx2="http://schemas.microsoft.com/office/drawing/2015/10/21/chartex" xmlns:cx3="http://schemas.microsoft.com/office/drawing/2016/5/9/chartex" xmlns:cx4="http://schemas.microsoft.com/office/drawing/2016/5/10/chartex" xmlns:cx5="http://schemas.microsoft.com/office/drawing/2016/5/11/chartex" xmlns:cx6="http://schemas.microsoft.com/office/drawing/2016/5/12/chartex" xmlns:cx7="http://schemas.microsoft.com/office/drawing/2016/5/13/chartex" xmlns:cx8="http://schemas.microsoft.com/office/drawing/2016/5/14/chartex" xmlns:mc="http://schemas.openxmlformats.org/markup-compatibility/2006" xmlns:aink="http://schemas.microsoft.com/office/drawing/2016/ink" xmlns:am3d="http://schemas.microsoft.com/office/drawing/2017/model3d" xmlns:o="urn:schemas-microsoft-com:office:office" xmlns:oel="http://schemas.microsoft.com/office/2019/extlst" xmlns:r="http://schemas.openxmlformats.org/officeDocument/2006/relationships" xmlns:m="http://schemas.openxmlformats.org/officeDocument/2006/math" xmlns:v="urn:schemas-microsoft-com:vml" xmlns:wp14="http://schemas.microsoft.com/office/word/2010/wordprocessingDrawing" xmlns:wp="http://schemas.openxmlformats.org/drawingml/2006/wordprocessingDrawing" xmlns:w10="urn:schemas-microsoft-com:office:word" xmlns:w="http://schemas.openxmlformats.org/wordprocessingml/2006/main" xmlns:w14="http://schemas.microsoft.com/office/word/2010/wordml" xmlns:w15="http://schemas.microsoft.com/office/word/2012/wordml" xmlns:w16cex="http://schemas.microsoft.com/office/word/2018/wordml/cex" xmlns:w16cid="http://schemas.microsoft.com/office/word/2016/wordml/cid" xmlns:w16="http://schemas.microsoft.com/office/word/2018/wordml" xmlns:w16sdtdh="http://schemas.microsoft.com/office/word/2020/wordml/sdtdatahash" xmlns:w16se="http://schemas.microsoft.com/office/word/2015/wordml/symex" xmlns:wpg="http://schemas.microsoft.com/office/word/2010/wordprocessingGroup" xmlns:wpi="http://schemas.microsoft.com/office/word/2010/wordprocessingInk" xmlns:wne="http://schemas.microsoft.com/office/word/2006/wordml" xmlns:wps="http://schemas.microsoft.com/office/word/2010/wordprocessingShape" mc:Ignorable="w14 w15 w16se w16cid w16 w16cex w16sdtdh wp14">
+<w:hdr xmlns:wpc="http://schemas.microsoft.com/office/word/2010/wordprocessingCanvas" xmlns:mc="http://schemas.openxmlformats.org/markup-compatibility/2006" xmlns:o="urn:schemas-microsoft-com:office:office" xmlns:r="http://schemas.openxmlformats.org/officeDocument/2006/relationships" xmlns:m="http://schemas.openxmlformats.org/officeDocument/2006/math" xmlns:v="urn:schemas-microsoft-com:vml" xmlns:wp14="http://schemas.microsoft.com/office/word/2010/wordprocessingDrawing" xmlns:wp="http://schemas.openxmlformats.org/drawingml/2006/wordprocessingDrawing" xmlns:w10="urn:schemas-microsoft-com:office:word" xmlns:w="http://schemas.openxmlformats.org/wordprocessingml/2006/main" xmlns:w14="http://schemas.microsoft.com/office/word/2010/wordml" xmlns:wpg="http://schemas.microsoft.com/office/word/2010/wordprocessingGroup" xmlns:wpi="http://schemas.microsoft.com/office/word/2010/wordprocessingInk" xmlns:wne="http://schemas.microsoft.com/office/word/2006/wordml" xmlns:wps="http://schemas.microsoft.com/office/word/2010/wordprocessingShape" mc:Ignorable="w14 wp14">
   <w:p>
     <w:pPr>
-      <w:pStyle w:val="ad"/>
+      <w:pStyle w:val="ac"/>
       <w:rPr>
         <w:szCs w:val="28"/>
       </w:rPr>
@@ -14844,8 +14746,8 @@
 </file>
 
 <file path=word/numbering.xml><?xml version="1.0" encoding="utf-8"?>
-<w:numbering xmlns:wpc="http://schemas.microsoft.com/office/word/2010/wordprocessingCanvas" xmlns:cx="http://schemas.microsoft.com/office/drawing/2014/chartex" xmlns:cx1="http://schemas.microsoft.com/office/drawing/2015/9/8/chartex" xmlns:cx2="http://schemas.microsoft.com/office/drawing/2015/10/21/chartex" xmlns:cx3="http://schemas.microsoft.com/office/drawing/2016/5/9/chartex" xmlns:cx4="http://schemas.microsoft.com/office/drawing/2016/5/10/chartex" xmlns:cx5="http://schemas.microsoft.com/office/drawing/2016/5/11/chartex" xmlns:cx6="http://schemas.microsoft.com/office/drawing/2016/5/12/chartex" xmlns:cx7="http://schemas.microsoft.com/office/drawing/2016/5/13/chartex" xmlns:cx8="http://schemas.microsoft.com/office/drawing/2016/5/14/chartex" xmlns:mc="http://schemas.openxmlformats.org/markup-compatibility/2006" xmlns:aink="http://schemas.microsoft.com/office/drawing/2016/ink" xmlns:am3d="http://schemas.microsoft.com/office/drawing/2017/model3d" xmlns:o="urn:schemas-microsoft-com:office:office" xmlns:oel="http://schemas.microsoft.com/office/2019/extlst" xmlns:r="http://schemas.openxmlformats.org/officeDocument/2006/relationships" xmlns:m="http://schemas.openxmlformats.org/officeDocument/2006/math" xmlns:v="urn:schemas-microsoft-com:vml" xmlns:wp14="http://schemas.microsoft.com/office/word/2010/wordprocessingDrawing" xmlns:wp="http://schemas.openxmlformats.org/drawingml/2006/wordprocessingDrawing" xmlns:w10="urn:schemas-microsoft-com:office:word" xmlns:w="http://schemas.openxmlformats.org/wordprocessingml/2006/main" xmlns:w14="http://schemas.microsoft.com/office/word/2010/wordml" xmlns:w15="http://schemas.microsoft.com/office/word/2012/wordml" xmlns:w16cex="http://schemas.microsoft.com/office/word/2018/wordml/cex" xmlns:w16cid="http://schemas.microsoft.com/office/word/2016/wordml/cid" xmlns:w16="http://schemas.microsoft.com/office/word/2018/wordml" xmlns:w16sdtdh="http://schemas.microsoft.com/office/word/2020/wordml/sdtdatahash" xmlns:w16se="http://schemas.microsoft.com/office/word/2015/wordml/symex" xmlns:wpg="http://schemas.microsoft.com/office/word/2010/wordprocessingGroup" xmlns:wpi="http://schemas.microsoft.com/office/word/2010/wordprocessingInk" xmlns:wne="http://schemas.microsoft.com/office/word/2006/wordml" xmlns:wps="http://schemas.microsoft.com/office/word/2010/wordprocessingShape" mc:Ignorable="w14 w15 w16se w16cid w16 w16cex w16sdtdh wp14">
-  <w:abstractNum w:abstractNumId="0" w15:restartNumberingAfterBreak="0">
+<w:numbering xmlns:wpc="http://schemas.microsoft.com/office/word/2010/wordprocessingCanvas" xmlns:mc="http://schemas.openxmlformats.org/markup-compatibility/2006" xmlns:o="urn:schemas-microsoft-com:office:office" xmlns:r="http://schemas.openxmlformats.org/officeDocument/2006/relationships" xmlns:m="http://schemas.openxmlformats.org/officeDocument/2006/math" xmlns:v="urn:schemas-microsoft-com:vml" xmlns:wp14="http://schemas.microsoft.com/office/word/2010/wordprocessingDrawing" xmlns:wp="http://schemas.openxmlformats.org/drawingml/2006/wordprocessingDrawing" xmlns:w10="urn:schemas-microsoft-com:office:word" xmlns:w="http://schemas.openxmlformats.org/wordprocessingml/2006/main" xmlns:w14="http://schemas.microsoft.com/office/word/2010/wordml" xmlns:wpg="http://schemas.microsoft.com/office/word/2010/wordprocessingGroup" xmlns:wpi="http://schemas.microsoft.com/office/word/2010/wordprocessingInk" xmlns:wne="http://schemas.microsoft.com/office/word/2006/wordml" xmlns:wps="http://schemas.microsoft.com/office/word/2010/wordprocessingShape" mc:Ignorable="w14 wp14">
+  <w:abstractNum w:abstractNumId="0">
     <w:nsid w:val="00000006"/>
     <w:multiLevelType w:val="multilevel"/>
     <w:tmpl w:val="00000006"/>
@@ -14959,7 +14861,7 @@
       </w:pPr>
     </w:lvl>
   </w:abstractNum>
-  <w:abstractNum w:abstractNumId="1" w15:restartNumberingAfterBreak="0">
+  <w:abstractNum w:abstractNumId="1">
     <w:nsid w:val="02CD2CBF"/>
     <w:multiLevelType w:val="hybridMultilevel"/>
     <w:tmpl w:val="008A19A2"/>
@@ -15072,7 +14974,7 @@
       </w:rPr>
     </w:lvl>
   </w:abstractNum>
-  <w:abstractNum w:abstractNumId="2" w15:restartNumberingAfterBreak="0">
+  <w:abstractNum w:abstractNumId="2">
     <w:nsid w:val="2A181D6E"/>
     <w:multiLevelType w:val="hybridMultilevel"/>
     <w:tmpl w:val="9A982C4E"/>
@@ -15185,7 +15087,7 @@
       </w:rPr>
     </w:lvl>
   </w:abstractNum>
-  <w:abstractNum w:abstractNumId="3" w15:restartNumberingAfterBreak="0">
+  <w:abstractNum w:abstractNumId="3">
     <w:nsid w:val="2BC02410"/>
     <w:multiLevelType w:val="hybridMultilevel"/>
     <w:tmpl w:val="A942B2E0"/>
@@ -15274,7 +15176,7 @@
       </w:pPr>
     </w:lvl>
   </w:abstractNum>
-  <w:abstractNum w:abstractNumId="4" w15:restartNumberingAfterBreak="0">
+  <w:abstractNum w:abstractNumId="4">
     <w:nsid w:val="40A53A3E"/>
     <w:multiLevelType w:val="multilevel"/>
     <w:tmpl w:val="ACB29534"/>
@@ -15450,7 +15352,7 @@
       </w:rPr>
     </w:lvl>
   </w:abstractNum>
-  <w:abstractNum w:abstractNumId="5" w15:restartNumberingAfterBreak="0">
+  <w:abstractNum w:abstractNumId="5">
     <w:nsid w:val="5D8F0371"/>
     <w:multiLevelType w:val="hybridMultilevel"/>
     <w:tmpl w:val="5AD0447E"/>
@@ -15563,7 +15465,7 @@
       </w:rPr>
     </w:lvl>
   </w:abstractNum>
-  <w:abstractNum w:abstractNumId="6" w15:restartNumberingAfterBreak="0">
+  <w:abstractNum w:abstractNumId="6">
     <w:nsid w:val="75934FBC"/>
     <w:multiLevelType w:val="hybridMultilevel"/>
     <w:tmpl w:val="2A2AEBD0"/>
@@ -15676,7 +15578,7 @@
       </w:rPr>
     </w:lvl>
   </w:abstractNum>
-  <w:abstractNum w:abstractNumId="7" w15:restartNumberingAfterBreak="0">
+  <w:abstractNum w:abstractNumId="7">
     <w:nsid w:val="7D770442"/>
     <w:multiLevelType w:val="multilevel"/>
     <w:tmpl w:val="2166B5F2"/>
@@ -15797,83 +15699,83 @@
       </w:rPr>
     </w:lvl>
   </w:abstractNum>
-  <w:num w:numId="1" w16cid:durableId="847909534">
+  <w:num w:numId="1">
     <w:abstractNumId w:val="4"/>
   </w:num>
-  <w:num w:numId="2" w16cid:durableId="1945456281">
+  <w:num w:numId="2">
     <w:abstractNumId w:val="1"/>
   </w:num>
-  <w:num w:numId="3" w16cid:durableId="158426600">
+  <w:num w:numId="3">
     <w:abstractNumId w:val="7"/>
   </w:num>
-  <w:num w:numId="4" w16cid:durableId="1177580099">
+  <w:num w:numId="4">
     <w:abstractNumId w:val="4"/>
   </w:num>
-  <w:num w:numId="5" w16cid:durableId="1259564564">
+  <w:num w:numId="5">
     <w:abstractNumId w:val="4"/>
   </w:num>
-  <w:num w:numId="6" w16cid:durableId="898326878">
+  <w:num w:numId="6">
     <w:abstractNumId w:val="4"/>
   </w:num>
-  <w:num w:numId="7" w16cid:durableId="542207132">
+  <w:num w:numId="7">
     <w:abstractNumId w:val="4"/>
   </w:num>
-  <w:num w:numId="8" w16cid:durableId="1952933709">
+  <w:num w:numId="8">
     <w:abstractNumId w:val="4"/>
   </w:num>
-  <w:num w:numId="9" w16cid:durableId="1118062710">
+  <w:num w:numId="9">
     <w:abstractNumId w:val="4"/>
   </w:num>
-  <w:num w:numId="10" w16cid:durableId="557472584">
+  <w:num w:numId="10">
     <w:abstractNumId w:val="4"/>
   </w:num>
-  <w:num w:numId="11" w16cid:durableId="778063740">
+  <w:num w:numId="11">
     <w:abstractNumId w:val="4"/>
   </w:num>
-  <w:num w:numId="12" w16cid:durableId="529759547">
+  <w:num w:numId="12">
     <w:abstractNumId w:val="4"/>
   </w:num>
-  <w:num w:numId="13" w16cid:durableId="309941656">
+  <w:num w:numId="13">
     <w:abstractNumId w:val="4"/>
   </w:num>
-  <w:num w:numId="14" w16cid:durableId="24143142">
+  <w:num w:numId="14">
     <w:abstractNumId w:val="4"/>
   </w:num>
-  <w:num w:numId="15" w16cid:durableId="854807705">
+  <w:num w:numId="15">
     <w:abstractNumId w:val="4"/>
   </w:num>
-  <w:num w:numId="16" w16cid:durableId="1259219728">
+  <w:num w:numId="16">
     <w:abstractNumId w:val="4"/>
   </w:num>
-  <w:num w:numId="17" w16cid:durableId="1301374462">
+  <w:num w:numId="17">
     <w:abstractNumId w:val="4"/>
   </w:num>
-  <w:num w:numId="18" w16cid:durableId="476725161">
+  <w:num w:numId="18">
     <w:abstractNumId w:val="4"/>
   </w:num>
-  <w:num w:numId="19" w16cid:durableId="2147160918">
+  <w:num w:numId="19">
     <w:abstractNumId w:val="4"/>
   </w:num>
-  <w:num w:numId="20" w16cid:durableId="231890032">
+  <w:num w:numId="20">
     <w:abstractNumId w:val="3"/>
   </w:num>
-  <w:num w:numId="21" w16cid:durableId="2101682832">
+  <w:num w:numId="21">
     <w:abstractNumId w:val="0"/>
   </w:num>
-  <w:num w:numId="22" w16cid:durableId="444807344">
+  <w:num w:numId="22">
     <w:abstractNumId w:val="6"/>
   </w:num>
-  <w:num w:numId="23" w16cid:durableId="2062435534">
+  <w:num w:numId="23">
     <w:abstractNumId w:val="5"/>
   </w:num>
-  <w:num w:numId="24" w16cid:durableId="1428116337">
+  <w:num w:numId="24">
     <w:abstractNumId w:val="2"/>
   </w:num>
 </w:numbering>
 </file>
 
 <file path=word/styles.xml><?xml version="1.0" encoding="utf-8"?>
-<w:styles xmlns:mc="http://schemas.openxmlformats.org/markup-compatibility/2006" xmlns:r="http://schemas.openxmlformats.org/officeDocument/2006/relationships" xmlns:w="http://schemas.openxmlformats.org/wordprocessingml/2006/main" xmlns:w14="http://schemas.microsoft.com/office/word/2010/wordml" xmlns:w15="http://schemas.microsoft.com/office/word/2012/wordml" xmlns:w16cex="http://schemas.microsoft.com/office/word/2018/wordml/cex" xmlns:w16cid="http://schemas.microsoft.com/office/word/2016/wordml/cid" xmlns:w16="http://schemas.microsoft.com/office/word/2018/wordml" xmlns:w16sdtdh="http://schemas.microsoft.com/office/word/2020/wordml/sdtdatahash" xmlns:w16se="http://schemas.microsoft.com/office/word/2015/wordml/symex" mc:Ignorable="w14 w15 w16se w16cid w16 w16cex w16sdtdh">
+<w:styles xmlns:mc="http://schemas.openxmlformats.org/markup-compatibility/2006" xmlns:r="http://schemas.openxmlformats.org/officeDocument/2006/relationships" xmlns:w="http://schemas.openxmlformats.org/wordprocessingml/2006/main" xmlns:w14="http://schemas.microsoft.com/office/word/2010/wordml" mc:Ignorable="w14">
   <w:docDefaults>
     <w:rPrDefault>
       <w:rPr>
@@ -15883,383 +15785,150 @@
     </w:rPrDefault>
     <w:pPrDefault/>
   </w:docDefaults>
-  <w:latentStyles w:defLockedState="0" w:defUIPriority="99" w:defSemiHidden="0" w:defUnhideWhenUsed="0" w:defQFormat="0" w:count="376">
-    <w:lsdException w:name="Normal" w:uiPriority="0" w:qFormat="1"/>
-    <w:lsdException w:name="heading 1" w:uiPriority="9" w:qFormat="1"/>
-    <w:lsdException w:name="heading 2" w:semiHidden="1" w:uiPriority="9" w:unhideWhenUsed="1" w:qFormat="1"/>
-    <w:lsdException w:name="heading 3" w:semiHidden="1" w:uiPriority="9" w:unhideWhenUsed="1" w:qFormat="1"/>
-    <w:lsdException w:name="heading 4" w:semiHidden="1" w:uiPriority="9" w:unhideWhenUsed="1" w:qFormat="1"/>
-    <w:lsdException w:name="heading 5" w:semiHidden="1" w:uiPriority="9" w:unhideWhenUsed="1" w:qFormat="1"/>
-    <w:lsdException w:name="heading 6" w:semiHidden="1" w:uiPriority="9" w:unhideWhenUsed="1" w:qFormat="1"/>
-    <w:lsdException w:name="heading 7" w:semiHidden="1" w:uiPriority="9" w:unhideWhenUsed="1" w:qFormat="1"/>
-    <w:lsdException w:name="heading 8" w:semiHidden="1" w:uiPriority="9" w:unhideWhenUsed="1" w:qFormat="1"/>
-    <w:lsdException w:name="heading 9" w:semiHidden="1" w:uiPriority="9" w:unhideWhenUsed="1" w:qFormat="1"/>
-    <w:lsdException w:name="index 1" w:semiHidden="1" w:unhideWhenUsed="1"/>
-    <w:lsdException w:name="index 2" w:semiHidden="1" w:unhideWhenUsed="1"/>
-    <w:lsdException w:name="index 3" w:semiHidden="1" w:unhideWhenUsed="1"/>
-    <w:lsdException w:name="index 4" w:semiHidden="1" w:unhideWhenUsed="1"/>
-    <w:lsdException w:name="index 5" w:semiHidden="1" w:unhideWhenUsed="1"/>
-    <w:lsdException w:name="index 6" w:semiHidden="1" w:unhideWhenUsed="1"/>
-    <w:lsdException w:name="index 7" w:semiHidden="1" w:unhideWhenUsed="1"/>
-    <w:lsdException w:name="index 8" w:semiHidden="1" w:unhideWhenUsed="1"/>
-    <w:lsdException w:name="index 9" w:semiHidden="1" w:unhideWhenUsed="1"/>
-    <w:lsdException w:name="toc 1" w:semiHidden="1" w:uiPriority="39" w:unhideWhenUsed="1"/>
-    <w:lsdException w:name="toc 2" w:semiHidden="1" w:uiPriority="39" w:unhideWhenUsed="1"/>
-    <w:lsdException w:name="toc 3" w:semiHidden="1" w:uiPriority="39" w:unhideWhenUsed="1"/>
-    <w:lsdException w:name="toc 4" w:semiHidden="1" w:uiPriority="39" w:unhideWhenUsed="1"/>
-    <w:lsdException w:name="toc 5" w:semiHidden="1" w:uiPriority="39" w:unhideWhenUsed="1"/>
-    <w:lsdException w:name="toc 6" w:semiHidden="1" w:uiPriority="39" w:unhideWhenUsed="1"/>
-    <w:lsdException w:name="toc 7" w:semiHidden="1" w:uiPriority="39" w:unhideWhenUsed="1"/>
-    <w:lsdException w:name="toc 8" w:semiHidden="1" w:uiPriority="39" w:unhideWhenUsed="1"/>
-    <w:lsdException w:name="toc 9" w:semiHidden="1" w:uiPriority="39" w:unhideWhenUsed="1"/>
-    <w:lsdException w:name="Normal Indent" w:semiHidden="1" w:unhideWhenUsed="1"/>
-    <w:lsdException w:name="footnote text" w:semiHidden="1" w:uiPriority="0" w:unhideWhenUsed="1"/>
-    <w:lsdException w:name="annotation text" w:semiHidden="1" w:unhideWhenUsed="1"/>
-    <w:lsdException w:name="header" w:semiHidden="1" w:unhideWhenUsed="1"/>
-    <w:lsdException w:name="footer" w:semiHidden="1" w:unhideWhenUsed="1"/>
-    <w:lsdException w:name="index heading" w:semiHidden="1" w:unhideWhenUsed="1"/>
-    <w:lsdException w:name="caption" w:semiHidden="1" w:uiPriority="35" w:unhideWhenUsed="1" w:qFormat="1"/>
-    <w:lsdException w:name="table of figures" w:semiHidden="1" w:unhideWhenUsed="1"/>
-    <w:lsdException w:name="envelope address" w:semiHidden="1" w:unhideWhenUsed="1"/>
-    <w:lsdException w:name="envelope return" w:semiHidden="1" w:unhideWhenUsed="1"/>
-    <w:lsdException w:name="footnote reference" w:semiHidden="1" w:uiPriority="0" w:unhideWhenUsed="1"/>
-    <w:lsdException w:name="annotation reference" w:semiHidden="1" w:unhideWhenUsed="1"/>
-    <w:lsdException w:name="line number" w:semiHidden="1" w:unhideWhenUsed="1"/>
-    <w:lsdException w:name="page number" w:semiHidden="1" w:uiPriority="0" w:unhideWhenUsed="1"/>
-    <w:lsdException w:name="endnote reference" w:semiHidden="1" w:unhideWhenUsed="1"/>
-    <w:lsdException w:name="endnote text" w:semiHidden="1" w:unhideWhenUsed="1"/>
-    <w:lsdException w:name="table of authorities" w:semiHidden="1" w:unhideWhenUsed="1"/>
-    <w:lsdException w:name="macro" w:semiHidden="1" w:unhideWhenUsed="1"/>
-    <w:lsdException w:name="toa heading" w:semiHidden="1" w:unhideWhenUsed="1"/>
-    <w:lsdException w:name="List" w:semiHidden="1" w:unhideWhenUsed="1"/>
-    <w:lsdException w:name="List Bullet" w:semiHidden="1" w:unhideWhenUsed="1"/>
-    <w:lsdException w:name="List Number" w:semiHidden="1" w:unhideWhenUsed="1"/>
-    <w:lsdException w:name="List 2" w:semiHidden="1" w:unhideWhenUsed="1"/>
-    <w:lsdException w:name="List 3" w:semiHidden="1" w:unhideWhenUsed="1"/>
-    <w:lsdException w:name="List 4" w:semiHidden="1" w:unhideWhenUsed="1"/>
-    <w:lsdException w:name="List 5" w:semiHidden="1" w:unhideWhenUsed="1"/>
-    <w:lsdException w:name="List Bullet 2" w:semiHidden="1" w:unhideWhenUsed="1"/>
-    <w:lsdException w:name="List Bullet 3" w:semiHidden="1" w:unhideWhenUsed="1"/>
-    <w:lsdException w:name="List Bullet 4" w:semiHidden="1" w:unhideWhenUsed="1"/>
-    <w:lsdException w:name="List Bullet 5" w:semiHidden="1" w:unhideWhenUsed="1"/>
-    <w:lsdException w:name="List Number 2" w:semiHidden="1" w:unhideWhenUsed="1"/>
-    <w:lsdException w:name="List Number 3" w:semiHidden="1" w:unhideWhenUsed="1"/>
-    <w:lsdException w:name="List Number 4" w:semiHidden="1" w:unhideWhenUsed="1"/>
-    <w:lsdException w:name="List Number 5" w:semiHidden="1" w:unhideWhenUsed="1"/>
-    <w:lsdException w:name="Title" w:uiPriority="0" w:qFormat="1"/>
-    <w:lsdException w:name="Closing" w:semiHidden="1" w:unhideWhenUsed="1"/>
-    <w:lsdException w:name="Signature" w:semiHidden="1" w:unhideWhenUsed="1"/>
-    <w:lsdException w:name="Default Paragraph Font" w:semiHidden="1" w:uiPriority="1" w:unhideWhenUsed="1"/>
-    <w:lsdException w:name="Body Text" w:semiHidden="1" w:unhideWhenUsed="1"/>
-    <w:lsdException w:name="Body Text Indent" w:semiHidden="1" w:unhideWhenUsed="1"/>
-    <w:lsdException w:name="List Continue" w:semiHidden="1" w:unhideWhenUsed="1"/>
-    <w:lsdException w:name="List Continue 2" w:semiHidden="1" w:unhideWhenUsed="1"/>
-    <w:lsdException w:name="List Continue 3" w:semiHidden="1" w:unhideWhenUsed="1"/>
-    <w:lsdException w:name="List Continue 4" w:semiHidden="1" w:unhideWhenUsed="1"/>
-    <w:lsdException w:name="List Continue 5" w:semiHidden="1" w:unhideWhenUsed="1"/>
-    <w:lsdException w:name="Message Header" w:semiHidden="1" w:unhideWhenUsed="1"/>
-    <w:lsdException w:name="Subtitle" w:uiPriority="11" w:qFormat="1"/>
-    <w:lsdException w:name="Salutation" w:semiHidden="1" w:unhideWhenUsed="1"/>
-    <w:lsdException w:name="Date" w:semiHidden="1" w:unhideWhenUsed="1"/>
-    <w:lsdException w:name="Body Text First Indent" w:semiHidden="1" w:unhideWhenUsed="1"/>
-    <w:lsdException w:name="Body Text First Indent 2" w:semiHidden="1" w:unhideWhenUsed="1"/>
-    <w:lsdException w:name="Note Heading" w:semiHidden="1" w:unhideWhenUsed="1"/>
-    <w:lsdException w:name="Body Text 2" w:semiHidden="1" w:unhideWhenUsed="1"/>
-    <w:lsdException w:name="Body Text 3" w:semiHidden="1" w:uiPriority="0" w:unhideWhenUsed="1"/>
-    <w:lsdException w:name="Body Text Indent 2" w:semiHidden="1" w:unhideWhenUsed="1"/>
-    <w:lsdException w:name="Body Text Indent 3" w:semiHidden="1" w:uiPriority="0" w:unhideWhenUsed="1"/>
-    <w:lsdException w:name="Block Text" w:semiHidden="1" w:unhideWhenUsed="1"/>
-    <w:lsdException w:name="Hyperlink" w:semiHidden="1" w:uiPriority="0" w:unhideWhenUsed="1"/>
-    <w:lsdException w:name="FollowedHyperlink" w:semiHidden="1" w:unhideWhenUsed="1"/>
-    <w:lsdException w:name="Strong" w:uiPriority="22" w:qFormat="1"/>
-    <w:lsdException w:name="Emphasis" w:uiPriority="20" w:qFormat="1"/>
-    <w:lsdException w:name="Document Map" w:semiHidden="1" w:unhideWhenUsed="1"/>
-    <w:lsdException w:name="Plain Text" w:semiHidden="1" w:unhideWhenUsed="1"/>
-    <w:lsdException w:name="E-mail Signature" w:semiHidden="1" w:unhideWhenUsed="1"/>
-    <w:lsdException w:name="HTML Top of Form" w:semiHidden="1" w:unhideWhenUsed="1"/>
-    <w:lsdException w:name="HTML Bottom of Form" w:semiHidden="1" w:unhideWhenUsed="1"/>
-    <w:lsdException w:name="Normal (Web)" w:semiHidden="1" w:unhideWhenUsed="1"/>
-    <w:lsdException w:name="HTML Acronym" w:semiHidden="1" w:unhideWhenUsed="1"/>
-    <w:lsdException w:name="HTML Address" w:semiHidden="1" w:unhideWhenUsed="1"/>
-    <w:lsdException w:name="HTML Cite" w:semiHidden="1" w:unhideWhenUsed="1"/>
-    <w:lsdException w:name="HTML Code" w:semiHidden="1" w:unhideWhenUsed="1"/>
-    <w:lsdException w:name="HTML Definition" w:semiHidden="1" w:unhideWhenUsed="1"/>
-    <w:lsdException w:name="HTML Keyboard" w:semiHidden="1" w:unhideWhenUsed="1"/>
-    <w:lsdException w:name="HTML Preformatted" w:semiHidden="1" w:unhideWhenUsed="1"/>
-    <w:lsdException w:name="HTML Sample" w:semiHidden="1" w:unhideWhenUsed="1"/>
-    <w:lsdException w:name="HTML Typewriter" w:semiHidden="1" w:unhideWhenUsed="1"/>
-    <w:lsdException w:name="HTML Variable" w:semiHidden="1" w:unhideWhenUsed="1"/>
-    <w:lsdException w:name="Normal Table" w:semiHidden="1" w:unhideWhenUsed="1"/>
-    <w:lsdException w:name="annotation subject" w:semiHidden="1" w:unhideWhenUsed="1"/>
-    <w:lsdException w:name="No List" w:semiHidden="1" w:unhideWhenUsed="1"/>
-    <w:lsdException w:name="Outline List 1" w:semiHidden="1" w:unhideWhenUsed="1"/>
-    <w:lsdException w:name="Outline List 2" w:semiHidden="1" w:unhideWhenUsed="1"/>
-    <w:lsdException w:name="Outline List 3" w:semiHidden="1" w:unhideWhenUsed="1"/>
-    <w:lsdException w:name="Table Simple 1" w:semiHidden="1" w:unhideWhenUsed="1"/>
-    <w:lsdException w:name="Table Simple 2" w:semiHidden="1" w:unhideWhenUsed="1"/>
-    <w:lsdException w:name="Table Simple 3" w:semiHidden="1" w:unhideWhenUsed="1"/>
-    <w:lsdException w:name="Table Classic 1" w:semiHidden="1" w:unhideWhenUsed="1"/>
-    <w:lsdException w:name="Table Classic 2" w:semiHidden="1" w:unhideWhenUsed="1"/>
-    <w:lsdException w:name="Table Classic 3" w:semiHidden="1" w:unhideWhenUsed="1"/>
-    <w:lsdException w:name="Table Classic 4" w:semiHidden="1" w:unhideWhenUsed="1"/>
-    <w:lsdException w:name="Table Colorful 1" w:semiHidden="1" w:unhideWhenUsed="1"/>
-    <w:lsdException w:name="Table Colorful 2" w:semiHidden="1" w:unhideWhenUsed="1"/>
-    <w:lsdException w:name="Table Colorful 3" w:semiHidden="1" w:unhideWhenUsed="1"/>
-    <w:lsdException w:name="Table Columns 1" w:semiHidden="1" w:unhideWhenUsed="1"/>
-    <w:lsdException w:name="Table Columns 2" w:semiHidden="1" w:unhideWhenUsed="1"/>
-    <w:lsdException w:name="Table Columns 3" w:semiHidden="1" w:unhideWhenUsed="1"/>
-    <w:lsdException w:name="Table Columns 4" w:semiHidden="1" w:unhideWhenUsed="1"/>
-    <w:lsdException w:name="Table Columns 5" w:semiHidden="1" w:unhideWhenUsed="1"/>
-    <w:lsdException w:name="Table Grid 1" w:semiHidden="1" w:unhideWhenUsed="1"/>
-    <w:lsdException w:name="Table Grid 2" w:semiHidden="1" w:unhideWhenUsed="1"/>
-    <w:lsdException w:name="Table Grid 3" w:semiHidden="1" w:unhideWhenUsed="1"/>
-    <w:lsdException w:name="Table Grid 4" w:semiHidden="1" w:unhideWhenUsed="1"/>
-    <w:lsdException w:name="Table Grid 5" w:semiHidden="1" w:unhideWhenUsed="1"/>
-    <w:lsdException w:name="Table Grid 6" w:semiHidden="1" w:unhideWhenUsed="1"/>
-    <w:lsdException w:name="Table Grid 7" w:semiHidden="1" w:unhideWhenUsed="1"/>
-    <w:lsdException w:name="Table Grid 8" w:semiHidden="1" w:unhideWhenUsed="1"/>
-    <w:lsdException w:name="Table List 1" w:semiHidden="1" w:unhideWhenUsed="1"/>
-    <w:lsdException w:name="Table List 2" w:semiHidden="1" w:unhideWhenUsed="1"/>
-    <w:lsdException w:name="Table List 3" w:semiHidden="1" w:unhideWhenUsed="1"/>
-    <w:lsdException w:name="Table List 4" w:semiHidden="1" w:unhideWhenUsed="1"/>
-    <w:lsdException w:name="Table List 5" w:semiHidden="1" w:unhideWhenUsed="1"/>
-    <w:lsdException w:name="Table List 6" w:semiHidden="1" w:unhideWhenUsed="1"/>
-    <w:lsdException w:name="Table List 7" w:semiHidden="1" w:unhideWhenUsed="1"/>
-    <w:lsdException w:name="Table List 8" w:semiHidden="1" w:unhideWhenUsed="1"/>
-    <w:lsdException w:name="Table 3D effects 1" w:semiHidden="1" w:unhideWhenUsed="1"/>
-    <w:lsdException w:name="Table 3D effects 2" w:semiHidden="1" w:unhideWhenUsed="1"/>
-    <w:lsdException w:name="Table 3D effects 3" w:semiHidden="1" w:unhideWhenUsed="1"/>
-    <w:lsdException w:name="Table Contemporary" w:semiHidden="1" w:unhideWhenUsed="1"/>
-    <w:lsdException w:name="Table Elegant" w:semiHidden="1" w:unhideWhenUsed="1"/>
-    <w:lsdException w:name="Table Professional" w:semiHidden="1" w:unhideWhenUsed="1"/>
-    <w:lsdException w:name="Table Subtle 1" w:semiHidden="1" w:unhideWhenUsed="1"/>
-    <w:lsdException w:name="Table Subtle 2" w:semiHidden="1" w:unhideWhenUsed="1"/>
-    <w:lsdException w:name="Table Web 1" w:semiHidden="1" w:unhideWhenUsed="1"/>
-    <w:lsdException w:name="Table Web 2" w:semiHidden="1" w:unhideWhenUsed="1"/>
-    <w:lsdException w:name="Table Web 3" w:semiHidden="1" w:unhideWhenUsed="1"/>
-    <w:lsdException w:name="Balloon Text" w:semiHidden="1" w:unhideWhenUsed="1"/>
-    <w:lsdException w:name="Table Grid" w:uiPriority="59"/>
-    <w:lsdException w:name="Table Theme" w:semiHidden="1" w:unhideWhenUsed="1"/>
-    <w:lsdException w:name="Placeholder Text" w:semiHidden="1"/>
-    <w:lsdException w:name="No Spacing" w:uiPriority="1" w:qFormat="1"/>
-    <w:lsdException w:name="Light Shading" w:uiPriority="60"/>
-    <w:lsdException w:name="Light List" w:uiPriority="61"/>
-    <w:lsdException w:name="Light Grid" w:uiPriority="62"/>
-    <w:lsdException w:name="Medium Shading 1" w:uiPriority="63"/>
-    <w:lsdException w:name="Medium Shading 2" w:uiPriority="64"/>
-    <w:lsdException w:name="Medium List 1" w:uiPriority="65"/>
-    <w:lsdException w:name="Medium List 2" w:uiPriority="66"/>
-    <w:lsdException w:name="Medium Grid 1" w:uiPriority="67"/>
-    <w:lsdException w:name="Medium Grid 2" w:uiPriority="68"/>
-    <w:lsdException w:name="Medium Grid 3" w:uiPriority="69"/>
-    <w:lsdException w:name="Dark List" w:uiPriority="70"/>
-    <w:lsdException w:name="Colorful Shading" w:uiPriority="71"/>
-    <w:lsdException w:name="Colorful List" w:uiPriority="72"/>
-    <w:lsdException w:name="Colorful Grid" w:uiPriority="73"/>
-    <w:lsdException w:name="Light Shading Accent 1" w:uiPriority="60"/>
-    <w:lsdException w:name="Light List Accent 1" w:uiPriority="61"/>
-    <w:lsdException w:name="Light Grid Accent 1" w:uiPriority="62"/>
-    <w:lsdException w:name="Medium Shading 1 Accent 1" w:uiPriority="63"/>
-    <w:lsdException w:name="Medium Shading 2 Accent 1" w:uiPriority="64"/>
-    <w:lsdException w:name="Medium List 1 Accent 1" w:uiPriority="65"/>
-    <w:lsdException w:name="Revision" w:semiHidden="1"/>
-    <w:lsdException w:name="List Paragraph" w:uiPriority="34" w:qFormat="1"/>
-    <w:lsdException w:name="Quote" w:uiPriority="29" w:qFormat="1"/>
-    <w:lsdException w:name="Intense Quote" w:uiPriority="30" w:qFormat="1"/>
-    <w:lsdException w:name="Medium List 2 Accent 1" w:uiPriority="66"/>
-    <w:lsdException w:name="Medium Grid 1 Accent 1" w:uiPriority="67"/>
-    <w:lsdException w:name="Medium Grid 2 Accent 1" w:uiPriority="68"/>
-    <w:lsdException w:name="Medium Grid 3 Accent 1" w:uiPriority="69"/>
-    <w:lsdException w:name="Dark List Accent 1" w:uiPriority="70"/>
-    <w:lsdException w:name="Colorful Shading Accent 1" w:uiPriority="71"/>
-    <w:lsdException w:name="Colorful List Accent 1" w:uiPriority="72"/>
-    <w:lsdException w:name="Colorful Grid Accent 1" w:uiPriority="73"/>
-    <w:lsdException w:name="Light Shading Accent 2" w:uiPriority="60"/>
-    <w:lsdException w:name="Light List Accent 2" w:uiPriority="61"/>
-    <w:lsdException w:name="Light Grid Accent 2" w:uiPriority="62"/>
-    <w:lsdException w:name="Medium Shading 1 Accent 2" w:uiPriority="63"/>
-    <w:lsdException w:name="Medium Shading 2 Accent 2" w:uiPriority="64"/>
-    <w:lsdException w:name="Medium List 1 Accent 2" w:uiPriority="65"/>
-    <w:lsdException w:name="Medium List 2 Accent 2" w:uiPriority="66"/>
-    <w:lsdException w:name="Medium Grid 1 Accent 2" w:uiPriority="67"/>
-    <w:lsdException w:name="Medium Grid 2 Accent 2" w:uiPriority="68"/>
-    <w:lsdException w:name="Medium Grid 3 Accent 2" w:uiPriority="69"/>
-    <w:lsdException w:name="Dark List Accent 2" w:uiPriority="70"/>
-    <w:lsdException w:name="Colorful Shading Accent 2" w:uiPriority="71"/>
-    <w:lsdException w:name="Colorful List Accent 2" w:uiPriority="72"/>
-    <w:lsdException w:name="Colorful Grid Accent 2" w:uiPriority="73"/>
-    <w:lsdException w:name="Light Shading Accent 3" w:uiPriority="60"/>
-    <w:lsdException w:name="Light List Accent 3" w:uiPriority="61"/>
-    <w:lsdException w:name="Light Grid Accent 3" w:uiPriority="62"/>
-    <w:lsdException w:name="Medium Shading 1 Accent 3" w:uiPriority="63"/>
-    <w:lsdException w:name="Medium Shading 2 Accent 3" w:uiPriority="64"/>
-    <w:lsdException w:name="Medium List 1 Accent 3" w:uiPriority="65"/>
-    <w:lsdException w:name="Medium List 2 Accent 3" w:uiPriority="66"/>
-    <w:lsdException w:name="Medium Grid 1 Accent 3" w:uiPriority="67"/>
-    <w:lsdException w:name="Medium Grid 2 Accent 3" w:uiPriority="68"/>
-    <w:lsdException w:name="Medium Grid 3 Accent 3" w:uiPriority="69"/>
-    <w:lsdException w:name="Dark List Accent 3" w:uiPriority="70"/>
-    <w:lsdException w:name="Colorful Shading Accent 3" w:uiPriority="71"/>
-    <w:lsdException w:name="Colorful List Accent 3" w:uiPriority="72"/>
-    <w:lsdException w:name="Colorful Grid Accent 3" w:uiPriority="73"/>
-    <w:lsdException w:name="Light Shading Accent 4" w:uiPriority="60"/>
-    <w:lsdException w:name="Light List Accent 4" w:uiPriority="61"/>
-    <w:lsdException w:name="Light Grid Accent 4" w:uiPriority="62"/>
-    <w:lsdException w:name="Medium Shading 1 Accent 4" w:uiPriority="63"/>
-    <w:lsdException w:name="Medium Shading 2 Accent 4" w:uiPriority="64"/>
-    <w:lsdException w:name="Medium List 1 Accent 4" w:uiPriority="65"/>
-    <w:lsdException w:name="Medium List 2 Accent 4" w:uiPriority="66"/>
-    <w:lsdException w:name="Medium Grid 1 Accent 4" w:uiPriority="67"/>
-    <w:lsdException w:name="Medium Grid 2 Accent 4" w:uiPriority="68"/>
-    <w:lsdException w:name="Medium Grid 3 Accent 4" w:uiPriority="69"/>
-    <w:lsdException w:name="Dark List Accent 4" w:uiPriority="70"/>
-    <w:lsdException w:name="Colorful Shading Accent 4" w:uiPriority="71"/>
-    <w:lsdException w:name="Colorful List Accent 4" w:uiPriority="72"/>
-    <w:lsdException w:name="Colorful Grid Accent 4" w:uiPriority="73"/>
-    <w:lsdException w:name="Light Shading Accent 5" w:uiPriority="60"/>
-    <w:lsdException w:name="Light List Accent 5" w:uiPriority="61"/>
-    <w:lsdException w:name="Light Grid Accent 5" w:uiPriority="62"/>
-    <w:lsdException w:name="Medium Shading 1 Accent 5" w:uiPriority="63"/>
-    <w:lsdException w:name="Medium Shading 2 Accent 5" w:uiPriority="64"/>
-    <w:lsdException w:name="Medium List 1 Accent 5" w:uiPriority="65"/>
-    <w:lsdException w:name="Medium List 2 Accent 5" w:uiPriority="66"/>
-    <w:lsdException w:name="Medium Grid 1 Accent 5" w:uiPriority="67"/>
-    <w:lsdException w:name="Medium Grid 2 Accent 5" w:uiPriority="68"/>
-    <w:lsdException w:name="Medium Grid 3 Accent 5" w:uiPriority="69"/>
-    <w:lsdException w:name="Dark List Accent 5" w:uiPriority="70"/>
-    <w:lsdException w:name="Colorful Shading Accent 5" w:uiPriority="71"/>
-    <w:lsdException w:name="Colorful List Accent 5" w:uiPriority="72"/>
-    <w:lsdException w:name="Colorful Grid Accent 5" w:uiPriority="73"/>
-    <w:lsdException w:name="Light Shading Accent 6" w:uiPriority="60"/>
-    <w:lsdException w:name="Light List Accent 6" w:uiPriority="61"/>
-    <w:lsdException w:name="Light Grid Accent 6" w:uiPriority="62"/>
-    <w:lsdException w:name="Medium Shading 1 Accent 6" w:uiPriority="63"/>
-    <w:lsdException w:name="Medium Shading 2 Accent 6" w:uiPriority="64"/>
-    <w:lsdException w:name="Medium List 1 Accent 6" w:uiPriority="65"/>
-    <w:lsdException w:name="Medium List 2 Accent 6" w:uiPriority="66"/>
-    <w:lsdException w:name="Medium Grid 1 Accent 6" w:uiPriority="67"/>
-    <w:lsdException w:name="Medium Grid 2 Accent 6" w:uiPriority="68"/>
-    <w:lsdException w:name="Medium Grid 3 Accent 6" w:uiPriority="69"/>
-    <w:lsdException w:name="Dark List Accent 6" w:uiPriority="70"/>
-    <w:lsdException w:name="Colorful Shading Accent 6" w:uiPriority="71"/>
-    <w:lsdException w:name="Colorful List Accent 6" w:uiPriority="72"/>
-    <w:lsdException w:name="Colorful Grid Accent 6" w:uiPriority="73"/>
-    <w:lsdException w:name="Subtle Emphasis" w:uiPriority="19" w:qFormat="1"/>
-    <w:lsdException w:name="Intense Emphasis" w:uiPriority="21" w:qFormat="1"/>
-    <w:lsdException w:name="Subtle Reference" w:uiPriority="31" w:qFormat="1"/>
-    <w:lsdException w:name="Intense Reference" w:uiPriority="32" w:qFormat="1"/>
-    <w:lsdException w:name="Book Title" w:uiPriority="33" w:qFormat="1"/>
-    <w:lsdException w:name="Bibliography" w:semiHidden="1" w:uiPriority="37" w:unhideWhenUsed="1"/>
-    <w:lsdException w:name="TOC Heading" w:semiHidden="1" w:uiPriority="39" w:unhideWhenUsed="1" w:qFormat="1"/>
-    <w:lsdException w:name="Plain Table 1" w:uiPriority="41"/>
-    <w:lsdException w:name="Plain Table 2" w:uiPriority="42"/>
-    <w:lsdException w:name="Plain Table 3" w:uiPriority="43"/>
-    <w:lsdException w:name="Plain Table 4" w:uiPriority="44"/>
-    <w:lsdException w:name="Plain Table 5" w:uiPriority="45"/>
-    <w:lsdException w:name="Grid Table Light" w:uiPriority="40"/>
-    <w:lsdException w:name="Grid Table 1 Light" w:uiPriority="46"/>
-    <w:lsdException w:name="Grid Table 2" w:uiPriority="47"/>
-    <w:lsdException w:name="Grid Table 3" w:uiPriority="48"/>
-    <w:lsdException w:name="Grid Table 4" w:uiPriority="49"/>
-    <w:lsdException w:name="Grid Table 5 Dark" w:uiPriority="50"/>
-    <w:lsdException w:name="Grid Table 6 Colorful" w:uiPriority="51"/>
-    <w:lsdException w:name="Grid Table 7 Colorful" w:uiPriority="52"/>
-    <w:lsdException w:name="Grid Table 1 Light Accent 1" w:uiPriority="46"/>
-    <w:lsdException w:name="Grid Table 2 Accent 1" w:uiPriority="47"/>
-    <w:lsdException w:name="Grid Table 3 Accent 1" w:uiPriority="48"/>
-    <w:lsdException w:name="Grid Table 4 Accent 1" w:uiPriority="49"/>
-    <w:lsdException w:name="Grid Table 5 Dark Accent 1" w:uiPriority="50"/>
-    <w:lsdException w:name="Grid Table 6 Colorful Accent 1" w:uiPriority="51"/>
-    <w:lsdException w:name="Grid Table 7 Colorful Accent 1" w:uiPriority="52"/>
-    <w:lsdException w:name="Grid Table 1 Light Accent 2" w:uiPriority="46"/>
-    <w:lsdException w:name="Grid Table 2 Accent 2" w:uiPriority="47"/>
-    <w:lsdException w:name="Grid Table 3 Accent 2" w:uiPriority="48"/>
-    <w:lsdException w:name="Grid Table 4 Accent 2" w:uiPriority="49"/>
-    <w:lsdException w:name="Grid Table 5 Dark Accent 2" w:uiPriority="50"/>
-    <w:lsdException w:name="Grid Table 6 Colorful Accent 2" w:uiPriority="51"/>
-    <w:lsdException w:name="Grid Table 7 Colorful Accent 2" w:uiPriority="52"/>
-    <w:lsdException w:name="Grid Table 1 Light Accent 3" w:uiPriority="46"/>
-    <w:lsdException w:name="Grid Table 2 Accent 3" w:uiPriority="47"/>
-    <w:lsdException w:name="Grid Table 3 Accent 3" w:uiPriority="48"/>
-    <w:lsdException w:name="Grid Table 4 Accent 3" w:uiPriority="49"/>
-    <w:lsdException w:name="Grid Table 5 Dark Accent 3" w:uiPriority="50"/>
-    <w:lsdException w:name="Grid Table 6 Colorful Accent 3" w:uiPriority="51"/>
-    <w:lsdException w:name="Grid Table 7 Colorful Accent 3" w:uiPriority="52"/>
-    <w:lsdException w:name="Grid Table 1 Light Accent 4" w:uiPriority="46"/>
-    <w:lsdException w:name="Grid Table 2 Accent 4" w:uiPriority="47"/>
-    <w:lsdException w:name="Grid Table 3 Accent 4" w:uiPriority="48"/>
-    <w:lsdException w:name="Grid Table 4 Accent 4" w:uiPriority="49"/>
-    <w:lsdException w:name="Grid Table 5 Dark Accent 4" w:uiPriority="50"/>
-    <w:lsdException w:name="Grid Table 6 Colorful Accent 4" w:uiPriority="51"/>
-    <w:lsdException w:name="Grid Table 7 Colorful Accent 4" w:uiPriority="52"/>
-    <w:lsdException w:name="Grid Table 1 Light Accent 5" w:uiPriority="46"/>
-    <w:lsdException w:name="Grid Table 2 Accent 5" w:uiPriority="47"/>
-    <w:lsdException w:name="Grid Table 3 Accent 5" w:uiPriority="48"/>
-    <w:lsdException w:name="Grid Table 4 Accent 5" w:uiPriority="49"/>
-    <w:lsdException w:name="Grid Table 5 Dark Accent 5" w:uiPriority="50"/>
-    <w:lsdException w:name="Grid Table 6 Colorful Accent 5" w:uiPriority="51"/>
-    <w:lsdException w:name="Grid Table 7 Colorful Accent 5" w:uiPriority="52"/>
-    <w:lsdException w:name="Grid Table 1 Light Accent 6" w:uiPriority="46"/>
-    <w:lsdException w:name="Grid Table 2 Accent 6" w:uiPriority="47"/>
-    <w:lsdException w:name="Grid Table 3 Accent 6" w:uiPriority="48"/>
-    <w:lsdException w:name="Grid Table 4 Accent 6" w:uiPriority="49"/>
-    <w:lsdException w:name="Grid Table 5 Dark Accent 6" w:uiPriority="50"/>
-    <w:lsdException w:name="Grid Table 6 Colorful Accent 6" w:uiPriority="51"/>
-    <w:lsdException w:name="Grid Table 7 Colorful Accent 6" w:uiPriority="52"/>
-    <w:lsdException w:name="List Table 1 Light" w:uiPriority="46"/>
-    <w:lsdException w:name="List Table 2" w:uiPriority="47"/>
-    <w:lsdException w:name="List Table 3" w:uiPriority="48"/>
-    <w:lsdException w:name="List Table 4" w:uiPriority="49"/>
-    <w:lsdException w:name="List Table 5 Dark" w:uiPriority="50"/>
-    <w:lsdException w:name="List Table 6 Colorful" w:uiPriority="51"/>
-    <w:lsdException w:name="List Table 7 Colorful" w:uiPriority="52"/>
-    <w:lsdException w:name="List Table 1 Light Accent 1" w:uiPriority="46"/>
-    <w:lsdException w:name="List Table 2 Accent 1" w:uiPriority="47"/>
-    <w:lsdException w:name="List Table 3 Accent 1" w:uiPriority="48"/>
-    <w:lsdException w:name="List Table 4 Accent 1" w:uiPriority="49"/>
-    <w:lsdException w:name="List Table 5 Dark Accent 1" w:uiPriority="50"/>
-    <w:lsdException w:name="List Table 6 Colorful Accent 1" w:uiPriority="51"/>
-    <w:lsdException w:name="List Table 7 Colorful Accent 1" w:uiPriority="52"/>
-    <w:lsdException w:name="List Table 1 Light Accent 2" w:uiPriority="46"/>
-    <w:lsdException w:name="List Table 2 Accent 2" w:uiPriority="47"/>
-    <w:lsdException w:name="List Table 3 Accent 2" w:uiPriority="48"/>
-    <w:lsdException w:name="List Table 4 Accent 2" w:uiPriority="49"/>
-    <w:lsdException w:name="List Table 5 Dark Accent 2" w:uiPriority="50"/>
-    <w:lsdException w:name="List Table 6 Colorful Accent 2" w:uiPriority="51"/>
-    <w:lsdException w:name="List Table 7 Colorful Accent 2" w:uiPriority="52"/>
-    <w:lsdException w:name="List Table 1 Light Accent 3" w:uiPriority="46"/>
-    <w:lsdException w:name="List Table 2 Accent 3" w:uiPriority="47"/>
-    <w:lsdException w:name="List Table 3 Accent 3" w:uiPriority="48"/>
-    <w:lsdException w:name="List Table 4 Accent 3" w:uiPriority="49"/>
-    <w:lsdException w:name="List Table 5 Dark Accent 3" w:uiPriority="50"/>
-    <w:lsdException w:name="List Table 6 Colorful Accent 3" w:uiPriority="51"/>
-    <w:lsdException w:name="List Table 7 Colorful Accent 3" w:uiPriority="52"/>
-    <w:lsdException w:name="List Table 1 Light Accent 4" w:uiPriority="46"/>
-    <w:lsdException w:name="List Table 2 Accent 4" w:uiPriority="47"/>
-    <w:lsdException w:name="List Table 3 Accent 4" w:uiPriority="48"/>
-    <w:lsdException w:name="List Table 4 Accent 4" w:uiPriority="49"/>
-    <w:lsdException w:name="List Table 5 Dark Accent 4" w:uiPriority="50"/>
-    <w:lsdException w:name="List Table 6 Colorful Accent 4" w:uiPriority="51"/>
-    <w:lsdException w:name="List Table 7 Colorful Accent 4" w:uiPriority="52"/>
-    <w:lsdException w:name="List Table 1 Light Accent 5" w:uiPriority="46"/>
-    <w:lsdException w:name="List Table 2 Accent 5" w:uiPriority="47"/>
-    <w:lsdException w:name="List Table 3 Accent 5" w:uiPriority="48"/>
-    <w:lsdException w:name="List Table 4 Accent 5" w:uiPriority="49"/>
-    <w:lsdException w:name="List Table 5 Dark Accent 5" w:uiPriority="50"/>
-    <w:lsdException w:name="List Table 6 Colorful Accent 5" w:uiPriority="51"/>
-    <w:lsdException w:name="List Table 7 Colorful Accent 5" w:uiPriority="52"/>
-    <w:lsdException w:name="List Table 1 Light Accent 6" w:uiPriority="46"/>
-    <w:lsdException w:name="List Table 2 Accent 6" w:uiPriority="47"/>
-    <w:lsdException w:name="List Table 3 Accent 6" w:uiPriority="48"/>
-    <w:lsdException w:name="List Table 4 Accent 6" w:uiPriority="49"/>
-    <w:lsdException w:name="List Table 5 Dark Accent 6" w:uiPriority="50"/>
-    <w:lsdException w:name="List Table 6 Colorful Accent 6" w:uiPriority="51"/>
-    <w:lsdException w:name="List Table 7 Colorful Accent 6" w:uiPriority="52"/>
-    <w:lsdException w:name="Mention" w:semiHidden="1" w:unhideWhenUsed="1"/>
-    <w:lsdException w:name="Smart Hyperlink" w:semiHidden="1" w:unhideWhenUsed="1"/>
-    <w:lsdException w:name="Hashtag" w:semiHidden="1" w:unhideWhenUsed="1"/>
-    <w:lsdException w:name="Unresolved Mention" w:semiHidden="1" w:unhideWhenUsed="1"/>
-    <w:lsdException w:name="Smart Link" w:semiHidden="1" w:unhideWhenUsed="1"/>
+  <w:latentStyles w:defLockedState="0" w:defUIPriority="99" w:defSemiHidden="1" w:defUnhideWhenUsed="1" w:defQFormat="0" w:count="267">
+    <w:lsdException w:name="Normal" w:semiHidden="0" w:uiPriority="0" w:unhideWhenUsed="0" w:qFormat="1"/>
+    <w:lsdException w:name="heading 1" w:semiHidden="0" w:uiPriority="9" w:unhideWhenUsed="0" w:qFormat="1"/>
+    <w:lsdException w:name="heading 2" w:uiPriority="9" w:qFormat="1"/>
+    <w:lsdException w:name="heading 3" w:uiPriority="9" w:qFormat="1"/>
+    <w:lsdException w:name="heading 4" w:uiPriority="9" w:qFormat="1"/>
+    <w:lsdException w:name="heading 5" w:uiPriority="9" w:qFormat="1"/>
+    <w:lsdException w:name="heading 6" w:uiPriority="9" w:qFormat="1"/>
+    <w:lsdException w:name="heading 7" w:uiPriority="9" w:qFormat="1"/>
+    <w:lsdException w:name="heading 8" w:uiPriority="9" w:qFormat="1"/>
+    <w:lsdException w:name="heading 9" w:uiPriority="9" w:qFormat="1"/>
+    <w:lsdException w:name="toc 1" w:uiPriority="39"/>
+    <w:lsdException w:name="toc 2" w:uiPriority="39"/>
+    <w:lsdException w:name="toc 3" w:uiPriority="39"/>
+    <w:lsdException w:name="toc 4" w:uiPriority="39"/>
+    <w:lsdException w:name="toc 5" w:uiPriority="39"/>
+    <w:lsdException w:name="toc 6" w:uiPriority="39"/>
+    <w:lsdException w:name="toc 7" w:uiPriority="39"/>
+    <w:lsdException w:name="toc 8" w:uiPriority="39"/>
+    <w:lsdException w:name="toc 9" w:uiPriority="39"/>
+    <w:lsdException w:name="footnote text" w:uiPriority="0"/>
+    <w:lsdException w:name="caption" w:uiPriority="35" w:qFormat="1"/>
+    <w:lsdException w:name="footnote reference" w:uiPriority="0"/>
+    <w:lsdException w:name="page number" w:uiPriority="0"/>
+    <w:lsdException w:name="Title" w:semiHidden="0" w:uiPriority="0" w:unhideWhenUsed="0" w:qFormat="1"/>
+    <w:lsdException w:name="Default Paragraph Font" w:uiPriority="1"/>
+    <w:lsdException w:name="Subtitle" w:semiHidden="0" w:uiPriority="11" w:unhideWhenUsed="0" w:qFormat="1"/>
+    <w:lsdException w:name="Body Text 3" w:uiPriority="0"/>
+    <w:lsdException w:name="Body Text Indent 3" w:uiPriority="0"/>
+    <w:lsdException w:name="Hyperlink" w:uiPriority="0"/>
+    <w:lsdException w:name="Strong" w:semiHidden="0" w:uiPriority="22" w:unhideWhenUsed="0" w:qFormat="1"/>
+    <w:lsdException w:name="Emphasis" w:semiHidden="0" w:uiPriority="20" w:unhideWhenUsed="0" w:qFormat="1"/>
+    <w:lsdException w:name="Table Grid" w:semiHidden="0" w:uiPriority="59" w:unhideWhenUsed="0"/>
+    <w:lsdException w:name="Placeholder Text" w:unhideWhenUsed="0"/>
+    <w:lsdException w:name="No Spacing" w:semiHidden="0" w:uiPriority="1" w:unhideWhenUsed="0" w:qFormat="1"/>
+    <w:lsdException w:name="Light Shading" w:semiHidden="0" w:uiPriority="60" w:unhideWhenUsed="0"/>
+    <w:lsdException w:name="Light List" w:semiHidden="0" w:uiPriority="61" w:unhideWhenUsed="0"/>
+    <w:lsdException w:name="Light Grid" w:semiHidden="0" w:uiPriority="62" w:unhideWhenUsed="0"/>
+    <w:lsdException w:name="Medium Shading 1" w:semiHidden="0" w:uiPriority="63" w:unhideWhenUsed="0"/>
+    <w:lsdException w:name="Medium Shading 2" w:semiHidden="0" w:uiPriority="64" w:unhideWhenUsed="0"/>
+    <w:lsdException w:name="Medium List 1" w:semiHidden="0" w:uiPriority="65" w:unhideWhenUsed="0"/>
+    <w:lsdException w:name="Medium List 2" w:semiHidden="0" w:uiPriority="66" w:unhideWhenUsed="0"/>
+    <w:lsdException w:name="Medium Grid 1" w:semiHidden="0" w:uiPriority="67" w:unhideWhenUsed="0"/>
+    <w:lsdException w:name="Medium Grid 2" w:semiHidden="0" w:uiPriority="68" w:unhideWhenUsed="0"/>
+    <w:lsdException w:name="Medium Grid 3" w:semiHidden="0" w:uiPriority="69" w:unhideWhenUsed="0"/>
+    <w:lsdException w:name="Dark List" w:semiHidden="0" w:uiPriority="70" w:unhideWhenUsed="0"/>
+    <w:lsdException w:name="Colorful Shading" w:semiHidden="0" w:uiPriority="71" w:unhideWhenUsed="0"/>
+    <w:lsdException w:name="Colorful List" w:semiHidden="0" w:uiPriority="72" w:unhideWhenUsed="0"/>
+    <w:lsdException w:name="Colorful Grid" w:semiHidden="0" w:uiPriority="73" w:unhideWhenUsed="0"/>
+    <w:lsdException w:name="Light Shading Accent 1" w:semiHidden="0" w:uiPriority="60" w:unhideWhenUsed="0"/>
+    <w:lsdException w:name="Light List Accent 1" w:semiHidden="0" w:uiPriority="61" w:unhideWhenUsed="0"/>
+    <w:lsdException w:name="Light Grid Accent 1" w:semiHidden="0" w:uiPriority="62" w:unhideWhenUsed="0"/>
+    <w:lsdException w:name="Medium Shading 1 Accent 1" w:semiHidden="0" w:uiPriority="63" w:unhideWhenUsed="0"/>
+    <w:lsdException w:name="Medium Shading 2 Accent 1" w:semiHidden="0" w:uiPriority="64" w:unhideWhenUsed="0"/>
+    <w:lsdException w:name="Medium List 1 Accent 1" w:semiHidden="0" w:uiPriority="65" w:unhideWhenUsed="0"/>
+    <w:lsdException w:name="Revision" w:unhideWhenUsed="0"/>
+    <w:lsdException w:name="List Paragraph" w:semiHidden="0" w:uiPriority="34" w:unhideWhenUsed="0" w:qFormat="1"/>
+    <w:lsdException w:name="Quote" w:semiHidden="0" w:uiPriority="29" w:unhideWhenUsed="0" w:qFormat="1"/>
+    <w:lsdException w:name="Intense Quote" w:semiHidden="0" w:uiPriority="30" w:unhideWhenUsed="0" w:qFormat="1"/>
+    <w:lsdException w:name="Medium List 2 Accent 1" w:semiHidden="0" w:uiPriority="66" w:unhideWhenUsed="0"/>
+    <w:lsdException w:name="Medium Grid 1 Accent 1" w:semiHidden="0" w:uiPriority="67" w:unhideWhenUsed="0"/>
+    <w:lsdException w:name="Medium Grid 2 Accent 1" w:semiHidden="0" w:uiPriority="68" w:unhideWhenUsed="0"/>
+    <w:lsdException w:name="Medium Grid 3 Accent 1" w:semiHidden="0" w:uiPriority="69" w:unhideWhenUsed="0"/>
+    <w:lsdException w:name="Dark List Accent 1" w:semiHidden="0" w:uiPriority="70" w:unhideWhenUsed="0"/>
+    <w:lsdException w:name="Colorful Shading Accent 1" w:semiHidden="0" w:uiPriority="71" w:unhideWhenUsed="0"/>
+    <w:lsdException w:name="Colorful List Accent 1" w:semiHidden="0" w:uiPriority="72" w:unhideWhenUsed="0"/>
+    <w:lsdException w:name="Colorful Grid Accent 1" w:semiHidden="0" w:uiPriority="73" w:unhideWhenUsed="0"/>
+    <w:lsdException w:name="Light Shading Accent 2" w:semiHidden="0" w:uiPriority="60" w:unhideWhenUsed="0"/>
+    <w:lsdException w:name="Light List Accent 2" w:semiHidden="0" w:uiPriority="61" w:unhideWhenUsed="0"/>
+    <w:lsdException w:name="Light Grid Accent 2" w:semiHidden="0" w:uiPriority="62" w:unhideWhenUsed="0"/>
+    <w:lsdException w:name="Medium Shading 1 Accent 2" w:semiHidden="0" w:uiPriority="63" w:unhideWhenUsed="0"/>
+    <w:lsdException w:name="Medium Shading 2 Accent 2" w:semiHidden="0" w:uiPriority="64" w:unhideWhenUsed="0"/>
+    <w:lsdException w:name="Medium List 1 Accent 2" w:semiHidden="0" w:uiPriority="65" w:unhideWhenUsed="0"/>
+    <w:lsdException w:name="Medium List 2 Accent 2" w:semiHidden="0" w:uiPriority="66" w:unhideWhenUsed="0"/>
+    <w:lsdException w:name="Medium Grid 1 Accent 2" w:semiHidden="0" w:uiPriority="67" w:unhideWhenUsed="0"/>
+    <w:lsdException w:name="Medium Grid 2 Accent 2" w:semiHidden="0" w:uiPriority="68" w:unhideWhenUsed="0"/>
+    <w:lsdException w:name="Medium Grid 3 Accent 2" w:semiHidden="0" w:uiPriority="69" w:unhideWhenUsed="0"/>
+    <w:lsdException w:name="Dark List Accent 2" w:semiHidden="0" w:uiPriority="70" w:unhideWhenUsed="0"/>
+    <w:lsdException w:name="Colorful Shading Accent 2" w:semiHidden="0" w:uiPriority="71" w:unhideWhenUsed="0"/>
+    <w:lsdException w:name="Colorful List Accent 2" w:semiHidden="0" w:uiPriority="72" w:unhideWhenUsed="0"/>
+    <w:lsdException w:name="Colorful Grid Accent 2" w:semiHidden="0" w:uiPriority="73" w:unhideWhenUsed="0"/>
+    <w:lsdException w:name="Light Shading Accent 3" w:semiHidden="0" w:uiPriority="60" w:unhideWhenUsed="0"/>
+    <w:lsdException w:name="Light List Accent 3" w:semiHidden="0" w:uiPriority="61" w:unhideWhenUsed="0"/>
+    <w:lsdException w:name="Light Grid Accent 3" w:semiHidden="0" w:uiPriority="62" w:unhideWhenUsed="0"/>
+    <w:lsdException w:name="Medium Shading 1 Accent 3" w:semiHidden="0" w:uiPriority="63" w:unhideWhenUsed="0"/>
+    <w:lsdException w:name="Medium Shading 2 Accent 3" w:semiHidden="0" w:uiPriority="64" w:unhideWhenUsed="0"/>
+    <w:lsdException w:name="Medium List 1 Accent 3" w:semiHidden="0" w:uiPriority="65" w:unhideWhenUsed="0"/>
+    <w:lsdException w:name="Medium List 2 Accent 3" w:semiHidden="0" w:uiPriority="66" w:unhideWhenUsed="0"/>
+    <w:lsdException w:name="Medium Grid 1 Accent 3" w:semiHidden="0" w:uiPriority="67" w:unhideWhenUsed="0"/>
+    <w:lsdException w:name="Medium Grid 2 Accent 3" w:semiHidden="0" w:uiPriority="68" w:unhideWhenUsed="0"/>
+    <w:lsdException w:name="Medium Grid 3 Accent 3" w:semiHidden="0" w:uiPriority="69" w:unhideWhenUsed="0"/>
+    <w:lsdException w:name="Dark List Accent 3" w:semiHidden="0" w:uiPriority="70" w:unhideWhenUsed="0"/>
+    <w:lsdException w:name="Colorful Shading Accent 3" w:semiHidden="0" w:uiPriority="71" w:unhideWhenUsed="0"/>
+    <w:lsdException w:name="Colorful List Accent 3" w:semiHidden="0" w:uiPriority="72" w:unhideWhenUsed="0"/>
+    <w:lsdException w:name="Colorful Grid Accent 3" w:semiHidden="0" w:uiPriority="73" w:unhideWhenUsed="0"/>
+    <w:lsdException w:name="Light Shading Accent 4" w:semiHidden="0" w:uiPriority="60" w:unhideWhenUsed="0"/>
+    <w:lsdException w:name="Light List Accent 4" w:semiHidden="0" w:uiPriority="61" w:unhideWhenUsed="0"/>
+    <w:lsdException w:name="Light Grid Accent 4" w:semiHidden="0" w:uiPriority="62" w:unhideWhenUsed="0"/>
+    <w:lsdException w:name="Medium Shading 1 Accent 4" w:semiHidden="0" w:uiPriority="63" w:unhideWhenUsed="0"/>
+    <w:lsdException w:name="Medium Shading 2 Accent 4" w:semiHidden="0" w:uiPriority="64" w:unhideWhenUsed="0"/>
+    <w:lsdException w:name="Medium List 1 Accent 4" w:semiHidden="0" w:uiPriority="65" w:unhideWhenUsed="0"/>
+    <w:lsdException w:name="Medium List 2 Accent 4" w:semiHidden="0" w:uiPriority="66" w:unhideWhenUsed="0"/>
+    <w:lsdException w:name="Medium Grid 1 Accent 4" w:semiHidden="0" w:uiPriority="67" w:unhideWhenUsed="0"/>
+    <w:lsdException w:name="Medium Grid 2 Accent 4" w:semiHidden="0" w:uiPriority="68" w:unhideWhenUsed="0"/>
+    <w:lsdException w:name="Medium Grid 3 Accent 4" w:semiHidden="0" w:uiPriority="69" w:unhideWhenUsed="0"/>
+    <w:lsdException w:name="Dark List Accent 4" w:semiHidden="0" w:uiPriority="70" w:unhideWhenUsed="0"/>
+    <w:lsdException w:name="Colorful Shading Accent 4" w:semiHidden="0" w:uiPriority="71" w:unhideWhenUsed="0"/>
+    <w:lsdException w:name="Colorful List Accent 4" w:semiHidden="0" w:uiPriority="72" w:unhideWhenUsed="0"/>
+    <w:lsdException w:name="Colorful Grid Accent 4" w:semiHidden="0" w:uiPriority="73" w:unhideWhenUsed="0"/>
+    <w:lsdException w:name="Light Shading Accent 5" w:semiHidden="0" w:uiPriority="60" w:unhideWhenUsed="0"/>
+    <w:lsdException w:name="Light List Accent 5" w:semiHidden="0" w:uiPriority="61" w:unhideWhenUsed="0"/>
+    <w:lsdException w:name="Light Grid Accent 5" w:semiHidden="0" w:uiPriority="62" w:unhideWhenUsed="0"/>
+    <w:lsdException w:name="Medium Shading 1 Accent 5" w:semiHidden="0" w:uiPriority="63" w:unhideWhenUsed="0"/>
+    <w:lsdException w:name="Medium Shading 2 Accent 5" w:semiHidden="0" w:uiPriority="64" w:unhideWhenUsed="0"/>
+    <w:lsdException w:name="Medium List 1 Accent 5" w:semiHidden="0" w:uiPriority="65" w:unhideWhenUsed="0"/>
+    <w:lsdException w:name="Medium List 2 Accent 5" w:semiHidden="0" w:uiPriority="66" w:unhideWhenUsed="0"/>
+    <w:lsdException w:name="Medium Grid 1 Accent 5" w:semiHidden="0" w:uiPriority="67" w:unhideWhenUsed="0"/>
+    <w:lsdException w:name="Medium Grid 2 Accent 5" w:semiHidden="0" w:uiPriority="68" w:unhideWhenUsed="0"/>
+    <w:lsdException w:name="Medium Grid 3 Accent 5" w:semiHidden="0" w:uiPriority="69" w:unhideWhenUsed="0"/>
+    <w:lsdException w:name="Dark List Accent 5" w:semiHidden="0" w:uiPriority="70" w:unhideWhenUsed="0"/>
+    <w:lsdException w:name="Colorful Shading Accent 5" w:semiHidden="0" w:uiPriority="71" w:unhideWhenUsed="0"/>
+    <w:lsdException w:name="Colorful List Accent 5" w:semiHidden="0" w:uiPriority="72" w:unhideWhenUsed="0"/>
+    <w:lsdException w:name="Colorful Grid Accent 5" w:semiHidden="0" w:uiPriority="73" w:unhideWhenUsed="0"/>
+    <w:lsdException w:name="Light Shading Accent 6" w:semiHidden="0" w:uiPriority="60" w:unhideWhenUsed="0"/>
+    <w:lsdException w:name="Light List Accent 6" w:semiHidden="0" w:uiPriority="61" w:unhideWhenUsed="0"/>
+    <w:lsdException w:name="Light Grid Accent 6" w:semiHidden="0" w:uiPriority="62" w:unhideWhenUsed="0"/>
+    <w:lsdException w:name="Medium Shading 1 Accent 6" w:semiHidden="0" w:uiPriority="63" w:unhideWhenUsed="0"/>
+    <w:lsdException w:name="Medium Shading 2 Accent 6" w:semiHidden="0" w:uiPriority="64" w:unhideWhenUsed="0"/>
+    <w:lsdException w:name="Medium List 1 Accent 6" w:semiHidden="0" w:uiPriority="65" w:unhideWhenUsed="0"/>
+    <w:lsdException w:name="Medium List 2 Accent 6" w:semiHidden="0" w:uiPriority="66" w:unhideWhenUsed="0"/>
+    <w:lsdException w:name="Medium Grid 1 Accent 6" w:semiHidden="0" w:uiPriority="67" w:unhideWhenUsed="0"/>
+    <w:lsdException w:name="Medium Grid 2 Accent 6" w:semiHidden="0" w:uiPriority="68" w:unhideWhenUsed="0"/>
+    <w:lsdException w:name="Medium Grid 3 Accent 6" w:semiHidden="0" w:uiPriority="69" w:unhideWhenUsed="0"/>
+    <w:lsdException w:name="Dark List Accent 6" w:semiHidden="0" w:uiPriority="70" w:unhideWhenUsed="0"/>
+    <w:lsdException w:name="Colorful Shading Accent 6" w:semiHidden="0" w:uiPriority="71" w:unhideWhenUsed="0"/>
+    <w:lsdException w:name="Colorful List Accent 6" w:semiHidden="0" w:uiPriority="72" w:unhideWhenUsed="0"/>
+    <w:lsdException w:name="Colorful Grid Accent 6" w:semiHidden="0" w:uiPriority="73" w:unhideWhenUsed="0"/>
+    <w:lsdException w:name="Subtle Emphasis" w:semiHidden="0" w:uiPriority="19" w:unhideWhenUsed="0" w:qFormat="1"/>
+    <w:lsdException w:name="Intense Emphasis" w:semiHidden="0" w:uiPriority="21" w:unhideWhenUsed="0" w:qFormat="1"/>
+    <w:lsdException w:name="Subtle Reference" w:semiHidden="0" w:uiPriority="31" w:unhideWhenUsed="0" w:qFormat="1"/>
+    <w:lsdException w:name="Intense Reference" w:semiHidden="0" w:uiPriority="32" w:unhideWhenUsed="0" w:qFormat="1"/>
+    <w:lsdException w:name="Book Title" w:semiHidden="0" w:uiPriority="33" w:unhideWhenUsed="0" w:qFormat="1"/>
+    <w:lsdException w:name="Bibliography" w:uiPriority="37"/>
+    <w:lsdException w:name="TOC Heading" w:uiPriority="39" w:qFormat="1"/>
   </w:latentStyles>
   <w:style w:type="paragraph" w:default="1" w:styleId="a">
     <w:name w:val="Normal"/>
@@ -16440,10 +16109,10 @@
       <w:lang w:eastAsia="ru-RU"/>
     </w:rPr>
   </w:style>
-  <w:style w:type="paragraph" w:customStyle="1" w:styleId="a5">
-    <w:name w:val="Название"/>
+  <w:style w:type="paragraph" w:customStyle="1" w:styleId="13">
+    <w:name w:val="Название1"/>
     <w:basedOn w:val="a"/>
-    <w:link w:val="a6"/>
+    <w:link w:val="a5"/>
     <w:qFormat/>
     <w:rsid w:val="00E86B92"/>
     <w:pPr>
@@ -16454,9 +16123,9 @@
       <w:lang w:val="x-none"/>
     </w:rPr>
   </w:style>
-  <w:style w:type="character" w:customStyle="1" w:styleId="a6">
+  <w:style w:type="character" w:customStyle="1" w:styleId="a5">
     <w:name w:val="Название Знак"/>
-    <w:link w:val="a5"/>
+    <w:link w:val="13"/>
     <w:rsid w:val="00E86B92"/>
     <w:rPr>
       <w:rFonts w:ascii="Times New Roman" w:eastAsia="Times New Roman" w:hAnsi="Times New Roman" w:cs="Times New Roman"/>
@@ -16466,7 +16135,7 @@
       <w:lang w:eastAsia="ru-RU"/>
     </w:rPr>
   </w:style>
-  <w:style w:type="paragraph" w:styleId="a7">
+  <w:style w:type="paragraph" w:styleId="a6">
     <w:name w:val="List Paragraph"/>
     <w:basedOn w:val="a"/>
     <w:uiPriority w:val="34"/>
@@ -16505,7 +16174,7 @@
   <w:style w:type="paragraph" w:customStyle="1" w:styleId="10">
     <w:name w:val="1. Пункт"/>
     <w:basedOn w:val="a"/>
-    <w:link w:val="13"/>
+    <w:link w:val="14"/>
     <w:qFormat/>
     <w:rsid w:val="00E86B92"/>
     <w:pPr>
@@ -16562,7 +16231,7 @@
       </w:numPr>
     </w:pPr>
   </w:style>
-  <w:style w:type="character" w:customStyle="1" w:styleId="13">
+  <w:style w:type="character" w:customStyle="1" w:styleId="14">
     <w:name w:val="1. Пункт Знак"/>
     <w:link w:val="10"/>
     <w:rsid w:val="00E86B92"/>
@@ -16643,10 +16312,10 @@
       <w:lang w:eastAsia="ru-RU" w:bidi="ar-SA"/>
     </w:rPr>
   </w:style>
-  <w:style w:type="paragraph" w:styleId="a8">
+  <w:style w:type="paragraph" w:styleId="a7">
     <w:name w:val="Document Map"/>
     <w:basedOn w:val="a"/>
-    <w:link w:val="a9"/>
+    <w:link w:val="a8"/>
     <w:uiPriority w:val="99"/>
     <w:semiHidden/>
     <w:unhideWhenUsed/>
@@ -16658,9 +16327,9 @@
       <w:lang w:val="x-none"/>
     </w:rPr>
   </w:style>
-  <w:style w:type="character" w:customStyle="1" w:styleId="a9">
+  <w:style w:type="character" w:customStyle="1" w:styleId="a8">
     <w:name w:val="Схема документа Знак"/>
-    <w:link w:val="a8"/>
+    <w:link w:val="a7"/>
     <w:uiPriority w:val="99"/>
     <w:semiHidden/>
     <w:rsid w:val="009E2A24"/>
@@ -16671,10 +16340,10 @@
       <w:lang w:eastAsia="ru-RU"/>
     </w:rPr>
   </w:style>
-  <w:style w:type="paragraph" w:styleId="aa">
+  <w:style w:type="paragraph" w:styleId="a9">
     <w:name w:val="Balloon Text"/>
     <w:basedOn w:val="a"/>
-    <w:link w:val="ab"/>
+    <w:link w:val="aa"/>
     <w:uiPriority w:val="99"/>
     <w:semiHidden/>
     <w:unhideWhenUsed/>
@@ -16686,9 +16355,9 @@
       <w:lang w:val="x-none"/>
     </w:rPr>
   </w:style>
-  <w:style w:type="character" w:customStyle="1" w:styleId="ab">
+  <w:style w:type="character" w:customStyle="1" w:styleId="aa">
     <w:name w:val="Текст выноски Знак"/>
-    <w:link w:val="aa"/>
+    <w:link w:val="a9"/>
     <w:uiPriority w:val="99"/>
     <w:semiHidden/>
     <w:rsid w:val="00CD1F64"/>
@@ -16699,12 +16368,13 @@
       <w:lang w:eastAsia="ru-RU"/>
     </w:rPr>
   </w:style>
-  <w:style w:type="table" w:styleId="ac">
+  <w:style w:type="table" w:styleId="ab">
     <w:name w:val="Table Grid"/>
     <w:basedOn w:val="a1"/>
     <w:uiPriority w:val="59"/>
     <w:rsid w:val="00434C1C"/>
     <w:tblPr>
+      <w:tblInd w:w="0" w:type="dxa"/>
       <w:tblBorders>
         <w:top w:val="single" w:sz="4" w:space="0" w:color="000000"/>
         <w:left w:val="single" w:sz="4" w:space="0" w:color="000000"/>
@@ -16713,6 +16383,12 @@
         <w:insideH w:val="single" w:sz="4" w:space="0" w:color="000000"/>
         <w:insideV w:val="single" w:sz="4" w:space="0" w:color="000000"/>
       </w:tblBorders>
+      <w:tblCellMar>
+        <w:top w:w="0" w:type="dxa"/>
+        <w:left w:w="108" w:type="dxa"/>
+        <w:bottom w:w="0" w:type="dxa"/>
+        <w:right w:w="108" w:type="dxa"/>
+      </w:tblCellMar>
     </w:tblPr>
   </w:style>
   <w:style w:type="character" w:customStyle="1" w:styleId="12">
@@ -16760,10 +16436,10 @@
       <w:lang w:eastAsia="ru-RU"/>
     </w:rPr>
   </w:style>
-  <w:style w:type="paragraph" w:styleId="ad">
+  <w:style w:type="paragraph" w:styleId="ac">
     <w:name w:val="header"/>
     <w:basedOn w:val="a"/>
-    <w:link w:val="ae"/>
+    <w:link w:val="ad"/>
     <w:uiPriority w:val="99"/>
     <w:semiHidden/>
     <w:unhideWhenUsed/>
@@ -16778,9 +16454,9 @@
       <w:lang w:val="x-none"/>
     </w:rPr>
   </w:style>
-  <w:style w:type="character" w:customStyle="1" w:styleId="ae">
+  <w:style w:type="character" w:customStyle="1" w:styleId="ad">
     <w:name w:val="Верхний колонтитул Знак"/>
-    <w:link w:val="ad"/>
+    <w:link w:val="ac"/>
     <w:uiPriority w:val="99"/>
     <w:semiHidden/>
     <w:rsid w:val="00FF234A"/>
@@ -16791,10 +16467,10 @@
       <w:lang w:eastAsia="ru-RU"/>
     </w:rPr>
   </w:style>
-  <w:style w:type="paragraph" w:styleId="af">
+  <w:style w:type="paragraph" w:styleId="ae">
     <w:name w:val="footer"/>
     <w:basedOn w:val="a"/>
-    <w:link w:val="af0"/>
+    <w:link w:val="af"/>
     <w:uiPriority w:val="99"/>
     <w:unhideWhenUsed/>
     <w:rsid w:val="00FF234A"/>
@@ -16808,9 +16484,9 @@
       <w:lang w:val="x-none"/>
     </w:rPr>
   </w:style>
-  <w:style w:type="character" w:customStyle="1" w:styleId="af0">
+  <w:style w:type="character" w:customStyle="1" w:styleId="af">
     <w:name w:val="Нижний колонтитул Знак"/>
-    <w:link w:val="af"/>
+    <w:link w:val="ae"/>
     <w:uiPriority w:val="99"/>
     <w:rsid w:val="00FF234A"/>
     <w:rPr>
@@ -16820,7 +16496,7 @@
       <w:lang w:eastAsia="ru-RU"/>
     </w:rPr>
   </w:style>
-  <w:style w:type="character" w:styleId="af1">
+  <w:style w:type="character" w:styleId="af0">
     <w:name w:val="annotation reference"/>
     <w:uiPriority w:val="99"/>
     <w:semiHidden/>
@@ -16831,10 +16507,10 @@
       <w:szCs w:val="16"/>
     </w:rPr>
   </w:style>
-  <w:style w:type="paragraph" w:styleId="af2">
+  <w:style w:type="paragraph" w:styleId="af1">
     <w:name w:val="annotation text"/>
     <w:basedOn w:val="a"/>
-    <w:link w:val="af3"/>
+    <w:link w:val="af2"/>
     <w:uiPriority w:val="99"/>
     <w:semiHidden/>
     <w:unhideWhenUsed/>
@@ -16844,9 +16520,9 @@
       <w:lang w:val="x-none"/>
     </w:rPr>
   </w:style>
-  <w:style w:type="character" w:customStyle="1" w:styleId="af3">
+  <w:style w:type="character" w:customStyle="1" w:styleId="af2">
     <w:name w:val="Текст примечания Знак"/>
-    <w:link w:val="af2"/>
+    <w:link w:val="af1"/>
     <w:uiPriority w:val="99"/>
     <w:semiHidden/>
     <w:rsid w:val="00FF234A"/>
@@ -16857,11 +16533,11 @@
       <w:lang w:eastAsia="ru-RU"/>
     </w:rPr>
   </w:style>
-  <w:style w:type="paragraph" w:styleId="af4">
+  <w:style w:type="paragraph" w:styleId="af3">
     <w:name w:val="annotation subject"/>
-    <w:basedOn w:val="af2"/>
-    <w:next w:val="af2"/>
-    <w:link w:val="af5"/>
+    <w:basedOn w:val="af1"/>
+    <w:next w:val="af1"/>
+    <w:link w:val="af4"/>
     <w:uiPriority w:val="99"/>
     <w:semiHidden/>
     <w:unhideWhenUsed/>
@@ -16871,9 +16547,9 @@
       <w:bCs/>
     </w:rPr>
   </w:style>
-  <w:style w:type="character" w:customStyle="1" w:styleId="af5">
+  <w:style w:type="character" w:customStyle="1" w:styleId="af4">
     <w:name w:val="Тема примечания Знак"/>
-    <w:link w:val="af4"/>
+    <w:link w:val="af3"/>
     <w:uiPriority w:val="99"/>
     <w:semiHidden/>
     <w:rsid w:val="00FF234A"/>
@@ -16913,10 +16589,10 @@
       <w:lang w:eastAsia="ar-SA"/>
     </w:rPr>
   </w:style>
-  <w:style w:type="paragraph" w:styleId="af6">
+  <w:style w:type="paragraph" w:styleId="af5">
     <w:name w:val="footnote text"/>
     <w:basedOn w:val="a"/>
-    <w:link w:val="af7"/>
+    <w:link w:val="af6"/>
     <w:unhideWhenUsed/>
     <w:rsid w:val="000F4EB0"/>
     <w:rPr>
@@ -16924,9 +16600,9 @@
       <w:lang w:val="x-none"/>
     </w:rPr>
   </w:style>
-  <w:style w:type="character" w:customStyle="1" w:styleId="af7">
+  <w:style w:type="character" w:customStyle="1" w:styleId="af6">
     <w:name w:val="Текст сноски Знак"/>
-    <w:link w:val="af6"/>
+    <w:link w:val="af5"/>
     <w:rsid w:val="000F4EB0"/>
     <w:rPr>
       <w:rFonts w:ascii="Times New Roman" w:eastAsia="Times New Roman" w:hAnsi="Times New Roman" w:cs="Times New Roman"/>
@@ -16935,7 +16611,7 @@
       <w:lang w:eastAsia="ru-RU"/>
     </w:rPr>
   </w:style>
-  <w:style w:type="character" w:styleId="af8">
+  <w:style w:type="character" w:styleId="af7">
     <w:name w:val="footnote reference"/>
     <w:unhideWhenUsed/>
     <w:rsid w:val="000F4EB0"/>
@@ -16959,7 +16635,7 @@
       <w:szCs w:val="18"/>
     </w:rPr>
   </w:style>
-  <w:style w:type="character" w:styleId="af9">
+  <w:style w:type="character" w:styleId="af8">
     <w:name w:val="page number"/>
     <w:rsid w:val="0094321D"/>
   </w:style>
@@ -16971,7 +16647,891 @@
       <w:sz w:val="20"/>
     </w:rPr>
   </w:style>
-  <w:style w:type="character" w:styleId="afa">
+  <w:style w:type="character" w:styleId="af9">
+    <w:name w:val="Hyperlink"/>
+    <w:rsid w:val="005132F9"/>
+    <w:rPr>
+      <w:color w:val="000080"/>
+      <w:u w:val="single"/>
+    </w:rPr>
+  </w:style>
+</w:styles>
+</file>
+
+<file path=word/stylesWithEffects.xml><?xml version="1.0" encoding="utf-8"?>
+<w:styles xmlns:wpc="http://schemas.microsoft.com/office/word/2010/wordprocessingCanvas" xmlns:mc="http://schemas.openxmlformats.org/markup-compatibility/2006" xmlns:o="urn:schemas-microsoft-com:office:office" xmlns:r="http://schemas.openxmlformats.org/officeDocument/2006/relationships" xmlns:m="http://schemas.openxmlformats.org/officeDocument/2006/math" xmlns:v="urn:schemas-microsoft-com:vml" xmlns:wp14="http://schemas.microsoft.com/office/word/2010/wordprocessingDrawing" xmlns:wp="http://schemas.openxmlformats.org/drawingml/2006/wordprocessingDrawing" xmlns:w10="urn:schemas-microsoft-com:office:word" xmlns:w="http://schemas.openxmlformats.org/wordprocessingml/2006/main" xmlns:w14="http://schemas.microsoft.com/office/word/2010/wordml" xmlns:wpg="http://schemas.microsoft.com/office/word/2010/wordprocessingGroup" xmlns:wpi="http://schemas.microsoft.com/office/word/2010/wordprocessingInk" xmlns:wne="http://schemas.microsoft.com/office/word/2006/wordml" xmlns:wps="http://schemas.microsoft.com/office/word/2010/wordprocessingShape" mc:Ignorable="w14 wp14">
+  <w:docDefaults>
+    <w:rPrDefault>
+      <w:rPr>
+        <w:rFonts w:ascii="Calibri" w:eastAsia="Calibri" w:hAnsi="Calibri" w:cs="Times New Roman"/>
+        <w:lang w:val="ru-RU" w:eastAsia="ru-RU" w:bidi="ar-SA"/>
+      </w:rPr>
+    </w:rPrDefault>
+    <w:pPrDefault/>
+  </w:docDefaults>
+  <w:latentStyles w:defLockedState="0" w:defUIPriority="99" w:defSemiHidden="1" w:defUnhideWhenUsed="1" w:defQFormat="0" w:count="267">
+    <w:lsdException w:name="Normal" w:semiHidden="0" w:uiPriority="0" w:unhideWhenUsed="0" w:qFormat="1"/>
+    <w:lsdException w:name="heading 1" w:semiHidden="0" w:uiPriority="9" w:unhideWhenUsed="0" w:qFormat="1"/>
+    <w:lsdException w:name="heading 2" w:uiPriority="9" w:qFormat="1"/>
+    <w:lsdException w:name="heading 3" w:uiPriority="9" w:qFormat="1"/>
+    <w:lsdException w:name="heading 4" w:uiPriority="9" w:qFormat="1"/>
+    <w:lsdException w:name="heading 5" w:uiPriority="9" w:qFormat="1"/>
+    <w:lsdException w:name="heading 6" w:uiPriority="9" w:qFormat="1"/>
+    <w:lsdException w:name="heading 7" w:uiPriority="9" w:qFormat="1"/>
+    <w:lsdException w:name="heading 8" w:uiPriority="9" w:qFormat="1"/>
+    <w:lsdException w:name="heading 9" w:uiPriority="9" w:qFormat="1"/>
+    <w:lsdException w:name="toc 1" w:uiPriority="39"/>
+    <w:lsdException w:name="toc 2" w:uiPriority="39"/>
+    <w:lsdException w:name="toc 3" w:uiPriority="39"/>
+    <w:lsdException w:name="toc 4" w:uiPriority="39"/>
+    <w:lsdException w:name="toc 5" w:uiPriority="39"/>
+    <w:lsdException w:name="toc 6" w:uiPriority="39"/>
+    <w:lsdException w:name="toc 7" w:uiPriority="39"/>
+    <w:lsdException w:name="toc 8" w:uiPriority="39"/>
+    <w:lsdException w:name="toc 9" w:uiPriority="39"/>
+    <w:lsdException w:name="footnote text" w:uiPriority="0"/>
+    <w:lsdException w:name="caption" w:uiPriority="35" w:qFormat="1"/>
+    <w:lsdException w:name="footnote reference" w:uiPriority="0"/>
+    <w:lsdException w:name="page number" w:uiPriority="0"/>
+    <w:lsdException w:name="Title" w:semiHidden="0" w:uiPriority="0" w:unhideWhenUsed="0" w:qFormat="1"/>
+    <w:lsdException w:name="Default Paragraph Font" w:uiPriority="1"/>
+    <w:lsdException w:name="Subtitle" w:semiHidden="0" w:uiPriority="11" w:unhideWhenUsed="0" w:qFormat="1"/>
+    <w:lsdException w:name="Body Text 3" w:uiPriority="0"/>
+    <w:lsdException w:name="Body Text Indent 3" w:uiPriority="0"/>
+    <w:lsdException w:name="Hyperlink" w:uiPriority="0"/>
+    <w:lsdException w:name="Strong" w:semiHidden="0" w:uiPriority="22" w:unhideWhenUsed="0" w:qFormat="1"/>
+    <w:lsdException w:name="Emphasis" w:semiHidden="0" w:uiPriority="20" w:unhideWhenUsed="0" w:qFormat="1"/>
+    <w:lsdException w:name="Table Grid" w:semiHidden="0" w:uiPriority="59" w:unhideWhenUsed="0"/>
+    <w:lsdException w:name="Placeholder Text" w:unhideWhenUsed="0"/>
+    <w:lsdException w:name="No Spacing" w:semiHidden="0" w:uiPriority="1" w:unhideWhenUsed="0" w:qFormat="1"/>
+    <w:lsdException w:name="Light Shading" w:semiHidden="0" w:uiPriority="60" w:unhideWhenUsed="0"/>
+    <w:lsdException w:name="Light List" w:semiHidden="0" w:uiPriority="61" w:unhideWhenUsed="0"/>
+    <w:lsdException w:name="Light Grid" w:semiHidden="0" w:uiPriority="62" w:unhideWhenUsed="0"/>
+    <w:lsdException w:name="Medium Shading 1" w:semiHidden="0" w:uiPriority="63" w:unhideWhenUsed="0"/>
+    <w:lsdException w:name="Medium Shading 2" w:semiHidden="0" w:uiPriority="64" w:unhideWhenUsed="0"/>
+    <w:lsdException w:name="Medium List 1" w:semiHidden="0" w:uiPriority="65" w:unhideWhenUsed="0"/>
+    <w:lsdException w:name="Medium List 2" w:semiHidden="0" w:uiPriority="66" w:unhideWhenUsed="0"/>
+    <w:lsdException w:name="Medium Grid 1" w:semiHidden="0" w:uiPriority="67" w:unhideWhenUsed="0"/>
+    <w:lsdException w:name="Medium Grid 2" w:semiHidden="0" w:uiPriority="68" w:unhideWhenUsed="0"/>
+    <w:lsdException w:name="Medium Grid 3" w:semiHidden="0" w:uiPriority="69" w:unhideWhenUsed="0"/>
+    <w:lsdException w:name="Dark List" w:semiHidden="0" w:uiPriority="70" w:unhideWhenUsed="0"/>
+    <w:lsdException w:name="Colorful Shading" w:semiHidden="0" w:uiPriority="71" w:unhideWhenUsed="0"/>
+    <w:lsdException w:name="Colorful List" w:semiHidden="0" w:uiPriority="72" w:unhideWhenUsed="0"/>
+    <w:lsdException w:name="Colorful Grid" w:semiHidden="0" w:uiPriority="73" w:unhideWhenUsed="0"/>
+    <w:lsdException w:name="Light Shading Accent 1" w:semiHidden="0" w:uiPriority="60" w:unhideWhenUsed="0"/>
+    <w:lsdException w:name="Light List Accent 1" w:semiHidden="0" w:uiPriority="61" w:unhideWhenUsed="0"/>
+    <w:lsdException w:name="Light Grid Accent 1" w:semiHidden="0" w:uiPriority="62" w:unhideWhenUsed="0"/>
+    <w:lsdException w:name="Medium Shading 1 Accent 1" w:semiHidden="0" w:uiPriority="63" w:unhideWhenUsed="0"/>
+    <w:lsdException w:name="Medium Shading 2 Accent 1" w:semiHidden="0" w:uiPriority="64" w:unhideWhenUsed="0"/>
+    <w:lsdException w:name="Medium List 1 Accent 1" w:semiHidden="0" w:uiPriority="65" w:unhideWhenUsed="0"/>
+    <w:lsdException w:name="Revision" w:unhideWhenUsed="0"/>
+    <w:lsdException w:name="List Paragraph" w:semiHidden="0" w:uiPriority="34" w:unhideWhenUsed="0" w:qFormat="1"/>
+    <w:lsdException w:name="Quote" w:semiHidden="0" w:uiPriority="29" w:unhideWhenUsed="0" w:qFormat="1"/>
+    <w:lsdException w:name="Intense Quote" w:semiHidden="0" w:uiPriority="30" w:unhideWhenUsed="0" w:qFormat="1"/>
+    <w:lsdException w:name="Medium List 2 Accent 1" w:semiHidden="0" w:uiPriority="66" w:unhideWhenUsed="0"/>
+    <w:lsdException w:name="Medium Grid 1 Accent 1" w:semiHidden="0" w:uiPriority="67" w:unhideWhenUsed="0"/>
+    <w:lsdException w:name="Medium Grid 2 Accent 1" w:semiHidden="0" w:uiPriority="68" w:unhideWhenUsed="0"/>
+    <w:lsdException w:name="Medium Grid 3 Accent 1" w:semiHidden="0" w:uiPriority="69" w:unhideWhenUsed="0"/>
+    <w:lsdException w:name="Dark List Accent 1" w:semiHidden="0" w:uiPriority="70" w:unhideWhenUsed="0"/>
+    <w:lsdException w:name="Colorful Shading Accent 1" w:semiHidden="0" w:uiPriority="71" w:unhideWhenUsed="0"/>
+    <w:lsdException w:name="Colorful List Accent 1" w:semiHidden="0" w:uiPriority="72" w:unhideWhenUsed="0"/>
+    <w:lsdException w:name="Colorful Grid Accent 1" w:semiHidden="0" w:uiPriority="73" w:unhideWhenUsed="0"/>
+    <w:lsdException w:name="Light Shading Accent 2" w:semiHidden="0" w:uiPriority="60" w:unhideWhenUsed="0"/>
+    <w:lsdException w:name="Light List Accent 2" w:semiHidden="0" w:uiPriority="61" w:unhideWhenUsed="0"/>
+    <w:lsdException w:name="Light Grid Accent 2" w:semiHidden="0" w:uiPriority="62" w:unhideWhenUsed="0"/>
+    <w:lsdException w:name="Medium Shading 1 Accent 2" w:semiHidden="0" w:uiPriority="63" w:unhideWhenUsed="0"/>
+    <w:lsdException w:name="Medium Shading 2 Accent 2" w:semiHidden="0" w:uiPriority="64" w:unhideWhenUsed="0"/>
+    <w:lsdException w:name="Medium List 1 Accent 2" w:semiHidden="0" w:uiPriority="65" w:unhideWhenUsed="0"/>
+    <w:lsdException w:name="Medium List 2 Accent 2" w:semiHidden="0" w:uiPriority="66" w:unhideWhenUsed="0"/>
+    <w:lsdException w:name="Medium Grid 1 Accent 2" w:semiHidden="0" w:uiPriority="67" w:unhideWhenUsed="0"/>
+    <w:lsdException w:name="Medium Grid 2 Accent 2" w:semiHidden="0" w:uiPriority="68" w:unhideWhenUsed="0"/>
+    <w:lsdException w:name="Medium Grid 3 Accent 2" w:semiHidden="0" w:uiPriority="69" w:unhideWhenUsed="0"/>
+    <w:lsdException w:name="Dark List Accent 2" w:semiHidden="0" w:uiPriority="70" w:unhideWhenUsed="0"/>
+    <w:lsdException w:name="Colorful Shading Accent 2" w:semiHidden="0" w:uiPriority="71" w:unhideWhenUsed="0"/>
+    <w:lsdException w:name="Colorful List Accent 2" w:semiHidden="0" w:uiPriority="72" w:unhideWhenUsed="0"/>
+    <w:lsdException w:name="Colorful Grid Accent 2" w:semiHidden="0" w:uiPriority="73" w:unhideWhenUsed="0"/>
+    <w:lsdException w:name="Light Shading Accent 3" w:semiHidden="0" w:uiPriority="60" w:unhideWhenUsed="0"/>
+    <w:lsdException w:name="Light List Accent 3" w:semiHidden="0" w:uiPriority="61" w:unhideWhenUsed="0"/>
+    <w:lsdException w:name="Light Grid Accent 3" w:semiHidden="0" w:uiPriority="62" w:unhideWhenUsed="0"/>
+    <w:lsdException w:name="Medium Shading 1 Accent 3" w:semiHidden="0" w:uiPriority="63" w:unhideWhenUsed="0"/>
+    <w:lsdException w:name="Medium Shading 2 Accent 3" w:semiHidden="0" w:uiPriority="64" w:unhideWhenUsed="0"/>
+    <w:lsdException w:name="Medium List 1 Accent 3" w:semiHidden="0" w:uiPriority="65" w:unhideWhenUsed="0"/>
+    <w:lsdException w:name="Medium List 2 Accent 3" w:semiHidden="0" w:uiPriority="66" w:unhideWhenUsed="0"/>
+    <w:lsdException w:name="Medium Grid 1 Accent 3" w:semiHidden="0" w:uiPriority="67" w:unhideWhenUsed="0"/>
+    <w:lsdException w:name="Medium Grid 2 Accent 3" w:semiHidden="0" w:uiPriority="68" w:unhideWhenUsed="0"/>
+    <w:lsdException w:name="Medium Grid 3 Accent 3" w:semiHidden="0" w:uiPriority="69" w:unhideWhenUsed="0"/>
+    <w:lsdException w:name="Dark List Accent 3" w:semiHidden="0" w:uiPriority="70" w:unhideWhenUsed="0"/>
+    <w:lsdException w:name="Colorful Shading Accent 3" w:semiHidden="0" w:uiPriority="71" w:unhideWhenUsed="0"/>
+    <w:lsdException w:name="Colorful List Accent 3" w:semiHidden="0" w:uiPriority="72" w:unhideWhenUsed="0"/>
+    <w:lsdException w:name="Colorful Grid Accent 3" w:semiHidden="0" w:uiPriority="73" w:unhideWhenUsed="0"/>
+    <w:lsdException w:name="Light Shading Accent 4" w:semiHidden="0" w:uiPriority="60" w:unhideWhenUsed="0"/>
+    <w:lsdException w:name="Light List Accent 4" w:semiHidden="0" w:uiPriority="61" w:unhideWhenUsed="0"/>
+    <w:lsdException w:name="Light Grid Accent 4" w:semiHidden="0" w:uiPriority="62" w:unhideWhenUsed="0"/>
+    <w:lsdException w:name="Medium Shading 1 Accent 4" w:semiHidden="0" w:uiPriority="63" w:unhideWhenUsed="0"/>
+    <w:lsdException w:name="Medium Shading 2 Accent 4" w:semiHidden="0" w:uiPriority="64" w:unhideWhenUsed="0"/>
+    <w:lsdException w:name="Medium List 1 Accent 4" w:semiHidden="0" w:uiPriority="65" w:unhideWhenUsed="0"/>
+    <w:lsdException w:name="Medium List 2 Accent 4" w:semiHidden="0" w:uiPriority="66" w:unhideWhenUsed="0"/>
+    <w:lsdException w:name="Medium Grid 1 Accent 4" w:semiHidden="0" w:uiPriority="67" w:unhideWhenUsed="0"/>
+    <w:lsdException w:name="Medium Grid 2 Accent 4" w:semiHidden="0" w:uiPriority="68" w:unhideWhenUsed="0"/>
+    <w:lsdException w:name="Medium Grid 3 Accent 4" w:semiHidden="0" w:uiPriority="69" w:unhideWhenUsed="0"/>
+    <w:lsdException w:name="Dark List Accent 4" w:semiHidden="0" w:uiPriority="70" w:unhideWhenUsed="0"/>
+    <w:lsdException w:name="Colorful Shading Accent 4" w:semiHidden="0" w:uiPriority="71" w:unhideWhenUsed="0"/>
+    <w:lsdException w:name="Colorful List Accent 4" w:semiHidden="0" w:uiPriority="72" w:unhideWhenUsed="0"/>
+    <w:lsdException w:name="Colorful Grid Accent 4" w:semiHidden="0" w:uiPriority="73" w:unhideWhenUsed="0"/>
+    <w:lsdException w:name="Light Shading Accent 5" w:semiHidden="0" w:uiPriority="60" w:unhideWhenUsed="0"/>
+    <w:lsdException w:name="Light List Accent 5" w:semiHidden="0" w:uiPriority="61" w:unhideWhenUsed="0"/>
+    <w:lsdException w:name="Light Grid Accent 5" w:semiHidden="0" w:uiPriority="62" w:unhideWhenUsed="0"/>
+    <w:lsdException w:name="Medium Shading 1 Accent 5" w:semiHidden="0" w:uiPriority="63" w:unhideWhenUsed="0"/>
+    <w:lsdException w:name="Medium Shading 2 Accent 5" w:semiHidden="0" w:uiPriority="64" w:unhideWhenUsed="0"/>
+    <w:lsdException w:name="Medium List 1 Accent 5" w:semiHidden="0" w:uiPriority="65" w:unhideWhenUsed="0"/>
+    <w:lsdException w:name="Medium List 2 Accent 5" w:semiHidden="0" w:uiPriority="66" w:unhideWhenUsed="0"/>
+    <w:lsdException w:name="Medium Grid 1 Accent 5" w:semiHidden="0" w:uiPriority="67" w:unhideWhenUsed="0"/>
+    <w:lsdException w:name="Medium Grid 2 Accent 5" w:semiHidden="0" w:uiPriority="68" w:unhideWhenUsed="0"/>
+    <w:lsdException w:name="Medium Grid 3 Accent 5" w:semiHidden="0" w:uiPriority="69" w:unhideWhenUsed="0"/>
+    <w:lsdException w:name="Dark List Accent 5" w:semiHidden="0" w:uiPriority="70" w:unhideWhenUsed="0"/>
+    <w:lsdException w:name="Colorful Shading Accent 5" w:semiHidden="0" w:uiPriority="71" w:unhideWhenUsed="0"/>
+    <w:lsdException w:name="Colorful List Accent 5" w:semiHidden="0" w:uiPriority="72" w:unhideWhenUsed="0"/>
+    <w:lsdException w:name="Colorful Grid Accent 5" w:semiHidden="0" w:uiPriority="73" w:unhideWhenUsed="0"/>
+    <w:lsdException w:name="Light Shading Accent 6" w:semiHidden="0" w:uiPriority="60" w:unhideWhenUsed="0"/>
+    <w:lsdException w:name="Light List Accent 6" w:semiHidden="0" w:uiPriority="61" w:unhideWhenUsed="0"/>
+    <w:lsdException w:name="Light Grid Accent 6" w:semiHidden="0" w:uiPriority="62" w:unhideWhenUsed="0"/>
+    <w:lsdException w:name="Medium Shading 1 Accent 6" w:semiHidden="0" w:uiPriority="63" w:unhideWhenUsed="0"/>
+    <w:lsdException w:name="Medium Shading 2 Accent 6" w:semiHidden="0" w:uiPriority="64" w:unhideWhenUsed="0"/>
+    <w:lsdException w:name="Medium List 1 Accent 6" w:semiHidden="0" w:uiPriority="65" w:unhideWhenUsed="0"/>
+    <w:lsdException w:name="Medium List 2 Accent 6" w:semiHidden="0" w:uiPriority="66" w:unhideWhenUsed="0"/>
+    <w:lsdException w:name="Medium Grid 1 Accent 6" w:semiHidden="0" w:uiPriority="67" w:unhideWhenUsed="0"/>
+    <w:lsdException w:name="Medium Grid 2 Accent 6" w:semiHidden="0" w:uiPriority="68" w:unhideWhenUsed="0"/>
+    <w:lsdException w:name="Medium Grid 3 Accent 6" w:semiHidden="0" w:uiPriority="69" w:unhideWhenUsed="0"/>
+    <w:lsdException w:name="Dark List Accent 6" w:semiHidden="0" w:uiPriority="70" w:unhideWhenUsed="0"/>
+    <w:lsdException w:name="Colorful Shading Accent 6" w:semiHidden="0" w:uiPriority="71" w:unhideWhenUsed="0"/>
+    <w:lsdException w:name="Colorful List Accent 6" w:semiHidden="0" w:uiPriority="72" w:unhideWhenUsed="0"/>
+    <w:lsdException w:name="Colorful Grid Accent 6" w:semiHidden="0" w:uiPriority="73" w:unhideWhenUsed="0"/>
+    <w:lsdException w:name="Subtle Emphasis" w:semiHidden="0" w:uiPriority="19" w:unhideWhenUsed="0" w:qFormat="1"/>
+    <w:lsdException w:name="Intense Emphasis" w:semiHidden="0" w:uiPriority="21" w:unhideWhenUsed="0" w:qFormat="1"/>
+    <w:lsdException w:name="Subtle Reference" w:semiHidden="0" w:uiPriority="31" w:unhideWhenUsed="0" w:qFormat="1"/>
+    <w:lsdException w:name="Intense Reference" w:semiHidden="0" w:uiPriority="32" w:unhideWhenUsed="0" w:qFormat="1"/>
+    <w:lsdException w:name="Book Title" w:semiHidden="0" w:uiPriority="33" w:unhideWhenUsed="0" w:qFormat="1"/>
+    <w:lsdException w:name="Bibliography" w:uiPriority="37"/>
+    <w:lsdException w:name="TOC Heading" w:uiPriority="39" w:qFormat="1"/>
+  </w:latentStyles>
+  <w:style w:type="paragraph" w:default="1" w:styleId="a">
+    <w:name w:val="Normal"/>
+    <w:qFormat/>
+    <w:rsid w:val="00E86B92"/>
+    <w:rPr>
+      <w:rFonts w:ascii="Times New Roman" w:eastAsia="Times New Roman" w:hAnsi="Times New Roman"/>
+      <w:sz w:val="24"/>
+    </w:rPr>
+  </w:style>
+  <w:style w:type="paragraph" w:styleId="11">
+    <w:name w:val="heading 1"/>
+    <w:basedOn w:val="a"/>
+    <w:next w:val="a"/>
+    <w:link w:val="12"/>
+    <w:uiPriority w:val="9"/>
+    <w:qFormat/>
+    <w:rsid w:val="00AB7019"/>
+    <w:pPr>
+      <w:keepNext/>
+      <w:keepLines/>
+      <w:spacing w:before="480"/>
+      <w:outlineLvl w:val="0"/>
+    </w:pPr>
+    <w:rPr>
+      <w:rFonts w:ascii="Cambria" w:hAnsi="Cambria"/>
+      <w:b/>
+      <w:bCs/>
+      <w:color w:val="365F91"/>
+      <w:sz w:val="28"/>
+      <w:szCs w:val="28"/>
+      <w:lang w:val="x-none"/>
+    </w:rPr>
+  </w:style>
+  <w:style w:type="paragraph" w:styleId="20">
+    <w:name w:val="heading 2"/>
+    <w:basedOn w:val="a"/>
+    <w:next w:val="a"/>
+    <w:link w:val="21"/>
+    <w:uiPriority w:val="9"/>
+    <w:unhideWhenUsed/>
+    <w:qFormat/>
+    <w:rsid w:val="00AB7019"/>
+    <w:pPr>
+      <w:keepNext/>
+      <w:keepLines/>
+      <w:spacing w:before="200"/>
+      <w:outlineLvl w:val="1"/>
+    </w:pPr>
+    <w:rPr>
+      <w:rFonts w:ascii="Cambria" w:hAnsi="Cambria"/>
+      <w:b/>
+      <w:bCs/>
+      <w:color w:val="4F81BD"/>
+      <w:sz w:val="26"/>
+      <w:szCs w:val="26"/>
+      <w:lang w:val="x-none"/>
+    </w:rPr>
+  </w:style>
+  <w:style w:type="paragraph" w:styleId="3">
+    <w:name w:val="heading 3"/>
+    <w:basedOn w:val="a"/>
+    <w:next w:val="a"/>
+    <w:link w:val="30"/>
+    <w:uiPriority w:val="9"/>
+    <w:unhideWhenUsed/>
+    <w:qFormat/>
+    <w:rsid w:val="00AB7019"/>
+    <w:pPr>
+      <w:keepNext/>
+      <w:keepLines/>
+      <w:spacing w:before="200"/>
+      <w:outlineLvl w:val="2"/>
+    </w:pPr>
+    <w:rPr>
+      <w:rFonts w:ascii="Cambria" w:hAnsi="Cambria"/>
+      <w:b/>
+      <w:bCs/>
+      <w:color w:val="4F81BD"/>
+      <w:lang w:val="x-none"/>
+    </w:rPr>
+  </w:style>
+  <w:style w:type="character" w:default="1" w:styleId="a0">
+    <w:name w:val="Default Paragraph Font"/>
+    <w:uiPriority w:val="1"/>
+    <w:semiHidden/>
+    <w:unhideWhenUsed/>
+  </w:style>
+  <w:style w:type="table" w:default="1" w:styleId="a1">
+    <w:name w:val="Normal Table"/>
+    <w:uiPriority w:val="99"/>
+    <w:semiHidden/>
+    <w:unhideWhenUsed/>
+    <w:tblPr>
+      <w:tblInd w:w="0" w:type="dxa"/>
+      <w:tblCellMar>
+        <w:top w:w="0" w:type="dxa"/>
+        <w:left w:w="108" w:type="dxa"/>
+        <w:bottom w:w="0" w:type="dxa"/>
+        <w:right w:w="108" w:type="dxa"/>
+      </w:tblCellMar>
+    </w:tblPr>
+  </w:style>
+  <w:style w:type="numbering" w:default="1" w:styleId="a2">
+    <w:name w:val="No List"/>
+    <w:uiPriority w:val="99"/>
+    <w:semiHidden/>
+    <w:unhideWhenUsed/>
+  </w:style>
+  <w:style w:type="paragraph" w:styleId="HTML">
+    <w:name w:val="HTML Preformatted"/>
+    <w:basedOn w:val="a"/>
+    <w:link w:val="HTML0"/>
+    <w:uiPriority w:val="99"/>
+    <w:rsid w:val="00E86B92"/>
+    <w:pPr>
+      <w:tabs>
+        <w:tab w:val="left" w:pos="916"/>
+        <w:tab w:val="left" w:pos="1832"/>
+        <w:tab w:val="left" w:pos="2748"/>
+        <w:tab w:val="left" w:pos="3664"/>
+        <w:tab w:val="left" w:pos="4580"/>
+        <w:tab w:val="left" w:pos="5496"/>
+        <w:tab w:val="left" w:pos="6412"/>
+        <w:tab w:val="left" w:pos="7328"/>
+        <w:tab w:val="left" w:pos="8244"/>
+        <w:tab w:val="left" w:pos="9160"/>
+        <w:tab w:val="left" w:pos="10076"/>
+        <w:tab w:val="left" w:pos="10992"/>
+        <w:tab w:val="left" w:pos="11908"/>
+        <w:tab w:val="left" w:pos="12824"/>
+        <w:tab w:val="left" w:pos="13740"/>
+        <w:tab w:val="left" w:pos="14656"/>
+      </w:tabs>
+    </w:pPr>
+    <w:rPr>
+      <w:rFonts w:ascii="Arial Unicode MS" w:eastAsia="Arial Unicode MS" w:hAnsi="Arial Unicode MS"/>
+      <w:sz w:val="20"/>
+      <w:lang w:val="x-none"/>
+    </w:rPr>
+  </w:style>
+  <w:style w:type="character" w:customStyle="1" w:styleId="HTML0">
+    <w:name w:val="Стандартный HTML Знак"/>
+    <w:link w:val="HTML"/>
+    <w:uiPriority w:val="99"/>
+    <w:rsid w:val="00E86B92"/>
+    <w:rPr>
+      <w:rFonts w:ascii="Arial Unicode MS" w:eastAsia="Arial Unicode MS" w:hAnsi="Arial Unicode MS" w:cs="Times New Roman"/>
+      <w:sz w:val="20"/>
+      <w:szCs w:val="20"/>
+      <w:lang w:eastAsia="ru-RU"/>
+    </w:rPr>
+  </w:style>
+  <w:style w:type="paragraph" w:styleId="a3">
+    <w:name w:val="Body Text Indent"/>
+    <w:basedOn w:val="a"/>
+    <w:link w:val="a4"/>
+    <w:uiPriority w:val="99"/>
+    <w:rsid w:val="00E86B92"/>
+    <w:pPr>
+      <w:ind w:right="-1"/>
+      <w:jc w:val="center"/>
+    </w:pPr>
+    <w:rPr>
+      <w:szCs w:val="24"/>
+      <w:lang w:val="x-none"/>
+    </w:rPr>
+  </w:style>
+  <w:style w:type="character" w:customStyle="1" w:styleId="a4">
+    <w:name w:val="Основной текст с отступом Знак"/>
+    <w:link w:val="a3"/>
+    <w:uiPriority w:val="99"/>
+    <w:rsid w:val="00E86B92"/>
+    <w:rPr>
+      <w:rFonts w:ascii="Times New Roman" w:eastAsia="Times New Roman" w:hAnsi="Times New Roman" w:cs="Times New Roman"/>
+      <w:sz w:val="24"/>
+      <w:szCs w:val="24"/>
+      <w:lang w:eastAsia="ru-RU"/>
+    </w:rPr>
+  </w:style>
+  <w:style w:type="paragraph" w:customStyle="1" w:styleId="13">
+    <w:name w:val="Название1"/>
+    <w:basedOn w:val="a"/>
+    <w:link w:val="a5"/>
+    <w:qFormat/>
+    <w:rsid w:val="00E86B92"/>
+    <w:pPr>
+      <w:jc w:val="center"/>
+    </w:pPr>
+    <w:rPr>
+      <w:b/>
+      <w:lang w:val="x-none"/>
+    </w:rPr>
+  </w:style>
+  <w:style w:type="character" w:customStyle="1" w:styleId="a5">
+    <w:name w:val="Название Знак"/>
+    <w:link w:val="13"/>
+    <w:rsid w:val="00E86B92"/>
+    <w:rPr>
+      <w:rFonts w:ascii="Times New Roman" w:eastAsia="Times New Roman" w:hAnsi="Times New Roman" w:cs="Times New Roman"/>
+      <w:b/>
+      <w:sz w:val="24"/>
+      <w:szCs w:val="20"/>
+      <w:lang w:eastAsia="ru-RU"/>
+    </w:rPr>
+  </w:style>
+  <w:style w:type="paragraph" w:styleId="a6">
+    <w:name w:val="List Paragraph"/>
+    <w:basedOn w:val="a"/>
+    <w:uiPriority w:val="34"/>
+    <w:qFormat/>
+    <w:rsid w:val="00E86B92"/>
+    <w:pPr>
+      <w:ind w:left="720"/>
+      <w:contextualSpacing/>
+    </w:pPr>
+  </w:style>
+  <w:style w:type="paragraph" w:styleId="22">
+    <w:name w:val="Body Text 2"/>
+    <w:basedOn w:val="a"/>
+    <w:link w:val="23"/>
+    <w:uiPriority w:val="99"/>
+    <w:unhideWhenUsed/>
+    <w:rsid w:val="00E86B92"/>
+    <w:pPr>
+      <w:spacing w:after="120" w:line="480" w:lineRule="auto"/>
+    </w:pPr>
+    <w:rPr>
+      <w:lang w:val="x-none" w:eastAsia="x-none"/>
+    </w:rPr>
+  </w:style>
+  <w:style w:type="character" w:customStyle="1" w:styleId="23">
+    <w:name w:val="Основной текст 2 Знак"/>
+    <w:link w:val="22"/>
+    <w:uiPriority w:val="99"/>
+    <w:rsid w:val="00E86B92"/>
+    <w:rPr>
+      <w:rFonts w:ascii="Times New Roman" w:eastAsia="Times New Roman" w:hAnsi="Times New Roman" w:cs="Times New Roman"/>
+      <w:sz w:val="24"/>
+      <w:szCs w:val="20"/>
+    </w:rPr>
+  </w:style>
+  <w:style w:type="paragraph" w:customStyle="1" w:styleId="10">
+    <w:name w:val="1. Пункт"/>
+    <w:basedOn w:val="a"/>
+    <w:link w:val="14"/>
+    <w:qFormat/>
+    <w:rsid w:val="00E86B92"/>
+    <w:pPr>
+      <w:numPr>
+        <w:numId w:val="1"/>
+      </w:numPr>
+      <w:autoSpaceDE w:val="0"/>
+      <w:autoSpaceDN w:val="0"/>
+      <w:adjustRightInd w:val="0"/>
+      <w:jc w:val="center"/>
+      <w:outlineLvl w:val="2"/>
+    </w:pPr>
+    <w:rPr>
+      <w:b/>
+      <w:szCs w:val="24"/>
+      <w:lang w:val="x-none" w:bidi="en-US"/>
+    </w:rPr>
+  </w:style>
+  <w:style w:type="paragraph" w:customStyle="1" w:styleId="2">
+    <w:name w:val="2. Подпункт"/>
+    <w:basedOn w:val="10"/>
+    <w:link w:val="24"/>
+    <w:qFormat/>
+    <w:rsid w:val="00E86B92"/>
+    <w:pPr>
+      <w:numPr>
+        <w:ilvl w:val="1"/>
+      </w:numPr>
+      <w:jc w:val="both"/>
+    </w:pPr>
+    <w:rPr>
+      <w:b w:val="0"/>
+      <w:lang w:eastAsia="x-none"/>
+    </w:rPr>
+  </w:style>
+  <w:style w:type="character" w:customStyle="1" w:styleId="24">
+    <w:name w:val="2. Подпункт Знак"/>
+    <w:link w:val="2"/>
+    <w:rsid w:val="00E86B92"/>
+    <w:rPr>
+      <w:rFonts w:ascii="Times New Roman" w:eastAsia="Times New Roman" w:hAnsi="Times New Roman" w:cs="Times New Roman"/>
+      <w:sz w:val="24"/>
+      <w:szCs w:val="24"/>
+      <w:lang w:bidi="en-US"/>
+    </w:rPr>
+  </w:style>
+  <w:style w:type="numbering" w:customStyle="1" w:styleId="1">
+    <w:name w:val="Стиль_Список1"/>
+    <w:uiPriority w:val="99"/>
+    <w:rsid w:val="00E86B92"/>
+    <w:pPr>
+      <w:numPr>
+        <w:numId w:val="1"/>
+      </w:numPr>
+    </w:pPr>
+  </w:style>
+  <w:style w:type="character" w:customStyle="1" w:styleId="14">
+    <w:name w:val="1. Пункт Знак"/>
+    <w:link w:val="10"/>
+    <w:rsid w:val="00E86B92"/>
+    <w:rPr>
+      <w:rFonts w:ascii="Times New Roman" w:eastAsia="Times New Roman" w:hAnsi="Times New Roman" w:cs="Times New Roman"/>
+      <w:b/>
+      <w:sz w:val="24"/>
+      <w:szCs w:val="24"/>
+      <w:lang w:eastAsia="ru-RU" w:bidi="en-US"/>
+    </w:rPr>
+  </w:style>
+  <w:style w:type="paragraph" w:customStyle="1" w:styleId="ConsPlusNonformat">
+    <w:name w:val="ConsPlusNonformat"/>
+    <w:uiPriority w:val="99"/>
+    <w:rsid w:val="00E86B92"/>
+    <w:pPr>
+      <w:autoSpaceDE w:val="0"/>
+      <w:autoSpaceDN w:val="0"/>
+      <w:adjustRightInd w:val="0"/>
+    </w:pPr>
+    <w:rPr>
+      <w:rFonts w:ascii="Courier New" w:hAnsi="Courier New" w:cs="Courier New"/>
+      <w:lang w:eastAsia="en-US"/>
+    </w:rPr>
+  </w:style>
+  <w:style w:type="paragraph" w:styleId="31">
+    <w:name w:val="Body Text 3"/>
+    <w:basedOn w:val="a"/>
+    <w:link w:val="32"/>
+    <w:rsid w:val="00E86B92"/>
+    <w:pPr>
+      <w:spacing w:before="120" w:after="120"/>
+      <w:jc w:val="both"/>
+    </w:pPr>
+    <w:rPr>
+      <w:sz w:val="16"/>
+      <w:szCs w:val="16"/>
+      <w:lang w:val="x-none"/>
+    </w:rPr>
+  </w:style>
+  <w:style w:type="character" w:customStyle="1" w:styleId="32">
+    <w:name w:val="Основной текст 3 Знак"/>
+    <w:link w:val="31"/>
+    <w:rsid w:val="00E86B92"/>
+    <w:rPr>
+      <w:rFonts w:ascii="Times New Roman" w:eastAsia="Times New Roman" w:hAnsi="Times New Roman" w:cs="Times New Roman"/>
+      <w:sz w:val="16"/>
+      <w:szCs w:val="16"/>
+      <w:lang w:eastAsia="ru-RU"/>
+    </w:rPr>
+  </w:style>
+  <w:style w:type="paragraph" w:customStyle="1" w:styleId="ConsPlusNormal">
+    <w:name w:val="ConsPlusNormal"/>
+    <w:link w:val="ConsPlusNormal0"/>
+    <w:rsid w:val="00E86B92"/>
+    <w:pPr>
+      <w:widowControl w:val="0"/>
+      <w:autoSpaceDE w:val="0"/>
+      <w:autoSpaceDN w:val="0"/>
+      <w:adjustRightInd w:val="0"/>
+      <w:ind w:firstLine="720"/>
+    </w:pPr>
+    <w:rPr>
+      <w:rFonts w:ascii="Arial" w:eastAsia="Times New Roman" w:hAnsi="Arial"/>
+      <w:sz w:val="22"/>
+      <w:szCs w:val="22"/>
+    </w:rPr>
+  </w:style>
+  <w:style w:type="character" w:customStyle="1" w:styleId="ConsPlusNormal0">
+    <w:name w:val="ConsPlusNormal Знак"/>
+    <w:link w:val="ConsPlusNormal"/>
+    <w:locked/>
+    <w:rsid w:val="00E86B92"/>
+    <w:rPr>
+      <w:rFonts w:ascii="Arial" w:eastAsia="Times New Roman" w:hAnsi="Arial"/>
+      <w:sz w:val="22"/>
+      <w:szCs w:val="22"/>
+      <w:lang w:eastAsia="ru-RU" w:bidi="ar-SA"/>
+    </w:rPr>
+  </w:style>
+  <w:style w:type="paragraph" w:styleId="a7">
+    <w:name w:val="Document Map"/>
+    <w:basedOn w:val="a"/>
+    <w:link w:val="a8"/>
+    <w:uiPriority w:val="99"/>
+    <w:semiHidden/>
+    <w:unhideWhenUsed/>
+    <w:rsid w:val="009E2A24"/>
+    <w:rPr>
+      <w:rFonts w:ascii="Tahoma" w:hAnsi="Tahoma"/>
+      <w:sz w:val="16"/>
+      <w:szCs w:val="16"/>
+      <w:lang w:val="x-none"/>
+    </w:rPr>
+  </w:style>
+  <w:style w:type="character" w:customStyle="1" w:styleId="a8">
+    <w:name w:val="Схема документа Знак"/>
+    <w:link w:val="a7"/>
+    <w:uiPriority w:val="99"/>
+    <w:semiHidden/>
+    <w:rsid w:val="009E2A24"/>
+    <w:rPr>
+      <w:rFonts w:ascii="Tahoma" w:eastAsia="Times New Roman" w:hAnsi="Tahoma" w:cs="Tahoma"/>
+      <w:sz w:val="16"/>
+      <w:szCs w:val="16"/>
+      <w:lang w:eastAsia="ru-RU"/>
+    </w:rPr>
+  </w:style>
+  <w:style w:type="paragraph" w:styleId="a9">
+    <w:name w:val="Balloon Text"/>
+    <w:basedOn w:val="a"/>
+    <w:link w:val="aa"/>
+    <w:uiPriority w:val="99"/>
+    <w:semiHidden/>
+    <w:unhideWhenUsed/>
+    <w:rsid w:val="00CD1F64"/>
+    <w:rPr>
+      <w:rFonts w:ascii="Tahoma" w:hAnsi="Tahoma"/>
+      <w:sz w:val="16"/>
+      <w:szCs w:val="16"/>
+      <w:lang w:val="x-none"/>
+    </w:rPr>
+  </w:style>
+  <w:style w:type="character" w:customStyle="1" w:styleId="aa">
+    <w:name w:val="Текст выноски Знак"/>
+    <w:link w:val="a9"/>
+    <w:uiPriority w:val="99"/>
+    <w:semiHidden/>
+    <w:rsid w:val="00CD1F64"/>
+    <w:rPr>
+      <w:rFonts w:ascii="Tahoma" w:eastAsia="Times New Roman" w:hAnsi="Tahoma" w:cs="Tahoma"/>
+      <w:sz w:val="16"/>
+      <w:szCs w:val="16"/>
+      <w:lang w:eastAsia="ru-RU"/>
+    </w:rPr>
+  </w:style>
+  <w:style w:type="table" w:styleId="ab">
+    <w:name w:val="Table Grid"/>
+    <w:basedOn w:val="a1"/>
+    <w:uiPriority w:val="59"/>
+    <w:rsid w:val="00434C1C"/>
+    <w:tblPr>
+      <w:tblInd w:w="0" w:type="dxa"/>
+      <w:tblBorders>
+        <w:top w:val="single" w:sz="4" w:space="0" w:color="000000"/>
+        <w:left w:val="single" w:sz="4" w:space="0" w:color="000000"/>
+        <w:bottom w:val="single" w:sz="4" w:space="0" w:color="000000"/>
+        <w:right w:val="single" w:sz="4" w:space="0" w:color="000000"/>
+        <w:insideH w:val="single" w:sz="4" w:space="0" w:color="000000"/>
+        <w:insideV w:val="single" w:sz="4" w:space="0" w:color="000000"/>
+      </w:tblBorders>
+      <w:tblCellMar>
+        <w:top w:w="0" w:type="dxa"/>
+        <w:left w:w="108" w:type="dxa"/>
+        <w:bottom w:w="0" w:type="dxa"/>
+        <w:right w:w="108" w:type="dxa"/>
+      </w:tblCellMar>
+    </w:tblPr>
+  </w:style>
+  <w:style w:type="character" w:customStyle="1" w:styleId="12">
+    <w:name w:val="Заголовок 1 Знак"/>
+    <w:link w:val="11"/>
+    <w:uiPriority w:val="9"/>
+    <w:rsid w:val="00AB7019"/>
+    <w:rPr>
+      <w:rFonts w:ascii="Cambria" w:eastAsia="Times New Roman" w:hAnsi="Cambria" w:cs="Times New Roman"/>
+      <w:b/>
+      <w:bCs/>
+      <w:color w:val="365F91"/>
+      <w:sz w:val="28"/>
+      <w:szCs w:val="28"/>
+      <w:lang w:eastAsia="ru-RU"/>
+    </w:rPr>
+  </w:style>
+  <w:style w:type="character" w:customStyle="1" w:styleId="21">
+    <w:name w:val="Заголовок 2 Знак"/>
+    <w:link w:val="20"/>
+    <w:uiPriority w:val="9"/>
+    <w:rsid w:val="00AB7019"/>
+    <w:rPr>
+      <w:rFonts w:ascii="Cambria" w:eastAsia="Times New Roman" w:hAnsi="Cambria" w:cs="Times New Roman"/>
+      <w:b/>
+      <w:bCs/>
+      <w:color w:val="4F81BD"/>
+      <w:sz w:val="26"/>
+      <w:szCs w:val="26"/>
+      <w:lang w:eastAsia="ru-RU"/>
+    </w:rPr>
+  </w:style>
+  <w:style w:type="character" w:customStyle="1" w:styleId="30">
+    <w:name w:val="Заголовок 3 Знак"/>
+    <w:link w:val="3"/>
+    <w:uiPriority w:val="9"/>
+    <w:rsid w:val="00AB7019"/>
+    <w:rPr>
+      <w:rFonts w:ascii="Cambria" w:eastAsia="Times New Roman" w:hAnsi="Cambria" w:cs="Times New Roman"/>
+      <w:b/>
+      <w:bCs/>
+      <w:color w:val="4F81BD"/>
+      <w:sz w:val="24"/>
+      <w:szCs w:val="20"/>
+      <w:lang w:eastAsia="ru-RU"/>
+    </w:rPr>
+  </w:style>
+  <w:style w:type="paragraph" w:styleId="ac">
+    <w:name w:val="header"/>
+    <w:basedOn w:val="a"/>
+    <w:link w:val="ad"/>
+    <w:uiPriority w:val="99"/>
+    <w:semiHidden/>
+    <w:unhideWhenUsed/>
+    <w:rsid w:val="00FF234A"/>
+    <w:pPr>
+      <w:tabs>
+        <w:tab w:val="center" w:pos="4677"/>
+        <w:tab w:val="right" w:pos="9355"/>
+      </w:tabs>
+    </w:pPr>
+    <w:rPr>
+      <w:lang w:val="x-none"/>
+    </w:rPr>
+  </w:style>
+  <w:style w:type="character" w:customStyle="1" w:styleId="ad">
+    <w:name w:val="Верхний колонтитул Знак"/>
+    <w:link w:val="ac"/>
+    <w:uiPriority w:val="99"/>
+    <w:semiHidden/>
+    <w:rsid w:val="00FF234A"/>
+    <w:rPr>
+      <w:rFonts w:ascii="Times New Roman" w:eastAsia="Times New Roman" w:hAnsi="Times New Roman" w:cs="Times New Roman"/>
+      <w:sz w:val="24"/>
+      <w:szCs w:val="20"/>
+      <w:lang w:eastAsia="ru-RU"/>
+    </w:rPr>
+  </w:style>
+  <w:style w:type="paragraph" w:styleId="ae">
+    <w:name w:val="footer"/>
+    <w:basedOn w:val="a"/>
+    <w:link w:val="af"/>
+    <w:uiPriority w:val="99"/>
+    <w:unhideWhenUsed/>
+    <w:rsid w:val="00FF234A"/>
+    <w:pPr>
+      <w:tabs>
+        <w:tab w:val="center" w:pos="4677"/>
+        <w:tab w:val="right" w:pos="9355"/>
+      </w:tabs>
+    </w:pPr>
+    <w:rPr>
+      <w:lang w:val="x-none"/>
+    </w:rPr>
+  </w:style>
+  <w:style w:type="character" w:customStyle="1" w:styleId="af">
+    <w:name w:val="Нижний колонтитул Знак"/>
+    <w:link w:val="ae"/>
+    <w:uiPriority w:val="99"/>
+    <w:rsid w:val="00FF234A"/>
+    <w:rPr>
+      <w:rFonts w:ascii="Times New Roman" w:eastAsia="Times New Roman" w:hAnsi="Times New Roman" w:cs="Times New Roman"/>
+      <w:sz w:val="24"/>
+      <w:szCs w:val="20"/>
+      <w:lang w:eastAsia="ru-RU"/>
+    </w:rPr>
+  </w:style>
+  <w:style w:type="character" w:styleId="af0">
+    <w:name w:val="annotation reference"/>
+    <w:uiPriority w:val="99"/>
+    <w:semiHidden/>
+    <w:unhideWhenUsed/>
+    <w:rsid w:val="00FF234A"/>
+    <w:rPr>
+      <w:sz w:val="16"/>
+      <w:szCs w:val="16"/>
+    </w:rPr>
+  </w:style>
+  <w:style w:type="paragraph" w:styleId="af1">
+    <w:name w:val="annotation text"/>
+    <w:basedOn w:val="a"/>
+    <w:link w:val="af2"/>
+    <w:uiPriority w:val="99"/>
+    <w:semiHidden/>
+    <w:unhideWhenUsed/>
+    <w:rsid w:val="00FF234A"/>
+    <w:rPr>
+      <w:sz w:val="20"/>
+      <w:lang w:val="x-none"/>
+    </w:rPr>
+  </w:style>
+  <w:style w:type="character" w:customStyle="1" w:styleId="af2">
+    <w:name w:val="Текст примечания Знак"/>
+    <w:link w:val="af1"/>
+    <w:uiPriority w:val="99"/>
+    <w:semiHidden/>
+    <w:rsid w:val="00FF234A"/>
+    <w:rPr>
+      <w:rFonts w:ascii="Times New Roman" w:eastAsia="Times New Roman" w:hAnsi="Times New Roman" w:cs="Times New Roman"/>
+      <w:sz w:val="20"/>
+      <w:szCs w:val="20"/>
+      <w:lang w:eastAsia="ru-RU"/>
+    </w:rPr>
+  </w:style>
+  <w:style w:type="paragraph" w:styleId="af3">
+    <w:name w:val="annotation subject"/>
+    <w:basedOn w:val="af1"/>
+    <w:next w:val="af1"/>
+    <w:link w:val="af4"/>
+    <w:uiPriority w:val="99"/>
+    <w:semiHidden/>
+    <w:unhideWhenUsed/>
+    <w:rsid w:val="00FF234A"/>
+    <w:rPr>
+      <w:b/>
+      <w:bCs/>
+    </w:rPr>
+  </w:style>
+  <w:style w:type="character" w:customStyle="1" w:styleId="af4">
+    <w:name w:val="Тема примечания Знак"/>
+    <w:link w:val="af3"/>
+    <w:uiPriority w:val="99"/>
+    <w:semiHidden/>
+    <w:rsid w:val="00FF234A"/>
+    <w:rPr>
+      <w:rFonts w:ascii="Times New Roman" w:eastAsia="Times New Roman" w:hAnsi="Times New Roman" w:cs="Times New Roman"/>
+      <w:b/>
+      <w:bCs/>
+      <w:sz w:val="20"/>
+      <w:szCs w:val="20"/>
+      <w:lang w:eastAsia="ru-RU"/>
+    </w:rPr>
+  </w:style>
+  <w:style w:type="paragraph" w:styleId="33">
+    <w:name w:val="Body Text Indent 3"/>
+    <w:basedOn w:val="a"/>
+    <w:link w:val="34"/>
+    <w:unhideWhenUsed/>
+    <w:rsid w:val="000F4EB0"/>
+    <w:pPr>
+      <w:spacing w:after="120"/>
+      <w:ind w:left="283"/>
+    </w:pPr>
+    <w:rPr>
+      <w:sz w:val="16"/>
+      <w:szCs w:val="16"/>
+      <w:lang w:val="x-none" w:eastAsia="ar-SA"/>
+    </w:rPr>
+  </w:style>
+  <w:style w:type="character" w:customStyle="1" w:styleId="34">
+    <w:name w:val="Основной текст с отступом 3 Знак"/>
+    <w:link w:val="33"/>
+    <w:rsid w:val="000F4EB0"/>
+    <w:rPr>
+      <w:rFonts w:ascii="Times New Roman" w:eastAsia="Times New Roman" w:hAnsi="Times New Roman" w:cs="Times New Roman"/>
+      <w:sz w:val="16"/>
+      <w:szCs w:val="16"/>
+      <w:lang w:eastAsia="ar-SA"/>
+    </w:rPr>
+  </w:style>
+  <w:style w:type="paragraph" w:styleId="af5">
+    <w:name w:val="footnote text"/>
+    <w:basedOn w:val="a"/>
+    <w:link w:val="af6"/>
+    <w:unhideWhenUsed/>
+    <w:rsid w:val="000F4EB0"/>
+    <w:rPr>
+      <w:sz w:val="20"/>
+      <w:lang w:val="x-none"/>
+    </w:rPr>
+  </w:style>
+  <w:style w:type="character" w:customStyle="1" w:styleId="af6">
+    <w:name w:val="Текст сноски Знак"/>
+    <w:link w:val="af5"/>
+    <w:rsid w:val="000F4EB0"/>
+    <w:rPr>
+      <w:rFonts w:ascii="Times New Roman" w:eastAsia="Times New Roman" w:hAnsi="Times New Roman" w:cs="Times New Roman"/>
+      <w:sz w:val="20"/>
+      <w:szCs w:val="20"/>
+      <w:lang w:eastAsia="ru-RU"/>
+    </w:rPr>
+  </w:style>
+  <w:style w:type="character" w:styleId="af7">
+    <w:name w:val="footnote reference"/>
+    <w:unhideWhenUsed/>
+    <w:rsid w:val="000F4EB0"/>
+    <w:rPr>
+      <w:vertAlign w:val="superscript"/>
+    </w:rPr>
+  </w:style>
+  <w:style w:type="paragraph" w:customStyle="1" w:styleId="ConsNormal">
+    <w:name w:val="ConsNormal"/>
+    <w:rsid w:val="000F4EB0"/>
+    <w:pPr>
+      <w:widowControl w:val="0"/>
+      <w:autoSpaceDE w:val="0"/>
+      <w:autoSpaceDN w:val="0"/>
+      <w:adjustRightInd w:val="0"/>
+      <w:ind w:right="19772" w:firstLine="720"/>
+    </w:pPr>
+    <w:rPr>
+      <w:rFonts w:ascii="Arial" w:eastAsia="Times New Roman" w:hAnsi="Arial" w:cs="Arial"/>
+      <w:sz w:val="18"/>
+      <w:szCs w:val="18"/>
+    </w:rPr>
+  </w:style>
+  <w:style w:type="character" w:styleId="af8">
+    <w:name w:val="page number"/>
+    <w:rsid w:val="0094321D"/>
+  </w:style>
+  <w:style w:type="character" w:customStyle="1" w:styleId="Normaltext">
+    <w:name w:val="Normal text"/>
+    <w:uiPriority w:val="99"/>
+    <w:rsid w:val="0024589F"/>
+    <w:rPr>
+      <w:sz w:val="20"/>
+    </w:rPr>
+  </w:style>
+  <w:style w:type="character" w:styleId="af9">
     <w:name w:val="Hyperlink"/>
     <w:rsid w:val="005132F9"/>
     <w:rPr>
@@ -17271,7 +17831,7 @@
   <a:extraClrSchemeLst/>
   <a:extLst>
     <a:ext uri="{05A4C25C-085E-4340-85A3-A5531E510DB2}">
-      <thm15:themeFamily xmlns:thm15="http://schemas.microsoft.com/office/thememl/2012/main" name="Office Theme" id="{62F939B6-93AF-4DB8-9C6B-D6C7DFDC589F}" vid="{4A3C46E8-61CC-4603-A589-7422A47A8E4A}"/>
+      <thm15:themeFamily xmlns:thm15="http://schemas.microsoft.com/office/thememl/2012/main" xmlns="" name="Office Theme" id="{62F939B6-93AF-4DB8-9C6B-D6C7DFDC589F}" vid="{4A3C46E8-61CC-4603-A589-7422A47A8E4A}"/>
     </a:ext>
   </a:extLst>
 </a:theme>
@@ -17282,7 +17842,7 @@
 </file>
 
 <file path=customXml/itemProps1.xml><?xml version="1.0" encoding="utf-8"?>
-<ds:datastoreItem xmlns:ds="http://schemas.openxmlformats.org/officeDocument/2006/customXml" ds:itemID="{3749A7CA-C435-4DBB-B7C8-6AC70AF6E845}">
+<ds:datastoreItem xmlns:ds="http://schemas.openxmlformats.org/officeDocument/2006/customXml" ds:itemID="{87848E35-2583-47C6-ABA9-537BFB5C3CD3}">
   <ds:schemaRefs>
     <ds:schemaRef ds:uri="http://schemas.openxmlformats.org/officeDocument/2006/bibliography"/>
   </ds:schemaRefs>

</xml_diff>

<commit_message>
Migrate to new docx template backend
</commit_message>
<xml_diff>
--- a/src/main/resources/documents/Договор для ИП.docx
+++ b/src/main/resources/documents/Договор для ИП.docx
@@ -1,6 +1,6 @@
 
 <file path=word/document.xml><?xml version="1.0" encoding="utf-8"?>
-<w:document xmlns:wpc="http://schemas.microsoft.com/office/word/2010/wordprocessingCanvas" xmlns:mc="http://schemas.openxmlformats.org/markup-compatibility/2006" xmlns:o="urn:schemas-microsoft-com:office:office" xmlns:r="http://schemas.openxmlformats.org/officeDocument/2006/relationships" xmlns:m="http://schemas.openxmlformats.org/officeDocument/2006/math" xmlns:v="urn:schemas-microsoft-com:vml" xmlns:wp14="http://schemas.microsoft.com/office/word/2010/wordprocessingDrawing" xmlns:wp="http://schemas.openxmlformats.org/drawingml/2006/wordprocessingDrawing" xmlns:w10="urn:schemas-microsoft-com:office:word" xmlns:w="http://schemas.openxmlformats.org/wordprocessingml/2006/main" xmlns:w14="http://schemas.microsoft.com/office/word/2010/wordml" xmlns:wpg="http://schemas.microsoft.com/office/word/2010/wordprocessingGroup" xmlns:wpi="http://schemas.microsoft.com/office/word/2010/wordprocessingInk" xmlns:wne="http://schemas.microsoft.com/office/word/2006/wordml" xmlns:wps="http://schemas.microsoft.com/office/word/2010/wordprocessingShape" mc:Ignorable="w14 wp14">
+<w:document xmlns:wpc="http://schemas.microsoft.com/office/word/2010/wordprocessingCanvas" xmlns:cx="http://schemas.microsoft.com/office/drawing/2014/chartex" xmlns:cx1="http://schemas.microsoft.com/office/drawing/2015/9/8/chartex" xmlns:cx2="http://schemas.microsoft.com/office/drawing/2015/10/21/chartex" xmlns:cx3="http://schemas.microsoft.com/office/drawing/2016/5/9/chartex" xmlns:cx4="http://schemas.microsoft.com/office/drawing/2016/5/10/chartex" xmlns:cx5="http://schemas.microsoft.com/office/drawing/2016/5/11/chartex" xmlns:cx6="http://schemas.microsoft.com/office/drawing/2016/5/12/chartex" xmlns:cx7="http://schemas.microsoft.com/office/drawing/2016/5/13/chartex" xmlns:cx8="http://schemas.microsoft.com/office/drawing/2016/5/14/chartex" xmlns:mc="http://schemas.openxmlformats.org/markup-compatibility/2006" xmlns:aink="http://schemas.microsoft.com/office/drawing/2016/ink" xmlns:am3d="http://schemas.microsoft.com/office/drawing/2017/model3d" xmlns:o="urn:schemas-microsoft-com:office:office" xmlns:oel="http://schemas.microsoft.com/office/2019/extlst" xmlns:r="http://schemas.openxmlformats.org/officeDocument/2006/relationships" xmlns:m="http://schemas.openxmlformats.org/officeDocument/2006/math" xmlns:v="urn:schemas-microsoft-com:vml" xmlns:wp14="http://schemas.microsoft.com/office/word/2010/wordprocessingDrawing" xmlns:wp="http://schemas.openxmlformats.org/drawingml/2006/wordprocessingDrawing" xmlns:w10="urn:schemas-microsoft-com:office:word" xmlns:w="http://schemas.openxmlformats.org/wordprocessingml/2006/main" xmlns:w14="http://schemas.microsoft.com/office/word/2010/wordml" xmlns:w15="http://schemas.microsoft.com/office/word/2012/wordml" xmlns:w16cex="http://schemas.microsoft.com/office/word/2018/wordml/cex" xmlns:w16cid="http://schemas.microsoft.com/office/word/2016/wordml/cid" xmlns:w16="http://schemas.microsoft.com/office/word/2018/wordml" xmlns:w16sdtdh="http://schemas.microsoft.com/office/word/2020/wordml/sdtdatahash" xmlns:w16se="http://schemas.microsoft.com/office/word/2015/wordml/symex" xmlns:wpg="http://schemas.microsoft.com/office/word/2010/wordprocessingGroup" xmlns:wpi="http://schemas.microsoft.com/office/word/2010/wordprocessingInk" xmlns:wne="http://schemas.microsoft.com/office/word/2006/wordml" xmlns:wps="http://schemas.microsoft.com/office/word/2010/wordprocessingShape" mc:Ignorable="w14 w15 w16se w16cid w16 w16cex w16sdtdh wp14">
   <w:body>
     <w:p>
       <w:pPr>
@@ -271,13 +271,34 @@
           <w:color w:val="000000"/>
           <w:kern w:val="2"/>
         </w:rPr>
-        <w:t xml:space="preserve">ENPREPRENEURFIO </w:t>
+        <w:t>{{</w:t>
       </w:r>
       <w:r>
         <w:rPr>
           <w:color w:val="000000"/>
           <w:kern w:val="2"/>
         </w:rPr>
+        <w:t>ENPREPRENEURFIO</w:t>
+      </w:r>
+      <w:r>
+        <w:rPr>
+          <w:color w:val="000000"/>
+          <w:kern w:val="2"/>
+        </w:rPr>
+        <w:t>}}</w:t>
+      </w:r>
+      <w:r>
+        <w:rPr>
+          <w:color w:val="000000"/>
+          <w:kern w:val="2"/>
+        </w:rPr>
+        <w:t xml:space="preserve"> </w:t>
+      </w:r>
+      <w:r>
+        <w:rPr>
+          <w:color w:val="000000"/>
+          <w:kern w:val="2"/>
+        </w:rPr>
         <w:t xml:space="preserve">(ИП </w:t>
       </w:r>
       <w:r>
@@ -285,14 +306,28 @@
           <w:color w:val="000000"/>
           <w:kern w:val="2"/>
         </w:rPr>
+        <w:t>{{</w:t>
+      </w:r>
+      <w:r>
+        <w:rPr>
+          <w:color w:val="000000"/>
+          <w:kern w:val="2"/>
+        </w:rPr>
         <w:t>ENPREPRENEURINIC</w:t>
       </w:r>
       <w:r>
         <w:rPr>
-          <w:i/>
           <w:color w:val="000000"/>
           <w:kern w:val="2"/>
         </w:rPr>
+        <w:t>}}</w:t>
+      </w:r>
+      <w:r>
+        <w:rPr>
+          <w:i/>
+          <w:color w:val="000000"/>
+          <w:kern w:val="2"/>
+        </w:rPr>
         <w:t xml:space="preserve">), </w:t>
       </w:r>
       <w:r>
@@ -307,6 +342,13 @@
           <w:color w:val="000000"/>
           <w:kern w:val="2"/>
         </w:rPr>
+        <w:t>{{</w:t>
+      </w:r>
+      <w:r>
+        <w:rPr>
+          <w:color w:val="000000"/>
+          <w:kern w:val="2"/>
+        </w:rPr>
         <w:t>OGRNIPNUMB</w:t>
       </w:r>
       <w:r>
@@ -314,6 +356,13 @@
           <w:color w:val="000000"/>
           <w:kern w:val="2"/>
         </w:rPr>
+        <w:t>}}</w:t>
+      </w:r>
+      <w:r>
+        <w:rPr>
+          <w:color w:val="000000"/>
+          <w:kern w:val="2"/>
+        </w:rPr>
         <w:t xml:space="preserve"> от</w:t>
       </w:r>
       <w:r>
@@ -321,10 +370,29 @@
           <w:color w:val="000000"/>
           <w:kern w:val="2"/>
         </w:rPr>
-        <w:t xml:space="preserve"> OGRNIPDATE</w:t>
-      </w:r>
-      <w:bookmarkStart w:id="0" w:name="_GoBack"/>
-      <w:bookmarkEnd w:id="0"/>
+        <w:t xml:space="preserve"> </w:t>
+      </w:r>
+      <w:r>
+        <w:rPr>
+          <w:color w:val="000000"/>
+          <w:kern w:val="2"/>
+        </w:rPr>
+        <w:t>{{</w:t>
+      </w:r>
+      <w:r>
+        <w:rPr>
+          <w:color w:val="000000"/>
+          <w:kern w:val="2"/>
+        </w:rPr>
+        <w:t>OGRNIPDATE</w:t>
+      </w:r>
+      <w:r>
+        <w:rPr>
+          <w:color w:val="000000"/>
+          <w:kern w:val="2"/>
+        </w:rPr>
+        <w:t>}}</w:t>
+      </w:r>
       <w:r>
         <w:rPr>
           <w:color w:val="000000"/>
@@ -569,7 +637,14 @@
           <w:kern w:val="2"/>
           <w:szCs w:val="24"/>
         </w:rPr>
-        <w:t xml:space="preserve">оказать услуги по </w:t>
+        <w:t xml:space="preserve">оказать </w:t>
+      </w:r>
+      <w:r>
+        <w:rPr>
+          <w:kern w:val="2"/>
+          <w:szCs w:val="24"/>
+        </w:rPr>
+        <w:t>{{</w:t>
       </w:r>
       <w:r>
         <w:rPr>
@@ -577,6 +652,13 @@
           <w:szCs w:val="24"/>
         </w:rPr>
         <w:t>NAME</w:t>
+      </w:r>
+      <w:r>
+        <w:rPr>
+          <w:color w:val="000000"/>
+          <w:szCs w:val="24"/>
+        </w:rPr>
+        <w:t>}}</w:t>
       </w:r>
       <w:r>
         <w:rPr>
@@ -1041,21 +1123,21 @@
         </w:rPr>
       </w:pPr>
       <w:r>
-        <w:t>Оплата договора будет произведена за счет сре</w:t>
+        <w:t>Оплата договора будет произведена за счет средств программы стратегического акад</w:t>
+      </w:r>
+      <w:r>
+        <w:t>емического лидерства “Приоритет</w:t>
+      </w:r>
+      <w:r>
+        <w:t xml:space="preserve">-2030” (Дополнительное соглашение </w:t>
       </w:r>
       <w:proofErr w:type="gramStart"/>
       <w:r>
-        <w:t>дств пр</w:t>
+        <w:t>№ 075-15-2021-1333</w:t>
       </w:r>
       <w:proofErr w:type="gramEnd"/>
       <w:r>
-        <w:t>ограммы стратегического акад</w:t>
-      </w:r>
-      <w:r>
-        <w:t>емического лидерства “Приоритет</w:t>
-      </w:r>
-      <w:r>
-        <w:t>-2030” (Дополнительное соглашение № 075-15-2021-1333/4 от 07.05.22).</w:t>
+        <w:t>/4 от 07.05.22).</w:t>
       </w:r>
     </w:p>
     <w:p>
@@ -1137,6 +1219,13 @@
         <w:rPr>
           <w:kern w:val="2"/>
           <w:szCs w:val="24"/>
+        </w:rPr>
+        <w:t>{{</w:t>
+      </w:r>
+      <w:r>
+        <w:rPr>
+          <w:kern w:val="2"/>
+          <w:szCs w:val="24"/>
           <w:lang w:val="en-US"/>
         </w:rPr>
         <w:t>RUBLENUMB</w:t>
@@ -1146,6 +1235,13 @@
           <w:kern w:val="2"/>
           <w:szCs w:val="24"/>
         </w:rPr>
+        <w:t>}}</w:t>
+      </w:r>
+      <w:r>
+        <w:rPr>
+          <w:kern w:val="2"/>
+          <w:szCs w:val="24"/>
+        </w:rPr>
         <w:t xml:space="preserve"> </w:t>
       </w:r>
       <w:r>
@@ -1159,12 +1255,26 @@
         <w:rPr>
           <w:kern w:val="2"/>
           <w:szCs w:val="24"/>
+        </w:rPr>
+        <w:t>{{</w:t>
+      </w:r>
+      <w:r>
+        <w:rPr>
+          <w:kern w:val="2"/>
+          <w:szCs w:val="24"/>
           <w:lang w:val="en-US"/>
         </w:rPr>
         <w:t>RUBLES</w:t>
       </w:r>
       <w:r>
         <w:rPr>
+          <w:kern w:val="2"/>
+          <w:szCs w:val="24"/>
+        </w:rPr>
+        <w:t>}}</w:t>
+      </w:r>
+      <w:r>
+        <w:rPr>
           <w:i/>
           <w:kern w:val="2"/>
         </w:rPr>
@@ -1179,6 +1289,12 @@
       <w:r>
         <w:rPr>
           <w:kern w:val="2"/>
+        </w:rPr>
+        <w:t>{{</w:t>
+      </w:r>
+      <w:r>
+        <w:rPr>
+          <w:kern w:val="2"/>
           <w:lang w:val="en-US"/>
         </w:rPr>
         <w:t>RUBS</w:t>
@@ -1187,15 +1303,34 @@
         <w:rPr>
           <w:kern w:val="2"/>
         </w:rPr>
+        <w:t>}}</w:t>
+      </w:r>
+      <w:r>
+        <w:rPr>
+          <w:kern w:val="2"/>
+        </w:rPr>
         <w:t xml:space="preserve"> </w:t>
       </w:r>
       <w:r>
         <w:rPr>
+          <w:kern w:val="2"/>
+        </w:rPr>
+        <w:t>{{</w:t>
+      </w:r>
+      <w:r>
+        <w:rPr>
           <w:color w:val="000000"/>
           <w:szCs w:val="24"/>
           <w:lang w:val="en-US"/>
         </w:rPr>
         <w:t>COPEEKNUMB</w:t>
+      </w:r>
+      <w:r>
+        <w:rPr>
+          <w:color w:val="000000"/>
+          <w:szCs w:val="24"/>
+        </w:rPr>
+        <w:t>}}</w:t>
       </w:r>
       <w:r>
         <w:rPr>
@@ -1207,10 +1342,24 @@
       </w:r>
       <w:r>
         <w:rPr>
+          <w:color w:val="000000"/>
+          <w:sz w:val="22"/>
+          <w:szCs w:val="22"/>
+        </w:rPr>
+        <w:t>{{</w:t>
+      </w:r>
+      <w:r>
+        <w:rPr>
           <w:kern w:val="2"/>
           <w:lang w:val="en-US"/>
         </w:rPr>
         <w:t>COPS</w:t>
+      </w:r>
+      <w:r>
+        <w:rPr>
+          <w:kern w:val="2"/>
+        </w:rPr>
+        <w:t>}}</w:t>
       </w:r>
       <w:r>
         <w:rPr>
@@ -1729,6 +1878,15 @@
           <w:color w:val="FF0000"/>
           <w:kern w:val="2"/>
           <w:szCs w:val="24"/>
+        </w:rPr>
+        <w:t>{{</w:t>
+      </w:r>
+      <w:r>
+        <w:rPr>
+          <w:i/>
+          <w:color w:val="FF0000"/>
+          <w:kern w:val="2"/>
+          <w:szCs w:val="24"/>
           <w:lang w:val="en-US"/>
         </w:rPr>
         <w:t>RUBLEAVANCENUMB</w:t>
@@ -1740,6 +1898,15 @@
           <w:kern w:val="2"/>
           <w:szCs w:val="24"/>
         </w:rPr>
+        <w:t>}}</w:t>
+      </w:r>
+      <w:r>
+        <w:rPr>
+          <w:i/>
+          <w:color w:val="FF0000"/>
+          <w:kern w:val="2"/>
+          <w:szCs w:val="24"/>
+        </w:rPr>
         <w:t xml:space="preserve"> (</w:t>
       </w:r>
       <w:r>
@@ -1748,6 +1915,15 @@
           <w:color w:val="FF0000"/>
           <w:kern w:val="2"/>
           <w:szCs w:val="24"/>
+        </w:rPr>
+        <w:t>{{</w:t>
+      </w:r>
+      <w:r>
+        <w:rPr>
+          <w:i/>
+          <w:color w:val="FF0000"/>
+          <w:kern w:val="2"/>
+          <w:szCs w:val="24"/>
           <w:lang w:val="en-US"/>
         </w:rPr>
         <w:t>RUBAVANCE</w:t>
@@ -1759,6 +1935,15 @@
           <w:kern w:val="2"/>
           <w:szCs w:val="24"/>
         </w:rPr>
+        <w:t>}}</w:t>
+      </w:r>
+      <w:r>
+        <w:rPr>
+          <w:i/>
+          <w:color w:val="FF0000"/>
+          <w:kern w:val="2"/>
+          <w:szCs w:val="24"/>
+        </w:rPr>
         <w:t xml:space="preserve">) </w:t>
       </w:r>
       <w:r>
@@ -1767,6 +1952,15 @@
           <w:color w:val="FF0000"/>
           <w:kern w:val="2"/>
           <w:szCs w:val="24"/>
+        </w:rPr>
+        <w:t>{{</w:t>
+      </w:r>
+      <w:r>
+        <w:rPr>
+          <w:i/>
+          <w:color w:val="FF0000"/>
+          <w:kern w:val="2"/>
+          <w:szCs w:val="24"/>
           <w:lang w:val="en-US"/>
         </w:rPr>
         <w:t>AVANCERUB</w:t>
@@ -1778,6 +1972,15 @@
           <w:kern w:val="2"/>
           <w:szCs w:val="24"/>
         </w:rPr>
+        <w:t>}}</w:t>
+      </w:r>
+      <w:r>
+        <w:rPr>
+          <w:i/>
+          <w:color w:val="FF0000"/>
+          <w:kern w:val="2"/>
+          <w:szCs w:val="24"/>
+        </w:rPr>
         <w:t xml:space="preserve"> </w:t>
       </w:r>
       <w:r>
@@ -1786,6 +1989,16 @@
           <w:color w:val="FF0000"/>
           <w:kern w:val="2"/>
           <w:szCs w:val="24"/>
+        </w:rPr>
+        <w:lastRenderedPageBreak/>
+        <w:t>{{</w:t>
+      </w:r>
+      <w:r>
+        <w:rPr>
+          <w:i/>
+          <w:color w:val="FF0000"/>
+          <w:kern w:val="2"/>
+          <w:szCs w:val="24"/>
           <w:lang w:val="en-US"/>
         </w:rPr>
         <w:t>COPEEKAVANCENUMB</w:t>
@@ -1797,6 +2010,15 @@
           <w:kern w:val="2"/>
           <w:szCs w:val="24"/>
         </w:rPr>
+        <w:t>}}</w:t>
+      </w:r>
+      <w:r>
+        <w:rPr>
+          <w:i/>
+          <w:color w:val="FF0000"/>
+          <w:kern w:val="2"/>
+          <w:szCs w:val="24"/>
+        </w:rPr>
         <w:t xml:space="preserve"> </w:t>
       </w:r>
       <w:r>
@@ -1805,10 +2027,27 @@
           <w:color w:val="FF0000"/>
           <w:kern w:val="2"/>
           <w:szCs w:val="24"/>
+        </w:rPr>
+        <w:t>{{</w:t>
+      </w:r>
+      <w:r>
+        <w:rPr>
+          <w:i/>
+          <w:color w:val="FF0000"/>
+          <w:kern w:val="2"/>
+          <w:szCs w:val="24"/>
           <w:lang w:val="en-US"/>
         </w:rPr>
-        <w:lastRenderedPageBreak/>
         <w:t>AVANCECOP</w:t>
+      </w:r>
+      <w:r>
+        <w:rPr>
+          <w:i/>
+          <w:color w:val="FF0000"/>
+          <w:kern w:val="2"/>
+          <w:szCs w:val="24"/>
+        </w:rPr>
+        <w:t>}}</w:t>
       </w:r>
       <w:r>
         <w:rPr>
@@ -1873,6 +2112,15 @@
           <w:color w:val="FF0000"/>
           <w:kern w:val="2"/>
           <w:szCs w:val="24"/>
+        </w:rPr>
+        <w:t>{{</w:t>
+      </w:r>
+      <w:r>
+        <w:rPr>
+          <w:i/>
+          <w:color w:val="FF0000"/>
+          <w:kern w:val="2"/>
+          <w:szCs w:val="24"/>
           <w:lang w:val="en-US"/>
         </w:rPr>
         <w:t>SEVENTYPERCRUBNUMB</w:t>
@@ -1884,6 +2132,15 @@
           <w:kern w:val="2"/>
           <w:szCs w:val="24"/>
         </w:rPr>
+        <w:t>}}</w:t>
+      </w:r>
+      <w:r>
+        <w:rPr>
+          <w:i/>
+          <w:color w:val="FF0000"/>
+          <w:kern w:val="2"/>
+          <w:szCs w:val="24"/>
+        </w:rPr>
         <w:t xml:space="preserve"> (</w:t>
       </w:r>
       <w:r>
@@ -1892,6 +2149,15 @@
           <w:color w:val="FF0000"/>
           <w:kern w:val="2"/>
           <w:szCs w:val="24"/>
+        </w:rPr>
+        <w:t>{{</w:t>
+      </w:r>
+      <w:r>
+        <w:rPr>
+          <w:i/>
+          <w:color w:val="FF0000"/>
+          <w:kern w:val="2"/>
+          <w:szCs w:val="24"/>
           <w:lang w:val="en-US"/>
         </w:rPr>
         <w:t>RUB</w:t>
@@ -1923,6 +2189,15 @@
           <w:kern w:val="2"/>
           <w:szCs w:val="24"/>
         </w:rPr>
+        <w:t>}}</w:t>
+      </w:r>
+      <w:r>
+        <w:rPr>
+          <w:i/>
+          <w:color w:val="FF0000"/>
+          <w:kern w:val="2"/>
+          <w:szCs w:val="24"/>
+        </w:rPr>
         <w:t xml:space="preserve">) </w:t>
       </w:r>
       <w:r>
@@ -1931,6 +2206,15 @@
           <w:color w:val="FF0000"/>
           <w:kern w:val="2"/>
           <w:szCs w:val="24"/>
+        </w:rPr>
+        <w:t>{{</w:t>
+      </w:r>
+      <w:r>
+        <w:rPr>
+          <w:i/>
+          <w:color w:val="FF0000"/>
+          <w:kern w:val="2"/>
+          <w:szCs w:val="24"/>
           <w:lang w:val="en-US"/>
         </w:rPr>
         <w:t>SEVENTYRUB</w:t>
@@ -1942,6 +2226,15 @@
           <w:kern w:val="2"/>
           <w:szCs w:val="24"/>
         </w:rPr>
+        <w:t>}}</w:t>
+      </w:r>
+      <w:r>
+        <w:rPr>
+          <w:i/>
+          <w:color w:val="FF0000"/>
+          <w:kern w:val="2"/>
+          <w:szCs w:val="24"/>
+        </w:rPr>
         <w:t xml:space="preserve"> </w:t>
       </w:r>
       <w:r>
@@ -1950,6 +2243,15 @@
           <w:color w:val="FF0000"/>
           <w:kern w:val="2"/>
           <w:szCs w:val="24"/>
+        </w:rPr>
+        <w:t>{{</w:t>
+      </w:r>
+      <w:r>
+        <w:rPr>
+          <w:i/>
+          <w:color w:val="FF0000"/>
+          <w:kern w:val="2"/>
+          <w:szCs w:val="24"/>
           <w:lang w:val="en-US"/>
         </w:rPr>
         <w:t>SEVENTYPERCCOPNUMB</w:t>
@@ -1961,6 +2263,15 @@
           <w:kern w:val="2"/>
           <w:szCs w:val="24"/>
         </w:rPr>
+        <w:t>}}</w:t>
+      </w:r>
+      <w:r>
+        <w:rPr>
+          <w:i/>
+          <w:color w:val="FF0000"/>
+          <w:kern w:val="2"/>
+          <w:szCs w:val="24"/>
+        </w:rPr>
         <w:t xml:space="preserve"> </w:t>
       </w:r>
       <w:r>
@@ -1969,9 +2280,27 @@
           <w:color w:val="FF0000"/>
           <w:kern w:val="2"/>
           <w:szCs w:val="24"/>
+        </w:rPr>
+        <w:t>{{</w:t>
+      </w:r>
+      <w:r>
+        <w:rPr>
+          <w:i/>
+          <w:color w:val="FF0000"/>
+          <w:kern w:val="2"/>
+          <w:szCs w:val="24"/>
           <w:lang w:val="en-US"/>
         </w:rPr>
         <w:t>SEVENTYCOP</w:t>
+      </w:r>
+      <w:r>
+        <w:rPr>
+          <w:i/>
+          <w:color w:val="FF0000"/>
+          <w:kern w:val="2"/>
+          <w:szCs w:val="24"/>
+        </w:rPr>
+        <w:t>}}</w:t>
       </w:r>
       <w:r>
         <w:rPr>
@@ -2881,9 +3210,29 @@
           <w:kern w:val="2"/>
           <w:sz w:val="24"/>
           <w:szCs w:val="24"/>
+          <w:lang w:eastAsia="ru-RU"/>
+        </w:rPr>
+        <w:t>{{</w:t>
+      </w:r>
+      <w:r>
+        <w:rPr>
+          <w:rFonts w:ascii="Times New Roman" w:eastAsia="Times New Roman" w:hAnsi="Times New Roman" w:cs="Times New Roman"/>
+          <w:kern w:val="2"/>
+          <w:sz w:val="24"/>
+          <w:szCs w:val="24"/>
           <w:lang w:val="en-US" w:eastAsia="ru-RU"/>
         </w:rPr>
         <w:t>PLACE</w:t>
+      </w:r>
+      <w:r>
+        <w:rPr>
+          <w:rFonts w:ascii="Times New Roman" w:eastAsia="Times New Roman" w:hAnsi="Times New Roman" w:cs="Times New Roman"/>
+          <w:kern w:val="2"/>
+          <w:sz w:val="24"/>
+          <w:szCs w:val="24"/>
+          <w:lang w:eastAsia="ru-RU"/>
+        </w:rPr>
+        <w:t>}}</w:t>
       </w:r>
       <w:r>
         <w:rPr>
@@ -10040,7 +10389,25 @@
           <w:sz w:val="24"/>
           <w:szCs w:val="24"/>
         </w:rPr>
+        <w:t>{{</w:t>
+      </w:r>
+      <w:r>
+        <w:rPr>
+          <w:rFonts w:ascii="Times New Roman" w:hAnsi="Times New Roman"/>
+          <w:kern w:val="2"/>
+          <w:sz w:val="24"/>
+          <w:szCs w:val="24"/>
+        </w:rPr>
         <w:t>DEADLINE</w:t>
+      </w:r>
+      <w:r>
+        <w:rPr>
+          <w:rFonts w:ascii="Times New Roman" w:hAnsi="Times New Roman"/>
+          <w:kern w:val="2"/>
+          <w:sz w:val="24"/>
+          <w:szCs w:val="24"/>
+        </w:rPr>
+        <w:t>}}</w:t>
       </w:r>
       <w:r>
         <w:rPr>
@@ -10943,18 +11310,10 @@
             </w:r>
           </w:p>
           <w:p>
-            <w:pPr>
-              <w:rPr>
-                <w:lang w:val="en-US"/>
-              </w:rPr>
-            </w:pPr>
             <w:r>
               <w:t>БИК</w:t>
             </w:r>
             <w:r>
-              <w:rPr>
-                <w:lang w:val="en-US"/>
-              </w:rPr>
               <w:t xml:space="preserve"> 014030106</w:t>
             </w:r>
           </w:p>
@@ -10964,68 +11323,67 @@
               <w:rPr>
                 <w:rStyle w:val="Normaltext"/>
                 <w:szCs w:val="24"/>
-                <w:lang w:val="en-US"/>
               </w:rPr>
             </w:pPr>
             <w:r>
               <w:t>к</w:t>
             </w:r>
             <w:r>
-              <w:rPr>
-                <w:lang w:val="en-US"/>
-              </w:rPr>
               <w:t>/</w:t>
             </w:r>
             <w:r>
               <w:t>с</w:t>
             </w:r>
             <w:r>
-              <w:rPr>
-                <w:lang w:val="en-US"/>
-              </w:rPr>
               <w:t xml:space="preserve"> 40102810945370000005</w:t>
             </w:r>
           </w:p>
           <w:p>
             <w:pPr>
               <w:contextualSpacing/>
-              <w:rPr>
-                <w:lang w:val="en-US"/>
-              </w:rPr>
             </w:pPr>
             <w:r>
               <w:rPr>
                 <w:lang w:val="en-US"/>
               </w:rPr>
-              <w:t xml:space="preserve">e-mail: </w:t>
+              <w:t>e</w:t>
             </w:r>
             <w:r>
+              <w:t>-</w:t>
+            </w:r>
+            <w:r>
               <w:rPr>
                 <w:lang w:val="en-US"/>
               </w:rPr>
+              <w:t>mail</w:t>
+            </w:r>
+            <w:r>
+              <w:t xml:space="preserve">: </w:t>
+            </w:r>
+            <w:r>
               <w:t xml:space="preserve"> </w:t>
             </w:r>
             <w:r>
+              <w:t>{{</w:t>
+            </w:r>
+            <w:r>
               <w:rPr>
                 <w:lang w:val="en-US"/>
               </w:rPr>
               <w:t>DOCEMAIL</w:t>
+            </w:r>
+            <w:r>
+              <w:t>}}</w:t>
             </w:r>
           </w:p>
           <w:p>
             <w:pPr>
               <w:contextualSpacing/>
-              <w:rPr>
-                <w:lang w:val="en-US"/>
-              </w:rPr>
             </w:pPr>
             <w:r>
               <w:t>тел</w:t>
             </w:r>
             <w:r>
-              <w:rPr>
-                <w:lang w:val="en-US"/>
-              </w:rPr>
               <w:t>.:</w:t>
             </w:r>
             <w:r>
@@ -11033,7 +11391,6 @@
                 <w:color w:val="000000"/>
                 <w:kern w:val="2"/>
                 <w:szCs w:val="24"/>
-                <w:lang w:val="en-US"/>
               </w:rPr>
               <w:t xml:space="preserve"> </w:t>
             </w:r>
@@ -11042,15 +11399,25 @@
                 <w:color w:val="000000"/>
                 <w:kern w:val="2"/>
                 <w:szCs w:val="24"/>
-                <w:lang w:val="en-US"/>
               </w:rPr>
               <w:t xml:space="preserve"> </w:t>
             </w:r>
             <w:r>
               <w:rPr>
+                <w:color w:val="000000"/>
+                <w:kern w:val="2"/>
+                <w:szCs w:val="24"/>
+              </w:rPr>
+              <w:t>{{</w:t>
+            </w:r>
+            <w:r>
+              <w:rPr>
                 <w:lang w:val="en-US"/>
               </w:rPr>
               <w:t>DOCPRIVATEPHONE</w:t>
+            </w:r>
+            <w:r>
+              <w:t>}}</w:t>
             </w:r>
           </w:p>
         </w:tc>
@@ -11068,7 +11435,6 @@
                 <w:kern w:val="2"/>
                 <w:szCs w:val="24"/>
                 <w:highlight w:val="yellow"/>
-                <w:lang w:val="en-US"/>
               </w:rPr>
             </w:pPr>
           </w:p>
@@ -11080,7 +11446,6 @@
                 <w:b/>
                 <w:kern w:val="2"/>
                 <w:szCs w:val="24"/>
-                <w:lang w:val="en-US"/>
               </w:rPr>
             </w:pPr>
             <w:r>
@@ -11096,7 +11461,6 @@
                 <w:b/>
                 <w:kern w:val="2"/>
                 <w:szCs w:val="24"/>
-                <w:lang w:val="en-US"/>
               </w:rPr>
               <w:t>:</w:t>
             </w:r>
@@ -11109,7 +11473,6 @@
                 <w:b/>
                 <w:kern w:val="2"/>
                 <w:szCs w:val="24"/>
-                <w:lang w:val="en-US"/>
               </w:rPr>
             </w:pPr>
             <w:r>
@@ -11125,7 +11488,6 @@
                 <w:b/>
                 <w:kern w:val="2"/>
                 <w:szCs w:val="24"/>
-                <w:lang w:val="en-US"/>
               </w:rPr>
               <w:t xml:space="preserve"> </w:t>
             </w:r>
@@ -11146,7 +11508,6 @@
               <w:rPr>
                 <w:kern w:val="2"/>
                 <w:szCs w:val="24"/>
-                <w:lang w:val="en-US"/>
               </w:rPr>
             </w:pPr>
             <w:r>
@@ -11160,12 +11521,18 @@
               <w:rPr>
                 <w:kern w:val="2"/>
                 <w:szCs w:val="24"/>
-                <w:lang w:val="en-US"/>
               </w:rPr>
               <w:t xml:space="preserve">: </w:t>
             </w:r>
             <w:r>
               <w:rPr>
+                <w:kern w:val="2"/>
+                <w:szCs w:val="24"/>
+              </w:rPr>
+              <w:t>{{</w:t>
+            </w:r>
+            <w:r>
+              <w:rPr>
                 <w:lang w:val="en-US"/>
               </w:rPr>
               <w:t>ENTERPRENEUR</w:t>
@@ -11178,70 +11545,73 @@
               </w:rPr>
               <w:t>ADDRESS</w:t>
             </w:r>
+            <w:r>
+              <w:rPr>
+                <w:kern w:val="2"/>
+                <w:szCs w:val="24"/>
+              </w:rPr>
+              <w:t>}}</w:t>
+            </w:r>
           </w:p>
           <w:p>
-            <w:pPr>
-              <w:rPr>
-                <w:lang w:val="en-US"/>
-              </w:rPr>
-            </w:pPr>
             <w:r>
               <w:t>ИНН</w:t>
             </w:r>
             <w:r>
-              <w:rPr>
-                <w:lang w:val="en-US"/>
-              </w:rPr>
               <w:t xml:space="preserve">: </w:t>
             </w:r>
             <w:r>
+              <w:t>{{</w:t>
+            </w:r>
+            <w:r>
               <w:rPr>
                 <w:lang w:val="en-US"/>
               </w:rPr>
               <w:t>ENTERPRENEURINN</w:t>
+            </w:r>
+            <w:r>
+              <w:t>}}</w:t>
             </w:r>
           </w:p>
           <w:p>
-            <w:pPr>
-              <w:rPr>
-                <w:lang w:val="en-US"/>
-              </w:rPr>
-            </w:pPr>
             <w:r>
               <w:t>ОГРНИП</w:t>
             </w:r>
             <w:r>
-              <w:rPr>
-                <w:lang w:val="en-US"/>
-              </w:rPr>
               <w:t xml:space="preserve"> </w:t>
             </w:r>
             <w:r>
+              <w:t>{{</w:t>
+            </w:r>
+            <w:r>
               <w:rPr>
                 <w:lang w:val="en-US"/>
               </w:rPr>
               <w:t>OGRNIPNUMB</w:t>
             </w:r>
             <w:r>
-              <w:rPr>
-                <w:lang w:val="en-US"/>
-              </w:rPr>
+              <w:t>}}</w:t>
+            </w:r>
+            <w:r>
               <w:t xml:space="preserve"> </w:t>
             </w:r>
             <w:r>
               <w:t>от</w:t>
             </w:r>
             <w:r>
-              <w:rPr>
-                <w:lang w:val="en-US"/>
-              </w:rPr>
               <w:t xml:space="preserve"> </w:t>
             </w:r>
             <w:r>
+              <w:t>{{</w:t>
+            </w:r>
+            <w:r>
               <w:rPr>
                 <w:lang w:val="en-US"/>
               </w:rPr>
               <w:t>OGRNIPDATE</w:t>
+            </w:r>
+            <w:r>
+              <w:t>}}</w:t>
             </w:r>
           </w:p>
           <w:p>
@@ -11272,7 +11642,19 @@
               <w:rPr>
                 <w:lang w:val="en-US"/>
               </w:rPr>
+              <w:t>{{</w:t>
+            </w:r>
+            <w:r>
+              <w:rPr>
+                <w:lang w:val="en-US"/>
+              </w:rPr>
               <w:t>SETTLEMENTACCOUNT</w:t>
+            </w:r>
+            <w:r>
+              <w:rPr>
+                <w:lang w:val="en-US"/>
+              </w:rPr>
+              <w:t>}}</w:t>
             </w:r>
           </w:p>
           <w:p>
@@ -11285,7 +11667,19 @@
               <w:rPr>
                 <w:lang w:val="en-US"/>
               </w:rPr>
+              <w:t>{{</w:t>
+            </w:r>
+            <w:r>
+              <w:rPr>
+                <w:lang w:val="en-US"/>
+              </w:rPr>
               <w:t>BANK</w:t>
+            </w:r>
+            <w:r>
+              <w:rPr>
+                <w:lang w:val="en-US"/>
+              </w:rPr>
+              <w:t>}}</w:t>
             </w:r>
           </w:p>
           <w:p>
@@ -11316,6 +11710,12 @@
               <w:rPr>
                 <w:lang w:val="en-US"/>
               </w:rPr>
+              <w:t>{{</w:t>
+            </w:r>
+            <w:r>
+              <w:rPr>
+                <w:lang w:val="en-US"/>
+              </w:rPr>
               <w:t>COR</w:t>
             </w:r>
             <w:r>
@@ -11323,6 +11723,12 @@
                 <w:lang w:val="en-US"/>
               </w:rPr>
               <w:t>RESPONDENTACCOUNT</w:t>
+            </w:r>
+            <w:r>
+              <w:rPr>
+                <w:lang w:val="en-US"/>
+              </w:rPr>
+              <w:t>}}</w:t>
             </w:r>
           </w:p>
           <w:p>
@@ -11344,7 +11750,19 @@
               <w:rPr>
                 <w:lang w:val="en-US"/>
               </w:rPr>
+              <w:t>{{</w:t>
+            </w:r>
+            <w:r>
+              <w:rPr>
+                <w:lang w:val="en-US"/>
+              </w:rPr>
               <w:t>BIK</w:t>
+            </w:r>
+            <w:r>
+              <w:rPr>
+                <w:lang w:val="en-US"/>
+              </w:rPr>
+              <w:t>}}</w:t>
             </w:r>
           </w:p>
           <w:p>
@@ -11363,7 +11781,19 @@
               <w:rPr>
                 <w:lang w:val="en-US"/>
               </w:rPr>
+              <w:t>{{</w:t>
+            </w:r>
+            <w:r>
+              <w:rPr>
+                <w:lang w:val="en-US"/>
+              </w:rPr>
               <w:t>ENTERPRENEUREMAIL</w:t>
+            </w:r>
+            <w:r>
+              <w:rPr>
+                <w:lang w:val="en-US"/>
+              </w:rPr>
+              <w:t>}}</w:t>
             </w:r>
           </w:p>
           <w:p>
@@ -11396,12 +11826,27 @@
             </w:r>
             <w:r>
               <w:rPr>
+                <w:lang w:val="en-US"/>
+              </w:rPr>
+              <w:t>{{</w:t>
+            </w:r>
+            <w:r>
+              <w:rPr>
                 <w:color w:val="000000"/>
                 <w:kern w:val="2"/>
                 <w:szCs w:val="24"/>
                 <w:lang w:val="en-US"/>
               </w:rPr>
               <w:t>ENTERPRENEURPHONE</w:t>
+            </w:r>
+            <w:r>
+              <w:rPr>
+                <w:color w:val="000000"/>
+                <w:kern w:val="2"/>
+                <w:szCs w:val="24"/>
+                <w:lang w:val="en-US"/>
+              </w:rPr>
+              <w:t>}}</w:t>
             </w:r>
           </w:p>
           <w:p>
@@ -11532,6 +11977,7 @@
                 <w:color w:val="000000"/>
                 <w:kern w:val="2"/>
                 <w:szCs w:val="24"/>
+                <w:lang w:val="en-US"/>
               </w:rPr>
             </w:pPr>
             <w:r>
@@ -11559,8 +12005,28 @@
                 <w:color w:val="000000"/>
                 <w:kern w:val="2"/>
                 <w:szCs w:val="24"/>
+                <w:lang w:val="en-US"/>
+              </w:rPr>
+              <w:t>{{</w:t>
+            </w:r>
+            <w:r>
+              <w:rPr>
+                <w:b/>
+                <w:color w:val="000000"/>
+                <w:kern w:val="2"/>
+                <w:szCs w:val="24"/>
               </w:rPr>
               <w:t>ENPREPRENEURINIC</w:t>
+            </w:r>
+            <w:r>
+              <w:rPr>
+                <w:b/>
+                <w:color w:val="000000"/>
+                <w:kern w:val="2"/>
+                <w:szCs w:val="24"/>
+                <w:lang w:val="en-US"/>
+              </w:rPr>
+              <w:t>}}</w:t>
             </w:r>
           </w:p>
           <w:p>
@@ -11633,8 +12099,9 @@
                 <w:color w:val="000000"/>
                 <w:kern w:val="2"/>
                 <w:szCs w:val="24"/>
-              </w:rPr>
-              <w:t>INICE</w:t>
+                <w:lang w:val="en-US"/>
+              </w:rPr>
+              <w:t>{{</w:t>
             </w:r>
             <w:r>
               <w:rPr>
@@ -11643,7 +12110,26 @@
                 <w:kern w:val="2"/>
                 <w:szCs w:val="24"/>
               </w:rPr>
+              <w:t>INICE</w:t>
+            </w:r>
+            <w:r>
+              <w:rPr>
+                <w:b/>
+                <w:color w:val="000000"/>
+                <w:kern w:val="2"/>
+                <w:szCs w:val="24"/>
+              </w:rPr>
               <w:t>NPREPRENEUR</w:t>
+            </w:r>
+            <w:r>
+              <w:rPr>
+                <w:b/>
+                <w:color w:val="000000"/>
+                <w:kern w:val="2"/>
+                <w:szCs w:val="24"/>
+                <w:lang w:val="en-US"/>
+              </w:rPr>
+              <w:t>}}</w:t>
             </w:r>
             <w:r>
               <w:rPr>
@@ -11676,7 +12162,7 @@
           <w:lang w:val="en-US"/>
         </w:rPr>
         <w:sectPr>
-          <w:footerReference w:type="default" r:id="rId9"/>
+          <w:footerReference w:type="default" r:id="rId8"/>
           <w:pgSz w:w="11906" w:h="16838"/>
           <w:pgMar w:top="567" w:right="851" w:bottom="1134" w:left="1701" w:header="709" w:footer="125" w:gutter="0"/>
           <w:cols w:space="708"/>
@@ -11845,7 +12331,21 @@
           <w:snapToGrid w:val="0"/>
           <w:lang w:val="en-US"/>
         </w:rPr>
+        <w:t>{{</w:t>
+      </w:r>
+      <w:r>
+        <w:rPr>
+          <w:snapToGrid w:val="0"/>
+          <w:lang w:val="en-US"/>
+        </w:rPr>
         <w:t>NAMGENITIVE</w:t>
+      </w:r>
+      <w:r>
+        <w:rPr>
+          <w:snapToGrid w:val="0"/>
+          <w:lang w:val="en-US"/>
+        </w:rPr>
+        <w:t>}}</w:t>
       </w:r>
     </w:p>
     <w:p>
@@ -13390,6 +13890,7 @@
                 <w:b/>
                 <w:kern w:val="2"/>
                 <w:szCs w:val="24"/>
+                <w:lang w:val="en-US"/>
               </w:rPr>
             </w:pPr>
             <w:r>
@@ -13413,8 +13914,26 @@
                 <w:b/>
                 <w:kern w:val="2"/>
                 <w:szCs w:val="24"/>
+                <w:lang w:val="en-US"/>
+              </w:rPr>
+              <w:t>{{</w:t>
+            </w:r>
+            <w:r>
+              <w:rPr>
+                <w:b/>
+                <w:kern w:val="2"/>
+                <w:szCs w:val="24"/>
               </w:rPr>
               <w:t>ENPREPRENEURFIO</w:t>
+            </w:r>
+            <w:r>
+              <w:rPr>
+                <w:b/>
+                <w:kern w:val="2"/>
+                <w:szCs w:val="24"/>
+                <w:lang w:val="en-US"/>
+              </w:rPr>
+              <w:t>}}</w:t>
             </w:r>
           </w:p>
           <w:p>
@@ -13477,6 +13996,15 @@
                 <w:b/>
                 <w:kern w:val="2"/>
                 <w:szCs w:val="24"/>
+                <w:lang w:val="en-US"/>
+              </w:rPr>
+              <w:t>{{</w:t>
+            </w:r>
+            <w:r>
+              <w:rPr>
+                <w:b/>
+                <w:kern w:val="2"/>
+                <w:szCs w:val="24"/>
               </w:rPr>
               <w:t>INICE</w:t>
             </w:r>
@@ -13487,6 +14015,15 @@
                 <w:szCs w:val="24"/>
               </w:rPr>
               <w:t>NPREPRENEUR</w:t>
+            </w:r>
+            <w:r>
+              <w:rPr>
+                <w:b/>
+                <w:kern w:val="2"/>
+                <w:szCs w:val="24"/>
+                <w:lang w:val="en-US"/>
+              </w:rPr>
+              <w:t>}}</w:t>
             </w:r>
             <w:r>
               <w:rPr>
@@ -13678,9 +14215,9 @@
           <w:szCs w:val="24"/>
         </w:rPr>
         <w:sectPr>
-          <w:headerReference w:type="default" r:id="rId10"/>
-          <w:footerReference w:type="even" r:id="rId11"/>
-          <w:footerReference w:type="default" r:id="rId12"/>
+          <w:headerReference w:type="default" r:id="rId9"/>
+          <w:footerReference w:type="even" r:id="rId10"/>
+          <w:footerReference w:type="default" r:id="rId11"/>
           <w:pgSz w:w="11906" w:h="16838" w:code="9"/>
           <w:pgMar w:top="1418" w:right="567" w:bottom="851" w:left="1134" w:header="567" w:footer="567" w:gutter="0"/>
           <w:cols w:space="720"/>
@@ -14463,6 +15000,7 @@
                 <w:b/>
                 <w:kern w:val="2"/>
                 <w:szCs w:val="24"/>
+                <w:lang w:val="en-US"/>
               </w:rPr>
             </w:pPr>
             <w:r>
@@ -14487,8 +15025,26 @@
                 <w:b/>
                 <w:kern w:val="2"/>
                 <w:szCs w:val="24"/>
+                <w:lang w:val="en-US"/>
+              </w:rPr>
+              <w:t>{{</w:t>
+            </w:r>
+            <w:r>
+              <w:rPr>
+                <w:b/>
+                <w:kern w:val="2"/>
+                <w:szCs w:val="24"/>
               </w:rPr>
               <w:t>ENPREPRENEURFIO</w:t>
+            </w:r>
+            <w:r>
+              <w:rPr>
+                <w:b/>
+                <w:kern w:val="2"/>
+                <w:szCs w:val="24"/>
+                <w:lang w:val="en-US"/>
+              </w:rPr>
+              <w:t>}}</w:t>
             </w:r>
           </w:p>
           <w:p>
@@ -14545,6 +15101,15 @@
                 <w:b/>
                 <w:kern w:val="2"/>
                 <w:szCs w:val="24"/>
+                <w:lang w:val="en-US"/>
+              </w:rPr>
+              <w:t>{{</w:t>
+            </w:r>
+            <w:r>
+              <w:rPr>
+                <w:b/>
+                <w:kern w:val="2"/>
+                <w:szCs w:val="24"/>
               </w:rPr>
               <w:t>INIC</w:t>
             </w:r>
@@ -14555,6 +15120,15 @@
                 <w:szCs w:val="24"/>
               </w:rPr>
               <w:t>ENPREPRENEUR</w:t>
+            </w:r>
+            <w:r>
+              <w:rPr>
+                <w:b/>
+                <w:kern w:val="2"/>
+                <w:szCs w:val="24"/>
+                <w:lang w:val="en-US"/>
+              </w:rPr>
+              <w:t>}}</w:t>
             </w:r>
             <w:r>
               <w:rPr>
@@ -14594,7 +15168,7 @@
 </file>
 
 <file path=word/endnotes.xml><?xml version="1.0" encoding="utf-8"?>
-<w:endnotes xmlns:wpc="http://schemas.microsoft.com/office/word/2010/wordprocessingCanvas" xmlns:mc="http://schemas.openxmlformats.org/markup-compatibility/2006" xmlns:o="urn:schemas-microsoft-com:office:office" xmlns:r="http://schemas.openxmlformats.org/officeDocument/2006/relationships" xmlns:m="http://schemas.openxmlformats.org/officeDocument/2006/math" xmlns:v="urn:schemas-microsoft-com:vml" xmlns:wp14="http://schemas.microsoft.com/office/word/2010/wordprocessingDrawing" xmlns:wp="http://schemas.openxmlformats.org/drawingml/2006/wordprocessingDrawing" xmlns:w10="urn:schemas-microsoft-com:office:word" xmlns:w="http://schemas.openxmlformats.org/wordprocessingml/2006/main" xmlns:w14="http://schemas.microsoft.com/office/word/2010/wordml" xmlns:wpg="http://schemas.microsoft.com/office/word/2010/wordprocessingGroup" xmlns:wpi="http://schemas.microsoft.com/office/word/2010/wordprocessingInk" xmlns:wne="http://schemas.microsoft.com/office/word/2006/wordml" xmlns:wps="http://schemas.microsoft.com/office/word/2010/wordprocessingShape" mc:Ignorable="w14 wp14">
+<w:endnotes xmlns:wpc="http://schemas.microsoft.com/office/word/2010/wordprocessingCanvas" xmlns:cx="http://schemas.microsoft.com/office/drawing/2014/chartex" xmlns:cx1="http://schemas.microsoft.com/office/drawing/2015/9/8/chartex" xmlns:cx2="http://schemas.microsoft.com/office/drawing/2015/10/21/chartex" xmlns:cx3="http://schemas.microsoft.com/office/drawing/2016/5/9/chartex" xmlns:cx4="http://schemas.microsoft.com/office/drawing/2016/5/10/chartex" xmlns:cx5="http://schemas.microsoft.com/office/drawing/2016/5/11/chartex" xmlns:cx6="http://schemas.microsoft.com/office/drawing/2016/5/12/chartex" xmlns:cx7="http://schemas.microsoft.com/office/drawing/2016/5/13/chartex" xmlns:cx8="http://schemas.microsoft.com/office/drawing/2016/5/14/chartex" xmlns:mc="http://schemas.openxmlformats.org/markup-compatibility/2006" xmlns:aink="http://schemas.microsoft.com/office/drawing/2016/ink" xmlns:am3d="http://schemas.microsoft.com/office/drawing/2017/model3d" xmlns:o="urn:schemas-microsoft-com:office:office" xmlns:oel="http://schemas.microsoft.com/office/2019/extlst" xmlns:r="http://schemas.openxmlformats.org/officeDocument/2006/relationships" xmlns:m="http://schemas.openxmlformats.org/officeDocument/2006/math" xmlns:v="urn:schemas-microsoft-com:vml" xmlns:wp14="http://schemas.microsoft.com/office/word/2010/wordprocessingDrawing" xmlns:wp="http://schemas.openxmlformats.org/drawingml/2006/wordprocessingDrawing" xmlns:w10="urn:schemas-microsoft-com:office:word" xmlns:w="http://schemas.openxmlformats.org/wordprocessingml/2006/main" xmlns:w14="http://schemas.microsoft.com/office/word/2010/wordml" xmlns:w15="http://schemas.microsoft.com/office/word/2012/wordml" xmlns:w16cex="http://schemas.microsoft.com/office/word/2018/wordml/cex" xmlns:w16cid="http://schemas.microsoft.com/office/word/2016/wordml/cid" xmlns:w16="http://schemas.microsoft.com/office/word/2018/wordml" xmlns:w16sdtdh="http://schemas.microsoft.com/office/word/2020/wordml/sdtdatahash" xmlns:w16se="http://schemas.microsoft.com/office/word/2015/wordml/symex" xmlns:wpg="http://schemas.microsoft.com/office/word/2010/wordprocessingGroup" xmlns:wpi="http://schemas.microsoft.com/office/word/2010/wordprocessingInk" xmlns:wne="http://schemas.microsoft.com/office/word/2006/wordml" xmlns:wps="http://schemas.microsoft.com/office/word/2010/wordprocessingShape" mc:Ignorable="w14 w15 w16se w16cid w16 w16cex w16sdtdh wp14">
   <w:endnote w:type="separator" w:id="-1">
     <w:p>
       <w:r>
@@ -14613,7 +15187,7 @@
 </file>
 
 <file path=word/footer1.xml><?xml version="1.0" encoding="utf-8"?>
-<w:ftr xmlns:wpc="http://schemas.microsoft.com/office/word/2010/wordprocessingCanvas" xmlns:mc="http://schemas.openxmlformats.org/markup-compatibility/2006" xmlns:o="urn:schemas-microsoft-com:office:office" xmlns:r="http://schemas.openxmlformats.org/officeDocument/2006/relationships" xmlns:m="http://schemas.openxmlformats.org/officeDocument/2006/math" xmlns:v="urn:schemas-microsoft-com:vml" xmlns:wp14="http://schemas.microsoft.com/office/word/2010/wordprocessingDrawing" xmlns:wp="http://schemas.openxmlformats.org/drawingml/2006/wordprocessingDrawing" xmlns:w10="urn:schemas-microsoft-com:office:word" xmlns:w="http://schemas.openxmlformats.org/wordprocessingml/2006/main" xmlns:w14="http://schemas.microsoft.com/office/word/2010/wordml" xmlns:wpg="http://schemas.microsoft.com/office/word/2010/wordprocessingGroup" xmlns:wpi="http://schemas.microsoft.com/office/word/2010/wordprocessingInk" xmlns:wne="http://schemas.microsoft.com/office/word/2006/wordml" xmlns:wps="http://schemas.microsoft.com/office/word/2010/wordprocessingShape" mc:Ignorable="w14 wp14">
+<w:ftr xmlns:wpc="http://schemas.microsoft.com/office/word/2010/wordprocessingCanvas" xmlns:cx="http://schemas.microsoft.com/office/drawing/2014/chartex" xmlns:cx1="http://schemas.microsoft.com/office/drawing/2015/9/8/chartex" xmlns:cx2="http://schemas.microsoft.com/office/drawing/2015/10/21/chartex" xmlns:cx3="http://schemas.microsoft.com/office/drawing/2016/5/9/chartex" xmlns:cx4="http://schemas.microsoft.com/office/drawing/2016/5/10/chartex" xmlns:cx5="http://schemas.microsoft.com/office/drawing/2016/5/11/chartex" xmlns:cx6="http://schemas.microsoft.com/office/drawing/2016/5/12/chartex" xmlns:cx7="http://schemas.microsoft.com/office/drawing/2016/5/13/chartex" xmlns:cx8="http://schemas.microsoft.com/office/drawing/2016/5/14/chartex" xmlns:mc="http://schemas.openxmlformats.org/markup-compatibility/2006" xmlns:aink="http://schemas.microsoft.com/office/drawing/2016/ink" xmlns:am3d="http://schemas.microsoft.com/office/drawing/2017/model3d" xmlns:o="urn:schemas-microsoft-com:office:office" xmlns:oel="http://schemas.microsoft.com/office/2019/extlst" xmlns:r="http://schemas.openxmlformats.org/officeDocument/2006/relationships" xmlns:m="http://schemas.openxmlformats.org/officeDocument/2006/math" xmlns:v="urn:schemas-microsoft-com:vml" xmlns:wp14="http://schemas.microsoft.com/office/word/2010/wordprocessingDrawing" xmlns:wp="http://schemas.openxmlformats.org/drawingml/2006/wordprocessingDrawing" xmlns:w10="urn:schemas-microsoft-com:office:word" xmlns:w="http://schemas.openxmlformats.org/wordprocessingml/2006/main" xmlns:w14="http://schemas.microsoft.com/office/word/2010/wordml" xmlns:w15="http://schemas.microsoft.com/office/word/2012/wordml" xmlns:w16cex="http://schemas.microsoft.com/office/word/2018/wordml/cex" xmlns:w16cid="http://schemas.microsoft.com/office/word/2016/wordml/cid" xmlns:w16="http://schemas.microsoft.com/office/word/2018/wordml" xmlns:w16sdtdh="http://schemas.microsoft.com/office/word/2020/wordml/sdtdatahash" xmlns:w16se="http://schemas.microsoft.com/office/word/2015/wordml/symex" xmlns:wpg="http://schemas.microsoft.com/office/word/2010/wordprocessingGroup" xmlns:wpi="http://schemas.microsoft.com/office/word/2010/wordprocessingInk" xmlns:wne="http://schemas.microsoft.com/office/word/2006/wordml" xmlns:wps="http://schemas.microsoft.com/office/word/2010/wordprocessingShape" mc:Ignorable="w14 w15 w16se w16cid w16 w16cex w16sdtdh wp14">
   <w:p>
     <w:pPr>
       <w:pStyle w:val="ae"/>
@@ -14647,7 +15221,7 @@
 </file>
 
 <file path=word/footer2.xml><?xml version="1.0" encoding="utf-8"?>
-<w:ftr xmlns:wpc="http://schemas.microsoft.com/office/word/2010/wordprocessingCanvas" xmlns:mc="http://schemas.openxmlformats.org/markup-compatibility/2006" xmlns:o="urn:schemas-microsoft-com:office:office" xmlns:r="http://schemas.openxmlformats.org/officeDocument/2006/relationships" xmlns:m="http://schemas.openxmlformats.org/officeDocument/2006/math" xmlns:v="urn:schemas-microsoft-com:vml" xmlns:wp14="http://schemas.microsoft.com/office/word/2010/wordprocessingDrawing" xmlns:wp="http://schemas.openxmlformats.org/drawingml/2006/wordprocessingDrawing" xmlns:w10="urn:schemas-microsoft-com:office:word" xmlns:w="http://schemas.openxmlformats.org/wordprocessingml/2006/main" xmlns:w14="http://schemas.microsoft.com/office/word/2010/wordml" xmlns:wpg="http://schemas.microsoft.com/office/word/2010/wordprocessingGroup" xmlns:wpi="http://schemas.microsoft.com/office/word/2010/wordprocessingInk" xmlns:wne="http://schemas.microsoft.com/office/word/2006/wordml" xmlns:wps="http://schemas.microsoft.com/office/word/2010/wordprocessingShape" mc:Ignorable="w14 wp14">
+<w:ftr xmlns:wpc="http://schemas.microsoft.com/office/word/2010/wordprocessingCanvas" xmlns:cx="http://schemas.microsoft.com/office/drawing/2014/chartex" xmlns:cx1="http://schemas.microsoft.com/office/drawing/2015/9/8/chartex" xmlns:cx2="http://schemas.microsoft.com/office/drawing/2015/10/21/chartex" xmlns:cx3="http://schemas.microsoft.com/office/drawing/2016/5/9/chartex" xmlns:cx4="http://schemas.microsoft.com/office/drawing/2016/5/10/chartex" xmlns:cx5="http://schemas.microsoft.com/office/drawing/2016/5/11/chartex" xmlns:cx6="http://schemas.microsoft.com/office/drawing/2016/5/12/chartex" xmlns:cx7="http://schemas.microsoft.com/office/drawing/2016/5/13/chartex" xmlns:cx8="http://schemas.microsoft.com/office/drawing/2016/5/14/chartex" xmlns:mc="http://schemas.openxmlformats.org/markup-compatibility/2006" xmlns:aink="http://schemas.microsoft.com/office/drawing/2016/ink" xmlns:am3d="http://schemas.microsoft.com/office/drawing/2017/model3d" xmlns:o="urn:schemas-microsoft-com:office:office" xmlns:oel="http://schemas.microsoft.com/office/2019/extlst" xmlns:r="http://schemas.openxmlformats.org/officeDocument/2006/relationships" xmlns:m="http://schemas.openxmlformats.org/officeDocument/2006/math" xmlns:v="urn:schemas-microsoft-com:vml" xmlns:wp14="http://schemas.microsoft.com/office/word/2010/wordprocessingDrawing" xmlns:wp="http://schemas.openxmlformats.org/drawingml/2006/wordprocessingDrawing" xmlns:w10="urn:schemas-microsoft-com:office:word" xmlns:w="http://schemas.openxmlformats.org/wordprocessingml/2006/main" xmlns:w14="http://schemas.microsoft.com/office/word/2010/wordml" xmlns:w15="http://schemas.microsoft.com/office/word/2012/wordml" xmlns:w16cex="http://schemas.microsoft.com/office/word/2018/wordml/cex" xmlns:w16cid="http://schemas.microsoft.com/office/word/2016/wordml/cid" xmlns:w16="http://schemas.microsoft.com/office/word/2018/wordml" xmlns:w16sdtdh="http://schemas.microsoft.com/office/word/2020/wordml/sdtdatahash" xmlns:w16se="http://schemas.microsoft.com/office/word/2015/wordml/symex" xmlns:wpg="http://schemas.microsoft.com/office/word/2010/wordprocessingGroup" xmlns:wpi="http://schemas.microsoft.com/office/word/2010/wordprocessingInk" xmlns:wne="http://schemas.microsoft.com/office/word/2006/wordml" xmlns:wps="http://schemas.microsoft.com/office/word/2010/wordprocessingShape" mc:Ignorable="w14 w15 w16se w16cid w16 w16cex w16sdtdh wp14">
   <w:p>
     <w:pPr>
       <w:pStyle w:val="ae"/>
@@ -14685,7 +15259,7 @@
 </file>
 
 <file path=word/footer3.xml><?xml version="1.0" encoding="utf-8"?>
-<w:ftr xmlns:wpc="http://schemas.microsoft.com/office/word/2010/wordprocessingCanvas" xmlns:mc="http://schemas.openxmlformats.org/markup-compatibility/2006" xmlns:o="urn:schemas-microsoft-com:office:office" xmlns:r="http://schemas.openxmlformats.org/officeDocument/2006/relationships" xmlns:m="http://schemas.openxmlformats.org/officeDocument/2006/math" xmlns:v="urn:schemas-microsoft-com:vml" xmlns:wp14="http://schemas.microsoft.com/office/word/2010/wordprocessingDrawing" xmlns:wp="http://schemas.openxmlformats.org/drawingml/2006/wordprocessingDrawing" xmlns:w10="urn:schemas-microsoft-com:office:word" xmlns:w="http://schemas.openxmlformats.org/wordprocessingml/2006/main" xmlns:w14="http://schemas.microsoft.com/office/word/2010/wordml" xmlns:wpg="http://schemas.microsoft.com/office/word/2010/wordprocessingGroup" xmlns:wpi="http://schemas.microsoft.com/office/word/2010/wordprocessingInk" xmlns:wne="http://schemas.microsoft.com/office/word/2006/wordml" xmlns:wps="http://schemas.microsoft.com/office/word/2010/wordprocessingShape" mc:Ignorable="w14 wp14">
+<w:ftr xmlns:wpc="http://schemas.microsoft.com/office/word/2010/wordprocessingCanvas" xmlns:cx="http://schemas.microsoft.com/office/drawing/2014/chartex" xmlns:cx1="http://schemas.microsoft.com/office/drawing/2015/9/8/chartex" xmlns:cx2="http://schemas.microsoft.com/office/drawing/2015/10/21/chartex" xmlns:cx3="http://schemas.microsoft.com/office/drawing/2016/5/9/chartex" xmlns:cx4="http://schemas.microsoft.com/office/drawing/2016/5/10/chartex" xmlns:cx5="http://schemas.microsoft.com/office/drawing/2016/5/11/chartex" xmlns:cx6="http://schemas.microsoft.com/office/drawing/2016/5/12/chartex" xmlns:cx7="http://schemas.microsoft.com/office/drawing/2016/5/13/chartex" xmlns:cx8="http://schemas.microsoft.com/office/drawing/2016/5/14/chartex" xmlns:mc="http://schemas.openxmlformats.org/markup-compatibility/2006" xmlns:aink="http://schemas.microsoft.com/office/drawing/2016/ink" xmlns:am3d="http://schemas.microsoft.com/office/drawing/2017/model3d" xmlns:o="urn:schemas-microsoft-com:office:office" xmlns:oel="http://schemas.microsoft.com/office/2019/extlst" xmlns:r="http://schemas.openxmlformats.org/officeDocument/2006/relationships" xmlns:m="http://schemas.openxmlformats.org/officeDocument/2006/math" xmlns:v="urn:schemas-microsoft-com:vml" xmlns:wp14="http://schemas.microsoft.com/office/word/2010/wordprocessingDrawing" xmlns:wp="http://schemas.openxmlformats.org/drawingml/2006/wordprocessingDrawing" xmlns:w10="urn:schemas-microsoft-com:office:word" xmlns:w="http://schemas.openxmlformats.org/wordprocessingml/2006/main" xmlns:w14="http://schemas.microsoft.com/office/word/2010/wordml" xmlns:w15="http://schemas.microsoft.com/office/word/2012/wordml" xmlns:w16cex="http://schemas.microsoft.com/office/word/2018/wordml/cex" xmlns:w16cid="http://schemas.microsoft.com/office/word/2016/wordml/cid" xmlns:w16="http://schemas.microsoft.com/office/word/2018/wordml" xmlns:w16sdtdh="http://schemas.microsoft.com/office/word/2020/wordml/sdtdatahash" xmlns:w16se="http://schemas.microsoft.com/office/word/2015/wordml/symex" xmlns:wpg="http://schemas.microsoft.com/office/word/2010/wordprocessingGroup" xmlns:wpi="http://schemas.microsoft.com/office/word/2010/wordprocessingInk" xmlns:wne="http://schemas.microsoft.com/office/word/2006/wordml" xmlns:wps="http://schemas.microsoft.com/office/word/2010/wordprocessingShape" mc:Ignorable="w14 w15 w16se w16cid w16 w16cex w16sdtdh wp14">
   <w:p>
     <w:pPr>
       <w:pStyle w:val="ae"/>
@@ -14714,7 +15288,7 @@
 </file>
 
 <file path=word/footnotes.xml><?xml version="1.0" encoding="utf-8"?>
-<w:footnotes xmlns:wpc="http://schemas.microsoft.com/office/word/2010/wordprocessingCanvas" xmlns:mc="http://schemas.openxmlformats.org/markup-compatibility/2006" xmlns:o="urn:schemas-microsoft-com:office:office" xmlns:r="http://schemas.openxmlformats.org/officeDocument/2006/relationships" xmlns:m="http://schemas.openxmlformats.org/officeDocument/2006/math" xmlns:v="urn:schemas-microsoft-com:vml" xmlns:wp14="http://schemas.microsoft.com/office/word/2010/wordprocessingDrawing" xmlns:wp="http://schemas.openxmlformats.org/drawingml/2006/wordprocessingDrawing" xmlns:w10="urn:schemas-microsoft-com:office:word" xmlns:w="http://schemas.openxmlformats.org/wordprocessingml/2006/main" xmlns:w14="http://schemas.microsoft.com/office/word/2010/wordml" xmlns:wpg="http://schemas.microsoft.com/office/word/2010/wordprocessingGroup" xmlns:wpi="http://schemas.microsoft.com/office/word/2010/wordprocessingInk" xmlns:wne="http://schemas.microsoft.com/office/word/2006/wordml" xmlns:wps="http://schemas.microsoft.com/office/word/2010/wordprocessingShape" mc:Ignorable="w14 wp14">
+<w:footnotes xmlns:wpc="http://schemas.microsoft.com/office/word/2010/wordprocessingCanvas" xmlns:cx="http://schemas.microsoft.com/office/drawing/2014/chartex" xmlns:cx1="http://schemas.microsoft.com/office/drawing/2015/9/8/chartex" xmlns:cx2="http://schemas.microsoft.com/office/drawing/2015/10/21/chartex" xmlns:cx3="http://schemas.microsoft.com/office/drawing/2016/5/9/chartex" xmlns:cx4="http://schemas.microsoft.com/office/drawing/2016/5/10/chartex" xmlns:cx5="http://schemas.microsoft.com/office/drawing/2016/5/11/chartex" xmlns:cx6="http://schemas.microsoft.com/office/drawing/2016/5/12/chartex" xmlns:cx7="http://schemas.microsoft.com/office/drawing/2016/5/13/chartex" xmlns:cx8="http://schemas.microsoft.com/office/drawing/2016/5/14/chartex" xmlns:mc="http://schemas.openxmlformats.org/markup-compatibility/2006" xmlns:aink="http://schemas.microsoft.com/office/drawing/2016/ink" xmlns:am3d="http://schemas.microsoft.com/office/drawing/2017/model3d" xmlns:o="urn:schemas-microsoft-com:office:office" xmlns:oel="http://schemas.microsoft.com/office/2019/extlst" xmlns:r="http://schemas.openxmlformats.org/officeDocument/2006/relationships" xmlns:m="http://schemas.openxmlformats.org/officeDocument/2006/math" xmlns:v="urn:schemas-microsoft-com:vml" xmlns:wp14="http://schemas.microsoft.com/office/word/2010/wordprocessingDrawing" xmlns:wp="http://schemas.openxmlformats.org/drawingml/2006/wordprocessingDrawing" xmlns:w10="urn:schemas-microsoft-com:office:word" xmlns:w="http://schemas.openxmlformats.org/wordprocessingml/2006/main" xmlns:w14="http://schemas.microsoft.com/office/word/2010/wordml" xmlns:w15="http://schemas.microsoft.com/office/word/2012/wordml" xmlns:w16cex="http://schemas.microsoft.com/office/word/2018/wordml/cex" xmlns:w16cid="http://schemas.microsoft.com/office/word/2016/wordml/cid" xmlns:w16="http://schemas.microsoft.com/office/word/2018/wordml" xmlns:w16sdtdh="http://schemas.microsoft.com/office/word/2020/wordml/sdtdatahash" xmlns:w16se="http://schemas.microsoft.com/office/word/2015/wordml/symex" xmlns:wpg="http://schemas.microsoft.com/office/word/2010/wordprocessingGroup" xmlns:wpi="http://schemas.microsoft.com/office/word/2010/wordprocessingInk" xmlns:wne="http://schemas.microsoft.com/office/word/2006/wordml" xmlns:wps="http://schemas.microsoft.com/office/word/2010/wordprocessingShape" mc:Ignorable="w14 w15 w16se w16cid w16 w16cex w16sdtdh wp14">
   <w:footnote w:type="separator" w:id="-1">
     <w:p>
       <w:r>
@@ -14733,7 +15307,7 @@
 </file>
 
 <file path=word/header1.xml><?xml version="1.0" encoding="utf-8"?>
-<w:hdr xmlns:wpc="http://schemas.microsoft.com/office/word/2010/wordprocessingCanvas" xmlns:mc="http://schemas.openxmlformats.org/markup-compatibility/2006" xmlns:o="urn:schemas-microsoft-com:office:office" xmlns:r="http://schemas.openxmlformats.org/officeDocument/2006/relationships" xmlns:m="http://schemas.openxmlformats.org/officeDocument/2006/math" xmlns:v="urn:schemas-microsoft-com:vml" xmlns:wp14="http://schemas.microsoft.com/office/word/2010/wordprocessingDrawing" xmlns:wp="http://schemas.openxmlformats.org/drawingml/2006/wordprocessingDrawing" xmlns:w10="urn:schemas-microsoft-com:office:word" xmlns:w="http://schemas.openxmlformats.org/wordprocessingml/2006/main" xmlns:w14="http://schemas.microsoft.com/office/word/2010/wordml" xmlns:wpg="http://schemas.microsoft.com/office/word/2010/wordprocessingGroup" xmlns:wpi="http://schemas.microsoft.com/office/word/2010/wordprocessingInk" xmlns:wne="http://schemas.microsoft.com/office/word/2006/wordml" xmlns:wps="http://schemas.microsoft.com/office/word/2010/wordprocessingShape" mc:Ignorable="w14 wp14">
+<w:hdr xmlns:wpc="http://schemas.microsoft.com/office/word/2010/wordprocessingCanvas" xmlns:cx="http://schemas.microsoft.com/office/drawing/2014/chartex" xmlns:cx1="http://schemas.microsoft.com/office/drawing/2015/9/8/chartex" xmlns:cx2="http://schemas.microsoft.com/office/drawing/2015/10/21/chartex" xmlns:cx3="http://schemas.microsoft.com/office/drawing/2016/5/9/chartex" xmlns:cx4="http://schemas.microsoft.com/office/drawing/2016/5/10/chartex" xmlns:cx5="http://schemas.microsoft.com/office/drawing/2016/5/11/chartex" xmlns:cx6="http://schemas.microsoft.com/office/drawing/2016/5/12/chartex" xmlns:cx7="http://schemas.microsoft.com/office/drawing/2016/5/13/chartex" xmlns:cx8="http://schemas.microsoft.com/office/drawing/2016/5/14/chartex" xmlns:mc="http://schemas.openxmlformats.org/markup-compatibility/2006" xmlns:aink="http://schemas.microsoft.com/office/drawing/2016/ink" xmlns:am3d="http://schemas.microsoft.com/office/drawing/2017/model3d" xmlns:o="urn:schemas-microsoft-com:office:office" xmlns:oel="http://schemas.microsoft.com/office/2019/extlst" xmlns:r="http://schemas.openxmlformats.org/officeDocument/2006/relationships" xmlns:m="http://schemas.openxmlformats.org/officeDocument/2006/math" xmlns:v="urn:schemas-microsoft-com:vml" xmlns:wp14="http://schemas.microsoft.com/office/word/2010/wordprocessingDrawing" xmlns:wp="http://schemas.openxmlformats.org/drawingml/2006/wordprocessingDrawing" xmlns:w10="urn:schemas-microsoft-com:office:word" xmlns:w="http://schemas.openxmlformats.org/wordprocessingml/2006/main" xmlns:w14="http://schemas.microsoft.com/office/word/2010/wordml" xmlns:w15="http://schemas.microsoft.com/office/word/2012/wordml" xmlns:w16cex="http://schemas.microsoft.com/office/word/2018/wordml/cex" xmlns:w16cid="http://schemas.microsoft.com/office/word/2016/wordml/cid" xmlns:w16="http://schemas.microsoft.com/office/word/2018/wordml" xmlns:w16sdtdh="http://schemas.microsoft.com/office/word/2020/wordml/sdtdatahash" xmlns:w16se="http://schemas.microsoft.com/office/word/2015/wordml/symex" xmlns:wpg="http://schemas.microsoft.com/office/word/2010/wordprocessingGroup" xmlns:wpi="http://schemas.microsoft.com/office/word/2010/wordprocessingInk" xmlns:wne="http://schemas.microsoft.com/office/word/2006/wordml" xmlns:wps="http://schemas.microsoft.com/office/word/2010/wordprocessingShape" mc:Ignorable="w14 w15 w16se w16cid w16 w16cex w16sdtdh wp14">
   <w:p>
     <w:pPr>
       <w:pStyle w:val="ac"/>
@@ -14746,8 +15320,8 @@
 </file>
 
 <file path=word/numbering.xml><?xml version="1.0" encoding="utf-8"?>
-<w:numbering xmlns:wpc="http://schemas.microsoft.com/office/word/2010/wordprocessingCanvas" xmlns:mc="http://schemas.openxmlformats.org/markup-compatibility/2006" xmlns:o="urn:schemas-microsoft-com:office:office" xmlns:r="http://schemas.openxmlformats.org/officeDocument/2006/relationships" xmlns:m="http://schemas.openxmlformats.org/officeDocument/2006/math" xmlns:v="urn:schemas-microsoft-com:vml" xmlns:wp14="http://schemas.microsoft.com/office/word/2010/wordprocessingDrawing" xmlns:wp="http://schemas.openxmlformats.org/drawingml/2006/wordprocessingDrawing" xmlns:w10="urn:schemas-microsoft-com:office:word" xmlns:w="http://schemas.openxmlformats.org/wordprocessingml/2006/main" xmlns:w14="http://schemas.microsoft.com/office/word/2010/wordml" xmlns:wpg="http://schemas.microsoft.com/office/word/2010/wordprocessingGroup" xmlns:wpi="http://schemas.microsoft.com/office/word/2010/wordprocessingInk" xmlns:wne="http://schemas.microsoft.com/office/word/2006/wordml" xmlns:wps="http://schemas.microsoft.com/office/word/2010/wordprocessingShape" mc:Ignorable="w14 wp14">
-  <w:abstractNum w:abstractNumId="0">
+<w:numbering xmlns:wpc="http://schemas.microsoft.com/office/word/2010/wordprocessingCanvas" xmlns:cx="http://schemas.microsoft.com/office/drawing/2014/chartex" xmlns:cx1="http://schemas.microsoft.com/office/drawing/2015/9/8/chartex" xmlns:cx2="http://schemas.microsoft.com/office/drawing/2015/10/21/chartex" xmlns:cx3="http://schemas.microsoft.com/office/drawing/2016/5/9/chartex" xmlns:cx4="http://schemas.microsoft.com/office/drawing/2016/5/10/chartex" xmlns:cx5="http://schemas.microsoft.com/office/drawing/2016/5/11/chartex" xmlns:cx6="http://schemas.microsoft.com/office/drawing/2016/5/12/chartex" xmlns:cx7="http://schemas.microsoft.com/office/drawing/2016/5/13/chartex" xmlns:cx8="http://schemas.microsoft.com/office/drawing/2016/5/14/chartex" xmlns:mc="http://schemas.openxmlformats.org/markup-compatibility/2006" xmlns:aink="http://schemas.microsoft.com/office/drawing/2016/ink" xmlns:am3d="http://schemas.microsoft.com/office/drawing/2017/model3d" xmlns:o="urn:schemas-microsoft-com:office:office" xmlns:oel="http://schemas.microsoft.com/office/2019/extlst" xmlns:r="http://schemas.openxmlformats.org/officeDocument/2006/relationships" xmlns:m="http://schemas.openxmlformats.org/officeDocument/2006/math" xmlns:v="urn:schemas-microsoft-com:vml" xmlns:wp14="http://schemas.microsoft.com/office/word/2010/wordprocessingDrawing" xmlns:wp="http://schemas.openxmlformats.org/drawingml/2006/wordprocessingDrawing" xmlns:w10="urn:schemas-microsoft-com:office:word" xmlns:w="http://schemas.openxmlformats.org/wordprocessingml/2006/main" xmlns:w14="http://schemas.microsoft.com/office/word/2010/wordml" xmlns:w15="http://schemas.microsoft.com/office/word/2012/wordml" xmlns:w16cex="http://schemas.microsoft.com/office/word/2018/wordml/cex" xmlns:w16cid="http://schemas.microsoft.com/office/word/2016/wordml/cid" xmlns:w16="http://schemas.microsoft.com/office/word/2018/wordml" xmlns:w16sdtdh="http://schemas.microsoft.com/office/word/2020/wordml/sdtdatahash" xmlns:w16se="http://schemas.microsoft.com/office/word/2015/wordml/symex" xmlns:wpg="http://schemas.microsoft.com/office/word/2010/wordprocessingGroup" xmlns:wpi="http://schemas.microsoft.com/office/word/2010/wordprocessingInk" xmlns:wne="http://schemas.microsoft.com/office/word/2006/wordml" xmlns:wps="http://schemas.microsoft.com/office/word/2010/wordprocessingShape" mc:Ignorable="w14 w15 w16se w16cid w16 w16cex w16sdtdh wp14">
+  <w:abstractNum w:abstractNumId="0" w15:restartNumberingAfterBreak="0">
     <w:nsid w:val="00000006"/>
     <w:multiLevelType w:val="multilevel"/>
     <w:tmpl w:val="00000006"/>
@@ -14861,7 +15435,7 @@
       </w:pPr>
     </w:lvl>
   </w:abstractNum>
-  <w:abstractNum w:abstractNumId="1">
+  <w:abstractNum w:abstractNumId="1" w15:restartNumberingAfterBreak="0">
     <w:nsid w:val="02CD2CBF"/>
     <w:multiLevelType w:val="hybridMultilevel"/>
     <w:tmpl w:val="008A19A2"/>
@@ -14974,7 +15548,7 @@
       </w:rPr>
     </w:lvl>
   </w:abstractNum>
-  <w:abstractNum w:abstractNumId="2">
+  <w:abstractNum w:abstractNumId="2" w15:restartNumberingAfterBreak="0">
     <w:nsid w:val="2A181D6E"/>
     <w:multiLevelType w:val="hybridMultilevel"/>
     <w:tmpl w:val="9A982C4E"/>
@@ -15087,7 +15661,7 @@
       </w:rPr>
     </w:lvl>
   </w:abstractNum>
-  <w:abstractNum w:abstractNumId="3">
+  <w:abstractNum w:abstractNumId="3" w15:restartNumberingAfterBreak="0">
     <w:nsid w:val="2BC02410"/>
     <w:multiLevelType w:val="hybridMultilevel"/>
     <w:tmpl w:val="A942B2E0"/>
@@ -15176,7 +15750,7 @@
       </w:pPr>
     </w:lvl>
   </w:abstractNum>
-  <w:abstractNum w:abstractNumId="4">
+  <w:abstractNum w:abstractNumId="4" w15:restartNumberingAfterBreak="0">
     <w:nsid w:val="40A53A3E"/>
     <w:multiLevelType w:val="multilevel"/>
     <w:tmpl w:val="ACB29534"/>
@@ -15352,7 +15926,7 @@
       </w:rPr>
     </w:lvl>
   </w:abstractNum>
-  <w:abstractNum w:abstractNumId="5">
+  <w:abstractNum w:abstractNumId="5" w15:restartNumberingAfterBreak="0">
     <w:nsid w:val="5D8F0371"/>
     <w:multiLevelType w:val="hybridMultilevel"/>
     <w:tmpl w:val="5AD0447E"/>
@@ -15465,7 +16039,7 @@
       </w:rPr>
     </w:lvl>
   </w:abstractNum>
-  <w:abstractNum w:abstractNumId="6">
+  <w:abstractNum w:abstractNumId="6" w15:restartNumberingAfterBreak="0">
     <w:nsid w:val="75934FBC"/>
     <w:multiLevelType w:val="hybridMultilevel"/>
     <w:tmpl w:val="2A2AEBD0"/>
@@ -15578,7 +16152,7 @@
       </w:rPr>
     </w:lvl>
   </w:abstractNum>
-  <w:abstractNum w:abstractNumId="7">
+  <w:abstractNum w:abstractNumId="7" w15:restartNumberingAfterBreak="0">
     <w:nsid w:val="7D770442"/>
     <w:multiLevelType w:val="multilevel"/>
     <w:tmpl w:val="2166B5F2"/>
@@ -15699,83 +16273,83 @@
       </w:rPr>
     </w:lvl>
   </w:abstractNum>
-  <w:num w:numId="1">
+  <w:num w:numId="1" w16cid:durableId="237518484">
     <w:abstractNumId w:val="4"/>
   </w:num>
-  <w:num w:numId="2">
+  <w:num w:numId="2" w16cid:durableId="527960015">
     <w:abstractNumId w:val="1"/>
   </w:num>
-  <w:num w:numId="3">
+  <w:num w:numId="3" w16cid:durableId="74203527">
     <w:abstractNumId w:val="7"/>
   </w:num>
-  <w:num w:numId="4">
+  <w:num w:numId="4" w16cid:durableId="828252950">
     <w:abstractNumId w:val="4"/>
   </w:num>
-  <w:num w:numId="5">
+  <w:num w:numId="5" w16cid:durableId="85345830">
     <w:abstractNumId w:val="4"/>
   </w:num>
-  <w:num w:numId="6">
+  <w:num w:numId="6" w16cid:durableId="926159548">
     <w:abstractNumId w:val="4"/>
   </w:num>
-  <w:num w:numId="7">
+  <w:num w:numId="7" w16cid:durableId="1652784971">
     <w:abstractNumId w:val="4"/>
   </w:num>
-  <w:num w:numId="8">
+  <w:num w:numId="8" w16cid:durableId="713045687">
     <w:abstractNumId w:val="4"/>
   </w:num>
-  <w:num w:numId="9">
+  <w:num w:numId="9" w16cid:durableId="205021187">
     <w:abstractNumId w:val="4"/>
   </w:num>
-  <w:num w:numId="10">
+  <w:num w:numId="10" w16cid:durableId="1802767787">
     <w:abstractNumId w:val="4"/>
   </w:num>
-  <w:num w:numId="11">
+  <w:num w:numId="11" w16cid:durableId="1098211628">
     <w:abstractNumId w:val="4"/>
   </w:num>
-  <w:num w:numId="12">
+  <w:num w:numId="12" w16cid:durableId="1039860281">
     <w:abstractNumId w:val="4"/>
   </w:num>
-  <w:num w:numId="13">
+  <w:num w:numId="13" w16cid:durableId="360127648">
     <w:abstractNumId w:val="4"/>
   </w:num>
-  <w:num w:numId="14">
+  <w:num w:numId="14" w16cid:durableId="1301885373">
     <w:abstractNumId w:val="4"/>
   </w:num>
-  <w:num w:numId="15">
+  <w:num w:numId="15" w16cid:durableId="1655523727">
     <w:abstractNumId w:val="4"/>
   </w:num>
-  <w:num w:numId="16">
+  <w:num w:numId="16" w16cid:durableId="1727992803">
     <w:abstractNumId w:val="4"/>
   </w:num>
-  <w:num w:numId="17">
+  <w:num w:numId="17" w16cid:durableId="1358626823">
     <w:abstractNumId w:val="4"/>
   </w:num>
-  <w:num w:numId="18">
+  <w:num w:numId="18" w16cid:durableId="1427310691">
     <w:abstractNumId w:val="4"/>
   </w:num>
-  <w:num w:numId="19">
+  <w:num w:numId="19" w16cid:durableId="487982685">
     <w:abstractNumId w:val="4"/>
   </w:num>
-  <w:num w:numId="20">
+  <w:num w:numId="20" w16cid:durableId="1585409527">
     <w:abstractNumId w:val="3"/>
   </w:num>
-  <w:num w:numId="21">
+  <w:num w:numId="21" w16cid:durableId="838234186">
     <w:abstractNumId w:val="0"/>
   </w:num>
-  <w:num w:numId="22">
+  <w:num w:numId="22" w16cid:durableId="272397061">
     <w:abstractNumId w:val="6"/>
   </w:num>
-  <w:num w:numId="23">
+  <w:num w:numId="23" w16cid:durableId="165874102">
     <w:abstractNumId w:val="5"/>
   </w:num>
-  <w:num w:numId="24">
+  <w:num w:numId="24" w16cid:durableId="648825752">
     <w:abstractNumId w:val="2"/>
   </w:num>
 </w:numbering>
 </file>
 
 <file path=word/styles.xml><?xml version="1.0" encoding="utf-8"?>
-<w:styles xmlns:mc="http://schemas.openxmlformats.org/markup-compatibility/2006" xmlns:r="http://schemas.openxmlformats.org/officeDocument/2006/relationships" xmlns:w="http://schemas.openxmlformats.org/wordprocessingml/2006/main" xmlns:w14="http://schemas.microsoft.com/office/word/2010/wordml" mc:Ignorable="w14">
+<w:styles xmlns:mc="http://schemas.openxmlformats.org/markup-compatibility/2006" xmlns:r="http://schemas.openxmlformats.org/officeDocument/2006/relationships" xmlns:w="http://schemas.openxmlformats.org/wordprocessingml/2006/main" xmlns:w14="http://schemas.microsoft.com/office/word/2010/wordml" xmlns:w15="http://schemas.microsoft.com/office/word/2012/wordml" xmlns:w16cex="http://schemas.microsoft.com/office/word/2018/wordml/cex" xmlns:w16cid="http://schemas.microsoft.com/office/word/2016/wordml/cid" xmlns:w16="http://schemas.microsoft.com/office/word/2018/wordml" xmlns:w16sdtdh="http://schemas.microsoft.com/office/word/2020/wordml/sdtdatahash" xmlns:w16se="http://schemas.microsoft.com/office/word/2015/wordml/symex" mc:Ignorable="w14 w15 w16se w16cid w16 w16cex w16sdtdh">
   <w:docDefaults>
     <w:rPrDefault>
       <w:rPr>
@@ -15785,150 +16359,383 @@
     </w:rPrDefault>
     <w:pPrDefault/>
   </w:docDefaults>
-  <w:latentStyles w:defLockedState="0" w:defUIPriority="99" w:defSemiHidden="1" w:defUnhideWhenUsed="1" w:defQFormat="0" w:count="267">
-    <w:lsdException w:name="Normal" w:semiHidden="0" w:uiPriority="0" w:unhideWhenUsed="0" w:qFormat="1"/>
-    <w:lsdException w:name="heading 1" w:semiHidden="0" w:uiPriority="9" w:unhideWhenUsed="0" w:qFormat="1"/>
-    <w:lsdException w:name="heading 2" w:uiPriority="9" w:qFormat="1"/>
-    <w:lsdException w:name="heading 3" w:uiPriority="9" w:qFormat="1"/>
-    <w:lsdException w:name="heading 4" w:uiPriority="9" w:qFormat="1"/>
-    <w:lsdException w:name="heading 5" w:uiPriority="9" w:qFormat="1"/>
-    <w:lsdException w:name="heading 6" w:uiPriority="9" w:qFormat="1"/>
-    <w:lsdException w:name="heading 7" w:uiPriority="9" w:qFormat="1"/>
-    <w:lsdException w:name="heading 8" w:uiPriority="9" w:qFormat="1"/>
-    <w:lsdException w:name="heading 9" w:uiPriority="9" w:qFormat="1"/>
-    <w:lsdException w:name="toc 1" w:uiPriority="39"/>
-    <w:lsdException w:name="toc 2" w:uiPriority="39"/>
-    <w:lsdException w:name="toc 3" w:uiPriority="39"/>
-    <w:lsdException w:name="toc 4" w:uiPriority="39"/>
-    <w:lsdException w:name="toc 5" w:uiPriority="39"/>
-    <w:lsdException w:name="toc 6" w:uiPriority="39"/>
-    <w:lsdException w:name="toc 7" w:uiPriority="39"/>
-    <w:lsdException w:name="toc 8" w:uiPriority="39"/>
-    <w:lsdException w:name="toc 9" w:uiPriority="39"/>
-    <w:lsdException w:name="footnote text" w:uiPriority="0"/>
-    <w:lsdException w:name="caption" w:uiPriority="35" w:qFormat="1"/>
-    <w:lsdException w:name="footnote reference" w:uiPriority="0"/>
-    <w:lsdException w:name="page number" w:uiPriority="0"/>
-    <w:lsdException w:name="Title" w:semiHidden="0" w:uiPriority="0" w:unhideWhenUsed="0" w:qFormat="1"/>
-    <w:lsdException w:name="Default Paragraph Font" w:uiPriority="1"/>
-    <w:lsdException w:name="Subtitle" w:semiHidden="0" w:uiPriority="11" w:unhideWhenUsed="0" w:qFormat="1"/>
-    <w:lsdException w:name="Body Text 3" w:uiPriority="0"/>
-    <w:lsdException w:name="Body Text Indent 3" w:uiPriority="0"/>
-    <w:lsdException w:name="Hyperlink" w:uiPriority="0"/>
-    <w:lsdException w:name="Strong" w:semiHidden="0" w:uiPriority="22" w:unhideWhenUsed="0" w:qFormat="1"/>
-    <w:lsdException w:name="Emphasis" w:semiHidden="0" w:uiPriority="20" w:unhideWhenUsed="0" w:qFormat="1"/>
-    <w:lsdException w:name="Table Grid" w:semiHidden="0" w:uiPriority="59" w:unhideWhenUsed="0"/>
-    <w:lsdException w:name="Placeholder Text" w:unhideWhenUsed="0"/>
-    <w:lsdException w:name="No Spacing" w:semiHidden="0" w:uiPriority="1" w:unhideWhenUsed="0" w:qFormat="1"/>
-    <w:lsdException w:name="Light Shading" w:semiHidden="0" w:uiPriority="60" w:unhideWhenUsed="0"/>
-    <w:lsdException w:name="Light List" w:semiHidden="0" w:uiPriority="61" w:unhideWhenUsed="0"/>
-    <w:lsdException w:name="Light Grid" w:semiHidden="0" w:uiPriority="62" w:unhideWhenUsed="0"/>
-    <w:lsdException w:name="Medium Shading 1" w:semiHidden="0" w:uiPriority="63" w:unhideWhenUsed="0"/>
-    <w:lsdException w:name="Medium Shading 2" w:semiHidden="0" w:uiPriority="64" w:unhideWhenUsed="0"/>
-    <w:lsdException w:name="Medium List 1" w:semiHidden="0" w:uiPriority="65" w:unhideWhenUsed="0"/>
-    <w:lsdException w:name="Medium List 2" w:semiHidden="0" w:uiPriority="66" w:unhideWhenUsed="0"/>
-    <w:lsdException w:name="Medium Grid 1" w:semiHidden="0" w:uiPriority="67" w:unhideWhenUsed="0"/>
-    <w:lsdException w:name="Medium Grid 2" w:semiHidden="0" w:uiPriority="68" w:unhideWhenUsed="0"/>
-    <w:lsdException w:name="Medium Grid 3" w:semiHidden="0" w:uiPriority="69" w:unhideWhenUsed="0"/>
-    <w:lsdException w:name="Dark List" w:semiHidden="0" w:uiPriority="70" w:unhideWhenUsed="0"/>
-    <w:lsdException w:name="Colorful Shading" w:semiHidden="0" w:uiPriority="71" w:unhideWhenUsed="0"/>
-    <w:lsdException w:name="Colorful List" w:semiHidden="0" w:uiPriority="72" w:unhideWhenUsed="0"/>
-    <w:lsdException w:name="Colorful Grid" w:semiHidden="0" w:uiPriority="73" w:unhideWhenUsed="0"/>
-    <w:lsdException w:name="Light Shading Accent 1" w:semiHidden="0" w:uiPriority="60" w:unhideWhenUsed="0"/>
-    <w:lsdException w:name="Light List Accent 1" w:semiHidden="0" w:uiPriority="61" w:unhideWhenUsed="0"/>
-    <w:lsdException w:name="Light Grid Accent 1" w:semiHidden="0" w:uiPriority="62" w:unhideWhenUsed="0"/>
-    <w:lsdException w:name="Medium Shading 1 Accent 1" w:semiHidden="0" w:uiPriority="63" w:unhideWhenUsed="0"/>
-    <w:lsdException w:name="Medium Shading 2 Accent 1" w:semiHidden="0" w:uiPriority="64" w:unhideWhenUsed="0"/>
-    <w:lsdException w:name="Medium List 1 Accent 1" w:semiHidden="0" w:uiPriority="65" w:unhideWhenUsed="0"/>
-    <w:lsdException w:name="Revision" w:unhideWhenUsed="0"/>
-    <w:lsdException w:name="List Paragraph" w:semiHidden="0" w:uiPriority="34" w:unhideWhenUsed="0" w:qFormat="1"/>
-    <w:lsdException w:name="Quote" w:semiHidden="0" w:uiPriority="29" w:unhideWhenUsed="0" w:qFormat="1"/>
-    <w:lsdException w:name="Intense Quote" w:semiHidden="0" w:uiPriority="30" w:unhideWhenUsed="0" w:qFormat="1"/>
-    <w:lsdException w:name="Medium List 2 Accent 1" w:semiHidden="0" w:uiPriority="66" w:unhideWhenUsed="0"/>
-    <w:lsdException w:name="Medium Grid 1 Accent 1" w:semiHidden="0" w:uiPriority="67" w:unhideWhenUsed="0"/>
-    <w:lsdException w:name="Medium Grid 2 Accent 1" w:semiHidden="0" w:uiPriority="68" w:unhideWhenUsed="0"/>
-    <w:lsdException w:name="Medium Grid 3 Accent 1" w:semiHidden="0" w:uiPriority="69" w:unhideWhenUsed="0"/>
-    <w:lsdException w:name="Dark List Accent 1" w:semiHidden="0" w:uiPriority="70" w:unhideWhenUsed="0"/>
-    <w:lsdException w:name="Colorful Shading Accent 1" w:semiHidden="0" w:uiPriority="71" w:unhideWhenUsed="0"/>
-    <w:lsdException w:name="Colorful List Accent 1" w:semiHidden="0" w:uiPriority="72" w:unhideWhenUsed="0"/>
-    <w:lsdException w:name="Colorful Grid Accent 1" w:semiHidden="0" w:uiPriority="73" w:unhideWhenUsed="0"/>
-    <w:lsdException w:name="Light Shading Accent 2" w:semiHidden="0" w:uiPriority="60" w:unhideWhenUsed="0"/>
-    <w:lsdException w:name="Light List Accent 2" w:semiHidden="0" w:uiPriority="61" w:unhideWhenUsed="0"/>
-    <w:lsdException w:name="Light Grid Accent 2" w:semiHidden="0" w:uiPriority="62" w:unhideWhenUsed="0"/>
-    <w:lsdException w:name="Medium Shading 1 Accent 2" w:semiHidden="0" w:uiPriority="63" w:unhideWhenUsed="0"/>
-    <w:lsdException w:name="Medium Shading 2 Accent 2" w:semiHidden="0" w:uiPriority="64" w:unhideWhenUsed="0"/>
-    <w:lsdException w:name="Medium List 1 Accent 2" w:semiHidden="0" w:uiPriority="65" w:unhideWhenUsed="0"/>
-    <w:lsdException w:name="Medium List 2 Accent 2" w:semiHidden="0" w:uiPriority="66" w:unhideWhenUsed="0"/>
-    <w:lsdException w:name="Medium Grid 1 Accent 2" w:semiHidden="0" w:uiPriority="67" w:unhideWhenUsed="0"/>
-    <w:lsdException w:name="Medium Grid 2 Accent 2" w:semiHidden="0" w:uiPriority="68" w:unhideWhenUsed="0"/>
-    <w:lsdException w:name="Medium Grid 3 Accent 2" w:semiHidden="0" w:uiPriority="69" w:unhideWhenUsed="0"/>
-    <w:lsdException w:name="Dark List Accent 2" w:semiHidden="0" w:uiPriority="70" w:unhideWhenUsed="0"/>
-    <w:lsdException w:name="Colorful Shading Accent 2" w:semiHidden="0" w:uiPriority="71" w:unhideWhenUsed="0"/>
-    <w:lsdException w:name="Colorful List Accent 2" w:semiHidden="0" w:uiPriority="72" w:unhideWhenUsed="0"/>
-    <w:lsdException w:name="Colorful Grid Accent 2" w:semiHidden="0" w:uiPriority="73" w:unhideWhenUsed="0"/>
-    <w:lsdException w:name="Light Shading Accent 3" w:semiHidden="0" w:uiPriority="60" w:unhideWhenUsed="0"/>
-    <w:lsdException w:name="Light List Accent 3" w:semiHidden="0" w:uiPriority="61" w:unhideWhenUsed="0"/>
-    <w:lsdException w:name="Light Grid Accent 3" w:semiHidden="0" w:uiPriority="62" w:unhideWhenUsed="0"/>
-    <w:lsdException w:name="Medium Shading 1 Accent 3" w:semiHidden="0" w:uiPriority="63" w:unhideWhenUsed="0"/>
-    <w:lsdException w:name="Medium Shading 2 Accent 3" w:semiHidden="0" w:uiPriority="64" w:unhideWhenUsed="0"/>
-    <w:lsdException w:name="Medium List 1 Accent 3" w:semiHidden="0" w:uiPriority="65" w:unhideWhenUsed="0"/>
-    <w:lsdException w:name="Medium List 2 Accent 3" w:semiHidden="0" w:uiPriority="66" w:unhideWhenUsed="0"/>
-    <w:lsdException w:name="Medium Grid 1 Accent 3" w:semiHidden="0" w:uiPriority="67" w:unhideWhenUsed="0"/>
-    <w:lsdException w:name="Medium Grid 2 Accent 3" w:semiHidden="0" w:uiPriority="68" w:unhideWhenUsed="0"/>
-    <w:lsdException w:name="Medium Grid 3 Accent 3" w:semiHidden="0" w:uiPriority="69" w:unhideWhenUsed="0"/>
-    <w:lsdException w:name="Dark List Accent 3" w:semiHidden="0" w:uiPriority="70" w:unhideWhenUsed="0"/>
-    <w:lsdException w:name="Colorful Shading Accent 3" w:semiHidden="0" w:uiPriority="71" w:unhideWhenUsed="0"/>
-    <w:lsdException w:name="Colorful List Accent 3" w:semiHidden="0" w:uiPriority="72" w:unhideWhenUsed="0"/>
-    <w:lsdException w:name="Colorful Grid Accent 3" w:semiHidden="0" w:uiPriority="73" w:unhideWhenUsed="0"/>
-    <w:lsdException w:name="Light Shading Accent 4" w:semiHidden="0" w:uiPriority="60" w:unhideWhenUsed="0"/>
-    <w:lsdException w:name="Light List Accent 4" w:semiHidden="0" w:uiPriority="61" w:unhideWhenUsed="0"/>
-    <w:lsdException w:name="Light Grid Accent 4" w:semiHidden="0" w:uiPriority="62" w:unhideWhenUsed="0"/>
-    <w:lsdException w:name="Medium Shading 1 Accent 4" w:semiHidden="0" w:uiPriority="63" w:unhideWhenUsed="0"/>
-    <w:lsdException w:name="Medium Shading 2 Accent 4" w:semiHidden="0" w:uiPriority="64" w:unhideWhenUsed="0"/>
-    <w:lsdException w:name="Medium List 1 Accent 4" w:semiHidden="0" w:uiPriority="65" w:unhideWhenUsed="0"/>
-    <w:lsdException w:name="Medium List 2 Accent 4" w:semiHidden="0" w:uiPriority="66" w:unhideWhenUsed="0"/>
-    <w:lsdException w:name="Medium Grid 1 Accent 4" w:semiHidden="0" w:uiPriority="67" w:unhideWhenUsed="0"/>
-    <w:lsdException w:name="Medium Grid 2 Accent 4" w:semiHidden="0" w:uiPriority="68" w:unhideWhenUsed="0"/>
-    <w:lsdException w:name="Medium Grid 3 Accent 4" w:semiHidden="0" w:uiPriority="69" w:unhideWhenUsed="0"/>
-    <w:lsdException w:name="Dark List Accent 4" w:semiHidden="0" w:uiPriority="70" w:unhideWhenUsed="0"/>
-    <w:lsdException w:name="Colorful Shading Accent 4" w:semiHidden="0" w:uiPriority="71" w:unhideWhenUsed="0"/>
-    <w:lsdException w:name="Colorful List Accent 4" w:semiHidden="0" w:uiPriority="72" w:unhideWhenUsed="0"/>
-    <w:lsdException w:name="Colorful Grid Accent 4" w:semiHidden="0" w:uiPriority="73" w:unhideWhenUsed="0"/>
-    <w:lsdException w:name="Light Shading Accent 5" w:semiHidden="0" w:uiPriority="60" w:unhideWhenUsed="0"/>
-    <w:lsdException w:name="Light List Accent 5" w:semiHidden="0" w:uiPriority="61" w:unhideWhenUsed="0"/>
-    <w:lsdException w:name="Light Grid Accent 5" w:semiHidden="0" w:uiPriority="62" w:unhideWhenUsed="0"/>
-    <w:lsdException w:name="Medium Shading 1 Accent 5" w:semiHidden="0" w:uiPriority="63" w:unhideWhenUsed="0"/>
-    <w:lsdException w:name="Medium Shading 2 Accent 5" w:semiHidden="0" w:uiPriority="64" w:unhideWhenUsed="0"/>
-    <w:lsdException w:name="Medium List 1 Accent 5" w:semiHidden="0" w:uiPriority="65" w:unhideWhenUsed="0"/>
-    <w:lsdException w:name="Medium List 2 Accent 5" w:semiHidden="0" w:uiPriority="66" w:unhideWhenUsed="0"/>
-    <w:lsdException w:name="Medium Grid 1 Accent 5" w:semiHidden="0" w:uiPriority="67" w:unhideWhenUsed="0"/>
-    <w:lsdException w:name="Medium Grid 2 Accent 5" w:semiHidden="0" w:uiPriority="68" w:unhideWhenUsed="0"/>
-    <w:lsdException w:name="Medium Grid 3 Accent 5" w:semiHidden="0" w:uiPriority="69" w:unhideWhenUsed="0"/>
-    <w:lsdException w:name="Dark List Accent 5" w:semiHidden="0" w:uiPriority="70" w:unhideWhenUsed="0"/>
-    <w:lsdException w:name="Colorful Shading Accent 5" w:semiHidden="0" w:uiPriority="71" w:unhideWhenUsed="0"/>
-    <w:lsdException w:name="Colorful List Accent 5" w:semiHidden="0" w:uiPriority="72" w:unhideWhenUsed="0"/>
-    <w:lsdException w:name="Colorful Grid Accent 5" w:semiHidden="0" w:uiPriority="73" w:unhideWhenUsed="0"/>
-    <w:lsdException w:name="Light Shading Accent 6" w:semiHidden="0" w:uiPriority="60" w:unhideWhenUsed="0"/>
-    <w:lsdException w:name="Light List Accent 6" w:semiHidden="0" w:uiPriority="61" w:unhideWhenUsed="0"/>
-    <w:lsdException w:name="Light Grid Accent 6" w:semiHidden="0" w:uiPriority="62" w:unhideWhenUsed="0"/>
-    <w:lsdException w:name="Medium Shading 1 Accent 6" w:semiHidden="0" w:uiPriority="63" w:unhideWhenUsed="0"/>
-    <w:lsdException w:name="Medium Shading 2 Accent 6" w:semiHidden="0" w:uiPriority="64" w:unhideWhenUsed="0"/>
-    <w:lsdException w:name="Medium List 1 Accent 6" w:semiHidden="0" w:uiPriority="65" w:unhideWhenUsed="0"/>
-    <w:lsdException w:name="Medium List 2 Accent 6" w:semiHidden="0" w:uiPriority="66" w:unhideWhenUsed="0"/>
-    <w:lsdException w:name="Medium Grid 1 Accent 6" w:semiHidden="0" w:uiPriority="67" w:unhideWhenUsed="0"/>
-    <w:lsdException w:name="Medium Grid 2 Accent 6" w:semiHidden="0" w:uiPriority="68" w:unhideWhenUsed="0"/>
-    <w:lsdException w:name="Medium Grid 3 Accent 6" w:semiHidden="0" w:uiPriority="69" w:unhideWhenUsed="0"/>
-    <w:lsdException w:name="Dark List Accent 6" w:semiHidden="0" w:uiPriority="70" w:unhideWhenUsed="0"/>
-    <w:lsdException w:name="Colorful Shading Accent 6" w:semiHidden="0" w:uiPriority="71" w:unhideWhenUsed="0"/>
-    <w:lsdException w:name="Colorful List Accent 6" w:semiHidden="0" w:uiPriority="72" w:unhideWhenUsed="0"/>
-    <w:lsdException w:name="Colorful Grid Accent 6" w:semiHidden="0" w:uiPriority="73" w:unhideWhenUsed="0"/>
-    <w:lsdException w:name="Subtle Emphasis" w:semiHidden="0" w:uiPriority="19" w:unhideWhenUsed="0" w:qFormat="1"/>
-    <w:lsdException w:name="Intense Emphasis" w:semiHidden="0" w:uiPriority="21" w:unhideWhenUsed="0" w:qFormat="1"/>
-    <w:lsdException w:name="Subtle Reference" w:semiHidden="0" w:uiPriority="31" w:unhideWhenUsed="0" w:qFormat="1"/>
-    <w:lsdException w:name="Intense Reference" w:semiHidden="0" w:uiPriority="32" w:unhideWhenUsed="0" w:qFormat="1"/>
-    <w:lsdException w:name="Book Title" w:semiHidden="0" w:uiPriority="33" w:unhideWhenUsed="0" w:qFormat="1"/>
-    <w:lsdException w:name="Bibliography" w:uiPriority="37"/>
-    <w:lsdException w:name="TOC Heading" w:uiPriority="39" w:qFormat="1"/>
+  <w:latentStyles w:defLockedState="0" w:defUIPriority="99" w:defSemiHidden="0" w:defUnhideWhenUsed="0" w:defQFormat="0" w:count="376">
+    <w:lsdException w:name="Normal" w:uiPriority="0" w:qFormat="1"/>
+    <w:lsdException w:name="heading 1" w:uiPriority="9" w:qFormat="1"/>
+    <w:lsdException w:name="heading 2" w:semiHidden="1" w:uiPriority="9" w:unhideWhenUsed="1" w:qFormat="1"/>
+    <w:lsdException w:name="heading 3" w:semiHidden="1" w:uiPriority="9" w:unhideWhenUsed="1" w:qFormat="1"/>
+    <w:lsdException w:name="heading 4" w:semiHidden="1" w:uiPriority="9" w:unhideWhenUsed="1" w:qFormat="1"/>
+    <w:lsdException w:name="heading 5" w:semiHidden="1" w:uiPriority="9" w:unhideWhenUsed="1" w:qFormat="1"/>
+    <w:lsdException w:name="heading 6" w:semiHidden="1" w:uiPriority="9" w:unhideWhenUsed="1" w:qFormat="1"/>
+    <w:lsdException w:name="heading 7" w:semiHidden="1" w:uiPriority="9" w:unhideWhenUsed="1" w:qFormat="1"/>
+    <w:lsdException w:name="heading 8" w:semiHidden="1" w:uiPriority="9" w:unhideWhenUsed="1" w:qFormat="1"/>
+    <w:lsdException w:name="heading 9" w:semiHidden="1" w:uiPriority="9" w:unhideWhenUsed="1" w:qFormat="1"/>
+    <w:lsdException w:name="index 1" w:semiHidden="1" w:unhideWhenUsed="1"/>
+    <w:lsdException w:name="index 2" w:semiHidden="1" w:unhideWhenUsed="1"/>
+    <w:lsdException w:name="index 3" w:semiHidden="1" w:unhideWhenUsed="1"/>
+    <w:lsdException w:name="index 4" w:semiHidden="1" w:unhideWhenUsed="1"/>
+    <w:lsdException w:name="index 5" w:semiHidden="1" w:unhideWhenUsed="1"/>
+    <w:lsdException w:name="index 6" w:semiHidden="1" w:unhideWhenUsed="1"/>
+    <w:lsdException w:name="index 7" w:semiHidden="1" w:unhideWhenUsed="1"/>
+    <w:lsdException w:name="index 8" w:semiHidden="1" w:unhideWhenUsed="1"/>
+    <w:lsdException w:name="index 9" w:semiHidden="1" w:unhideWhenUsed="1"/>
+    <w:lsdException w:name="toc 1" w:semiHidden="1" w:uiPriority="39" w:unhideWhenUsed="1"/>
+    <w:lsdException w:name="toc 2" w:semiHidden="1" w:uiPriority="39" w:unhideWhenUsed="1"/>
+    <w:lsdException w:name="toc 3" w:semiHidden="1" w:uiPriority="39" w:unhideWhenUsed="1"/>
+    <w:lsdException w:name="toc 4" w:semiHidden="1" w:uiPriority="39" w:unhideWhenUsed="1"/>
+    <w:lsdException w:name="toc 5" w:semiHidden="1" w:uiPriority="39" w:unhideWhenUsed="1"/>
+    <w:lsdException w:name="toc 6" w:semiHidden="1" w:uiPriority="39" w:unhideWhenUsed="1"/>
+    <w:lsdException w:name="toc 7" w:semiHidden="1" w:uiPriority="39" w:unhideWhenUsed="1"/>
+    <w:lsdException w:name="toc 8" w:semiHidden="1" w:uiPriority="39" w:unhideWhenUsed="1"/>
+    <w:lsdException w:name="toc 9" w:semiHidden="1" w:uiPriority="39" w:unhideWhenUsed="1"/>
+    <w:lsdException w:name="Normal Indent" w:semiHidden="1" w:unhideWhenUsed="1"/>
+    <w:lsdException w:name="footnote text" w:semiHidden="1" w:uiPriority="0" w:unhideWhenUsed="1"/>
+    <w:lsdException w:name="annotation text" w:semiHidden="1" w:unhideWhenUsed="1"/>
+    <w:lsdException w:name="header" w:semiHidden="1" w:unhideWhenUsed="1"/>
+    <w:lsdException w:name="footer" w:semiHidden="1" w:unhideWhenUsed="1"/>
+    <w:lsdException w:name="index heading" w:semiHidden="1" w:unhideWhenUsed="1"/>
+    <w:lsdException w:name="caption" w:semiHidden="1" w:uiPriority="35" w:unhideWhenUsed="1" w:qFormat="1"/>
+    <w:lsdException w:name="table of figures" w:semiHidden="1" w:unhideWhenUsed="1"/>
+    <w:lsdException w:name="envelope address" w:semiHidden="1" w:unhideWhenUsed="1"/>
+    <w:lsdException w:name="envelope return" w:semiHidden="1" w:unhideWhenUsed="1"/>
+    <w:lsdException w:name="footnote reference" w:semiHidden="1" w:uiPriority="0" w:unhideWhenUsed="1"/>
+    <w:lsdException w:name="annotation reference" w:semiHidden="1" w:unhideWhenUsed="1"/>
+    <w:lsdException w:name="line number" w:semiHidden="1" w:unhideWhenUsed="1"/>
+    <w:lsdException w:name="page number" w:semiHidden="1" w:uiPriority="0" w:unhideWhenUsed="1"/>
+    <w:lsdException w:name="endnote reference" w:semiHidden="1" w:unhideWhenUsed="1"/>
+    <w:lsdException w:name="endnote text" w:semiHidden="1" w:unhideWhenUsed="1"/>
+    <w:lsdException w:name="table of authorities" w:semiHidden="1" w:unhideWhenUsed="1"/>
+    <w:lsdException w:name="macro" w:semiHidden="1" w:unhideWhenUsed="1"/>
+    <w:lsdException w:name="toa heading" w:semiHidden="1" w:unhideWhenUsed="1"/>
+    <w:lsdException w:name="List" w:semiHidden="1" w:unhideWhenUsed="1"/>
+    <w:lsdException w:name="List Bullet" w:semiHidden="1" w:unhideWhenUsed="1"/>
+    <w:lsdException w:name="List Number" w:semiHidden="1" w:unhideWhenUsed="1"/>
+    <w:lsdException w:name="List 2" w:semiHidden="1" w:unhideWhenUsed="1"/>
+    <w:lsdException w:name="List 3" w:semiHidden="1" w:unhideWhenUsed="1"/>
+    <w:lsdException w:name="List 4" w:semiHidden="1" w:unhideWhenUsed="1"/>
+    <w:lsdException w:name="List 5" w:semiHidden="1" w:unhideWhenUsed="1"/>
+    <w:lsdException w:name="List Bullet 2" w:semiHidden="1" w:unhideWhenUsed="1"/>
+    <w:lsdException w:name="List Bullet 3" w:semiHidden="1" w:unhideWhenUsed="1"/>
+    <w:lsdException w:name="List Bullet 4" w:semiHidden="1" w:unhideWhenUsed="1"/>
+    <w:lsdException w:name="List Bullet 5" w:semiHidden="1" w:unhideWhenUsed="1"/>
+    <w:lsdException w:name="List Number 2" w:semiHidden="1" w:unhideWhenUsed="1"/>
+    <w:lsdException w:name="List Number 3" w:semiHidden="1" w:unhideWhenUsed="1"/>
+    <w:lsdException w:name="List Number 4" w:semiHidden="1" w:unhideWhenUsed="1"/>
+    <w:lsdException w:name="List Number 5" w:semiHidden="1" w:unhideWhenUsed="1"/>
+    <w:lsdException w:name="Title" w:uiPriority="0" w:qFormat="1"/>
+    <w:lsdException w:name="Closing" w:semiHidden="1" w:unhideWhenUsed="1"/>
+    <w:lsdException w:name="Signature" w:semiHidden="1" w:unhideWhenUsed="1"/>
+    <w:lsdException w:name="Default Paragraph Font" w:semiHidden="1" w:uiPriority="1" w:unhideWhenUsed="1"/>
+    <w:lsdException w:name="Body Text" w:semiHidden="1" w:unhideWhenUsed="1"/>
+    <w:lsdException w:name="Body Text Indent" w:semiHidden="1" w:unhideWhenUsed="1"/>
+    <w:lsdException w:name="List Continue" w:semiHidden="1" w:unhideWhenUsed="1"/>
+    <w:lsdException w:name="List Continue 2" w:semiHidden="1" w:unhideWhenUsed="1"/>
+    <w:lsdException w:name="List Continue 3" w:semiHidden="1" w:unhideWhenUsed="1"/>
+    <w:lsdException w:name="List Continue 4" w:semiHidden="1" w:unhideWhenUsed="1"/>
+    <w:lsdException w:name="List Continue 5" w:semiHidden="1" w:unhideWhenUsed="1"/>
+    <w:lsdException w:name="Message Header" w:semiHidden="1" w:unhideWhenUsed="1"/>
+    <w:lsdException w:name="Subtitle" w:uiPriority="11" w:qFormat="1"/>
+    <w:lsdException w:name="Salutation" w:semiHidden="1" w:unhideWhenUsed="1"/>
+    <w:lsdException w:name="Date" w:semiHidden="1" w:unhideWhenUsed="1"/>
+    <w:lsdException w:name="Body Text First Indent" w:semiHidden="1" w:unhideWhenUsed="1"/>
+    <w:lsdException w:name="Body Text First Indent 2" w:semiHidden="1" w:unhideWhenUsed="1"/>
+    <w:lsdException w:name="Note Heading" w:semiHidden="1" w:unhideWhenUsed="1"/>
+    <w:lsdException w:name="Body Text 2" w:semiHidden="1" w:unhideWhenUsed="1"/>
+    <w:lsdException w:name="Body Text 3" w:semiHidden="1" w:uiPriority="0" w:unhideWhenUsed="1"/>
+    <w:lsdException w:name="Body Text Indent 2" w:semiHidden="1" w:unhideWhenUsed="1"/>
+    <w:lsdException w:name="Body Text Indent 3" w:semiHidden="1" w:uiPriority="0" w:unhideWhenUsed="1"/>
+    <w:lsdException w:name="Block Text" w:semiHidden="1" w:unhideWhenUsed="1"/>
+    <w:lsdException w:name="Hyperlink" w:semiHidden="1" w:uiPriority="0" w:unhideWhenUsed="1"/>
+    <w:lsdException w:name="FollowedHyperlink" w:semiHidden="1" w:unhideWhenUsed="1"/>
+    <w:lsdException w:name="Strong" w:uiPriority="22" w:qFormat="1"/>
+    <w:lsdException w:name="Emphasis" w:uiPriority="20" w:qFormat="1"/>
+    <w:lsdException w:name="Document Map" w:semiHidden="1" w:unhideWhenUsed="1"/>
+    <w:lsdException w:name="Plain Text" w:semiHidden="1" w:unhideWhenUsed="1"/>
+    <w:lsdException w:name="E-mail Signature" w:semiHidden="1" w:unhideWhenUsed="1"/>
+    <w:lsdException w:name="HTML Top of Form" w:semiHidden="1" w:unhideWhenUsed="1"/>
+    <w:lsdException w:name="HTML Bottom of Form" w:semiHidden="1" w:unhideWhenUsed="1"/>
+    <w:lsdException w:name="Normal (Web)" w:semiHidden="1" w:unhideWhenUsed="1"/>
+    <w:lsdException w:name="HTML Acronym" w:semiHidden="1" w:unhideWhenUsed="1"/>
+    <w:lsdException w:name="HTML Address" w:semiHidden="1" w:unhideWhenUsed="1"/>
+    <w:lsdException w:name="HTML Cite" w:semiHidden="1" w:unhideWhenUsed="1"/>
+    <w:lsdException w:name="HTML Code" w:semiHidden="1" w:unhideWhenUsed="1"/>
+    <w:lsdException w:name="HTML Definition" w:semiHidden="1" w:unhideWhenUsed="1"/>
+    <w:lsdException w:name="HTML Keyboard" w:semiHidden="1" w:unhideWhenUsed="1"/>
+    <w:lsdException w:name="HTML Preformatted" w:semiHidden="1" w:unhideWhenUsed="1"/>
+    <w:lsdException w:name="HTML Sample" w:semiHidden="1" w:unhideWhenUsed="1"/>
+    <w:lsdException w:name="HTML Typewriter" w:semiHidden="1" w:unhideWhenUsed="1"/>
+    <w:lsdException w:name="HTML Variable" w:semiHidden="1" w:unhideWhenUsed="1"/>
+    <w:lsdException w:name="Normal Table" w:semiHidden="1" w:unhideWhenUsed="1"/>
+    <w:lsdException w:name="annotation subject" w:semiHidden="1" w:unhideWhenUsed="1"/>
+    <w:lsdException w:name="No List" w:semiHidden="1" w:unhideWhenUsed="1"/>
+    <w:lsdException w:name="Outline List 1" w:semiHidden="1" w:unhideWhenUsed="1"/>
+    <w:lsdException w:name="Outline List 2" w:semiHidden="1" w:unhideWhenUsed="1"/>
+    <w:lsdException w:name="Outline List 3" w:semiHidden="1" w:unhideWhenUsed="1"/>
+    <w:lsdException w:name="Table Simple 1" w:semiHidden="1" w:unhideWhenUsed="1"/>
+    <w:lsdException w:name="Table Simple 2" w:semiHidden="1" w:unhideWhenUsed="1"/>
+    <w:lsdException w:name="Table Simple 3" w:semiHidden="1" w:unhideWhenUsed="1"/>
+    <w:lsdException w:name="Table Classic 1" w:semiHidden="1" w:unhideWhenUsed="1"/>
+    <w:lsdException w:name="Table Classic 2" w:semiHidden="1" w:unhideWhenUsed="1"/>
+    <w:lsdException w:name="Table Classic 3" w:semiHidden="1" w:unhideWhenUsed="1"/>
+    <w:lsdException w:name="Table Classic 4" w:semiHidden="1" w:unhideWhenUsed="1"/>
+    <w:lsdException w:name="Table Colorful 1" w:semiHidden="1" w:unhideWhenUsed="1"/>
+    <w:lsdException w:name="Table Colorful 2" w:semiHidden="1" w:unhideWhenUsed="1"/>
+    <w:lsdException w:name="Table Colorful 3" w:semiHidden="1" w:unhideWhenUsed="1"/>
+    <w:lsdException w:name="Table Columns 1" w:semiHidden="1" w:unhideWhenUsed="1"/>
+    <w:lsdException w:name="Table Columns 2" w:semiHidden="1" w:unhideWhenUsed="1"/>
+    <w:lsdException w:name="Table Columns 3" w:semiHidden="1" w:unhideWhenUsed="1"/>
+    <w:lsdException w:name="Table Columns 4" w:semiHidden="1" w:unhideWhenUsed="1"/>
+    <w:lsdException w:name="Table Columns 5" w:semiHidden="1" w:unhideWhenUsed="1"/>
+    <w:lsdException w:name="Table Grid 1" w:semiHidden="1" w:unhideWhenUsed="1"/>
+    <w:lsdException w:name="Table Grid 2" w:semiHidden="1" w:unhideWhenUsed="1"/>
+    <w:lsdException w:name="Table Grid 3" w:semiHidden="1" w:unhideWhenUsed="1"/>
+    <w:lsdException w:name="Table Grid 4" w:semiHidden="1" w:unhideWhenUsed="1"/>
+    <w:lsdException w:name="Table Grid 5" w:semiHidden="1" w:unhideWhenUsed="1"/>
+    <w:lsdException w:name="Table Grid 6" w:semiHidden="1" w:unhideWhenUsed="1"/>
+    <w:lsdException w:name="Table Grid 7" w:semiHidden="1" w:unhideWhenUsed="1"/>
+    <w:lsdException w:name="Table Grid 8" w:semiHidden="1" w:unhideWhenUsed="1"/>
+    <w:lsdException w:name="Table List 1" w:semiHidden="1" w:unhideWhenUsed="1"/>
+    <w:lsdException w:name="Table List 2" w:semiHidden="1" w:unhideWhenUsed="1"/>
+    <w:lsdException w:name="Table List 3" w:semiHidden="1" w:unhideWhenUsed="1"/>
+    <w:lsdException w:name="Table List 4" w:semiHidden="1" w:unhideWhenUsed="1"/>
+    <w:lsdException w:name="Table List 5" w:semiHidden="1" w:unhideWhenUsed="1"/>
+    <w:lsdException w:name="Table List 6" w:semiHidden="1" w:unhideWhenUsed="1"/>
+    <w:lsdException w:name="Table List 7" w:semiHidden="1" w:unhideWhenUsed="1"/>
+    <w:lsdException w:name="Table List 8" w:semiHidden="1" w:unhideWhenUsed="1"/>
+    <w:lsdException w:name="Table 3D effects 1" w:semiHidden="1" w:unhideWhenUsed="1"/>
+    <w:lsdException w:name="Table 3D effects 2" w:semiHidden="1" w:unhideWhenUsed="1"/>
+    <w:lsdException w:name="Table 3D effects 3" w:semiHidden="1" w:unhideWhenUsed="1"/>
+    <w:lsdException w:name="Table Contemporary" w:semiHidden="1" w:unhideWhenUsed="1"/>
+    <w:lsdException w:name="Table Elegant" w:semiHidden="1" w:unhideWhenUsed="1"/>
+    <w:lsdException w:name="Table Professional" w:semiHidden="1" w:unhideWhenUsed="1"/>
+    <w:lsdException w:name="Table Subtle 1" w:semiHidden="1" w:unhideWhenUsed="1"/>
+    <w:lsdException w:name="Table Subtle 2" w:semiHidden="1" w:unhideWhenUsed="1"/>
+    <w:lsdException w:name="Table Web 1" w:semiHidden="1" w:unhideWhenUsed="1"/>
+    <w:lsdException w:name="Table Web 2" w:semiHidden="1" w:unhideWhenUsed="1"/>
+    <w:lsdException w:name="Table Web 3" w:semiHidden="1" w:unhideWhenUsed="1"/>
+    <w:lsdException w:name="Balloon Text" w:semiHidden="1" w:unhideWhenUsed="1"/>
+    <w:lsdException w:name="Table Grid" w:uiPriority="59"/>
+    <w:lsdException w:name="Table Theme" w:semiHidden="1" w:unhideWhenUsed="1"/>
+    <w:lsdException w:name="Placeholder Text" w:semiHidden="1"/>
+    <w:lsdException w:name="No Spacing" w:uiPriority="1" w:qFormat="1"/>
+    <w:lsdException w:name="Light Shading" w:uiPriority="60"/>
+    <w:lsdException w:name="Light List" w:uiPriority="61"/>
+    <w:lsdException w:name="Light Grid" w:uiPriority="62"/>
+    <w:lsdException w:name="Medium Shading 1" w:uiPriority="63"/>
+    <w:lsdException w:name="Medium Shading 2" w:uiPriority="64"/>
+    <w:lsdException w:name="Medium List 1" w:uiPriority="65"/>
+    <w:lsdException w:name="Medium List 2" w:uiPriority="66"/>
+    <w:lsdException w:name="Medium Grid 1" w:uiPriority="67"/>
+    <w:lsdException w:name="Medium Grid 2" w:uiPriority="68"/>
+    <w:lsdException w:name="Medium Grid 3" w:uiPriority="69"/>
+    <w:lsdException w:name="Dark List" w:uiPriority="70"/>
+    <w:lsdException w:name="Colorful Shading" w:uiPriority="71"/>
+    <w:lsdException w:name="Colorful List" w:uiPriority="72"/>
+    <w:lsdException w:name="Colorful Grid" w:uiPriority="73"/>
+    <w:lsdException w:name="Light Shading Accent 1" w:uiPriority="60"/>
+    <w:lsdException w:name="Light List Accent 1" w:uiPriority="61"/>
+    <w:lsdException w:name="Light Grid Accent 1" w:uiPriority="62"/>
+    <w:lsdException w:name="Medium Shading 1 Accent 1" w:uiPriority="63"/>
+    <w:lsdException w:name="Medium Shading 2 Accent 1" w:uiPriority="64"/>
+    <w:lsdException w:name="Medium List 1 Accent 1" w:uiPriority="65"/>
+    <w:lsdException w:name="Revision" w:semiHidden="1"/>
+    <w:lsdException w:name="List Paragraph" w:uiPriority="34" w:qFormat="1"/>
+    <w:lsdException w:name="Quote" w:uiPriority="29" w:qFormat="1"/>
+    <w:lsdException w:name="Intense Quote" w:uiPriority="30" w:qFormat="1"/>
+    <w:lsdException w:name="Medium List 2 Accent 1" w:uiPriority="66"/>
+    <w:lsdException w:name="Medium Grid 1 Accent 1" w:uiPriority="67"/>
+    <w:lsdException w:name="Medium Grid 2 Accent 1" w:uiPriority="68"/>
+    <w:lsdException w:name="Medium Grid 3 Accent 1" w:uiPriority="69"/>
+    <w:lsdException w:name="Dark List Accent 1" w:uiPriority="70"/>
+    <w:lsdException w:name="Colorful Shading Accent 1" w:uiPriority="71"/>
+    <w:lsdException w:name="Colorful List Accent 1" w:uiPriority="72"/>
+    <w:lsdException w:name="Colorful Grid Accent 1" w:uiPriority="73"/>
+    <w:lsdException w:name="Light Shading Accent 2" w:uiPriority="60"/>
+    <w:lsdException w:name="Light List Accent 2" w:uiPriority="61"/>
+    <w:lsdException w:name="Light Grid Accent 2" w:uiPriority="62"/>
+    <w:lsdException w:name="Medium Shading 1 Accent 2" w:uiPriority="63"/>
+    <w:lsdException w:name="Medium Shading 2 Accent 2" w:uiPriority="64"/>
+    <w:lsdException w:name="Medium List 1 Accent 2" w:uiPriority="65"/>
+    <w:lsdException w:name="Medium List 2 Accent 2" w:uiPriority="66"/>
+    <w:lsdException w:name="Medium Grid 1 Accent 2" w:uiPriority="67"/>
+    <w:lsdException w:name="Medium Grid 2 Accent 2" w:uiPriority="68"/>
+    <w:lsdException w:name="Medium Grid 3 Accent 2" w:uiPriority="69"/>
+    <w:lsdException w:name="Dark List Accent 2" w:uiPriority="70"/>
+    <w:lsdException w:name="Colorful Shading Accent 2" w:uiPriority="71"/>
+    <w:lsdException w:name="Colorful List Accent 2" w:uiPriority="72"/>
+    <w:lsdException w:name="Colorful Grid Accent 2" w:uiPriority="73"/>
+    <w:lsdException w:name="Light Shading Accent 3" w:uiPriority="60"/>
+    <w:lsdException w:name="Light List Accent 3" w:uiPriority="61"/>
+    <w:lsdException w:name="Light Grid Accent 3" w:uiPriority="62"/>
+    <w:lsdException w:name="Medium Shading 1 Accent 3" w:uiPriority="63"/>
+    <w:lsdException w:name="Medium Shading 2 Accent 3" w:uiPriority="64"/>
+    <w:lsdException w:name="Medium List 1 Accent 3" w:uiPriority="65"/>
+    <w:lsdException w:name="Medium List 2 Accent 3" w:uiPriority="66"/>
+    <w:lsdException w:name="Medium Grid 1 Accent 3" w:uiPriority="67"/>
+    <w:lsdException w:name="Medium Grid 2 Accent 3" w:uiPriority="68"/>
+    <w:lsdException w:name="Medium Grid 3 Accent 3" w:uiPriority="69"/>
+    <w:lsdException w:name="Dark List Accent 3" w:uiPriority="70"/>
+    <w:lsdException w:name="Colorful Shading Accent 3" w:uiPriority="71"/>
+    <w:lsdException w:name="Colorful List Accent 3" w:uiPriority="72"/>
+    <w:lsdException w:name="Colorful Grid Accent 3" w:uiPriority="73"/>
+    <w:lsdException w:name="Light Shading Accent 4" w:uiPriority="60"/>
+    <w:lsdException w:name="Light List Accent 4" w:uiPriority="61"/>
+    <w:lsdException w:name="Light Grid Accent 4" w:uiPriority="62"/>
+    <w:lsdException w:name="Medium Shading 1 Accent 4" w:uiPriority="63"/>
+    <w:lsdException w:name="Medium Shading 2 Accent 4" w:uiPriority="64"/>
+    <w:lsdException w:name="Medium List 1 Accent 4" w:uiPriority="65"/>
+    <w:lsdException w:name="Medium List 2 Accent 4" w:uiPriority="66"/>
+    <w:lsdException w:name="Medium Grid 1 Accent 4" w:uiPriority="67"/>
+    <w:lsdException w:name="Medium Grid 2 Accent 4" w:uiPriority="68"/>
+    <w:lsdException w:name="Medium Grid 3 Accent 4" w:uiPriority="69"/>
+    <w:lsdException w:name="Dark List Accent 4" w:uiPriority="70"/>
+    <w:lsdException w:name="Colorful Shading Accent 4" w:uiPriority="71"/>
+    <w:lsdException w:name="Colorful List Accent 4" w:uiPriority="72"/>
+    <w:lsdException w:name="Colorful Grid Accent 4" w:uiPriority="73"/>
+    <w:lsdException w:name="Light Shading Accent 5" w:uiPriority="60"/>
+    <w:lsdException w:name="Light List Accent 5" w:uiPriority="61"/>
+    <w:lsdException w:name="Light Grid Accent 5" w:uiPriority="62"/>
+    <w:lsdException w:name="Medium Shading 1 Accent 5" w:uiPriority="63"/>
+    <w:lsdException w:name="Medium Shading 2 Accent 5" w:uiPriority="64"/>
+    <w:lsdException w:name="Medium List 1 Accent 5" w:uiPriority="65"/>
+    <w:lsdException w:name="Medium List 2 Accent 5" w:uiPriority="66"/>
+    <w:lsdException w:name="Medium Grid 1 Accent 5" w:uiPriority="67"/>
+    <w:lsdException w:name="Medium Grid 2 Accent 5" w:uiPriority="68"/>
+    <w:lsdException w:name="Medium Grid 3 Accent 5" w:uiPriority="69"/>
+    <w:lsdException w:name="Dark List Accent 5" w:uiPriority="70"/>
+    <w:lsdException w:name="Colorful Shading Accent 5" w:uiPriority="71"/>
+    <w:lsdException w:name="Colorful List Accent 5" w:uiPriority="72"/>
+    <w:lsdException w:name="Colorful Grid Accent 5" w:uiPriority="73"/>
+    <w:lsdException w:name="Light Shading Accent 6" w:uiPriority="60"/>
+    <w:lsdException w:name="Light List Accent 6" w:uiPriority="61"/>
+    <w:lsdException w:name="Light Grid Accent 6" w:uiPriority="62"/>
+    <w:lsdException w:name="Medium Shading 1 Accent 6" w:uiPriority="63"/>
+    <w:lsdException w:name="Medium Shading 2 Accent 6" w:uiPriority="64"/>
+    <w:lsdException w:name="Medium List 1 Accent 6" w:uiPriority="65"/>
+    <w:lsdException w:name="Medium List 2 Accent 6" w:uiPriority="66"/>
+    <w:lsdException w:name="Medium Grid 1 Accent 6" w:uiPriority="67"/>
+    <w:lsdException w:name="Medium Grid 2 Accent 6" w:uiPriority="68"/>
+    <w:lsdException w:name="Medium Grid 3 Accent 6" w:uiPriority="69"/>
+    <w:lsdException w:name="Dark List Accent 6" w:uiPriority="70"/>
+    <w:lsdException w:name="Colorful Shading Accent 6" w:uiPriority="71"/>
+    <w:lsdException w:name="Colorful List Accent 6" w:uiPriority="72"/>
+    <w:lsdException w:name="Colorful Grid Accent 6" w:uiPriority="73"/>
+    <w:lsdException w:name="Subtle Emphasis" w:uiPriority="19" w:qFormat="1"/>
+    <w:lsdException w:name="Intense Emphasis" w:uiPriority="21" w:qFormat="1"/>
+    <w:lsdException w:name="Subtle Reference" w:uiPriority="31" w:qFormat="1"/>
+    <w:lsdException w:name="Intense Reference" w:uiPriority="32" w:qFormat="1"/>
+    <w:lsdException w:name="Book Title" w:uiPriority="33" w:qFormat="1"/>
+    <w:lsdException w:name="Bibliography" w:semiHidden="1" w:uiPriority="37" w:unhideWhenUsed="1"/>
+    <w:lsdException w:name="TOC Heading" w:semiHidden="1" w:uiPriority="39" w:unhideWhenUsed="1" w:qFormat="1"/>
+    <w:lsdException w:name="Plain Table 1" w:uiPriority="41"/>
+    <w:lsdException w:name="Plain Table 2" w:uiPriority="42"/>
+    <w:lsdException w:name="Plain Table 3" w:uiPriority="43"/>
+    <w:lsdException w:name="Plain Table 4" w:uiPriority="44"/>
+    <w:lsdException w:name="Plain Table 5" w:uiPriority="45"/>
+    <w:lsdException w:name="Grid Table Light" w:uiPriority="40"/>
+    <w:lsdException w:name="Grid Table 1 Light" w:uiPriority="46"/>
+    <w:lsdException w:name="Grid Table 2" w:uiPriority="47"/>
+    <w:lsdException w:name="Grid Table 3" w:uiPriority="48"/>
+    <w:lsdException w:name="Grid Table 4" w:uiPriority="49"/>
+    <w:lsdException w:name="Grid Table 5 Dark" w:uiPriority="50"/>
+    <w:lsdException w:name="Grid Table 6 Colorful" w:uiPriority="51"/>
+    <w:lsdException w:name="Grid Table 7 Colorful" w:uiPriority="52"/>
+    <w:lsdException w:name="Grid Table 1 Light Accent 1" w:uiPriority="46"/>
+    <w:lsdException w:name="Grid Table 2 Accent 1" w:uiPriority="47"/>
+    <w:lsdException w:name="Grid Table 3 Accent 1" w:uiPriority="48"/>
+    <w:lsdException w:name="Grid Table 4 Accent 1" w:uiPriority="49"/>
+    <w:lsdException w:name="Grid Table 5 Dark Accent 1" w:uiPriority="50"/>
+    <w:lsdException w:name="Grid Table 6 Colorful Accent 1" w:uiPriority="51"/>
+    <w:lsdException w:name="Grid Table 7 Colorful Accent 1" w:uiPriority="52"/>
+    <w:lsdException w:name="Grid Table 1 Light Accent 2" w:uiPriority="46"/>
+    <w:lsdException w:name="Grid Table 2 Accent 2" w:uiPriority="47"/>
+    <w:lsdException w:name="Grid Table 3 Accent 2" w:uiPriority="48"/>
+    <w:lsdException w:name="Grid Table 4 Accent 2" w:uiPriority="49"/>
+    <w:lsdException w:name="Grid Table 5 Dark Accent 2" w:uiPriority="50"/>
+    <w:lsdException w:name="Grid Table 6 Colorful Accent 2" w:uiPriority="51"/>
+    <w:lsdException w:name="Grid Table 7 Colorful Accent 2" w:uiPriority="52"/>
+    <w:lsdException w:name="Grid Table 1 Light Accent 3" w:uiPriority="46"/>
+    <w:lsdException w:name="Grid Table 2 Accent 3" w:uiPriority="47"/>
+    <w:lsdException w:name="Grid Table 3 Accent 3" w:uiPriority="48"/>
+    <w:lsdException w:name="Grid Table 4 Accent 3" w:uiPriority="49"/>
+    <w:lsdException w:name="Grid Table 5 Dark Accent 3" w:uiPriority="50"/>
+    <w:lsdException w:name="Grid Table 6 Colorful Accent 3" w:uiPriority="51"/>
+    <w:lsdException w:name="Grid Table 7 Colorful Accent 3" w:uiPriority="52"/>
+    <w:lsdException w:name="Grid Table 1 Light Accent 4" w:uiPriority="46"/>
+    <w:lsdException w:name="Grid Table 2 Accent 4" w:uiPriority="47"/>
+    <w:lsdException w:name="Grid Table 3 Accent 4" w:uiPriority="48"/>
+    <w:lsdException w:name="Grid Table 4 Accent 4" w:uiPriority="49"/>
+    <w:lsdException w:name="Grid Table 5 Dark Accent 4" w:uiPriority="50"/>
+    <w:lsdException w:name="Grid Table 6 Colorful Accent 4" w:uiPriority="51"/>
+    <w:lsdException w:name="Grid Table 7 Colorful Accent 4" w:uiPriority="52"/>
+    <w:lsdException w:name="Grid Table 1 Light Accent 5" w:uiPriority="46"/>
+    <w:lsdException w:name="Grid Table 2 Accent 5" w:uiPriority="47"/>
+    <w:lsdException w:name="Grid Table 3 Accent 5" w:uiPriority="48"/>
+    <w:lsdException w:name="Grid Table 4 Accent 5" w:uiPriority="49"/>
+    <w:lsdException w:name="Grid Table 5 Dark Accent 5" w:uiPriority="50"/>
+    <w:lsdException w:name="Grid Table 6 Colorful Accent 5" w:uiPriority="51"/>
+    <w:lsdException w:name="Grid Table 7 Colorful Accent 5" w:uiPriority="52"/>
+    <w:lsdException w:name="Grid Table 1 Light Accent 6" w:uiPriority="46"/>
+    <w:lsdException w:name="Grid Table 2 Accent 6" w:uiPriority="47"/>
+    <w:lsdException w:name="Grid Table 3 Accent 6" w:uiPriority="48"/>
+    <w:lsdException w:name="Grid Table 4 Accent 6" w:uiPriority="49"/>
+    <w:lsdException w:name="Grid Table 5 Dark Accent 6" w:uiPriority="50"/>
+    <w:lsdException w:name="Grid Table 6 Colorful Accent 6" w:uiPriority="51"/>
+    <w:lsdException w:name="Grid Table 7 Colorful Accent 6" w:uiPriority="52"/>
+    <w:lsdException w:name="List Table 1 Light" w:uiPriority="46"/>
+    <w:lsdException w:name="List Table 2" w:uiPriority="47"/>
+    <w:lsdException w:name="List Table 3" w:uiPriority="48"/>
+    <w:lsdException w:name="List Table 4" w:uiPriority="49"/>
+    <w:lsdException w:name="List Table 5 Dark" w:uiPriority="50"/>
+    <w:lsdException w:name="List Table 6 Colorful" w:uiPriority="51"/>
+    <w:lsdException w:name="List Table 7 Colorful" w:uiPriority="52"/>
+    <w:lsdException w:name="List Table 1 Light Accent 1" w:uiPriority="46"/>
+    <w:lsdException w:name="List Table 2 Accent 1" w:uiPriority="47"/>
+    <w:lsdException w:name="List Table 3 Accent 1" w:uiPriority="48"/>
+    <w:lsdException w:name="List Table 4 Accent 1" w:uiPriority="49"/>
+    <w:lsdException w:name="List Table 5 Dark Accent 1" w:uiPriority="50"/>
+    <w:lsdException w:name="List Table 6 Colorful Accent 1" w:uiPriority="51"/>
+    <w:lsdException w:name="List Table 7 Colorful Accent 1" w:uiPriority="52"/>
+    <w:lsdException w:name="List Table 1 Light Accent 2" w:uiPriority="46"/>
+    <w:lsdException w:name="List Table 2 Accent 2" w:uiPriority="47"/>
+    <w:lsdException w:name="List Table 3 Accent 2" w:uiPriority="48"/>
+    <w:lsdException w:name="List Table 4 Accent 2" w:uiPriority="49"/>
+    <w:lsdException w:name="List Table 5 Dark Accent 2" w:uiPriority="50"/>
+    <w:lsdException w:name="List Table 6 Colorful Accent 2" w:uiPriority="51"/>
+    <w:lsdException w:name="List Table 7 Colorful Accent 2" w:uiPriority="52"/>
+    <w:lsdException w:name="List Table 1 Light Accent 3" w:uiPriority="46"/>
+    <w:lsdException w:name="List Table 2 Accent 3" w:uiPriority="47"/>
+    <w:lsdException w:name="List Table 3 Accent 3" w:uiPriority="48"/>
+    <w:lsdException w:name="List Table 4 Accent 3" w:uiPriority="49"/>
+    <w:lsdException w:name="List Table 5 Dark Accent 3" w:uiPriority="50"/>
+    <w:lsdException w:name="List Table 6 Colorful Accent 3" w:uiPriority="51"/>
+    <w:lsdException w:name="List Table 7 Colorful Accent 3" w:uiPriority="52"/>
+    <w:lsdException w:name="List Table 1 Light Accent 4" w:uiPriority="46"/>
+    <w:lsdException w:name="List Table 2 Accent 4" w:uiPriority="47"/>
+    <w:lsdException w:name="List Table 3 Accent 4" w:uiPriority="48"/>
+    <w:lsdException w:name="List Table 4 Accent 4" w:uiPriority="49"/>
+    <w:lsdException w:name="List Table 5 Dark Accent 4" w:uiPriority="50"/>
+    <w:lsdException w:name="List Table 6 Colorful Accent 4" w:uiPriority="51"/>
+    <w:lsdException w:name="List Table 7 Colorful Accent 4" w:uiPriority="52"/>
+    <w:lsdException w:name="List Table 1 Light Accent 5" w:uiPriority="46"/>
+    <w:lsdException w:name="List Table 2 Accent 5" w:uiPriority="47"/>
+    <w:lsdException w:name="List Table 3 Accent 5" w:uiPriority="48"/>
+    <w:lsdException w:name="List Table 4 Accent 5" w:uiPriority="49"/>
+    <w:lsdException w:name="List Table 5 Dark Accent 5" w:uiPriority="50"/>
+    <w:lsdException w:name="List Table 6 Colorful Accent 5" w:uiPriority="51"/>
+    <w:lsdException w:name="List Table 7 Colorful Accent 5" w:uiPriority="52"/>
+    <w:lsdException w:name="List Table 1 Light Accent 6" w:uiPriority="46"/>
+    <w:lsdException w:name="List Table 2 Accent 6" w:uiPriority="47"/>
+    <w:lsdException w:name="List Table 3 Accent 6" w:uiPriority="48"/>
+    <w:lsdException w:name="List Table 4 Accent 6" w:uiPriority="49"/>
+    <w:lsdException w:name="List Table 5 Dark Accent 6" w:uiPriority="50"/>
+    <w:lsdException w:name="List Table 6 Colorful Accent 6" w:uiPriority="51"/>
+    <w:lsdException w:name="List Table 7 Colorful Accent 6" w:uiPriority="52"/>
+    <w:lsdException w:name="Mention" w:semiHidden="1" w:unhideWhenUsed="1"/>
+    <w:lsdException w:name="Smart Hyperlink" w:semiHidden="1" w:unhideWhenUsed="1"/>
+    <w:lsdException w:name="Hashtag" w:semiHidden="1" w:unhideWhenUsed="1"/>
+    <w:lsdException w:name="Unresolved Mention" w:semiHidden="1" w:unhideWhenUsed="1"/>
+    <w:lsdException w:name="Smart Link" w:semiHidden="1" w:unhideWhenUsed="1"/>
   </w:latentStyles>
   <w:style w:type="paragraph" w:default="1" w:styleId="a">
     <w:name w:val="Normal"/>
@@ -16374,7 +17181,6 @@
     <w:uiPriority w:val="59"/>
     <w:rsid w:val="00434C1C"/>
     <w:tblPr>
-      <w:tblInd w:w="0" w:type="dxa"/>
       <w:tblBorders>
         <w:top w:val="single" w:sz="4" w:space="0" w:color="000000"/>
         <w:left w:val="single" w:sz="4" w:space="0" w:color="000000"/>
@@ -16383,896 +17189,6 @@
         <w:insideH w:val="single" w:sz="4" w:space="0" w:color="000000"/>
         <w:insideV w:val="single" w:sz="4" w:space="0" w:color="000000"/>
       </w:tblBorders>
-      <w:tblCellMar>
-        <w:top w:w="0" w:type="dxa"/>
-        <w:left w:w="108" w:type="dxa"/>
-        <w:bottom w:w="0" w:type="dxa"/>
-        <w:right w:w="108" w:type="dxa"/>
-      </w:tblCellMar>
-    </w:tblPr>
-  </w:style>
-  <w:style w:type="character" w:customStyle="1" w:styleId="12">
-    <w:name w:val="Заголовок 1 Знак"/>
-    <w:link w:val="11"/>
-    <w:uiPriority w:val="9"/>
-    <w:rsid w:val="00AB7019"/>
-    <w:rPr>
-      <w:rFonts w:ascii="Cambria" w:eastAsia="Times New Roman" w:hAnsi="Cambria" w:cs="Times New Roman"/>
-      <w:b/>
-      <w:bCs/>
-      <w:color w:val="365F91"/>
-      <w:sz w:val="28"/>
-      <w:szCs w:val="28"/>
-      <w:lang w:eastAsia="ru-RU"/>
-    </w:rPr>
-  </w:style>
-  <w:style w:type="character" w:customStyle="1" w:styleId="21">
-    <w:name w:val="Заголовок 2 Знак"/>
-    <w:link w:val="20"/>
-    <w:uiPriority w:val="9"/>
-    <w:rsid w:val="00AB7019"/>
-    <w:rPr>
-      <w:rFonts w:ascii="Cambria" w:eastAsia="Times New Roman" w:hAnsi="Cambria" w:cs="Times New Roman"/>
-      <w:b/>
-      <w:bCs/>
-      <w:color w:val="4F81BD"/>
-      <w:sz w:val="26"/>
-      <w:szCs w:val="26"/>
-      <w:lang w:eastAsia="ru-RU"/>
-    </w:rPr>
-  </w:style>
-  <w:style w:type="character" w:customStyle="1" w:styleId="30">
-    <w:name w:val="Заголовок 3 Знак"/>
-    <w:link w:val="3"/>
-    <w:uiPriority w:val="9"/>
-    <w:rsid w:val="00AB7019"/>
-    <w:rPr>
-      <w:rFonts w:ascii="Cambria" w:eastAsia="Times New Roman" w:hAnsi="Cambria" w:cs="Times New Roman"/>
-      <w:b/>
-      <w:bCs/>
-      <w:color w:val="4F81BD"/>
-      <w:sz w:val="24"/>
-      <w:szCs w:val="20"/>
-      <w:lang w:eastAsia="ru-RU"/>
-    </w:rPr>
-  </w:style>
-  <w:style w:type="paragraph" w:styleId="ac">
-    <w:name w:val="header"/>
-    <w:basedOn w:val="a"/>
-    <w:link w:val="ad"/>
-    <w:uiPriority w:val="99"/>
-    <w:semiHidden/>
-    <w:unhideWhenUsed/>
-    <w:rsid w:val="00FF234A"/>
-    <w:pPr>
-      <w:tabs>
-        <w:tab w:val="center" w:pos="4677"/>
-        <w:tab w:val="right" w:pos="9355"/>
-      </w:tabs>
-    </w:pPr>
-    <w:rPr>
-      <w:lang w:val="x-none"/>
-    </w:rPr>
-  </w:style>
-  <w:style w:type="character" w:customStyle="1" w:styleId="ad">
-    <w:name w:val="Верхний колонтитул Знак"/>
-    <w:link w:val="ac"/>
-    <w:uiPriority w:val="99"/>
-    <w:semiHidden/>
-    <w:rsid w:val="00FF234A"/>
-    <w:rPr>
-      <w:rFonts w:ascii="Times New Roman" w:eastAsia="Times New Roman" w:hAnsi="Times New Roman" w:cs="Times New Roman"/>
-      <w:sz w:val="24"/>
-      <w:szCs w:val="20"/>
-      <w:lang w:eastAsia="ru-RU"/>
-    </w:rPr>
-  </w:style>
-  <w:style w:type="paragraph" w:styleId="ae">
-    <w:name w:val="footer"/>
-    <w:basedOn w:val="a"/>
-    <w:link w:val="af"/>
-    <w:uiPriority w:val="99"/>
-    <w:unhideWhenUsed/>
-    <w:rsid w:val="00FF234A"/>
-    <w:pPr>
-      <w:tabs>
-        <w:tab w:val="center" w:pos="4677"/>
-        <w:tab w:val="right" w:pos="9355"/>
-      </w:tabs>
-    </w:pPr>
-    <w:rPr>
-      <w:lang w:val="x-none"/>
-    </w:rPr>
-  </w:style>
-  <w:style w:type="character" w:customStyle="1" w:styleId="af">
-    <w:name w:val="Нижний колонтитул Знак"/>
-    <w:link w:val="ae"/>
-    <w:uiPriority w:val="99"/>
-    <w:rsid w:val="00FF234A"/>
-    <w:rPr>
-      <w:rFonts w:ascii="Times New Roman" w:eastAsia="Times New Roman" w:hAnsi="Times New Roman" w:cs="Times New Roman"/>
-      <w:sz w:val="24"/>
-      <w:szCs w:val="20"/>
-      <w:lang w:eastAsia="ru-RU"/>
-    </w:rPr>
-  </w:style>
-  <w:style w:type="character" w:styleId="af0">
-    <w:name w:val="annotation reference"/>
-    <w:uiPriority w:val="99"/>
-    <w:semiHidden/>
-    <w:unhideWhenUsed/>
-    <w:rsid w:val="00FF234A"/>
-    <w:rPr>
-      <w:sz w:val="16"/>
-      <w:szCs w:val="16"/>
-    </w:rPr>
-  </w:style>
-  <w:style w:type="paragraph" w:styleId="af1">
-    <w:name w:val="annotation text"/>
-    <w:basedOn w:val="a"/>
-    <w:link w:val="af2"/>
-    <w:uiPriority w:val="99"/>
-    <w:semiHidden/>
-    <w:unhideWhenUsed/>
-    <w:rsid w:val="00FF234A"/>
-    <w:rPr>
-      <w:sz w:val="20"/>
-      <w:lang w:val="x-none"/>
-    </w:rPr>
-  </w:style>
-  <w:style w:type="character" w:customStyle="1" w:styleId="af2">
-    <w:name w:val="Текст примечания Знак"/>
-    <w:link w:val="af1"/>
-    <w:uiPriority w:val="99"/>
-    <w:semiHidden/>
-    <w:rsid w:val="00FF234A"/>
-    <w:rPr>
-      <w:rFonts w:ascii="Times New Roman" w:eastAsia="Times New Roman" w:hAnsi="Times New Roman" w:cs="Times New Roman"/>
-      <w:sz w:val="20"/>
-      <w:szCs w:val="20"/>
-      <w:lang w:eastAsia="ru-RU"/>
-    </w:rPr>
-  </w:style>
-  <w:style w:type="paragraph" w:styleId="af3">
-    <w:name w:val="annotation subject"/>
-    <w:basedOn w:val="af1"/>
-    <w:next w:val="af1"/>
-    <w:link w:val="af4"/>
-    <w:uiPriority w:val="99"/>
-    <w:semiHidden/>
-    <w:unhideWhenUsed/>
-    <w:rsid w:val="00FF234A"/>
-    <w:rPr>
-      <w:b/>
-      <w:bCs/>
-    </w:rPr>
-  </w:style>
-  <w:style w:type="character" w:customStyle="1" w:styleId="af4">
-    <w:name w:val="Тема примечания Знак"/>
-    <w:link w:val="af3"/>
-    <w:uiPriority w:val="99"/>
-    <w:semiHidden/>
-    <w:rsid w:val="00FF234A"/>
-    <w:rPr>
-      <w:rFonts w:ascii="Times New Roman" w:eastAsia="Times New Roman" w:hAnsi="Times New Roman" w:cs="Times New Roman"/>
-      <w:b/>
-      <w:bCs/>
-      <w:sz w:val="20"/>
-      <w:szCs w:val="20"/>
-      <w:lang w:eastAsia="ru-RU"/>
-    </w:rPr>
-  </w:style>
-  <w:style w:type="paragraph" w:styleId="33">
-    <w:name w:val="Body Text Indent 3"/>
-    <w:basedOn w:val="a"/>
-    <w:link w:val="34"/>
-    <w:unhideWhenUsed/>
-    <w:rsid w:val="000F4EB0"/>
-    <w:pPr>
-      <w:spacing w:after="120"/>
-      <w:ind w:left="283"/>
-    </w:pPr>
-    <w:rPr>
-      <w:sz w:val="16"/>
-      <w:szCs w:val="16"/>
-      <w:lang w:val="x-none" w:eastAsia="ar-SA"/>
-    </w:rPr>
-  </w:style>
-  <w:style w:type="character" w:customStyle="1" w:styleId="34">
-    <w:name w:val="Основной текст с отступом 3 Знак"/>
-    <w:link w:val="33"/>
-    <w:rsid w:val="000F4EB0"/>
-    <w:rPr>
-      <w:rFonts w:ascii="Times New Roman" w:eastAsia="Times New Roman" w:hAnsi="Times New Roman" w:cs="Times New Roman"/>
-      <w:sz w:val="16"/>
-      <w:szCs w:val="16"/>
-      <w:lang w:eastAsia="ar-SA"/>
-    </w:rPr>
-  </w:style>
-  <w:style w:type="paragraph" w:styleId="af5">
-    <w:name w:val="footnote text"/>
-    <w:basedOn w:val="a"/>
-    <w:link w:val="af6"/>
-    <w:unhideWhenUsed/>
-    <w:rsid w:val="000F4EB0"/>
-    <w:rPr>
-      <w:sz w:val="20"/>
-      <w:lang w:val="x-none"/>
-    </w:rPr>
-  </w:style>
-  <w:style w:type="character" w:customStyle="1" w:styleId="af6">
-    <w:name w:val="Текст сноски Знак"/>
-    <w:link w:val="af5"/>
-    <w:rsid w:val="000F4EB0"/>
-    <w:rPr>
-      <w:rFonts w:ascii="Times New Roman" w:eastAsia="Times New Roman" w:hAnsi="Times New Roman" w:cs="Times New Roman"/>
-      <w:sz w:val="20"/>
-      <w:szCs w:val="20"/>
-      <w:lang w:eastAsia="ru-RU"/>
-    </w:rPr>
-  </w:style>
-  <w:style w:type="character" w:styleId="af7">
-    <w:name w:val="footnote reference"/>
-    <w:unhideWhenUsed/>
-    <w:rsid w:val="000F4EB0"/>
-    <w:rPr>
-      <w:vertAlign w:val="superscript"/>
-    </w:rPr>
-  </w:style>
-  <w:style w:type="paragraph" w:customStyle="1" w:styleId="ConsNormal">
-    <w:name w:val="ConsNormal"/>
-    <w:rsid w:val="000F4EB0"/>
-    <w:pPr>
-      <w:widowControl w:val="0"/>
-      <w:autoSpaceDE w:val="0"/>
-      <w:autoSpaceDN w:val="0"/>
-      <w:adjustRightInd w:val="0"/>
-      <w:ind w:right="19772" w:firstLine="720"/>
-    </w:pPr>
-    <w:rPr>
-      <w:rFonts w:ascii="Arial" w:eastAsia="Times New Roman" w:hAnsi="Arial" w:cs="Arial"/>
-      <w:sz w:val="18"/>
-      <w:szCs w:val="18"/>
-    </w:rPr>
-  </w:style>
-  <w:style w:type="character" w:styleId="af8">
-    <w:name w:val="page number"/>
-    <w:rsid w:val="0094321D"/>
-  </w:style>
-  <w:style w:type="character" w:customStyle="1" w:styleId="Normaltext">
-    <w:name w:val="Normal text"/>
-    <w:uiPriority w:val="99"/>
-    <w:rsid w:val="0024589F"/>
-    <w:rPr>
-      <w:sz w:val="20"/>
-    </w:rPr>
-  </w:style>
-  <w:style w:type="character" w:styleId="af9">
-    <w:name w:val="Hyperlink"/>
-    <w:rsid w:val="005132F9"/>
-    <w:rPr>
-      <w:color w:val="000080"/>
-      <w:u w:val="single"/>
-    </w:rPr>
-  </w:style>
-</w:styles>
-</file>
-
-<file path=word/stylesWithEffects.xml><?xml version="1.0" encoding="utf-8"?>
-<w:styles xmlns:wpc="http://schemas.microsoft.com/office/word/2010/wordprocessingCanvas" xmlns:mc="http://schemas.openxmlformats.org/markup-compatibility/2006" xmlns:o="urn:schemas-microsoft-com:office:office" xmlns:r="http://schemas.openxmlformats.org/officeDocument/2006/relationships" xmlns:m="http://schemas.openxmlformats.org/officeDocument/2006/math" xmlns:v="urn:schemas-microsoft-com:vml" xmlns:wp14="http://schemas.microsoft.com/office/word/2010/wordprocessingDrawing" xmlns:wp="http://schemas.openxmlformats.org/drawingml/2006/wordprocessingDrawing" xmlns:w10="urn:schemas-microsoft-com:office:word" xmlns:w="http://schemas.openxmlformats.org/wordprocessingml/2006/main" xmlns:w14="http://schemas.microsoft.com/office/word/2010/wordml" xmlns:wpg="http://schemas.microsoft.com/office/word/2010/wordprocessingGroup" xmlns:wpi="http://schemas.microsoft.com/office/word/2010/wordprocessingInk" xmlns:wne="http://schemas.microsoft.com/office/word/2006/wordml" xmlns:wps="http://schemas.microsoft.com/office/word/2010/wordprocessingShape" mc:Ignorable="w14 wp14">
-  <w:docDefaults>
-    <w:rPrDefault>
-      <w:rPr>
-        <w:rFonts w:ascii="Calibri" w:eastAsia="Calibri" w:hAnsi="Calibri" w:cs="Times New Roman"/>
-        <w:lang w:val="ru-RU" w:eastAsia="ru-RU" w:bidi="ar-SA"/>
-      </w:rPr>
-    </w:rPrDefault>
-    <w:pPrDefault/>
-  </w:docDefaults>
-  <w:latentStyles w:defLockedState="0" w:defUIPriority="99" w:defSemiHidden="1" w:defUnhideWhenUsed="1" w:defQFormat="0" w:count="267">
-    <w:lsdException w:name="Normal" w:semiHidden="0" w:uiPriority="0" w:unhideWhenUsed="0" w:qFormat="1"/>
-    <w:lsdException w:name="heading 1" w:semiHidden="0" w:uiPriority="9" w:unhideWhenUsed="0" w:qFormat="1"/>
-    <w:lsdException w:name="heading 2" w:uiPriority="9" w:qFormat="1"/>
-    <w:lsdException w:name="heading 3" w:uiPriority="9" w:qFormat="1"/>
-    <w:lsdException w:name="heading 4" w:uiPriority="9" w:qFormat="1"/>
-    <w:lsdException w:name="heading 5" w:uiPriority="9" w:qFormat="1"/>
-    <w:lsdException w:name="heading 6" w:uiPriority="9" w:qFormat="1"/>
-    <w:lsdException w:name="heading 7" w:uiPriority="9" w:qFormat="1"/>
-    <w:lsdException w:name="heading 8" w:uiPriority="9" w:qFormat="1"/>
-    <w:lsdException w:name="heading 9" w:uiPriority="9" w:qFormat="1"/>
-    <w:lsdException w:name="toc 1" w:uiPriority="39"/>
-    <w:lsdException w:name="toc 2" w:uiPriority="39"/>
-    <w:lsdException w:name="toc 3" w:uiPriority="39"/>
-    <w:lsdException w:name="toc 4" w:uiPriority="39"/>
-    <w:lsdException w:name="toc 5" w:uiPriority="39"/>
-    <w:lsdException w:name="toc 6" w:uiPriority="39"/>
-    <w:lsdException w:name="toc 7" w:uiPriority="39"/>
-    <w:lsdException w:name="toc 8" w:uiPriority="39"/>
-    <w:lsdException w:name="toc 9" w:uiPriority="39"/>
-    <w:lsdException w:name="footnote text" w:uiPriority="0"/>
-    <w:lsdException w:name="caption" w:uiPriority="35" w:qFormat="1"/>
-    <w:lsdException w:name="footnote reference" w:uiPriority="0"/>
-    <w:lsdException w:name="page number" w:uiPriority="0"/>
-    <w:lsdException w:name="Title" w:semiHidden="0" w:uiPriority="0" w:unhideWhenUsed="0" w:qFormat="1"/>
-    <w:lsdException w:name="Default Paragraph Font" w:uiPriority="1"/>
-    <w:lsdException w:name="Subtitle" w:semiHidden="0" w:uiPriority="11" w:unhideWhenUsed="0" w:qFormat="1"/>
-    <w:lsdException w:name="Body Text 3" w:uiPriority="0"/>
-    <w:lsdException w:name="Body Text Indent 3" w:uiPriority="0"/>
-    <w:lsdException w:name="Hyperlink" w:uiPriority="0"/>
-    <w:lsdException w:name="Strong" w:semiHidden="0" w:uiPriority="22" w:unhideWhenUsed="0" w:qFormat="1"/>
-    <w:lsdException w:name="Emphasis" w:semiHidden="0" w:uiPriority="20" w:unhideWhenUsed="0" w:qFormat="1"/>
-    <w:lsdException w:name="Table Grid" w:semiHidden="0" w:uiPriority="59" w:unhideWhenUsed="0"/>
-    <w:lsdException w:name="Placeholder Text" w:unhideWhenUsed="0"/>
-    <w:lsdException w:name="No Spacing" w:semiHidden="0" w:uiPriority="1" w:unhideWhenUsed="0" w:qFormat="1"/>
-    <w:lsdException w:name="Light Shading" w:semiHidden="0" w:uiPriority="60" w:unhideWhenUsed="0"/>
-    <w:lsdException w:name="Light List" w:semiHidden="0" w:uiPriority="61" w:unhideWhenUsed="0"/>
-    <w:lsdException w:name="Light Grid" w:semiHidden="0" w:uiPriority="62" w:unhideWhenUsed="0"/>
-    <w:lsdException w:name="Medium Shading 1" w:semiHidden="0" w:uiPriority="63" w:unhideWhenUsed="0"/>
-    <w:lsdException w:name="Medium Shading 2" w:semiHidden="0" w:uiPriority="64" w:unhideWhenUsed="0"/>
-    <w:lsdException w:name="Medium List 1" w:semiHidden="0" w:uiPriority="65" w:unhideWhenUsed="0"/>
-    <w:lsdException w:name="Medium List 2" w:semiHidden="0" w:uiPriority="66" w:unhideWhenUsed="0"/>
-    <w:lsdException w:name="Medium Grid 1" w:semiHidden="0" w:uiPriority="67" w:unhideWhenUsed="0"/>
-    <w:lsdException w:name="Medium Grid 2" w:semiHidden="0" w:uiPriority="68" w:unhideWhenUsed="0"/>
-    <w:lsdException w:name="Medium Grid 3" w:semiHidden="0" w:uiPriority="69" w:unhideWhenUsed="0"/>
-    <w:lsdException w:name="Dark List" w:semiHidden="0" w:uiPriority="70" w:unhideWhenUsed="0"/>
-    <w:lsdException w:name="Colorful Shading" w:semiHidden="0" w:uiPriority="71" w:unhideWhenUsed="0"/>
-    <w:lsdException w:name="Colorful List" w:semiHidden="0" w:uiPriority="72" w:unhideWhenUsed="0"/>
-    <w:lsdException w:name="Colorful Grid" w:semiHidden="0" w:uiPriority="73" w:unhideWhenUsed="0"/>
-    <w:lsdException w:name="Light Shading Accent 1" w:semiHidden="0" w:uiPriority="60" w:unhideWhenUsed="0"/>
-    <w:lsdException w:name="Light List Accent 1" w:semiHidden="0" w:uiPriority="61" w:unhideWhenUsed="0"/>
-    <w:lsdException w:name="Light Grid Accent 1" w:semiHidden="0" w:uiPriority="62" w:unhideWhenUsed="0"/>
-    <w:lsdException w:name="Medium Shading 1 Accent 1" w:semiHidden="0" w:uiPriority="63" w:unhideWhenUsed="0"/>
-    <w:lsdException w:name="Medium Shading 2 Accent 1" w:semiHidden="0" w:uiPriority="64" w:unhideWhenUsed="0"/>
-    <w:lsdException w:name="Medium List 1 Accent 1" w:semiHidden="0" w:uiPriority="65" w:unhideWhenUsed="0"/>
-    <w:lsdException w:name="Revision" w:unhideWhenUsed="0"/>
-    <w:lsdException w:name="List Paragraph" w:semiHidden="0" w:uiPriority="34" w:unhideWhenUsed="0" w:qFormat="1"/>
-    <w:lsdException w:name="Quote" w:semiHidden="0" w:uiPriority="29" w:unhideWhenUsed="0" w:qFormat="1"/>
-    <w:lsdException w:name="Intense Quote" w:semiHidden="0" w:uiPriority="30" w:unhideWhenUsed="0" w:qFormat="1"/>
-    <w:lsdException w:name="Medium List 2 Accent 1" w:semiHidden="0" w:uiPriority="66" w:unhideWhenUsed="0"/>
-    <w:lsdException w:name="Medium Grid 1 Accent 1" w:semiHidden="0" w:uiPriority="67" w:unhideWhenUsed="0"/>
-    <w:lsdException w:name="Medium Grid 2 Accent 1" w:semiHidden="0" w:uiPriority="68" w:unhideWhenUsed="0"/>
-    <w:lsdException w:name="Medium Grid 3 Accent 1" w:semiHidden="0" w:uiPriority="69" w:unhideWhenUsed="0"/>
-    <w:lsdException w:name="Dark List Accent 1" w:semiHidden="0" w:uiPriority="70" w:unhideWhenUsed="0"/>
-    <w:lsdException w:name="Colorful Shading Accent 1" w:semiHidden="0" w:uiPriority="71" w:unhideWhenUsed="0"/>
-    <w:lsdException w:name="Colorful List Accent 1" w:semiHidden="0" w:uiPriority="72" w:unhideWhenUsed="0"/>
-    <w:lsdException w:name="Colorful Grid Accent 1" w:semiHidden="0" w:uiPriority="73" w:unhideWhenUsed="0"/>
-    <w:lsdException w:name="Light Shading Accent 2" w:semiHidden="0" w:uiPriority="60" w:unhideWhenUsed="0"/>
-    <w:lsdException w:name="Light List Accent 2" w:semiHidden="0" w:uiPriority="61" w:unhideWhenUsed="0"/>
-    <w:lsdException w:name="Light Grid Accent 2" w:semiHidden="0" w:uiPriority="62" w:unhideWhenUsed="0"/>
-    <w:lsdException w:name="Medium Shading 1 Accent 2" w:semiHidden="0" w:uiPriority="63" w:unhideWhenUsed="0"/>
-    <w:lsdException w:name="Medium Shading 2 Accent 2" w:semiHidden="0" w:uiPriority="64" w:unhideWhenUsed="0"/>
-    <w:lsdException w:name="Medium List 1 Accent 2" w:semiHidden="0" w:uiPriority="65" w:unhideWhenUsed="0"/>
-    <w:lsdException w:name="Medium List 2 Accent 2" w:semiHidden="0" w:uiPriority="66" w:unhideWhenUsed="0"/>
-    <w:lsdException w:name="Medium Grid 1 Accent 2" w:semiHidden="0" w:uiPriority="67" w:unhideWhenUsed="0"/>
-    <w:lsdException w:name="Medium Grid 2 Accent 2" w:semiHidden="0" w:uiPriority="68" w:unhideWhenUsed="0"/>
-    <w:lsdException w:name="Medium Grid 3 Accent 2" w:semiHidden="0" w:uiPriority="69" w:unhideWhenUsed="0"/>
-    <w:lsdException w:name="Dark List Accent 2" w:semiHidden="0" w:uiPriority="70" w:unhideWhenUsed="0"/>
-    <w:lsdException w:name="Colorful Shading Accent 2" w:semiHidden="0" w:uiPriority="71" w:unhideWhenUsed="0"/>
-    <w:lsdException w:name="Colorful List Accent 2" w:semiHidden="0" w:uiPriority="72" w:unhideWhenUsed="0"/>
-    <w:lsdException w:name="Colorful Grid Accent 2" w:semiHidden="0" w:uiPriority="73" w:unhideWhenUsed="0"/>
-    <w:lsdException w:name="Light Shading Accent 3" w:semiHidden="0" w:uiPriority="60" w:unhideWhenUsed="0"/>
-    <w:lsdException w:name="Light List Accent 3" w:semiHidden="0" w:uiPriority="61" w:unhideWhenUsed="0"/>
-    <w:lsdException w:name="Light Grid Accent 3" w:semiHidden="0" w:uiPriority="62" w:unhideWhenUsed="0"/>
-    <w:lsdException w:name="Medium Shading 1 Accent 3" w:semiHidden="0" w:uiPriority="63" w:unhideWhenUsed="0"/>
-    <w:lsdException w:name="Medium Shading 2 Accent 3" w:semiHidden="0" w:uiPriority="64" w:unhideWhenUsed="0"/>
-    <w:lsdException w:name="Medium List 1 Accent 3" w:semiHidden="0" w:uiPriority="65" w:unhideWhenUsed="0"/>
-    <w:lsdException w:name="Medium List 2 Accent 3" w:semiHidden="0" w:uiPriority="66" w:unhideWhenUsed="0"/>
-    <w:lsdException w:name="Medium Grid 1 Accent 3" w:semiHidden="0" w:uiPriority="67" w:unhideWhenUsed="0"/>
-    <w:lsdException w:name="Medium Grid 2 Accent 3" w:semiHidden="0" w:uiPriority="68" w:unhideWhenUsed="0"/>
-    <w:lsdException w:name="Medium Grid 3 Accent 3" w:semiHidden="0" w:uiPriority="69" w:unhideWhenUsed="0"/>
-    <w:lsdException w:name="Dark List Accent 3" w:semiHidden="0" w:uiPriority="70" w:unhideWhenUsed="0"/>
-    <w:lsdException w:name="Colorful Shading Accent 3" w:semiHidden="0" w:uiPriority="71" w:unhideWhenUsed="0"/>
-    <w:lsdException w:name="Colorful List Accent 3" w:semiHidden="0" w:uiPriority="72" w:unhideWhenUsed="0"/>
-    <w:lsdException w:name="Colorful Grid Accent 3" w:semiHidden="0" w:uiPriority="73" w:unhideWhenUsed="0"/>
-    <w:lsdException w:name="Light Shading Accent 4" w:semiHidden="0" w:uiPriority="60" w:unhideWhenUsed="0"/>
-    <w:lsdException w:name="Light List Accent 4" w:semiHidden="0" w:uiPriority="61" w:unhideWhenUsed="0"/>
-    <w:lsdException w:name="Light Grid Accent 4" w:semiHidden="0" w:uiPriority="62" w:unhideWhenUsed="0"/>
-    <w:lsdException w:name="Medium Shading 1 Accent 4" w:semiHidden="0" w:uiPriority="63" w:unhideWhenUsed="0"/>
-    <w:lsdException w:name="Medium Shading 2 Accent 4" w:semiHidden="0" w:uiPriority="64" w:unhideWhenUsed="0"/>
-    <w:lsdException w:name="Medium List 1 Accent 4" w:semiHidden="0" w:uiPriority="65" w:unhideWhenUsed="0"/>
-    <w:lsdException w:name="Medium List 2 Accent 4" w:semiHidden="0" w:uiPriority="66" w:unhideWhenUsed="0"/>
-    <w:lsdException w:name="Medium Grid 1 Accent 4" w:semiHidden="0" w:uiPriority="67" w:unhideWhenUsed="0"/>
-    <w:lsdException w:name="Medium Grid 2 Accent 4" w:semiHidden="0" w:uiPriority="68" w:unhideWhenUsed="0"/>
-    <w:lsdException w:name="Medium Grid 3 Accent 4" w:semiHidden="0" w:uiPriority="69" w:unhideWhenUsed="0"/>
-    <w:lsdException w:name="Dark List Accent 4" w:semiHidden="0" w:uiPriority="70" w:unhideWhenUsed="0"/>
-    <w:lsdException w:name="Colorful Shading Accent 4" w:semiHidden="0" w:uiPriority="71" w:unhideWhenUsed="0"/>
-    <w:lsdException w:name="Colorful List Accent 4" w:semiHidden="0" w:uiPriority="72" w:unhideWhenUsed="0"/>
-    <w:lsdException w:name="Colorful Grid Accent 4" w:semiHidden="0" w:uiPriority="73" w:unhideWhenUsed="0"/>
-    <w:lsdException w:name="Light Shading Accent 5" w:semiHidden="0" w:uiPriority="60" w:unhideWhenUsed="0"/>
-    <w:lsdException w:name="Light List Accent 5" w:semiHidden="0" w:uiPriority="61" w:unhideWhenUsed="0"/>
-    <w:lsdException w:name="Light Grid Accent 5" w:semiHidden="0" w:uiPriority="62" w:unhideWhenUsed="0"/>
-    <w:lsdException w:name="Medium Shading 1 Accent 5" w:semiHidden="0" w:uiPriority="63" w:unhideWhenUsed="0"/>
-    <w:lsdException w:name="Medium Shading 2 Accent 5" w:semiHidden="0" w:uiPriority="64" w:unhideWhenUsed="0"/>
-    <w:lsdException w:name="Medium List 1 Accent 5" w:semiHidden="0" w:uiPriority="65" w:unhideWhenUsed="0"/>
-    <w:lsdException w:name="Medium List 2 Accent 5" w:semiHidden="0" w:uiPriority="66" w:unhideWhenUsed="0"/>
-    <w:lsdException w:name="Medium Grid 1 Accent 5" w:semiHidden="0" w:uiPriority="67" w:unhideWhenUsed="0"/>
-    <w:lsdException w:name="Medium Grid 2 Accent 5" w:semiHidden="0" w:uiPriority="68" w:unhideWhenUsed="0"/>
-    <w:lsdException w:name="Medium Grid 3 Accent 5" w:semiHidden="0" w:uiPriority="69" w:unhideWhenUsed="0"/>
-    <w:lsdException w:name="Dark List Accent 5" w:semiHidden="0" w:uiPriority="70" w:unhideWhenUsed="0"/>
-    <w:lsdException w:name="Colorful Shading Accent 5" w:semiHidden="0" w:uiPriority="71" w:unhideWhenUsed="0"/>
-    <w:lsdException w:name="Colorful List Accent 5" w:semiHidden="0" w:uiPriority="72" w:unhideWhenUsed="0"/>
-    <w:lsdException w:name="Colorful Grid Accent 5" w:semiHidden="0" w:uiPriority="73" w:unhideWhenUsed="0"/>
-    <w:lsdException w:name="Light Shading Accent 6" w:semiHidden="0" w:uiPriority="60" w:unhideWhenUsed="0"/>
-    <w:lsdException w:name="Light List Accent 6" w:semiHidden="0" w:uiPriority="61" w:unhideWhenUsed="0"/>
-    <w:lsdException w:name="Light Grid Accent 6" w:semiHidden="0" w:uiPriority="62" w:unhideWhenUsed="0"/>
-    <w:lsdException w:name="Medium Shading 1 Accent 6" w:semiHidden="0" w:uiPriority="63" w:unhideWhenUsed="0"/>
-    <w:lsdException w:name="Medium Shading 2 Accent 6" w:semiHidden="0" w:uiPriority="64" w:unhideWhenUsed="0"/>
-    <w:lsdException w:name="Medium List 1 Accent 6" w:semiHidden="0" w:uiPriority="65" w:unhideWhenUsed="0"/>
-    <w:lsdException w:name="Medium List 2 Accent 6" w:semiHidden="0" w:uiPriority="66" w:unhideWhenUsed="0"/>
-    <w:lsdException w:name="Medium Grid 1 Accent 6" w:semiHidden="0" w:uiPriority="67" w:unhideWhenUsed="0"/>
-    <w:lsdException w:name="Medium Grid 2 Accent 6" w:semiHidden="0" w:uiPriority="68" w:unhideWhenUsed="0"/>
-    <w:lsdException w:name="Medium Grid 3 Accent 6" w:semiHidden="0" w:uiPriority="69" w:unhideWhenUsed="0"/>
-    <w:lsdException w:name="Dark List Accent 6" w:semiHidden="0" w:uiPriority="70" w:unhideWhenUsed="0"/>
-    <w:lsdException w:name="Colorful Shading Accent 6" w:semiHidden="0" w:uiPriority="71" w:unhideWhenUsed="0"/>
-    <w:lsdException w:name="Colorful List Accent 6" w:semiHidden="0" w:uiPriority="72" w:unhideWhenUsed="0"/>
-    <w:lsdException w:name="Colorful Grid Accent 6" w:semiHidden="0" w:uiPriority="73" w:unhideWhenUsed="0"/>
-    <w:lsdException w:name="Subtle Emphasis" w:semiHidden="0" w:uiPriority="19" w:unhideWhenUsed="0" w:qFormat="1"/>
-    <w:lsdException w:name="Intense Emphasis" w:semiHidden="0" w:uiPriority="21" w:unhideWhenUsed="0" w:qFormat="1"/>
-    <w:lsdException w:name="Subtle Reference" w:semiHidden="0" w:uiPriority="31" w:unhideWhenUsed="0" w:qFormat="1"/>
-    <w:lsdException w:name="Intense Reference" w:semiHidden="0" w:uiPriority="32" w:unhideWhenUsed="0" w:qFormat="1"/>
-    <w:lsdException w:name="Book Title" w:semiHidden="0" w:uiPriority="33" w:unhideWhenUsed="0" w:qFormat="1"/>
-    <w:lsdException w:name="Bibliography" w:uiPriority="37"/>
-    <w:lsdException w:name="TOC Heading" w:uiPriority="39" w:qFormat="1"/>
-  </w:latentStyles>
-  <w:style w:type="paragraph" w:default="1" w:styleId="a">
-    <w:name w:val="Normal"/>
-    <w:qFormat/>
-    <w:rsid w:val="00E86B92"/>
-    <w:rPr>
-      <w:rFonts w:ascii="Times New Roman" w:eastAsia="Times New Roman" w:hAnsi="Times New Roman"/>
-      <w:sz w:val="24"/>
-    </w:rPr>
-  </w:style>
-  <w:style w:type="paragraph" w:styleId="11">
-    <w:name w:val="heading 1"/>
-    <w:basedOn w:val="a"/>
-    <w:next w:val="a"/>
-    <w:link w:val="12"/>
-    <w:uiPriority w:val="9"/>
-    <w:qFormat/>
-    <w:rsid w:val="00AB7019"/>
-    <w:pPr>
-      <w:keepNext/>
-      <w:keepLines/>
-      <w:spacing w:before="480"/>
-      <w:outlineLvl w:val="0"/>
-    </w:pPr>
-    <w:rPr>
-      <w:rFonts w:ascii="Cambria" w:hAnsi="Cambria"/>
-      <w:b/>
-      <w:bCs/>
-      <w:color w:val="365F91"/>
-      <w:sz w:val="28"/>
-      <w:szCs w:val="28"/>
-      <w:lang w:val="x-none"/>
-    </w:rPr>
-  </w:style>
-  <w:style w:type="paragraph" w:styleId="20">
-    <w:name w:val="heading 2"/>
-    <w:basedOn w:val="a"/>
-    <w:next w:val="a"/>
-    <w:link w:val="21"/>
-    <w:uiPriority w:val="9"/>
-    <w:unhideWhenUsed/>
-    <w:qFormat/>
-    <w:rsid w:val="00AB7019"/>
-    <w:pPr>
-      <w:keepNext/>
-      <w:keepLines/>
-      <w:spacing w:before="200"/>
-      <w:outlineLvl w:val="1"/>
-    </w:pPr>
-    <w:rPr>
-      <w:rFonts w:ascii="Cambria" w:hAnsi="Cambria"/>
-      <w:b/>
-      <w:bCs/>
-      <w:color w:val="4F81BD"/>
-      <w:sz w:val="26"/>
-      <w:szCs w:val="26"/>
-      <w:lang w:val="x-none"/>
-    </w:rPr>
-  </w:style>
-  <w:style w:type="paragraph" w:styleId="3">
-    <w:name w:val="heading 3"/>
-    <w:basedOn w:val="a"/>
-    <w:next w:val="a"/>
-    <w:link w:val="30"/>
-    <w:uiPriority w:val="9"/>
-    <w:unhideWhenUsed/>
-    <w:qFormat/>
-    <w:rsid w:val="00AB7019"/>
-    <w:pPr>
-      <w:keepNext/>
-      <w:keepLines/>
-      <w:spacing w:before="200"/>
-      <w:outlineLvl w:val="2"/>
-    </w:pPr>
-    <w:rPr>
-      <w:rFonts w:ascii="Cambria" w:hAnsi="Cambria"/>
-      <w:b/>
-      <w:bCs/>
-      <w:color w:val="4F81BD"/>
-      <w:lang w:val="x-none"/>
-    </w:rPr>
-  </w:style>
-  <w:style w:type="character" w:default="1" w:styleId="a0">
-    <w:name w:val="Default Paragraph Font"/>
-    <w:uiPriority w:val="1"/>
-    <w:semiHidden/>
-    <w:unhideWhenUsed/>
-  </w:style>
-  <w:style w:type="table" w:default="1" w:styleId="a1">
-    <w:name w:val="Normal Table"/>
-    <w:uiPriority w:val="99"/>
-    <w:semiHidden/>
-    <w:unhideWhenUsed/>
-    <w:tblPr>
-      <w:tblInd w:w="0" w:type="dxa"/>
-      <w:tblCellMar>
-        <w:top w:w="0" w:type="dxa"/>
-        <w:left w:w="108" w:type="dxa"/>
-        <w:bottom w:w="0" w:type="dxa"/>
-        <w:right w:w="108" w:type="dxa"/>
-      </w:tblCellMar>
-    </w:tblPr>
-  </w:style>
-  <w:style w:type="numbering" w:default="1" w:styleId="a2">
-    <w:name w:val="No List"/>
-    <w:uiPriority w:val="99"/>
-    <w:semiHidden/>
-    <w:unhideWhenUsed/>
-  </w:style>
-  <w:style w:type="paragraph" w:styleId="HTML">
-    <w:name w:val="HTML Preformatted"/>
-    <w:basedOn w:val="a"/>
-    <w:link w:val="HTML0"/>
-    <w:uiPriority w:val="99"/>
-    <w:rsid w:val="00E86B92"/>
-    <w:pPr>
-      <w:tabs>
-        <w:tab w:val="left" w:pos="916"/>
-        <w:tab w:val="left" w:pos="1832"/>
-        <w:tab w:val="left" w:pos="2748"/>
-        <w:tab w:val="left" w:pos="3664"/>
-        <w:tab w:val="left" w:pos="4580"/>
-        <w:tab w:val="left" w:pos="5496"/>
-        <w:tab w:val="left" w:pos="6412"/>
-        <w:tab w:val="left" w:pos="7328"/>
-        <w:tab w:val="left" w:pos="8244"/>
-        <w:tab w:val="left" w:pos="9160"/>
-        <w:tab w:val="left" w:pos="10076"/>
-        <w:tab w:val="left" w:pos="10992"/>
-        <w:tab w:val="left" w:pos="11908"/>
-        <w:tab w:val="left" w:pos="12824"/>
-        <w:tab w:val="left" w:pos="13740"/>
-        <w:tab w:val="left" w:pos="14656"/>
-      </w:tabs>
-    </w:pPr>
-    <w:rPr>
-      <w:rFonts w:ascii="Arial Unicode MS" w:eastAsia="Arial Unicode MS" w:hAnsi="Arial Unicode MS"/>
-      <w:sz w:val="20"/>
-      <w:lang w:val="x-none"/>
-    </w:rPr>
-  </w:style>
-  <w:style w:type="character" w:customStyle="1" w:styleId="HTML0">
-    <w:name w:val="Стандартный HTML Знак"/>
-    <w:link w:val="HTML"/>
-    <w:uiPriority w:val="99"/>
-    <w:rsid w:val="00E86B92"/>
-    <w:rPr>
-      <w:rFonts w:ascii="Arial Unicode MS" w:eastAsia="Arial Unicode MS" w:hAnsi="Arial Unicode MS" w:cs="Times New Roman"/>
-      <w:sz w:val="20"/>
-      <w:szCs w:val="20"/>
-      <w:lang w:eastAsia="ru-RU"/>
-    </w:rPr>
-  </w:style>
-  <w:style w:type="paragraph" w:styleId="a3">
-    <w:name w:val="Body Text Indent"/>
-    <w:basedOn w:val="a"/>
-    <w:link w:val="a4"/>
-    <w:uiPriority w:val="99"/>
-    <w:rsid w:val="00E86B92"/>
-    <w:pPr>
-      <w:ind w:right="-1"/>
-      <w:jc w:val="center"/>
-    </w:pPr>
-    <w:rPr>
-      <w:szCs w:val="24"/>
-      <w:lang w:val="x-none"/>
-    </w:rPr>
-  </w:style>
-  <w:style w:type="character" w:customStyle="1" w:styleId="a4">
-    <w:name w:val="Основной текст с отступом Знак"/>
-    <w:link w:val="a3"/>
-    <w:uiPriority w:val="99"/>
-    <w:rsid w:val="00E86B92"/>
-    <w:rPr>
-      <w:rFonts w:ascii="Times New Roman" w:eastAsia="Times New Roman" w:hAnsi="Times New Roman" w:cs="Times New Roman"/>
-      <w:sz w:val="24"/>
-      <w:szCs w:val="24"/>
-      <w:lang w:eastAsia="ru-RU"/>
-    </w:rPr>
-  </w:style>
-  <w:style w:type="paragraph" w:customStyle="1" w:styleId="13">
-    <w:name w:val="Название1"/>
-    <w:basedOn w:val="a"/>
-    <w:link w:val="a5"/>
-    <w:qFormat/>
-    <w:rsid w:val="00E86B92"/>
-    <w:pPr>
-      <w:jc w:val="center"/>
-    </w:pPr>
-    <w:rPr>
-      <w:b/>
-      <w:lang w:val="x-none"/>
-    </w:rPr>
-  </w:style>
-  <w:style w:type="character" w:customStyle="1" w:styleId="a5">
-    <w:name w:val="Название Знак"/>
-    <w:link w:val="13"/>
-    <w:rsid w:val="00E86B92"/>
-    <w:rPr>
-      <w:rFonts w:ascii="Times New Roman" w:eastAsia="Times New Roman" w:hAnsi="Times New Roman" w:cs="Times New Roman"/>
-      <w:b/>
-      <w:sz w:val="24"/>
-      <w:szCs w:val="20"/>
-      <w:lang w:eastAsia="ru-RU"/>
-    </w:rPr>
-  </w:style>
-  <w:style w:type="paragraph" w:styleId="a6">
-    <w:name w:val="List Paragraph"/>
-    <w:basedOn w:val="a"/>
-    <w:uiPriority w:val="34"/>
-    <w:qFormat/>
-    <w:rsid w:val="00E86B92"/>
-    <w:pPr>
-      <w:ind w:left="720"/>
-      <w:contextualSpacing/>
-    </w:pPr>
-  </w:style>
-  <w:style w:type="paragraph" w:styleId="22">
-    <w:name w:val="Body Text 2"/>
-    <w:basedOn w:val="a"/>
-    <w:link w:val="23"/>
-    <w:uiPriority w:val="99"/>
-    <w:unhideWhenUsed/>
-    <w:rsid w:val="00E86B92"/>
-    <w:pPr>
-      <w:spacing w:after="120" w:line="480" w:lineRule="auto"/>
-    </w:pPr>
-    <w:rPr>
-      <w:lang w:val="x-none" w:eastAsia="x-none"/>
-    </w:rPr>
-  </w:style>
-  <w:style w:type="character" w:customStyle="1" w:styleId="23">
-    <w:name w:val="Основной текст 2 Знак"/>
-    <w:link w:val="22"/>
-    <w:uiPriority w:val="99"/>
-    <w:rsid w:val="00E86B92"/>
-    <w:rPr>
-      <w:rFonts w:ascii="Times New Roman" w:eastAsia="Times New Roman" w:hAnsi="Times New Roman" w:cs="Times New Roman"/>
-      <w:sz w:val="24"/>
-      <w:szCs w:val="20"/>
-    </w:rPr>
-  </w:style>
-  <w:style w:type="paragraph" w:customStyle="1" w:styleId="10">
-    <w:name w:val="1. Пункт"/>
-    <w:basedOn w:val="a"/>
-    <w:link w:val="14"/>
-    <w:qFormat/>
-    <w:rsid w:val="00E86B92"/>
-    <w:pPr>
-      <w:numPr>
-        <w:numId w:val="1"/>
-      </w:numPr>
-      <w:autoSpaceDE w:val="0"/>
-      <w:autoSpaceDN w:val="0"/>
-      <w:adjustRightInd w:val="0"/>
-      <w:jc w:val="center"/>
-      <w:outlineLvl w:val="2"/>
-    </w:pPr>
-    <w:rPr>
-      <w:b/>
-      <w:szCs w:val="24"/>
-      <w:lang w:val="x-none" w:bidi="en-US"/>
-    </w:rPr>
-  </w:style>
-  <w:style w:type="paragraph" w:customStyle="1" w:styleId="2">
-    <w:name w:val="2. Подпункт"/>
-    <w:basedOn w:val="10"/>
-    <w:link w:val="24"/>
-    <w:qFormat/>
-    <w:rsid w:val="00E86B92"/>
-    <w:pPr>
-      <w:numPr>
-        <w:ilvl w:val="1"/>
-      </w:numPr>
-      <w:jc w:val="both"/>
-    </w:pPr>
-    <w:rPr>
-      <w:b w:val="0"/>
-      <w:lang w:eastAsia="x-none"/>
-    </w:rPr>
-  </w:style>
-  <w:style w:type="character" w:customStyle="1" w:styleId="24">
-    <w:name w:val="2. Подпункт Знак"/>
-    <w:link w:val="2"/>
-    <w:rsid w:val="00E86B92"/>
-    <w:rPr>
-      <w:rFonts w:ascii="Times New Roman" w:eastAsia="Times New Roman" w:hAnsi="Times New Roman" w:cs="Times New Roman"/>
-      <w:sz w:val="24"/>
-      <w:szCs w:val="24"/>
-      <w:lang w:bidi="en-US"/>
-    </w:rPr>
-  </w:style>
-  <w:style w:type="numbering" w:customStyle="1" w:styleId="1">
-    <w:name w:val="Стиль_Список1"/>
-    <w:uiPriority w:val="99"/>
-    <w:rsid w:val="00E86B92"/>
-    <w:pPr>
-      <w:numPr>
-        <w:numId w:val="1"/>
-      </w:numPr>
-    </w:pPr>
-  </w:style>
-  <w:style w:type="character" w:customStyle="1" w:styleId="14">
-    <w:name w:val="1. Пункт Знак"/>
-    <w:link w:val="10"/>
-    <w:rsid w:val="00E86B92"/>
-    <w:rPr>
-      <w:rFonts w:ascii="Times New Roman" w:eastAsia="Times New Roman" w:hAnsi="Times New Roman" w:cs="Times New Roman"/>
-      <w:b/>
-      <w:sz w:val="24"/>
-      <w:szCs w:val="24"/>
-      <w:lang w:eastAsia="ru-RU" w:bidi="en-US"/>
-    </w:rPr>
-  </w:style>
-  <w:style w:type="paragraph" w:customStyle="1" w:styleId="ConsPlusNonformat">
-    <w:name w:val="ConsPlusNonformat"/>
-    <w:uiPriority w:val="99"/>
-    <w:rsid w:val="00E86B92"/>
-    <w:pPr>
-      <w:autoSpaceDE w:val="0"/>
-      <w:autoSpaceDN w:val="0"/>
-      <w:adjustRightInd w:val="0"/>
-    </w:pPr>
-    <w:rPr>
-      <w:rFonts w:ascii="Courier New" w:hAnsi="Courier New" w:cs="Courier New"/>
-      <w:lang w:eastAsia="en-US"/>
-    </w:rPr>
-  </w:style>
-  <w:style w:type="paragraph" w:styleId="31">
-    <w:name w:val="Body Text 3"/>
-    <w:basedOn w:val="a"/>
-    <w:link w:val="32"/>
-    <w:rsid w:val="00E86B92"/>
-    <w:pPr>
-      <w:spacing w:before="120" w:after="120"/>
-      <w:jc w:val="both"/>
-    </w:pPr>
-    <w:rPr>
-      <w:sz w:val="16"/>
-      <w:szCs w:val="16"/>
-      <w:lang w:val="x-none"/>
-    </w:rPr>
-  </w:style>
-  <w:style w:type="character" w:customStyle="1" w:styleId="32">
-    <w:name w:val="Основной текст 3 Знак"/>
-    <w:link w:val="31"/>
-    <w:rsid w:val="00E86B92"/>
-    <w:rPr>
-      <w:rFonts w:ascii="Times New Roman" w:eastAsia="Times New Roman" w:hAnsi="Times New Roman" w:cs="Times New Roman"/>
-      <w:sz w:val="16"/>
-      <w:szCs w:val="16"/>
-      <w:lang w:eastAsia="ru-RU"/>
-    </w:rPr>
-  </w:style>
-  <w:style w:type="paragraph" w:customStyle="1" w:styleId="ConsPlusNormal">
-    <w:name w:val="ConsPlusNormal"/>
-    <w:link w:val="ConsPlusNormal0"/>
-    <w:rsid w:val="00E86B92"/>
-    <w:pPr>
-      <w:widowControl w:val="0"/>
-      <w:autoSpaceDE w:val="0"/>
-      <w:autoSpaceDN w:val="0"/>
-      <w:adjustRightInd w:val="0"/>
-      <w:ind w:firstLine="720"/>
-    </w:pPr>
-    <w:rPr>
-      <w:rFonts w:ascii="Arial" w:eastAsia="Times New Roman" w:hAnsi="Arial"/>
-      <w:sz w:val="22"/>
-      <w:szCs w:val="22"/>
-    </w:rPr>
-  </w:style>
-  <w:style w:type="character" w:customStyle="1" w:styleId="ConsPlusNormal0">
-    <w:name w:val="ConsPlusNormal Знак"/>
-    <w:link w:val="ConsPlusNormal"/>
-    <w:locked/>
-    <w:rsid w:val="00E86B92"/>
-    <w:rPr>
-      <w:rFonts w:ascii="Arial" w:eastAsia="Times New Roman" w:hAnsi="Arial"/>
-      <w:sz w:val="22"/>
-      <w:szCs w:val="22"/>
-      <w:lang w:eastAsia="ru-RU" w:bidi="ar-SA"/>
-    </w:rPr>
-  </w:style>
-  <w:style w:type="paragraph" w:styleId="a7">
-    <w:name w:val="Document Map"/>
-    <w:basedOn w:val="a"/>
-    <w:link w:val="a8"/>
-    <w:uiPriority w:val="99"/>
-    <w:semiHidden/>
-    <w:unhideWhenUsed/>
-    <w:rsid w:val="009E2A24"/>
-    <w:rPr>
-      <w:rFonts w:ascii="Tahoma" w:hAnsi="Tahoma"/>
-      <w:sz w:val="16"/>
-      <w:szCs w:val="16"/>
-      <w:lang w:val="x-none"/>
-    </w:rPr>
-  </w:style>
-  <w:style w:type="character" w:customStyle="1" w:styleId="a8">
-    <w:name w:val="Схема документа Знак"/>
-    <w:link w:val="a7"/>
-    <w:uiPriority w:val="99"/>
-    <w:semiHidden/>
-    <w:rsid w:val="009E2A24"/>
-    <w:rPr>
-      <w:rFonts w:ascii="Tahoma" w:eastAsia="Times New Roman" w:hAnsi="Tahoma" w:cs="Tahoma"/>
-      <w:sz w:val="16"/>
-      <w:szCs w:val="16"/>
-      <w:lang w:eastAsia="ru-RU"/>
-    </w:rPr>
-  </w:style>
-  <w:style w:type="paragraph" w:styleId="a9">
-    <w:name w:val="Balloon Text"/>
-    <w:basedOn w:val="a"/>
-    <w:link w:val="aa"/>
-    <w:uiPriority w:val="99"/>
-    <w:semiHidden/>
-    <w:unhideWhenUsed/>
-    <w:rsid w:val="00CD1F64"/>
-    <w:rPr>
-      <w:rFonts w:ascii="Tahoma" w:hAnsi="Tahoma"/>
-      <w:sz w:val="16"/>
-      <w:szCs w:val="16"/>
-      <w:lang w:val="x-none"/>
-    </w:rPr>
-  </w:style>
-  <w:style w:type="character" w:customStyle="1" w:styleId="aa">
-    <w:name w:val="Текст выноски Знак"/>
-    <w:link w:val="a9"/>
-    <w:uiPriority w:val="99"/>
-    <w:semiHidden/>
-    <w:rsid w:val="00CD1F64"/>
-    <w:rPr>
-      <w:rFonts w:ascii="Tahoma" w:eastAsia="Times New Roman" w:hAnsi="Tahoma" w:cs="Tahoma"/>
-      <w:sz w:val="16"/>
-      <w:szCs w:val="16"/>
-      <w:lang w:eastAsia="ru-RU"/>
-    </w:rPr>
-  </w:style>
-  <w:style w:type="table" w:styleId="ab">
-    <w:name w:val="Table Grid"/>
-    <w:basedOn w:val="a1"/>
-    <w:uiPriority w:val="59"/>
-    <w:rsid w:val="00434C1C"/>
-    <w:tblPr>
-      <w:tblInd w:w="0" w:type="dxa"/>
-      <w:tblBorders>
-        <w:top w:val="single" w:sz="4" w:space="0" w:color="000000"/>
-        <w:left w:val="single" w:sz="4" w:space="0" w:color="000000"/>
-        <w:bottom w:val="single" w:sz="4" w:space="0" w:color="000000"/>
-        <w:right w:val="single" w:sz="4" w:space="0" w:color="000000"/>
-        <w:insideH w:val="single" w:sz="4" w:space="0" w:color="000000"/>
-        <w:insideV w:val="single" w:sz="4" w:space="0" w:color="000000"/>
-      </w:tblBorders>
-      <w:tblCellMar>
-        <w:top w:w="0" w:type="dxa"/>
-        <w:left w:w="108" w:type="dxa"/>
-        <w:bottom w:w="0" w:type="dxa"/>
-        <w:right w:w="108" w:type="dxa"/>
-      </w:tblCellMar>
     </w:tblPr>
   </w:style>
   <w:style w:type="character" w:customStyle="1" w:styleId="12">
@@ -17831,7 +17747,7 @@
   <a:extraClrSchemeLst/>
   <a:extLst>
     <a:ext uri="{05A4C25C-085E-4340-85A3-A5531E510DB2}">
-      <thm15:themeFamily xmlns:thm15="http://schemas.microsoft.com/office/thememl/2012/main" xmlns="" name="Office Theme" id="{62F939B6-93AF-4DB8-9C6B-D6C7DFDC589F}" vid="{4A3C46E8-61CC-4603-A589-7422A47A8E4A}"/>
+      <thm15:themeFamily xmlns:thm15="http://schemas.microsoft.com/office/thememl/2012/main" name="Office Theme" id="{62F939B6-93AF-4DB8-9C6B-D6C7DFDC589F}" vid="{4A3C46E8-61CC-4603-A589-7422A47A8E4A}"/>
     </a:ext>
   </a:extLst>
 </a:theme>

</xml_diff>

<commit_message>
Migrate to new docx template backend (#37)
</commit_message>
<xml_diff>
--- a/src/main/resources/documents/Договор для ИП.docx
+++ b/src/main/resources/documents/Договор для ИП.docx
@@ -1,6 +1,6 @@
 
 <file path=word/document.xml><?xml version="1.0" encoding="utf-8"?>
-<w:document xmlns:wpc="http://schemas.microsoft.com/office/word/2010/wordprocessingCanvas" xmlns:mc="http://schemas.openxmlformats.org/markup-compatibility/2006" xmlns:o="urn:schemas-microsoft-com:office:office" xmlns:r="http://schemas.openxmlformats.org/officeDocument/2006/relationships" xmlns:m="http://schemas.openxmlformats.org/officeDocument/2006/math" xmlns:v="urn:schemas-microsoft-com:vml" xmlns:wp14="http://schemas.microsoft.com/office/word/2010/wordprocessingDrawing" xmlns:wp="http://schemas.openxmlformats.org/drawingml/2006/wordprocessingDrawing" xmlns:w10="urn:schemas-microsoft-com:office:word" xmlns:w="http://schemas.openxmlformats.org/wordprocessingml/2006/main" xmlns:w14="http://schemas.microsoft.com/office/word/2010/wordml" xmlns:wpg="http://schemas.microsoft.com/office/word/2010/wordprocessingGroup" xmlns:wpi="http://schemas.microsoft.com/office/word/2010/wordprocessingInk" xmlns:wne="http://schemas.microsoft.com/office/word/2006/wordml" xmlns:wps="http://schemas.microsoft.com/office/word/2010/wordprocessingShape" mc:Ignorable="w14 wp14">
+<w:document xmlns:wpc="http://schemas.microsoft.com/office/word/2010/wordprocessingCanvas" xmlns:cx="http://schemas.microsoft.com/office/drawing/2014/chartex" xmlns:cx1="http://schemas.microsoft.com/office/drawing/2015/9/8/chartex" xmlns:cx2="http://schemas.microsoft.com/office/drawing/2015/10/21/chartex" xmlns:cx3="http://schemas.microsoft.com/office/drawing/2016/5/9/chartex" xmlns:cx4="http://schemas.microsoft.com/office/drawing/2016/5/10/chartex" xmlns:cx5="http://schemas.microsoft.com/office/drawing/2016/5/11/chartex" xmlns:cx6="http://schemas.microsoft.com/office/drawing/2016/5/12/chartex" xmlns:cx7="http://schemas.microsoft.com/office/drawing/2016/5/13/chartex" xmlns:cx8="http://schemas.microsoft.com/office/drawing/2016/5/14/chartex" xmlns:mc="http://schemas.openxmlformats.org/markup-compatibility/2006" xmlns:aink="http://schemas.microsoft.com/office/drawing/2016/ink" xmlns:am3d="http://schemas.microsoft.com/office/drawing/2017/model3d" xmlns:o="urn:schemas-microsoft-com:office:office" xmlns:oel="http://schemas.microsoft.com/office/2019/extlst" xmlns:r="http://schemas.openxmlformats.org/officeDocument/2006/relationships" xmlns:m="http://schemas.openxmlformats.org/officeDocument/2006/math" xmlns:v="urn:schemas-microsoft-com:vml" xmlns:wp14="http://schemas.microsoft.com/office/word/2010/wordprocessingDrawing" xmlns:wp="http://schemas.openxmlformats.org/drawingml/2006/wordprocessingDrawing" xmlns:w10="urn:schemas-microsoft-com:office:word" xmlns:w="http://schemas.openxmlformats.org/wordprocessingml/2006/main" xmlns:w14="http://schemas.microsoft.com/office/word/2010/wordml" xmlns:w15="http://schemas.microsoft.com/office/word/2012/wordml" xmlns:w16cex="http://schemas.microsoft.com/office/word/2018/wordml/cex" xmlns:w16cid="http://schemas.microsoft.com/office/word/2016/wordml/cid" xmlns:w16="http://schemas.microsoft.com/office/word/2018/wordml" xmlns:w16sdtdh="http://schemas.microsoft.com/office/word/2020/wordml/sdtdatahash" xmlns:w16se="http://schemas.microsoft.com/office/word/2015/wordml/symex" xmlns:wpg="http://schemas.microsoft.com/office/word/2010/wordprocessingGroup" xmlns:wpi="http://schemas.microsoft.com/office/word/2010/wordprocessingInk" xmlns:wne="http://schemas.microsoft.com/office/word/2006/wordml" xmlns:wps="http://schemas.microsoft.com/office/word/2010/wordprocessingShape" mc:Ignorable="w14 w15 w16se w16cid w16 w16cex w16sdtdh wp14">
   <w:body>
     <w:p>
       <w:pPr>
@@ -271,13 +271,34 @@
           <w:color w:val="000000"/>
           <w:kern w:val="2"/>
         </w:rPr>
-        <w:t xml:space="preserve">ENPREPRENEURFIO </w:t>
+        <w:t>{{</w:t>
       </w:r>
       <w:r>
         <w:rPr>
           <w:color w:val="000000"/>
           <w:kern w:val="2"/>
         </w:rPr>
+        <w:t>ENPREPRENEURFIO</w:t>
+      </w:r>
+      <w:r>
+        <w:rPr>
+          <w:color w:val="000000"/>
+          <w:kern w:val="2"/>
+        </w:rPr>
+        <w:t>}}</w:t>
+      </w:r>
+      <w:r>
+        <w:rPr>
+          <w:color w:val="000000"/>
+          <w:kern w:val="2"/>
+        </w:rPr>
+        <w:t xml:space="preserve"> </w:t>
+      </w:r>
+      <w:r>
+        <w:rPr>
+          <w:color w:val="000000"/>
+          <w:kern w:val="2"/>
+        </w:rPr>
         <w:t xml:space="preserve">(ИП </w:t>
       </w:r>
       <w:r>
@@ -285,14 +306,28 @@
           <w:color w:val="000000"/>
           <w:kern w:val="2"/>
         </w:rPr>
+        <w:t>{{</w:t>
+      </w:r>
+      <w:r>
+        <w:rPr>
+          <w:color w:val="000000"/>
+          <w:kern w:val="2"/>
+        </w:rPr>
         <w:t>ENPREPRENEURINIC</w:t>
       </w:r>
       <w:r>
         <w:rPr>
-          <w:i/>
           <w:color w:val="000000"/>
           <w:kern w:val="2"/>
         </w:rPr>
+        <w:t>}}</w:t>
+      </w:r>
+      <w:r>
+        <w:rPr>
+          <w:i/>
+          <w:color w:val="000000"/>
+          <w:kern w:val="2"/>
+        </w:rPr>
         <w:t xml:space="preserve">), </w:t>
       </w:r>
       <w:r>
@@ -307,6 +342,13 @@
           <w:color w:val="000000"/>
           <w:kern w:val="2"/>
         </w:rPr>
+        <w:t>{{</w:t>
+      </w:r>
+      <w:r>
+        <w:rPr>
+          <w:color w:val="000000"/>
+          <w:kern w:val="2"/>
+        </w:rPr>
         <w:t>OGRNIPNUMB</w:t>
       </w:r>
       <w:r>
@@ -314,6 +356,13 @@
           <w:color w:val="000000"/>
           <w:kern w:val="2"/>
         </w:rPr>
+        <w:t>}}</w:t>
+      </w:r>
+      <w:r>
+        <w:rPr>
+          <w:color w:val="000000"/>
+          <w:kern w:val="2"/>
+        </w:rPr>
         <w:t xml:space="preserve"> от</w:t>
       </w:r>
       <w:r>
@@ -321,10 +370,29 @@
           <w:color w:val="000000"/>
           <w:kern w:val="2"/>
         </w:rPr>
-        <w:t xml:space="preserve"> OGRNIPDATE</w:t>
-      </w:r>
-      <w:bookmarkStart w:id="0" w:name="_GoBack"/>
-      <w:bookmarkEnd w:id="0"/>
+        <w:t xml:space="preserve"> </w:t>
+      </w:r>
+      <w:r>
+        <w:rPr>
+          <w:color w:val="000000"/>
+          <w:kern w:val="2"/>
+        </w:rPr>
+        <w:t>{{</w:t>
+      </w:r>
+      <w:r>
+        <w:rPr>
+          <w:color w:val="000000"/>
+          <w:kern w:val="2"/>
+        </w:rPr>
+        <w:t>OGRNIPDATE</w:t>
+      </w:r>
+      <w:r>
+        <w:rPr>
+          <w:color w:val="000000"/>
+          <w:kern w:val="2"/>
+        </w:rPr>
+        <w:t>}}</w:t>
+      </w:r>
       <w:r>
         <w:rPr>
           <w:color w:val="000000"/>
@@ -569,7 +637,14 @@
           <w:kern w:val="2"/>
           <w:szCs w:val="24"/>
         </w:rPr>
-        <w:t xml:space="preserve">оказать услуги по </w:t>
+        <w:t xml:space="preserve">оказать </w:t>
+      </w:r>
+      <w:r>
+        <w:rPr>
+          <w:kern w:val="2"/>
+          <w:szCs w:val="24"/>
+        </w:rPr>
+        <w:t>{{</w:t>
       </w:r>
       <w:r>
         <w:rPr>
@@ -577,6 +652,13 @@
           <w:szCs w:val="24"/>
         </w:rPr>
         <w:t>NAME</w:t>
+      </w:r>
+      <w:r>
+        <w:rPr>
+          <w:color w:val="000000"/>
+          <w:szCs w:val="24"/>
+        </w:rPr>
+        <w:t>}}</w:t>
       </w:r>
       <w:r>
         <w:rPr>
@@ -928,8 +1010,31 @@
         <w:rPr>
           <w:kern w:val="2"/>
           <w:szCs w:val="24"/>
-        </w:rPr>
-        <w:t xml:space="preserve">PP </w:t>
+          <w:lang w:val="en-US"/>
+        </w:rPr>
+        <w:t>{{</w:t>
+      </w:r>
+      <w:r>
+        <w:rPr>
+          <w:kern w:val="2"/>
+          <w:szCs w:val="24"/>
+        </w:rPr>
+        <w:t>PP</w:t>
+      </w:r>
+      <w:r>
+        <w:rPr>
+          <w:kern w:val="2"/>
+          <w:szCs w:val="24"/>
+          <w:lang w:val="en-US"/>
+        </w:rPr>
+        <w:t>}}</w:t>
+      </w:r>
+      <w:r>
+        <w:rPr>
+          <w:kern w:val="2"/>
+          <w:szCs w:val="24"/>
+        </w:rPr>
+        <w:t xml:space="preserve"> </w:t>
       </w:r>
       <w:r>
         <w:rPr>
@@ -1041,21 +1146,21 @@
         </w:rPr>
       </w:pPr>
       <w:r>
-        <w:t>Оплата договора будет произведена за счет сре</w:t>
+        <w:t>Оплата договора будет произведена за счет средств программы стратегического акад</w:t>
+      </w:r>
+      <w:r>
+        <w:t>емического лидерства “Приоритет</w:t>
+      </w:r>
+      <w:r>
+        <w:t xml:space="preserve">-2030” (Дополнительное соглашение </w:t>
       </w:r>
       <w:proofErr w:type="gramStart"/>
       <w:r>
-        <w:t>дств пр</w:t>
+        <w:t>№ 075-15-2021-1333</w:t>
       </w:r>
       <w:proofErr w:type="gramEnd"/>
       <w:r>
-        <w:t>ограммы стратегического акад</w:t>
-      </w:r>
-      <w:r>
-        <w:t>емического лидерства “Приоритет</w:t>
-      </w:r>
-      <w:r>
-        <w:t>-2030” (Дополнительное соглашение № 075-15-2021-1333/4 от 07.05.22).</w:t>
+        <w:t>/4 от 07.05.22).</w:t>
       </w:r>
     </w:p>
     <w:p>
@@ -1137,6 +1242,13 @@
         <w:rPr>
           <w:kern w:val="2"/>
           <w:szCs w:val="24"/>
+        </w:rPr>
+        <w:t>{{</w:t>
+      </w:r>
+      <w:r>
+        <w:rPr>
+          <w:kern w:val="2"/>
+          <w:szCs w:val="24"/>
           <w:lang w:val="en-US"/>
         </w:rPr>
         <w:t>RUBLENUMB</w:t>
@@ -1146,6 +1258,13 @@
           <w:kern w:val="2"/>
           <w:szCs w:val="24"/>
         </w:rPr>
+        <w:t>}}</w:t>
+      </w:r>
+      <w:r>
+        <w:rPr>
+          <w:kern w:val="2"/>
+          <w:szCs w:val="24"/>
+        </w:rPr>
         <w:t xml:space="preserve"> </w:t>
       </w:r>
       <w:r>
@@ -1159,12 +1278,26 @@
         <w:rPr>
           <w:kern w:val="2"/>
           <w:szCs w:val="24"/>
+        </w:rPr>
+        <w:t>{{</w:t>
+      </w:r>
+      <w:r>
+        <w:rPr>
+          <w:kern w:val="2"/>
+          <w:szCs w:val="24"/>
           <w:lang w:val="en-US"/>
         </w:rPr>
         <w:t>RUBLES</w:t>
       </w:r>
       <w:r>
         <w:rPr>
+          <w:kern w:val="2"/>
+          <w:szCs w:val="24"/>
+        </w:rPr>
+        <w:t>}}</w:t>
+      </w:r>
+      <w:r>
+        <w:rPr>
           <w:i/>
           <w:kern w:val="2"/>
         </w:rPr>
@@ -1179,6 +1312,12 @@
       <w:r>
         <w:rPr>
           <w:kern w:val="2"/>
+        </w:rPr>
+        <w:t>{{</w:t>
+      </w:r>
+      <w:r>
+        <w:rPr>
+          <w:kern w:val="2"/>
           <w:lang w:val="en-US"/>
         </w:rPr>
         <w:t>RUBS</w:t>
@@ -1187,15 +1326,34 @@
         <w:rPr>
           <w:kern w:val="2"/>
         </w:rPr>
+        <w:t>}}</w:t>
+      </w:r>
+      <w:r>
+        <w:rPr>
+          <w:kern w:val="2"/>
+        </w:rPr>
         <w:t xml:space="preserve"> </w:t>
       </w:r>
       <w:r>
         <w:rPr>
+          <w:kern w:val="2"/>
+        </w:rPr>
+        <w:t>{{</w:t>
+      </w:r>
+      <w:r>
+        <w:rPr>
           <w:color w:val="000000"/>
           <w:szCs w:val="24"/>
           <w:lang w:val="en-US"/>
         </w:rPr>
         <w:t>COPEEKNUMB</w:t>
+      </w:r>
+      <w:r>
+        <w:rPr>
+          <w:color w:val="000000"/>
+          <w:szCs w:val="24"/>
+        </w:rPr>
+        <w:t>}}</w:t>
       </w:r>
       <w:r>
         <w:rPr>
@@ -1207,10 +1365,24 @@
       </w:r>
       <w:r>
         <w:rPr>
+          <w:color w:val="000000"/>
+          <w:sz w:val="22"/>
+          <w:szCs w:val="22"/>
+        </w:rPr>
+        <w:t>{{</w:t>
+      </w:r>
+      <w:r>
+        <w:rPr>
           <w:kern w:val="2"/>
           <w:lang w:val="en-US"/>
         </w:rPr>
         <w:t>COPS</w:t>
+      </w:r>
+      <w:r>
+        <w:rPr>
+          <w:kern w:val="2"/>
+        </w:rPr>
+        <w:t>}}</w:t>
       </w:r>
       <w:r>
         <w:rPr>
@@ -1729,6 +1901,15 @@
           <w:color w:val="FF0000"/>
           <w:kern w:val="2"/>
           <w:szCs w:val="24"/>
+        </w:rPr>
+        <w:t>{{</w:t>
+      </w:r>
+      <w:r>
+        <w:rPr>
+          <w:i/>
+          <w:color w:val="FF0000"/>
+          <w:kern w:val="2"/>
+          <w:szCs w:val="24"/>
           <w:lang w:val="en-US"/>
         </w:rPr>
         <w:t>RUBLEAVANCENUMB</w:t>
@@ -1740,6 +1921,15 @@
           <w:kern w:val="2"/>
           <w:szCs w:val="24"/>
         </w:rPr>
+        <w:t>}}</w:t>
+      </w:r>
+      <w:r>
+        <w:rPr>
+          <w:i/>
+          <w:color w:val="FF0000"/>
+          <w:kern w:val="2"/>
+          <w:szCs w:val="24"/>
+        </w:rPr>
         <w:t xml:space="preserve"> (</w:t>
       </w:r>
       <w:r>
@@ -1748,6 +1938,15 @@
           <w:color w:val="FF0000"/>
           <w:kern w:val="2"/>
           <w:szCs w:val="24"/>
+        </w:rPr>
+        <w:t>{{</w:t>
+      </w:r>
+      <w:r>
+        <w:rPr>
+          <w:i/>
+          <w:color w:val="FF0000"/>
+          <w:kern w:val="2"/>
+          <w:szCs w:val="24"/>
           <w:lang w:val="en-US"/>
         </w:rPr>
         <w:t>RUBAVANCE</w:t>
@@ -1759,6 +1958,15 @@
           <w:kern w:val="2"/>
           <w:szCs w:val="24"/>
         </w:rPr>
+        <w:t>}}</w:t>
+      </w:r>
+      <w:r>
+        <w:rPr>
+          <w:i/>
+          <w:color w:val="FF0000"/>
+          <w:kern w:val="2"/>
+          <w:szCs w:val="24"/>
+        </w:rPr>
         <w:t xml:space="preserve">) </w:t>
       </w:r>
       <w:r>
@@ -1767,6 +1975,15 @@
           <w:color w:val="FF0000"/>
           <w:kern w:val="2"/>
           <w:szCs w:val="24"/>
+        </w:rPr>
+        <w:t>{{</w:t>
+      </w:r>
+      <w:r>
+        <w:rPr>
+          <w:i/>
+          <w:color w:val="FF0000"/>
+          <w:kern w:val="2"/>
+          <w:szCs w:val="24"/>
           <w:lang w:val="en-US"/>
         </w:rPr>
         <w:t>AVANCERUB</w:t>
@@ -1778,6 +1995,15 @@
           <w:kern w:val="2"/>
           <w:szCs w:val="24"/>
         </w:rPr>
+        <w:t>}}</w:t>
+      </w:r>
+      <w:r>
+        <w:rPr>
+          <w:i/>
+          <w:color w:val="FF0000"/>
+          <w:kern w:val="2"/>
+          <w:szCs w:val="24"/>
+        </w:rPr>
         <w:t xml:space="preserve"> </w:t>
       </w:r>
       <w:r>
@@ -1786,6 +2012,16 @@
           <w:color w:val="FF0000"/>
           <w:kern w:val="2"/>
           <w:szCs w:val="24"/>
+        </w:rPr>
+        <w:lastRenderedPageBreak/>
+        <w:t>{{</w:t>
+      </w:r>
+      <w:r>
+        <w:rPr>
+          <w:i/>
+          <w:color w:val="FF0000"/>
+          <w:kern w:val="2"/>
+          <w:szCs w:val="24"/>
           <w:lang w:val="en-US"/>
         </w:rPr>
         <w:t>COPEEKAVANCENUMB</w:t>
@@ -1797,6 +2033,15 @@
           <w:kern w:val="2"/>
           <w:szCs w:val="24"/>
         </w:rPr>
+        <w:t>}}</w:t>
+      </w:r>
+      <w:r>
+        <w:rPr>
+          <w:i/>
+          <w:color w:val="FF0000"/>
+          <w:kern w:val="2"/>
+          <w:szCs w:val="24"/>
+        </w:rPr>
         <w:t xml:space="preserve"> </w:t>
       </w:r>
       <w:r>
@@ -1805,10 +2050,27 @@
           <w:color w:val="FF0000"/>
           <w:kern w:val="2"/>
           <w:szCs w:val="24"/>
+        </w:rPr>
+        <w:t>{{</w:t>
+      </w:r>
+      <w:r>
+        <w:rPr>
+          <w:i/>
+          <w:color w:val="FF0000"/>
+          <w:kern w:val="2"/>
+          <w:szCs w:val="24"/>
           <w:lang w:val="en-US"/>
         </w:rPr>
-        <w:lastRenderedPageBreak/>
         <w:t>AVANCECOP</w:t>
+      </w:r>
+      <w:r>
+        <w:rPr>
+          <w:i/>
+          <w:color w:val="FF0000"/>
+          <w:kern w:val="2"/>
+          <w:szCs w:val="24"/>
+        </w:rPr>
+        <w:t>}}</w:t>
       </w:r>
       <w:r>
         <w:rPr>
@@ -1873,6 +2135,15 @@
           <w:color w:val="FF0000"/>
           <w:kern w:val="2"/>
           <w:szCs w:val="24"/>
+        </w:rPr>
+        <w:t>{{</w:t>
+      </w:r>
+      <w:r>
+        <w:rPr>
+          <w:i/>
+          <w:color w:val="FF0000"/>
+          <w:kern w:val="2"/>
+          <w:szCs w:val="24"/>
           <w:lang w:val="en-US"/>
         </w:rPr>
         <w:t>SEVENTYPERCRUBNUMB</w:t>
@@ -1884,6 +2155,15 @@
           <w:kern w:val="2"/>
           <w:szCs w:val="24"/>
         </w:rPr>
+        <w:t>}}</w:t>
+      </w:r>
+      <w:r>
+        <w:rPr>
+          <w:i/>
+          <w:color w:val="FF0000"/>
+          <w:kern w:val="2"/>
+          <w:szCs w:val="24"/>
+        </w:rPr>
         <w:t xml:space="preserve"> (</w:t>
       </w:r>
       <w:r>
@@ -1892,6 +2172,15 @@
           <w:color w:val="FF0000"/>
           <w:kern w:val="2"/>
           <w:szCs w:val="24"/>
+        </w:rPr>
+        <w:t>{{</w:t>
+      </w:r>
+      <w:r>
+        <w:rPr>
+          <w:i/>
+          <w:color w:val="FF0000"/>
+          <w:kern w:val="2"/>
+          <w:szCs w:val="24"/>
           <w:lang w:val="en-US"/>
         </w:rPr>
         <w:t>RUB</w:t>
@@ -1923,6 +2212,15 @@
           <w:kern w:val="2"/>
           <w:szCs w:val="24"/>
         </w:rPr>
+        <w:t>}}</w:t>
+      </w:r>
+      <w:r>
+        <w:rPr>
+          <w:i/>
+          <w:color w:val="FF0000"/>
+          <w:kern w:val="2"/>
+          <w:szCs w:val="24"/>
+        </w:rPr>
         <w:t xml:space="preserve">) </w:t>
       </w:r>
       <w:r>
@@ -1931,6 +2229,15 @@
           <w:color w:val="FF0000"/>
           <w:kern w:val="2"/>
           <w:szCs w:val="24"/>
+        </w:rPr>
+        <w:t>{{</w:t>
+      </w:r>
+      <w:r>
+        <w:rPr>
+          <w:i/>
+          <w:color w:val="FF0000"/>
+          <w:kern w:val="2"/>
+          <w:szCs w:val="24"/>
           <w:lang w:val="en-US"/>
         </w:rPr>
         <w:t>SEVENTYRUB</w:t>
@@ -1942,6 +2249,15 @@
           <w:kern w:val="2"/>
           <w:szCs w:val="24"/>
         </w:rPr>
+        <w:t>}}</w:t>
+      </w:r>
+      <w:r>
+        <w:rPr>
+          <w:i/>
+          <w:color w:val="FF0000"/>
+          <w:kern w:val="2"/>
+          <w:szCs w:val="24"/>
+        </w:rPr>
         <w:t xml:space="preserve"> </w:t>
       </w:r>
       <w:r>
@@ -1950,6 +2266,15 @@
           <w:color w:val="FF0000"/>
           <w:kern w:val="2"/>
           <w:szCs w:val="24"/>
+        </w:rPr>
+        <w:t>{{</w:t>
+      </w:r>
+      <w:r>
+        <w:rPr>
+          <w:i/>
+          <w:color w:val="FF0000"/>
+          <w:kern w:val="2"/>
+          <w:szCs w:val="24"/>
           <w:lang w:val="en-US"/>
         </w:rPr>
         <w:t>SEVENTYPERCCOPNUMB</w:t>
@@ -1961,6 +2286,15 @@
           <w:kern w:val="2"/>
           <w:szCs w:val="24"/>
         </w:rPr>
+        <w:t>}}</w:t>
+      </w:r>
+      <w:r>
+        <w:rPr>
+          <w:i/>
+          <w:color w:val="FF0000"/>
+          <w:kern w:val="2"/>
+          <w:szCs w:val="24"/>
+        </w:rPr>
         <w:t xml:space="preserve"> </w:t>
       </w:r>
       <w:r>
@@ -1969,9 +2303,27 @@
           <w:color w:val="FF0000"/>
           <w:kern w:val="2"/>
           <w:szCs w:val="24"/>
+        </w:rPr>
+        <w:t>{{</w:t>
+      </w:r>
+      <w:r>
+        <w:rPr>
+          <w:i/>
+          <w:color w:val="FF0000"/>
+          <w:kern w:val="2"/>
+          <w:szCs w:val="24"/>
           <w:lang w:val="en-US"/>
         </w:rPr>
         <w:t>SEVENTYCOP</w:t>
+      </w:r>
+      <w:r>
+        <w:rPr>
+          <w:i/>
+          <w:color w:val="FF0000"/>
+          <w:kern w:val="2"/>
+          <w:szCs w:val="24"/>
+        </w:rPr>
+        <w:t>}}</w:t>
       </w:r>
       <w:r>
         <w:rPr>
@@ -2881,9 +3233,29 @@
           <w:kern w:val="2"/>
           <w:sz w:val="24"/>
           <w:szCs w:val="24"/>
+          <w:lang w:eastAsia="ru-RU"/>
+        </w:rPr>
+        <w:t>{{</w:t>
+      </w:r>
+      <w:r>
+        <w:rPr>
+          <w:rFonts w:ascii="Times New Roman" w:eastAsia="Times New Roman" w:hAnsi="Times New Roman" w:cs="Times New Roman"/>
+          <w:kern w:val="2"/>
+          <w:sz w:val="24"/>
+          <w:szCs w:val="24"/>
           <w:lang w:val="en-US" w:eastAsia="ru-RU"/>
         </w:rPr>
         <w:t>PLACE</w:t>
+      </w:r>
+      <w:r>
+        <w:rPr>
+          <w:rFonts w:ascii="Times New Roman" w:eastAsia="Times New Roman" w:hAnsi="Times New Roman" w:cs="Times New Roman"/>
+          <w:kern w:val="2"/>
+          <w:sz w:val="24"/>
+          <w:szCs w:val="24"/>
+          <w:lang w:eastAsia="ru-RU"/>
+        </w:rPr>
+        <w:t>}}</w:t>
       </w:r>
       <w:r>
         <w:rPr>
@@ -10040,7 +10412,25 @@
           <w:sz w:val="24"/>
           <w:szCs w:val="24"/>
         </w:rPr>
+        <w:t>{{</w:t>
+      </w:r>
+      <w:r>
+        <w:rPr>
+          <w:rFonts w:ascii="Times New Roman" w:hAnsi="Times New Roman"/>
+          <w:kern w:val="2"/>
+          <w:sz w:val="24"/>
+          <w:szCs w:val="24"/>
+        </w:rPr>
         <w:t>DEADLINE</w:t>
+      </w:r>
+      <w:r>
+        <w:rPr>
+          <w:rFonts w:ascii="Times New Roman" w:hAnsi="Times New Roman"/>
+          <w:kern w:val="2"/>
+          <w:sz w:val="24"/>
+          <w:szCs w:val="24"/>
+        </w:rPr>
+        <w:t>}}</w:t>
       </w:r>
       <w:r>
         <w:rPr>
@@ -10943,18 +11333,10 @@
             </w:r>
           </w:p>
           <w:p>
-            <w:pPr>
-              <w:rPr>
-                <w:lang w:val="en-US"/>
-              </w:rPr>
-            </w:pPr>
             <w:r>
               <w:t>БИК</w:t>
             </w:r>
             <w:r>
-              <w:rPr>
-                <w:lang w:val="en-US"/>
-              </w:rPr>
               <w:t xml:space="preserve"> 014030106</w:t>
             </w:r>
           </w:p>
@@ -10964,68 +11346,67 @@
               <w:rPr>
                 <w:rStyle w:val="Normaltext"/>
                 <w:szCs w:val="24"/>
-                <w:lang w:val="en-US"/>
               </w:rPr>
             </w:pPr>
             <w:r>
               <w:t>к</w:t>
             </w:r>
             <w:r>
-              <w:rPr>
-                <w:lang w:val="en-US"/>
-              </w:rPr>
               <w:t>/</w:t>
             </w:r>
             <w:r>
               <w:t>с</w:t>
             </w:r>
             <w:r>
-              <w:rPr>
-                <w:lang w:val="en-US"/>
-              </w:rPr>
               <w:t xml:space="preserve"> 40102810945370000005</w:t>
             </w:r>
           </w:p>
           <w:p>
             <w:pPr>
               <w:contextualSpacing/>
-              <w:rPr>
-                <w:lang w:val="en-US"/>
-              </w:rPr>
             </w:pPr>
             <w:r>
               <w:rPr>
                 <w:lang w:val="en-US"/>
               </w:rPr>
-              <w:t xml:space="preserve">e-mail: </w:t>
+              <w:t>e</w:t>
             </w:r>
             <w:r>
+              <w:t>-</w:t>
+            </w:r>
+            <w:r>
               <w:rPr>
                 <w:lang w:val="en-US"/>
               </w:rPr>
+              <w:t>mail</w:t>
+            </w:r>
+            <w:r>
+              <w:t xml:space="preserve">: </w:t>
+            </w:r>
+            <w:r>
               <w:t xml:space="preserve"> </w:t>
             </w:r>
             <w:r>
+              <w:t>{{</w:t>
+            </w:r>
+            <w:r>
               <w:rPr>
                 <w:lang w:val="en-US"/>
               </w:rPr>
               <w:t>DOCEMAIL</w:t>
+            </w:r>
+            <w:r>
+              <w:t>}}</w:t>
             </w:r>
           </w:p>
           <w:p>
             <w:pPr>
               <w:contextualSpacing/>
-              <w:rPr>
-                <w:lang w:val="en-US"/>
-              </w:rPr>
             </w:pPr>
             <w:r>
               <w:t>тел</w:t>
             </w:r>
             <w:r>
-              <w:rPr>
-                <w:lang w:val="en-US"/>
-              </w:rPr>
               <w:t>.:</w:t>
             </w:r>
             <w:r>
@@ -11033,7 +11414,6 @@
                 <w:color w:val="000000"/>
                 <w:kern w:val="2"/>
                 <w:szCs w:val="24"/>
-                <w:lang w:val="en-US"/>
               </w:rPr>
               <w:t xml:space="preserve"> </w:t>
             </w:r>
@@ -11042,15 +11422,25 @@
                 <w:color w:val="000000"/>
                 <w:kern w:val="2"/>
                 <w:szCs w:val="24"/>
-                <w:lang w:val="en-US"/>
               </w:rPr>
               <w:t xml:space="preserve"> </w:t>
             </w:r>
             <w:r>
               <w:rPr>
+                <w:color w:val="000000"/>
+                <w:kern w:val="2"/>
+                <w:szCs w:val="24"/>
+              </w:rPr>
+              <w:t>{{</w:t>
+            </w:r>
+            <w:r>
+              <w:rPr>
                 <w:lang w:val="en-US"/>
               </w:rPr>
               <w:t>DOCPRIVATEPHONE</w:t>
+            </w:r>
+            <w:r>
+              <w:t>}}</w:t>
             </w:r>
           </w:p>
         </w:tc>
@@ -11068,7 +11458,6 @@
                 <w:kern w:val="2"/>
                 <w:szCs w:val="24"/>
                 <w:highlight w:val="yellow"/>
-                <w:lang w:val="en-US"/>
               </w:rPr>
             </w:pPr>
           </w:p>
@@ -11080,7 +11469,6 @@
                 <w:b/>
                 <w:kern w:val="2"/>
                 <w:szCs w:val="24"/>
-                <w:lang w:val="en-US"/>
               </w:rPr>
             </w:pPr>
             <w:r>
@@ -11096,7 +11484,6 @@
                 <w:b/>
                 <w:kern w:val="2"/>
                 <w:szCs w:val="24"/>
-                <w:lang w:val="en-US"/>
               </w:rPr>
               <w:t>:</w:t>
             </w:r>
@@ -11109,7 +11496,6 @@
                 <w:b/>
                 <w:kern w:val="2"/>
                 <w:szCs w:val="24"/>
-                <w:lang w:val="en-US"/>
               </w:rPr>
             </w:pPr>
             <w:r>
@@ -11119,6 +11505,14 @@
                 <w:szCs w:val="24"/>
               </w:rPr>
               <w:t>ИП</w:t>
+            </w:r>
+            <w:r>
+              <w:rPr>
+                <w:b/>
+                <w:kern w:val="2"/>
+                <w:szCs w:val="24"/>
+              </w:rPr>
+              <w:t xml:space="preserve"> </w:t>
             </w:r>
             <w:r>
               <w:rPr>
@@ -11127,7 +11521,7 @@
                 <w:szCs w:val="24"/>
                 <w:lang w:val="en-US"/>
               </w:rPr>
-              <w:t xml:space="preserve"> </w:t>
+              <w:t>{{</w:t>
             </w:r>
             <w:r>
               <w:rPr>
@@ -11137,6 +11531,15 @@
                 <w:lang w:val="en-US"/>
               </w:rPr>
               <w:t>ENPREPRENEURFIO</w:t>
+            </w:r>
+            <w:r>
+              <w:rPr>
+                <w:b/>
+                <w:kern w:val="2"/>
+                <w:szCs w:val="24"/>
+                <w:lang w:val="en-US"/>
+              </w:rPr>
+              <w:t>}}</w:t>
             </w:r>
           </w:p>
           <w:p>
@@ -11146,7 +11549,6 @@
               <w:rPr>
                 <w:kern w:val="2"/>
                 <w:szCs w:val="24"/>
-                <w:lang w:val="en-US"/>
               </w:rPr>
             </w:pPr>
             <w:r>
@@ -11160,12 +11562,18 @@
               <w:rPr>
                 <w:kern w:val="2"/>
                 <w:szCs w:val="24"/>
-                <w:lang w:val="en-US"/>
               </w:rPr>
               <w:t xml:space="preserve">: </w:t>
             </w:r>
             <w:r>
               <w:rPr>
+                <w:kern w:val="2"/>
+                <w:szCs w:val="24"/>
+              </w:rPr>
+              <w:t>{{</w:t>
+            </w:r>
+            <w:r>
+              <w:rPr>
                 <w:lang w:val="en-US"/>
               </w:rPr>
               <w:t>ENTERPRENEUR</w:t>
@@ -11178,70 +11586,73 @@
               </w:rPr>
               <w:t>ADDRESS</w:t>
             </w:r>
+            <w:r>
+              <w:rPr>
+                <w:kern w:val="2"/>
+                <w:szCs w:val="24"/>
+              </w:rPr>
+              <w:t>}}</w:t>
+            </w:r>
           </w:p>
           <w:p>
-            <w:pPr>
-              <w:rPr>
-                <w:lang w:val="en-US"/>
-              </w:rPr>
-            </w:pPr>
             <w:r>
               <w:t>ИНН</w:t>
             </w:r>
             <w:r>
-              <w:rPr>
-                <w:lang w:val="en-US"/>
-              </w:rPr>
               <w:t xml:space="preserve">: </w:t>
             </w:r>
             <w:r>
+              <w:t>{{</w:t>
+            </w:r>
+            <w:r>
               <w:rPr>
                 <w:lang w:val="en-US"/>
               </w:rPr>
               <w:t>ENTERPRENEURINN</w:t>
+            </w:r>
+            <w:r>
+              <w:t>}}</w:t>
             </w:r>
           </w:p>
           <w:p>
-            <w:pPr>
-              <w:rPr>
-                <w:lang w:val="en-US"/>
-              </w:rPr>
-            </w:pPr>
             <w:r>
               <w:t>ОГРНИП</w:t>
             </w:r>
             <w:r>
-              <w:rPr>
-                <w:lang w:val="en-US"/>
-              </w:rPr>
               <w:t xml:space="preserve"> </w:t>
             </w:r>
             <w:r>
+              <w:t>{{</w:t>
+            </w:r>
+            <w:r>
               <w:rPr>
                 <w:lang w:val="en-US"/>
               </w:rPr>
               <w:t>OGRNIPNUMB</w:t>
             </w:r>
             <w:r>
-              <w:rPr>
-                <w:lang w:val="en-US"/>
-              </w:rPr>
+              <w:t>}}</w:t>
+            </w:r>
+            <w:r>
               <w:t xml:space="preserve"> </w:t>
             </w:r>
             <w:r>
               <w:t>от</w:t>
             </w:r>
             <w:r>
-              <w:rPr>
-                <w:lang w:val="en-US"/>
-              </w:rPr>
               <w:t xml:space="preserve"> </w:t>
             </w:r>
             <w:r>
+              <w:t>{{</w:t>
+            </w:r>
+            <w:r>
               <w:rPr>
                 <w:lang w:val="en-US"/>
               </w:rPr>
               <w:t>OGRNIPDATE</w:t>
+            </w:r>
+            <w:r>
+              <w:t>}}</w:t>
             </w:r>
           </w:p>
           <w:p>
@@ -11272,7 +11683,19 @@
               <w:rPr>
                 <w:lang w:val="en-US"/>
               </w:rPr>
+              <w:t>{{</w:t>
+            </w:r>
+            <w:r>
+              <w:rPr>
+                <w:lang w:val="en-US"/>
+              </w:rPr>
               <w:t>SETTLEMENTACCOUNT</w:t>
+            </w:r>
+            <w:r>
+              <w:rPr>
+                <w:lang w:val="en-US"/>
+              </w:rPr>
+              <w:t>}}</w:t>
             </w:r>
           </w:p>
           <w:p>
@@ -11285,7 +11708,19 @@
               <w:rPr>
                 <w:lang w:val="en-US"/>
               </w:rPr>
+              <w:t>{{</w:t>
+            </w:r>
+            <w:r>
+              <w:rPr>
+                <w:lang w:val="en-US"/>
+              </w:rPr>
               <w:t>BANK</w:t>
+            </w:r>
+            <w:r>
+              <w:rPr>
+                <w:lang w:val="en-US"/>
+              </w:rPr>
+              <w:t>}}</w:t>
             </w:r>
           </w:p>
           <w:p>
@@ -11316,6 +11751,12 @@
               <w:rPr>
                 <w:lang w:val="en-US"/>
               </w:rPr>
+              <w:t>{{</w:t>
+            </w:r>
+            <w:r>
+              <w:rPr>
+                <w:lang w:val="en-US"/>
+              </w:rPr>
               <w:t>COR</w:t>
             </w:r>
             <w:r>
@@ -11323,6 +11764,12 @@
                 <w:lang w:val="en-US"/>
               </w:rPr>
               <w:t>RESPONDENTACCOUNT</w:t>
+            </w:r>
+            <w:r>
+              <w:rPr>
+                <w:lang w:val="en-US"/>
+              </w:rPr>
+              <w:t>}}</w:t>
             </w:r>
           </w:p>
           <w:p>
@@ -11344,7 +11791,19 @@
               <w:rPr>
                 <w:lang w:val="en-US"/>
               </w:rPr>
+              <w:t>{{</w:t>
+            </w:r>
+            <w:r>
+              <w:rPr>
+                <w:lang w:val="en-US"/>
+              </w:rPr>
               <w:t>BIK</w:t>
+            </w:r>
+            <w:r>
+              <w:rPr>
+                <w:lang w:val="en-US"/>
+              </w:rPr>
+              <w:t>}}</w:t>
             </w:r>
           </w:p>
           <w:p>
@@ -11363,7 +11822,19 @@
               <w:rPr>
                 <w:lang w:val="en-US"/>
               </w:rPr>
+              <w:t>{{</w:t>
+            </w:r>
+            <w:r>
+              <w:rPr>
+                <w:lang w:val="en-US"/>
+              </w:rPr>
               <w:t>ENTERPRENEUREMAIL</w:t>
+            </w:r>
+            <w:r>
+              <w:rPr>
+                <w:lang w:val="en-US"/>
+              </w:rPr>
+              <w:t>}}</w:t>
             </w:r>
           </w:p>
           <w:p>
@@ -11396,12 +11867,27 @@
             </w:r>
             <w:r>
               <w:rPr>
+                <w:lang w:val="en-US"/>
+              </w:rPr>
+              <w:t>{{</w:t>
+            </w:r>
+            <w:r>
+              <w:rPr>
                 <w:color w:val="000000"/>
                 <w:kern w:val="2"/>
                 <w:szCs w:val="24"/>
                 <w:lang w:val="en-US"/>
               </w:rPr>
               <w:t>ENTERPRENEURPHONE</w:t>
+            </w:r>
+            <w:r>
+              <w:rPr>
+                <w:color w:val="000000"/>
+                <w:kern w:val="2"/>
+                <w:szCs w:val="24"/>
+                <w:lang w:val="en-US"/>
+              </w:rPr>
+              <w:t>}}</w:t>
             </w:r>
           </w:p>
           <w:p>
@@ -11532,6 +12018,7 @@
                 <w:color w:val="000000"/>
                 <w:kern w:val="2"/>
                 <w:szCs w:val="24"/>
+                <w:lang w:val="en-US"/>
               </w:rPr>
             </w:pPr>
             <w:r>
@@ -11559,8 +12046,28 @@
                 <w:color w:val="000000"/>
                 <w:kern w:val="2"/>
                 <w:szCs w:val="24"/>
+                <w:lang w:val="en-US"/>
+              </w:rPr>
+              <w:t>{{</w:t>
+            </w:r>
+            <w:r>
+              <w:rPr>
+                <w:b/>
+                <w:color w:val="000000"/>
+                <w:kern w:val="2"/>
+                <w:szCs w:val="24"/>
               </w:rPr>
               <w:t>ENPREPRENEURINIC</w:t>
+            </w:r>
+            <w:r>
+              <w:rPr>
+                <w:b/>
+                <w:color w:val="000000"/>
+                <w:kern w:val="2"/>
+                <w:szCs w:val="24"/>
+                <w:lang w:val="en-US"/>
+              </w:rPr>
+              <w:t>}}</w:t>
             </w:r>
           </w:p>
           <w:p>
@@ -11633,8 +12140,9 @@
                 <w:color w:val="000000"/>
                 <w:kern w:val="2"/>
                 <w:szCs w:val="24"/>
-              </w:rPr>
-              <w:t>INICE</w:t>
+                <w:lang w:val="en-US"/>
+              </w:rPr>
+              <w:t>{{</w:t>
             </w:r>
             <w:r>
               <w:rPr>
@@ -11643,7 +12151,26 @@
                 <w:kern w:val="2"/>
                 <w:szCs w:val="24"/>
               </w:rPr>
+              <w:t>INICE</w:t>
+            </w:r>
+            <w:r>
+              <w:rPr>
+                <w:b/>
+                <w:color w:val="000000"/>
+                <w:kern w:val="2"/>
+                <w:szCs w:val="24"/>
+              </w:rPr>
               <w:t>NPREPRENEUR</w:t>
+            </w:r>
+            <w:r>
+              <w:rPr>
+                <w:b/>
+                <w:color w:val="000000"/>
+                <w:kern w:val="2"/>
+                <w:szCs w:val="24"/>
+                <w:lang w:val="en-US"/>
+              </w:rPr>
+              <w:t>}}</w:t>
             </w:r>
             <w:r>
               <w:rPr>
@@ -11676,7 +12203,7 @@
           <w:lang w:val="en-US"/>
         </w:rPr>
         <w:sectPr>
-          <w:footerReference w:type="default" r:id="rId9"/>
+          <w:footerReference w:type="default" r:id="rId8"/>
           <w:pgSz w:w="11906" w:h="16838"/>
           <w:pgMar w:top="567" w:right="851" w:bottom="1134" w:left="1701" w:header="709" w:footer="125" w:gutter="0"/>
           <w:cols w:space="708"/>
@@ -11845,7 +12372,21 @@
           <w:snapToGrid w:val="0"/>
           <w:lang w:val="en-US"/>
         </w:rPr>
+        <w:t>{{</w:t>
+      </w:r>
+      <w:r>
+        <w:rPr>
+          <w:snapToGrid w:val="0"/>
+          <w:lang w:val="en-US"/>
+        </w:rPr>
         <w:t>NAMGENITIVE</w:t>
+      </w:r>
+      <w:r>
+        <w:rPr>
+          <w:snapToGrid w:val="0"/>
+          <w:lang w:val="en-US"/>
+        </w:rPr>
+        <w:t>}}</w:t>
       </w:r>
     </w:p>
     <w:p>
@@ -13390,6 +13931,7 @@
                 <w:b/>
                 <w:kern w:val="2"/>
                 <w:szCs w:val="24"/>
+                <w:lang w:val="en-US"/>
               </w:rPr>
             </w:pPr>
             <w:r>
@@ -13413,8 +13955,26 @@
                 <w:b/>
                 <w:kern w:val="2"/>
                 <w:szCs w:val="24"/>
+                <w:lang w:val="en-US"/>
+              </w:rPr>
+              <w:t>{{</w:t>
+            </w:r>
+            <w:r>
+              <w:rPr>
+                <w:b/>
+                <w:kern w:val="2"/>
+                <w:szCs w:val="24"/>
               </w:rPr>
               <w:t>ENPREPRENEURFIO</w:t>
+            </w:r>
+            <w:r>
+              <w:rPr>
+                <w:b/>
+                <w:kern w:val="2"/>
+                <w:szCs w:val="24"/>
+                <w:lang w:val="en-US"/>
+              </w:rPr>
+              <w:t>}}</w:t>
             </w:r>
           </w:p>
           <w:p>
@@ -13477,6 +14037,15 @@
                 <w:b/>
                 <w:kern w:val="2"/>
                 <w:szCs w:val="24"/>
+                <w:lang w:val="en-US"/>
+              </w:rPr>
+              <w:t>{{</w:t>
+            </w:r>
+            <w:r>
+              <w:rPr>
+                <w:b/>
+                <w:kern w:val="2"/>
+                <w:szCs w:val="24"/>
               </w:rPr>
               <w:t>INICE</w:t>
             </w:r>
@@ -13487,6 +14056,15 @@
                 <w:szCs w:val="24"/>
               </w:rPr>
               <w:t>NPREPRENEUR</w:t>
+            </w:r>
+            <w:r>
+              <w:rPr>
+                <w:b/>
+                <w:kern w:val="2"/>
+                <w:szCs w:val="24"/>
+                <w:lang w:val="en-US"/>
+              </w:rPr>
+              <w:t>}}</w:t>
             </w:r>
             <w:r>
               <w:rPr>
@@ -13678,9 +14256,9 @@
           <w:szCs w:val="24"/>
         </w:rPr>
         <w:sectPr>
-          <w:headerReference w:type="default" r:id="rId10"/>
-          <w:footerReference w:type="even" r:id="rId11"/>
-          <w:footerReference w:type="default" r:id="rId12"/>
+          <w:headerReference w:type="default" r:id="rId9"/>
+          <w:footerReference w:type="even" r:id="rId10"/>
+          <w:footerReference w:type="default" r:id="rId11"/>
           <w:pgSz w:w="11906" w:h="16838" w:code="9"/>
           <w:pgMar w:top="1418" w:right="567" w:bottom="851" w:left="1134" w:header="567" w:footer="567" w:gutter="0"/>
           <w:cols w:space="720"/>
@@ -14463,6 +15041,7 @@
                 <w:b/>
                 <w:kern w:val="2"/>
                 <w:szCs w:val="24"/>
+                <w:lang w:val="en-US"/>
               </w:rPr>
             </w:pPr>
             <w:r>
@@ -14487,8 +15066,26 @@
                 <w:b/>
                 <w:kern w:val="2"/>
                 <w:szCs w:val="24"/>
+                <w:lang w:val="en-US"/>
+              </w:rPr>
+              <w:t>{{</w:t>
+            </w:r>
+            <w:r>
+              <w:rPr>
+                <w:b/>
+                <w:kern w:val="2"/>
+                <w:szCs w:val="24"/>
               </w:rPr>
               <w:t>ENPREPRENEURFIO</w:t>
+            </w:r>
+            <w:r>
+              <w:rPr>
+                <w:b/>
+                <w:kern w:val="2"/>
+                <w:szCs w:val="24"/>
+                <w:lang w:val="en-US"/>
+              </w:rPr>
+              <w:t>}}</w:t>
             </w:r>
           </w:p>
           <w:p>
@@ -14545,6 +15142,15 @@
                 <w:b/>
                 <w:kern w:val="2"/>
                 <w:szCs w:val="24"/>
+                <w:lang w:val="en-US"/>
+              </w:rPr>
+              <w:t>{{</w:t>
+            </w:r>
+            <w:r>
+              <w:rPr>
+                <w:b/>
+                <w:kern w:val="2"/>
+                <w:szCs w:val="24"/>
               </w:rPr>
               <w:t>INIC</w:t>
             </w:r>
@@ -14555,6 +15161,15 @@
                 <w:szCs w:val="24"/>
               </w:rPr>
               <w:t>ENPREPRENEUR</w:t>
+            </w:r>
+            <w:r>
+              <w:rPr>
+                <w:b/>
+                <w:kern w:val="2"/>
+                <w:szCs w:val="24"/>
+                <w:lang w:val="en-US"/>
+              </w:rPr>
+              <w:t>}}</w:t>
             </w:r>
             <w:r>
               <w:rPr>
@@ -14594,7 +15209,7 @@
 </file>
 
 <file path=word/endnotes.xml><?xml version="1.0" encoding="utf-8"?>
-<w:endnotes xmlns:wpc="http://schemas.microsoft.com/office/word/2010/wordprocessingCanvas" xmlns:mc="http://schemas.openxmlformats.org/markup-compatibility/2006" xmlns:o="urn:schemas-microsoft-com:office:office" xmlns:r="http://schemas.openxmlformats.org/officeDocument/2006/relationships" xmlns:m="http://schemas.openxmlformats.org/officeDocument/2006/math" xmlns:v="urn:schemas-microsoft-com:vml" xmlns:wp14="http://schemas.microsoft.com/office/word/2010/wordprocessingDrawing" xmlns:wp="http://schemas.openxmlformats.org/drawingml/2006/wordprocessingDrawing" xmlns:w10="urn:schemas-microsoft-com:office:word" xmlns:w="http://schemas.openxmlformats.org/wordprocessingml/2006/main" xmlns:w14="http://schemas.microsoft.com/office/word/2010/wordml" xmlns:wpg="http://schemas.microsoft.com/office/word/2010/wordprocessingGroup" xmlns:wpi="http://schemas.microsoft.com/office/word/2010/wordprocessingInk" xmlns:wne="http://schemas.microsoft.com/office/word/2006/wordml" xmlns:wps="http://schemas.microsoft.com/office/word/2010/wordprocessingShape" mc:Ignorable="w14 wp14">
+<w:endnotes xmlns:wpc="http://schemas.microsoft.com/office/word/2010/wordprocessingCanvas" xmlns:cx="http://schemas.microsoft.com/office/drawing/2014/chartex" xmlns:cx1="http://schemas.microsoft.com/office/drawing/2015/9/8/chartex" xmlns:cx2="http://schemas.microsoft.com/office/drawing/2015/10/21/chartex" xmlns:cx3="http://schemas.microsoft.com/office/drawing/2016/5/9/chartex" xmlns:cx4="http://schemas.microsoft.com/office/drawing/2016/5/10/chartex" xmlns:cx5="http://schemas.microsoft.com/office/drawing/2016/5/11/chartex" xmlns:cx6="http://schemas.microsoft.com/office/drawing/2016/5/12/chartex" xmlns:cx7="http://schemas.microsoft.com/office/drawing/2016/5/13/chartex" xmlns:cx8="http://schemas.microsoft.com/office/drawing/2016/5/14/chartex" xmlns:mc="http://schemas.openxmlformats.org/markup-compatibility/2006" xmlns:aink="http://schemas.microsoft.com/office/drawing/2016/ink" xmlns:am3d="http://schemas.microsoft.com/office/drawing/2017/model3d" xmlns:o="urn:schemas-microsoft-com:office:office" xmlns:oel="http://schemas.microsoft.com/office/2019/extlst" xmlns:r="http://schemas.openxmlformats.org/officeDocument/2006/relationships" xmlns:m="http://schemas.openxmlformats.org/officeDocument/2006/math" xmlns:v="urn:schemas-microsoft-com:vml" xmlns:wp14="http://schemas.microsoft.com/office/word/2010/wordprocessingDrawing" xmlns:wp="http://schemas.openxmlformats.org/drawingml/2006/wordprocessingDrawing" xmlns:w10="urn:schemas-microsoft-com:office:word" xmlns:w="http://schemas.openxmlformats.org/wordprocessingml/2006/main" xmlns:w14="http://schemas.microsoft.com/office/word/2010/wordml" xmlns:w15="http://schemas.microsoft.com/office/word/2012/wordml" xmlns:w16cex="http://schemas.microsoft.com/office/word/2018/wordml/cex" xmlns:w16cid="http://schemas.microsoft.com/office/word/2016/wordml/cid" xmlns:w16="http://schemas.microsoft.com/office/word/2018/wordml" xmlns:w16sdtdh="http://schemas.microsoft.com/office/word/2020/wordml/sdtdatahash" xmlns:w16se="http://schemas.microsoft.com/office/word/2015/wordml/symex" xmlns:wpg="http://schemas.microsoft.com/office/word/2010/wordprocessingGroup" xmlns:wpi="http://schemas.microsoft.com/office/word/2010/wordprocessingInk" xmlns:wne="http://schemas.microsoft.com/office/word/2006/wordml" xmlns:wps="http://schemas.microsoft.com/office/word/2010/wordprocessingShape" mc:Ignorable="w14 w15 w16se w16cid w16 w16cex w16sdtdh wp14">
   <w:endnote w:type="separator" w:id="-1">
     <w:p>
       <w:r>
@@ -14613,7 +15228,7 @@
 </file>
 
 <file path=word/footer1.xml><?xml version="1.0" encoding="utf-8"?>
-<w:ftr xmlns:wpc="http://schemas.microsoft.com/office/word/2010/wordprocessingCanvas" xmlns:mc="http://schemas.openxmlformats.org/markup-compatibility/2006" xmlns:o="urn:schemas-microsoft-com:office:office" xmlns:r="http://schemas.openxmlformats.org/officeDocument/2006/relationships" xmlns:m="http://schemas.openxmlformats.org/officeDocument/2006/math" xmlns:v="urn:schemas-microsoft-com:vml" xmlns:wp14="http://schemas.microsoft.com/office/word/2010/wordprocessingDrawing" xmlns:wp="http://schemas.openxmlformats.org/drawingml/2006/wordprocessingDrawing" xmlns:w10="urn:schemas-microsoft-com:office:word" xmlns:w="http://schemas.openxmlformats.org/wordprocessingml/2006/main" xmlns:w14="http://schemas.microsoft.com/office/word/2010/wordml" xmlns:wpg="http://schemas.microsoft.com/office/word/2010/wordprocessingGroup" xmlns:wpi="http://schemas.microsoft.com/office/word/2010/wordprocessingInk" xmlns:wne="http://schemas.microsoft.com/office/word/2006/wordml" xmlns:wps="http://schemas.microsoft.com/office/word/2010/wordprocessingShape" mc:Ignorable="w14 wp14">
+<w:ftr xmlns:wpc="http://schemas.microsoft.com/office/word/2010/wordprocessingCanvas" xmlns:cx="http://schemas.microsoft.com/office/drawing/2014/chartex" xmlns:cx1="http://schemas.microsoft.com/office/drawing/2015/9/8/chartex" xmlns:cx2="http://schemas.microsoft.com/office/drawing/2015/10/21/chartex" xmlns:cx3="http://schemas.microsoft.com/office/drawing/2016/5/9/chartex" xmlns:cx4="http://schemas.microsoft.com/office/drawing/2016/5/10/chartex" xmlns:cx5="http://schemas.microsoft.com/office/drawing/2016/5/11/chartex" xmlns:cx6="http://schemas.microsoft.com/office/drawing/2016/5/12/chartex" xmlns:cx7="http://schemas.microsoft.com/office/drawing/2016/5/13/chartex" xmlns:cx8="http://schemas.microsoft.com/office/drawing/2016/5/14/chartex" xmlns:mc="http://schemas.openxmlformats.org/markup-compatibility/2006" xmlns:aink="http://schemas.microsoft.com/office/drawing/2016/ink" xmlns:am3d="http://schemas.microsoft.com/office/drawing/2017/model3d" xmlns:o="urn:schemas-microsoft-com:office:office" xmlns:oel="http://schemas.microsoft.com/office/2019/extlst" xmlns:r="http://schemas.openxmlformats.org/officeDocument/2006/relationships" xmlns:m="http://schemas.openxmlformats.org/officeDocument/2006/math" xmlns:v="urn:schemas-microsoft-com:vml" xmlns:wp14="http://schemas.microsoft.com/office/word/2010/wordprocessingDrawing" xmlns:wp="http://schemas.openxmlformats.org/drawingml/2006/wordprocessingDrawing" xmlns:w10="urn:schemas-microsoft-com:office:word" xmlns:w="http://schemas.openxmlformats.org/wordprocessingml/2006/main" xmlns:w14="http://schemas.microsoft.com/office/word/2010/wordml" xmlns:w15="http://schemas.microsoft.com/office/word/2012/wordml" xmlns:w16cex="http://schemas.microsoft.com/office/word/2018/wordml/cex" xmlns:w16cid="http://schemas.microsoft.com/office/word/2016/wordml/cid" xmlns:w16="http://schemas.microsoft.com/office/word/2018/wordml" xmlns:w16sdtdh="http://schemas.microsoft.com/office/word/2020/wordml/sdtdatahash" xmlns:w16se="http://schemas.microsoft.com/office/word/2015/wordml/symex" xmlns:wpg="http://schemas.microsoft.com/office/word/2010/wordprocessingGroup" xmlns:wpi="http://schemas.microsoft.com/office/word/2010/wordprocessingInk" xmlns:wne="http://schemas.microsoft.com/office/word/2006/wordml" xmlns:wps="http://schemas.microsoft.com/office/word/2010/wordprocessingShape" mc:Ignorable="w14 w15 w16se w16cid w16 w16cex w16sdtdh wp14">
   <w:p>
     <w:pPr>
       <w:pStyle w:val="ae"/>
@@ -14647,7 +15262,7 @@
 </file>
 
 <file path=word/footer2.xml><?xml version="1.0" encoding="utf-8"?>
-<w:ftr xmlns:wpc="http://schemas.microsoft.com/office/word/2010/wordprocessingCanvas" xmlns:mc="http://schemas.openxmlformats.org/markup-compatibility/2006" xmlns:o="urn:schemas-microsoft-com:office:office" xmlns:r="http://schemas.openxmlformats.org/officeDocument/2006/relationships" xmlns:m="http://schemas.openxmlformats.org/officeDocument/2006/math" xmlns:v="urn:schemas-microsoft-com:vml" xmlns:wp14="http://schemas.microsoft.com/office/word/2010/wordprocessingDrawing" xmlns:wp="http://schemas.openxmlformats.org/drawingml/2006/wordprocessingDrawing" xmlns:w10="urn:schemas-microsoft-com:office:word" xmlns:w="http://schemas.openxmlformats.org/wordprocessingml/2006/main" xmlns:w14="http://schemas.microsoft.com/office/word/2010/wordml" xmlns:wpg="http://schemas.microsoft.com/office/word/2010/wordprocessingGroup" xmlns:wpi="http://schemas.microsoft.com/office/word/2010/wordprocessingInk" xmlns:wne="http://schemas.microsoft.com/office/word/2006/wordml" xmlns:wps="http://schemas.microsoft.com/office/word/2010/wordprocessingShape" mc:Ignorable="w14 wp14">
+<w:ftr xmlns:wpc="http://schemas.microsoft.com/office/word/2010/wordprocessingCanvas" xmlns:cx="http://schemas.microsoft.com/office/drawing/2014/chartex" xmlns:cx1="http://schemas.microsoft.com/office/drawing/2015/9/8/chartex" xmlns:cx2="http://schemas.microsoft.com/office/drawing/2015/10/21/chartex" xmlns:cx3="http://schemas.microsoft.com/office/drawing/2016/5/9/chartex" xmlns:cx4="http://schemas.microsoft.com/office/drawing/2016/5/10/chartex" xmlns:cx5="http://schemas.microsoft.com/office/drawing/2016/5/11/chartex" xmlns:cx6="http://schemas.microsoft.com/office/drawing/2016/5/12/chartex" xmlns:cx7="http://schemas.microsoft.com/office/drawing/2016/5/13/chartex" xmlns:cx8="http://schemas.microsoft.com/office/drawing/2016/5/14/chartex" xmlns:mc="http://schemas.openxmlformats.org/markup-compatibility/2006" xmlns:aink="http://schemas.microsoft.com/office/drawing/2016/ink" xmlns:am3d="http://schemas.microsoft.com/office/drawing/2017/model3d" xmlns:o="urn:schemas-microsoft-com:office:office" xmlns:oel="http://schemas.microsoft.com/office/2019/extlst" xmlns:r="http://schemas.openxmlformats.org/officeDocument/2006/relationships" xmlns:m="http://schemas.openxmlformats.org/officeDocument/2006/math" xmlns:v="urn:schemas-microsoft-com:vml" xmlns:wp14="http://schemas.microsoft.com/office/word/2010/wordprocessingDrawing" xmlns:wp="http://schemas.openxmlformats.org/drawingml/2006/wordprocessingDrawing" xmlns:w10="urn:schemas-microsoft-com:office:word" xmlns:w="http://schemas.openxmlformats.org/wordprocessingml/2006/main" xmlns:w14="http://schemas.microsoft.com/office/word/2010/wordml" xmlns:w15="http://schemas.microsoft.com/office/word/2012/wordml" xmlns:w16cex="http://schemas.microsoft.com/office/word/2018/wordml/cex" xmlns:w16cid="http://schemas.microsoft.com/office/word/2016/wordml/cid" xmlns:w16="http://schemas.microsoft.com/office/word/2018/wordml" xmlns:w16sdtdh="http://schemas.microsoft.com/office/word/2020/wordml/sdtdatahash" xmlns:w16se="http://schemas.microsoft.com/office/word/2015/wordml/symex" xmlns:wpg="http://schemas.microsoft.com/office/word/2010/wordprocessingGroup" xmlns:wpi="http://schemas.microsoft.com/office/word/2010/wordprocessingInk" xmlns:wne="http://schemas.microsoft.com/office/word/2006/wordml" xmlns:wps="http://schemas.microsoft.com/office/word/2010/wordprocessingShape" mc:Ignorable="w14 w15 w16se w16cid w16 w16cex w16sdtdh wp14">
   <w:p>
     <w:pPr>
       <w:pStyle w:val="ae"/>
@@ -14685,7 +15300,7 @@
 </file>
 
 <file path=word/footer3.xml><?xml version="1.0" encoding="utf-8"?>
-<w:ftr xmlns:wpc="http://schemas.microsoft.com/office/word/2010/wordprocessingCanvas" xmlns:mc="http://schemas.openxmlformats.org/markup-compatibility/2006" xmlns:o="urn:schemas-microsoft-com:office:office" xmlns:r="http://schemas.openxmlformats.org/officeDocument/2006/relationships" xmlns:m="http://schemas.openxmlformats.org/officeDocument/2006/math" xmlns:v="urn:schemas-microsoft-com:vml" xmlns:wp14="http://schemas.microsoft.com/office/word/2010/wordprocessingDrawing" xmlns:wp="http://schemas.openxmlformats.org/drawingml/2006/wordprocessingDrawing" xmlns:w10="urn:schemas-microsoft-com:office:word" xmlns:w="http://schemas.openxmlformats.org/wordprocessingml/2006/main" xmlns:w14="http://schemas.microsoft.com/office/word/2010/wordml" xmlns:wpg="http://schemas.microsoft.com/office/word/2010/wordprocessingGroup" xmlns:wpi="http://schemas.microsoft.com/office/word/2010/wordprocessingInk" xmlns:wne="http://schemas.microsoft.com/office/word/2006/wordml" xmlns:wps="http://schemas.microsoft.com/office/word/2010/wordprocessingShape" mc:Ignorable="w14 wp14">
+<w:ftr xmlns:wpc="http://schemas.microsoft.com/office/word/2010/wordprocessingCanvas" xmlns:cx="http://schemas.microsoft.com/office/drawing/2014/chartex" xmlns:cx1="http://schemas.microsoft.com/office/drawing/2015/9/8/chartex" xmlns:cx2="http://schemas.microsoft.com/office/drawing/2015/10/21/chartex" xmlns:cx3="http://schemas.microsoft.com/office/drawing/2016/5/9/chartex" xmlns:cx4="http://schemas.microsoft.com/office/drawing/2016/5/10/chartex" xmlns:cx5="http://schemas.microsoft.com/office/drawing/2016/5/11/chartex" xmlns:cx6="http://schemas.microsoft.com/office/drawing/2016/5/12/chartex" xmlns:cx7="http://schemas.microsoft.com/office/drawing/2016/5/13/chartex" xmlns:cx8="http://schemas.microsoft.com/office/drawing/2016/5/14/chartex" xmlns:mc="http://schemas.openxmlformats.org/markup-compatibility/2006" xmlns:aink="http://schemas.microsoft.com/office/drawing/2016/ink" xmlns:am3d="http://schemas.microsoft.com/office/drawing/2017/model3d" xmlns:o="urn:schemas-microsoft-com:office:office" xmlns:oel="http://schemas.microsoft.com/office/2019/extlst" xmlns:r="http://schemas.openxmlformats.org/officeDocument/2006/relationships" xmlns:m="http://schemas.openxmlformats.org/officeDocument/2006/math" xmlns:v="urn:schemas-microsoft-com:vml" xmlns:wp14="http://schemas.microsoft.com/office/word/2010/wordprocessingDrawing" xmlns:wp="http://schemas.openxmlformats.org/drawingml/2006/wordprocessingDrawing" xmlns:w10="urn:schemas-microsoft-com:office:word" xmlns:w="http://schemas.openxmlformats.org/wordprocessingml/2006/main" xmlns:w14="http://schemas.microsoft.com/office/word/2010/wordml" xmlns:w15="http://schemas.microsoft.com/office/word/2012/wordml" xmlns:w16cex="http://schemas.microsoft.com/office/word/2018/wordml/cex" xmlns:w16cid="http://schemas.microsoft.com/office/word/2016/wordml/cid" xmlns:w16="http://schemas.microsoft.com/office/word/2018/wordml" xmlns:w16sdtdh="http://schemas.microsoft.com/office/word/2020/wordml/sdtdatahash" xmlns:w16se="http://schemas.microsoft.com/office/word/2015/wordml/symex" xmlns:wpg="http://schemas.microsoft.com/office/word/2010/wordprocessingGroup" xmlns:wpi="http://schemas.microsoft.com/office/word/2010/wordprocessingInk" xmlns:wne="http://schemas.microsoft.com/office/word/2006/wordml" xmlns:wps="http://schemas.microsoft.com/office/word/2010/wordprocessingShape" mc:Ignorable="w14 w15 w16se w16cid w16 w16cex w16sdtdh wp14">
   <w:p>
     <w:pPr>
       <w:pStyle w:val="ae"/>
@@ -14714,7 +15329,7 @@
 </file>
 
 <file path=word/footnotes.xml><?xml version="1.0" encoding="utf-8"?>
-<w:footnotes xmlns:wpc="http://schemas.microsoft.com/office/word/2010/wordprocessingCanvas" xmlns:mc="http://schemas.openxmlformats.org/markup-compatibility/2006" xmlns:o="urn:schemas-microsoft-com:office:office" xmlns:r="http://schemas.openxmlformats.org/officeDocument/2006/relationships" xmlns:m="http://schemas.openxmlformats.org/officeDocument/2006/math" xmlns:v="urn:schemas-microsoft-com:vml" xmlns:wp14="http://schemas.microsoft.com/office/word/2010/wordprocessingDrawing" xmlns:wp="http://schemas.openxmlformats.org/drawingml/2006/wordprocessingDrawing" xmlns:w10="urn:schemas-microsoft-com:office:word" xmlns:w="http://schemas.openxmlformats.org/wordprocessingml/2006/main" xmlns:w14="http://schemas.microsoft.com/office/word/2010/wordml" xmlns:wpg="http://schemas.microsoft.com/office/word/2010/wordprocessingGroup" xmlns:wpi="http://schemas.microsoft.com/office/word/2010/wordprocessingInk" xmlns:wne="http://schemas.microsoft.com/office/word/2006/wordml" xmlns:wps="http://schemas.microsoft.com/office/word/2010/wordprocessingShape" mc:Ignorable="w14 wp14">
+<w:footnotes xmlns:wpc="http://schemas.microsoft.com/office/word/2010/wordprocessingCanvas" xmlns:cx="http://schemas.microsoft.com/office/drawing/2014/chartex" xmlns:cx1="http://schemas.microsoft.com/office/drawing/2015/9/8/chartex" xmlns:cx2="http://schemas.microsoft.com/office/drawing/2015/10/21/chartex" xmlns:cx3="http://schemas.microsoft.com/office/drawing/2016/5/9/chartex" xmlns:cx4="http://schemas.microsoft.com/office/drawing/2016/5/10/chartex" xmlns:cx5="http://schemas.microsoft.com/office/drawing/2016/5/11/chartex" xmlns:cx6="http://schemas.microsoft.com/office/drawing/2016/5/12/chartex" xmlns:cx7="http://schemas.microsoft.com/office/drawing/2016/5/13/chartex" xmlns:cx8="http://schemas.microsoft.com/office/drawing/2016/5/14/chartex" xmlns:mc="http://schemas.openxmlformats.org/markup-compatibility/2006" xmlns:aink="http://schemas.microsoft.com/office/drawing/2016/ink" xmlns:am3d="http://schemas.microsoft.com/office/drawing/2017/model3d" xmlns:o="urn:schemas-microsoft-com:office:office" xmlns:oel="http://schemas.microsoft.com/office/2019/extlst" xmlns:r="http://schemas.openxmlformats.org/officeDocument/2006/relationships" xmlns:m="http://schemas.openxmlformats.org/officeDocument/2006/math" xmlns:v="urn:schemas-microsoft-com:vml" xmlns:wp14="http://schemas.microsoft.com/office/word/2010/wordprocessingDrawing" xmlns:wp="http://schemas.openxmlformats.org/drawingml/2006/wordprocessingDrawing" xmlns:w10="urn:schemas-microsoft-com:office:word" xmlns:w="http://schemas.openxmlformats.org/wordprocessingml/2006/main" xmlns:w14="http://schemas.microsoft.com/office/word/2010/wordml" xmlns:w15="http://schemas.microsoft.com/office/word/2012/wordml" xmlns:w16cex="http://schemas.microsoft.com/office/word/2018/wordml/cex" xmlns:w16cid="http://schemas.microsoft.com/office/word/2016/wordml/cid" xmlns:w16="http://schemas.microsoft.com/office/word/2018/wordml" xmlns:w16sdtdh="http://schemas.microsoft.com/office/word/2020/wordml/sdtdatahash" xmlns:w16se="http://schemas.microsoft.com/office/word/2015/wordml/symex" xmlns:wpg="http://schemas.microsoft.com/office/word/2010/wordprocessingGroup" xmlns:wpi="http://schemas.microsoft.com/office/word/2010/wordprocessingInk" xmlns:wne="http://schemas.microsoft.com/office/word/2006/wordml" xmlns:wps="http://schemas.microsoft.com/office/word/2010/wordprocessingShape" mc:Ignorable="w14 w15 w16se w16cid w16 w16cex w16sdtdh wp14">
   <w:footnote w:type="separator" w:id="-1">
     <w:p>
       <w:r>
@@ -14733,7 +15348,7 @@
 </file>
 
 <file path=word/header1.xml><?xml version="1.0" encoding="utf-8"?>
-<w:hdr xmlns:wpc="http://schemas.microsoft.com/office/word/2010/wordprocessingCanvas" xmlns:mc="http://schemas.openxmlformats.org/markup-compatibility/2006" xmlns:o="urn:schemas-microsoft-com:office:office" xmlns:r="http://schemas.openxmlformats.org/officeDocument/2006/relationships" xmlns:m="http://schemas.openxmlformats.org/officeDocument/2006/math" xmlns:v="urn:schemas-microsoft-com:vml" xmlns:wp14="http://schemas.microsoft.com/office/word/2010/wordprocessingDrawing" xmlns:wp="http://schemas.openxmlformats.org/drawingml/2006/wordprocessingDrawing" xmlns:w10="urn:schemas-microsoft-com:office:word" xmlns:w="http://schemas.openxmlformats.org/wordprocessingml/2006/main" xmlns:w14="http://schemas.microsoft.com/office/word/2010/wordml" xmlns:wpg="http://schemas.microsoft.com/office/word/2010/wordprocessingGroup" xmlns:wpi="http://schemas.microsoft.com/office/word/2010/wordprocessingInk" xmlns:wne="http://schemas.microsoft.com/office/word/2006/wordml" xmlns:wps="http://schemas.microsoft.com/office/word/2010/wordprocessingShape" mc:Ignorable="w14 wp14">
+<w:hdr xmlns:wpc="http://schemas.microsoft.com/office/word/2010/wordprocessingCanvas" xmlns:cx="http://schemas.microsoft.com/office/drawing/2014/chartex" xmlns:cx1="http://schemas.microsoft.com/office/drawing/2015/9/8/chartex" xmlns:cx2="http://schemas.microsoft.com/office/drawing/2015/10/21/chartex" xmlns:cx3="http://schemas.microsoft.com/office/drawing/2016/5/9/chartex" xmlns:cx4="http://schemas.microsoft.com/office/drawing/2016/5/10/chartex" xmlns:cx5="http://schemas.microsoft.com/office/drawing/2016/5/11/chartex" xmlns:cx6="http://schemas.microsoft.com/office/drawing/2016/5/12/chartex" xmlns:cx7="http://schemas.microsoft.com/office/drawing/2016/5/13/chartex" xmlns:cx8="http://schemas.microsoft.com/office/drawing/2016/5/14/chartex" xmlns:mc="http://schemas.openxmlformats.org/markup-compatibility/2006" xmlns:aink="http://schemas.microsoft.com/office/drawing/2016/ink" xmlns:am3d="http://schemas.microsoft.com/office/drawing/2017/model3d" xmlns:o="urn:schemas-microsoft-com:office:office" xmlns:oel="http://schemas.microsoft.com/office/2019/extlst" xmlns:r="http://schemas.openxmlformats.org/officeDocument/2006/relationships" xmlns:m="http://schemas.openxmlformats.org/officeDocument/2006/math" xmlns:v="urn:schemas-microsoft-com:vml" xmlns:wp14="http://schemas.microsoft.com/office/word/2010/wordprocessingDrawing" xmlns:wp="http://schemas.openxmlformats.org/drawingml/2006/wordprocessingDrawing" xmlns:w10="urn:schemas-microsoft-com:office:word" xmlns:w="http://schemas.openxmlformats.org/wordprocessingml/2006/main" xmlns:w14="http://schemas.microsoft.com/office/word/2010/wordml" xmlns:w15="http://schemas.microsoft.com/office/word/2012/wordml" xmlns:w16cex="http://schemas.microsoft.com/office/word/2018/wordml/cex" xmlns:w16cid="http://schemas.microsoft.com/office/word/2016/wordml/cid" xmlns:w16="http://schemas.microsoft.com/office/word/2018/wordml" xmlns:w16sdtdh="http://schemas.microsoft.com/office/word/2020/wordml/sdtdatahash" xmlns:w16se="http://schemas.microsoft.com/office/word/2015/wordml/symex" xmlns:wpg="http://schemas.microsoft.com/office/word/2010/wordprocessingGroup" xmlns:wpi="http://schemas.microsoft.com/office/word/2010/wordprocessingInk" xmlns:wne="http://schemas.microsoft.com/office/word/2006/wordml" xmlns:wps="http://schemas.microsoft.com/office/word/2010/wordprocessingShape" mc:Ignorable="w14 w15 w16se w16cid w16 w16cex w16sdtdh wp14">
   <w:p>
     <w:pPr>
       <w:pStyle w:val="ac"/>
@@ -14746,8 +15361,8 @@
 </file>
 
 <file path=word/numbering.xml><?xml version="1.0" encoding="utf-8"?>
-<w:numbering xmlns:wpc="http://schemas.microsoft.com/office/word/2010/wordprocessingCanvas" xmlns:mc="http://schemas.openxmlformats.org/markup-compatibility/2006" xmlns:o="urn:schemas-microsoft-com:office:office" xmlns:r="http://schemas.openxmlformats.org/officeDocument/2006/relationships" xmlns:m="http://schemas.openxmlformats.org/officeDocument/2006/math" xmlns:v="urn:schemas-microsoft-com:vml" xmlns:wp14="http://schemas.microsoft.com/office/word/2010/wordprocessingDrawing" xmlns:wp="http://schemas.openxmlformats.org/drawingml/2006/wordprocessingDrawing" xmlns:w10="urn:schemas-microsoft-com:office:word" xmlns:w="http://schemas.openxmlformats.org/wordprocessingml/2006/main" xmlns:w14="http://schemas.microsoft.com/office/word/2010/wordml" xmlns:wpg="http://schemas.microsoft.com/office/word/2010/wordprocessingGroup" xmlns:wpi="http://schemas.microsoft.com/office/word/2010/wordprocessingInk" xmlns:wne="http://schemas.microsoft.com/office/word/2006/wordml" xmlns:wps="http://schemas.microsoft.com/office/word/2010/wordprocessingShape" mc:Ignorable="w14 wp14">
-  <w:abstractNum w:abstractNumId="0">
+<w:numbering xmlns:wpc="http://schemas.microsoft.com/office/word/2010/wordprocessingCanvas" xmlns:cx="http://schemas.microsoft.com/office/drawing/2014/chartex" xmlns:cx1="http://schemas.microsoft.com/office/drawing/2015/9/8/chartex" xmlns:cx2="http://schemas.microsoft.com/office/drawing/2015/10/21/chartex" xmlns:cx3="http://schemas.microsoft.com/office/drawing/2016/5/9/chartex" xmlns:cx4="http://schemas.microsoft.com/office/drawing/2016/5/10/chartex" xmlns:cx5="http://schemas.microsoft.com/office/drawing/2016/5/11/chartex" xmlns:cx6="http://schemas.microsoft.com/office/drawing/2016/5/12/chartex" xmlns:cx7="http://schemas.microsoft.com/office/drawing/2016/5/13/chartex" xmlns:cx8="http://schemas.microsoft.com/office/drawing/2016/5/14/chartex" xmlns:mc="http://schemas.openxmlformats.org/markup-compatibility/2006" xmlns:aink="http://schemas.microsoft.com/office/drawing/2016/ink" xmlns:am3d="http://schemas.microsoft.com/office/drawing/2017/model3d" xmlns:o="urn:schemas-microsoft-com:office:office" xmlns:oel="http://schemas.microsoft.com/office/2019/extlst" xmlns:r="http://schemas.openxmlformats.org/officeDocument/2006/relationships" xmlns:m="http://schemas.openxmlformats.org/officeDocument/2006/math" xmlns:v="urn:schemas-microsoft-com:vml" xmlns:wp14="http://schemas.microsoft.com/office/word/2010/wordprocessingDrawing" xmlns:wp="http://schemas.openxmlformats.org/drawingml/2006/wordprocessingDrawing" xmlns:w10="urn:schemas-microsoft-com:office:word" xmlns:w="http://schemas.openxmlformats.org/wordprocessingml/2006/main" xmlns:w14="http://schemas.microsoft.com/office/word/2010/wordml" xmlns:w15="http://schemas.microsoft.com/office/word/2012/wordml" xmlns:w16cex="http://schemas.microsoft.com/office/word/2018/wordml/cex" xmlns:w16cid="http://schemas.microsoft.com/office/word/2016/wordml/cid" xmlns:w16="http://schemas.microsoft.com/office/word/2018/wordml" xmlns:w16sdtdh="http://schemas.microsoft.com/office/word/2020/wordml/sdtdatahash" xmlns:w16se="http://schemas.microsoft.com/office/word/2015/wordml/symex" xmlns:wpg="http://schemas.microsoft.com/office/word/2010/wordprocessingGroup" xmlns:wpi="http://schemas.microsoft.com/office/word/2010/wordprocessingInk" xmlns:wne="http://schemas.microsoft.com/office/word/2006/wordml" xmlns:wps="http://schemas.microsoft.com/office/word/2010/wordprocessingShape" mc:Ignorable="w14 w15 w16se w16cid w16 w16cex w16sdtdh wp14">
+  <w:abstractNum w:abstractNumId="0" w15:restartNumberingAfterBreak="0">
     <w:nsid w:val="00000006"/>
     <w:multiLevelType w:val="multilevel"/>
     <w:tmpl w:val="00000006"/>
@@ -14861,7 +15476,7 @@
       </w:pPr>
     </w:lvl>
   </w:abstractNum>
-  <w:abstractNum w:abstractNumId="1">
+  <w:abstractNum w:abstractNumId="1" w15:restartNumberingAfterBreak="0">
     <w:nsid w:val="02CD2CBF"/>
     <w:multiLevelType w:val="hybridMultilevel"/>
     <w:tmpl w:val="008A19A2"/>
@@ -14974,7 +15589,7 @@
       </w:rPr>
     </w:lvl>
   </w:abstractNum>
-  <w:abstractNum w:abstractNumId="2">
+  <w:abstractNum w:abstractNumId="2" w15:restartNumberingAfterBreak="0">
     <w:nsid w:val="2A181D6E"/>
     <w:multiLevelType w:val="hybridMultilevel"/>
     <w:tmpl w:val="9A982C4E"/>
@@ -15087,7 +15702,7 @@
       </w:rPr>
     </w:lvl>
   </w:abstractNum>
-  <w:abstractNum w:abstractNumId="3">
+  <w:abstractNum w:abstractNumId="3" w15:restartNumberingAfterBreak="0">
     <w:nsid w:val="2BC02410"/>
     <w:multiLevelType w:val="hybridMultilevel"/>
     <w:tmpl w:val="A942B2E0"/>
@@ -15176,7 +15791,7 @@
       </w:pPr>
     </w:lvl>
   </w:abstractNum>
-  <w:abstractNum w:abstractNumId="4">
+  <w:abstractNum w:abstractNumId="4" w15:restartNumberingAfterBreak="0">
     <w:nsid w:val="40A53A3E"/>
     <w:multiLevelType w:val="multilevel"/>
     <w:tmpl w:val="ACB29534"/>
@@ -15352,7 +15967,7 @@
       </w:rPr>
     </w:lvl>
   </w:abstractNum>
-  <w:abstractNum w:abstractNumId="5">
+  <w:abstractNum w:abstractNumId="5" w15:restartNumberingAfterBreak="0">
     <w:nsid w:val="5D8F0371"/>
     <w:multiLevelType w:val="hybridMultilevel"/>
     <w:tmpl w:val="5AD0447E"/>
@@ -15465,7 +16080,7 @@
       </w:rPr>
     </w:lvl>
   </w:abstractNum>
-  <w:abstractNum w:abstractNumId="6">
+  <w:abstractNum w:abstractNumId="6" w15:restartNumberingAfterBreak="0">
     <w:nsid w:val="75934FBC"/>
     <w:multiLevelType w:val="hybridMultilevel"/>
     <w:tmpl w:val="2A2AEBD0"/>
@@ -15578,7 +16193,7 @@
       </w:rPr>
     </w:lvl>
   </w:abstractNum>
-  <w:abstractNum w:abstractNumId="7">
+  <w:abstractNum w:abstractNumId="7" w15:restartNumberingAfterBreak="0">
     <w:nsid w:val="7D770442"/>
     <w:multiLevelType w:val="multilevel"/>
     <w:tmpl w:val="2166B5F2"/>
@@ -15699,83 +16314,83 @@
       </w:rPr>
     </w:lvl>
   </w:abstractNum>
-  <w:num w:numId="1">
+  <w:num w:numId="1" w16cid:durableId="237518484">
     <w:abstractNumId w:val="4"/>
   </w:num>
-  <w:num w:numId="2">
+  <w:num w:numId="2" w16cid:durableId="527960015">
     <w:abstractNumId w:val="1"/>
   </w:num>
-  <w:num w:numId="3">
+  <w:num w:numId="3" w16cid:durableId="74203527">
     <w:abstractNumId w:val="7"/>
   </w:num>
-  <w:num w:numId="4">
+  <w:num w:numId="4" w16cid:durableId="828252950">
     <w:abstractNumId w:val="4"/>
   </w:num>
-  <w:num w:numId="5">
+  <w:num w:numId="5" w16cid:durableId="85345830">
     <w:abstractNumId w:val="4"/>
   </w:num>
-  <w:num w:numId="6">
+  <w:num w:numId="6" w16cid:durableId="926159548">
     <w:abstractNumId w:val="4"/>
   </w:num>
-  <w:num w:numId="7">
+  <w:num w:numId="7" w16cid:durableId="1652784971">
     <w:abstractNumId w:val="4"/>
   </w:num>
-  <w:num w:numId="8">
+  <w:num w:numId="8" w16cid:durableId="713045687">
     <w:abstractNumId w:val="4"/>
   </w:num>
-  <w:num w:numId="9">
+  <w:num w:numId="9" w16cid:durableId="205021187">
     <w:abstractNumId w:val="4"/>
   </w:num>
-  <w:num w:numId="10">
+  <w:num w:numId="10" w16cid:durableId="1802767787">
     <w:abstractNumId w:val="4"/>
   </w:num>
-  <w:num w:numId="11">
+  <w:num w:numId="11" w16cid:durableId="1098211628">
     <w:abstractNumId w:val="4"/>
   </w:num>
-  <w:num w:numId="12">
+  <w:num w:numId="12" w16cid:durableId="1039860281">
     <w:abstractNumId w:val="4"/>
   </w:num>
-  <w:num w:numId="13">
+  <w:num w:numId="13" w16cid:durableId="360127648">
     <w:abstractNumId w:val="4"/>
   </w:num>
-  <w:num w:numId="14">
+  <w:num w:numId="14" w16cid:durableId="1301885373">
     <w:abstractNumId w:val="4"/>
   </w:num>
-  <w:num w:numId="15">
+  <w:num w:numId="15" w16cid:durableId="1655523727">
     <w:abstractNumId w:val="4"/>
   </w:num>
-  <w:num w:numId="16">
+  <w:num w:numId="16" w16cid:durableId="1727992803">
     <w:abstractNumId w:val="4"/>
   </w:num>
-  <w:num w:numId="17">
+  <w:num w:numId="17" w16cid:durableId="1358626823">
     <w:abstractNumId w:val="4"/>
   </w:num>
-  <w:num w:numId="18">
+  <w:num w:numId="18" w16cid:durableId="1427310691">
     <w:abstractNumId w:val="4"/>
   </w:num>
-  <w:num w:numId="19">
+  <w:num w:numId="19" w16cid:durableId="487982685">
     <w:abstractNumId w:val="4"/>
   </w:num>
-  <w:num w:numId="20">
+  <w:num w:numId="20" w16cid:durableId="1585409527">
     <w:abstractNumId w:val="3"/>
   </w:num>
-  <w:num w:numId="21">
+  <w:num w:numId="21" w16cid:durableId="838234186">
     <w:abstractNumId w:val="0"/>
   </w:num>
-  <w:num w:numId="22">
+  <w:num w:numId="22" w16cid:durableId="272397061">
     <w:abstractNumId w:val="6"/>
   </w:num>
-  <w:num w:numId="23">
+  <w:num w:numId="23" w16cid:durableId="165874102">
     <w:abstractNumId w:val="5"/>
   </w:num>
-  <w:num w:numId="24">
+  <w:num w:numId="24" w16cid:durableId="648825752">
     <w:abstractNumId w:val="2"/>
   </w:num>
 </w:numbering>
 </file>
 
 <file path=word/styles.xml><?xml version="1.0" encoding="utf-8"?>
-<w:styles xmlns:mc="http://schemas.openxmlformats.org/markup-compatibility/2006" xmlns:r="http://schemas.openxmlformats.org/officeDocument/2006/relationships" xmlns:w="http://schemas.openxmlformats.org/wordprocessingml/2006/main" xmlns:w14="http://schemas.microsoft.com/office/word/2010/wordml" mc:Ignorable="w14">
+<w:styles xmlns:mc="http://schemas.openxmlformats.org/markup-compatibility/2006" xmlns:r="http://schemas.openxmlformats.org/officeDocument/2006/relationships" xmlns:w="http://schemas.openxmlformats.org/wordprocessingml/2006/main" xmlns:w14="http://schemas.microsoft.com/office/word/2010/wordml" xmlns:w15="http://schemas.microsoft.com/office/word/2012/wordml" xmlns:w16cex="http://schemas.microsoft.com/office/word/2018/wordml/cex" xmlns:w16cid="http://schemas.microsoft.com/office/word/2016/wordml/cid" xmlns:w16="http://schemas.microsoft.com/office/word/2018/wordml" xmlns:w16sdtdh="http://schemas.microsoft.com/office/word/2020/wordml/sdtdatahash" xmlns:w16se="http://schemas.microsoft.com/office/word/2015/wordml/symex" mc:Ignorable="w14 w15 w16se w16cid w16 w16cex w16sdtdh">
   <w:docDefaults>
     <w:rPrDefault>
       <w:rPr>
@@ -15785,150 +16400,383 @@
     </w:rPrDefault>
     <w:pPrDefault/>
   </w:docDefaults>
-  <w:latentStyles w:defLockedState="0" w:defUIPriority="99" w:defSemiHidden="1" w:defUnhideWhenUsed="1" w:defQFormat="0" w:count="267">
-    <w:lsdException w:name="Normal" w:semiHidden="0" w:uiPriority="0" w:unhideWhenUsed="0" w:qFormat="1"/>
-    <w:lsdException w:name="heading 1" w:semiHidden="0" w:uiPriority="9" w:unhideWhenUsed="0" w:qFormat="1"/>
-    <w:lsdException w:name="heading 2" w:uiPriority="9" w:qFormat="1"/>
-    <w:lsdException w:name="heading 3" w:uiPriority="9" w:qFormat="1"/>
-    <w:lsdException w:name="heading 4" w:uiPriority="9" w:qFormat="1"/>
-    <w:lsdException w:name="heading 5" w:uiPriority="9" w:qFormat="1"/>
-    <w:lsdException w:name="heading 6" w:uiPriority="9" w:qFormat="1"/>
-    <w:lsdException w:name="heading 7" w:uiPriority="9" w:qFormat="1"/>
-    <w:lsdException w:name="heading 8" w:uiPriority="9" w:qFormat="1"/>
-    <w:lsdException w:name="heading 9" w:uiPriority="9" w:qFormat="1"/>
-    <w:lsdException w:name="toc 1" w:uiPriority="39"/>
-    <w:lsdException w:name="toc 2" w:uiPriority="39"/>
-    <w:lsdException w:name="toc 3" w:uiPriority="39"/>
-    <w:lsdException w:name="toc 4" w:uiPriority="39"/>
-    <w:lsdException w:name="toc 5" w:uiPriority="39"/>
-    <w:lsdException w:name="toc 6" w:uiPriority="39"/>
-    <w:lsdException w:name="toc 7" w:uiPriority="39"/>
-    <w:lsdException w:name="toc 8" w:uiPriority="39"/>
-    <w:lsdException w:name="toc 9" w:uiPriority="39"/>
-    <w:lsdException w:name="footnote text" w:uiPriority="0"/>
-    <w:lsdException w:name="caption" w:uiPriority="35" w:qFormat="1"/>
-    <w:lsdException w:name="footnote reference" w:uiPriority="0"/>
-    <w:lsdException w:name="page number" w:uiPriority="0"/>
-    <w:lsdException w:name="Title" w:semiHidden="0" w:uiPriority="0" w:unhideWhenUsed="0" w:qFormat="1"/>
-    <w:lsdException w:name="Default Paragraph Font" w:uiPriority="1"/>
-    <w:lsdException w:name="Subtitle" w:semiHidden="0" w:uiPriority="11" w:unhideWhenUsed="0" w:qFormat="1"/>
-    <w:lsdException w:name="Body Text 3" w:uiPriority="0"/>
-    <w:lsdException w:name="Body Text Indent 3" w:uiPriority="0"/>
-    <w:lsdException w:name="Hyperlink" w:uiPriority="0"/>
-    <w:lsdException w:name="Strong" w:semiHidden="0" w:uiPriority="22" w:unhideWhenUsed="0" w:qFormat="1"/>
-    <w:lsdException w:name="Emphasis" w:semiHidden="0" w:uiPriority="20" w:unhideWhenUsed="0" w:qFormat="1"/>
-    <w:lsdException w:name="Table Grid" w:semiHidden="0" w:uiPriority="59" w:unhideWhenUsed="0"/>
-    <w:lsdException w:name="Placeholder Text" w:unhideWhenUsed="0"/>
-    <w:lsdException w:name="No Spacing" w:semiHidden="0" w:uiPriority="1" w:unhideWhenUsed="0" w:qFormat="1"/>
-    <w:lsdException w:name="Light Shading" w:semiHidden="0" w:uiPriority="60" w:unhideWhenUsed="0"/>
-    <w:lsdException w:name="Light List" w:semiHidden="0" w:uiPriority="61" w:unhideWhenUsed="0"/>
-    <w:lsdException w:name="Light Grid" w:semiHidden="0" w:uiPriority="62" w:unhideWhenUsed="0"/>
-    <w:lsdException w:name="Medium Shading 1" w:semiHidden="0" w:uiPriority="63" w:unhideWhenUsed="0"/>
-    <w:lsdException w:name="Medium Shading 2" w:semiHidden="0" w:uiPriority="64" w:unhideWhenUsed="0"/>
-    <w:lsdException w:name="Medium List 1" w:semiHidden="0" w:uiPriority="65" w:unhideWhenUsed="0"/>
-    <w:lsdException w:name="Medium List 2" w:semiHidden="0" w:uiPriority="66" w:unhideWhenUsed="0"/>
-    <w:lsdException w:name="Medium Grid 1" w:semiHidden="0" w:uiPriority="67" w:unhideWhenUsed="0"/>
-    <w:lsdException w:name="Medium Grid 2" w:semiHidden="0" w:uiPriority="68" w:unhideWhenUsed="0"/>
-    <w:lsdException w:name="Medium Grid 3" w:semiHidden="0" w:uiPriority="69" w:unhideWhenUsed="0"/>
-    <w:lsdException w:name="Dark List" w:semiHidden="0" w:uiPriority="70" w:unhideWhenUsed="0"/>
-    <w:lsdException w:name="Colorful Shading" w:semiHidden="0" w:uiPriority="71" w:unhideWhenUsed="0"/>
-    <w:lsdException w:name="Colorful List" w:semiHidden="0" w:uiPriority="72" w:unhideWhenUsed="0"/>
-    <w:lsdException w:name="Colorful Grid" w:semiHidden="0" w:uiPriority="73" w:unhideWhenUsed="0"/>
-    <w:lsdException w:name="Light Shading Accent 1" w:semiHidden="0" w:uiPriority="60" w:unhideWhenUsed="0"/>
-    <w:lsdException w:name="Light List Accent 1" w:semiHidden="0" w:uiPriority="61" w:unhideWhenUsed="0"/>
-    <w:lsdException w:name="Light Grid Accent 1" w:semiHidden="0" w:uiPriority="62" w:unhideWhenUsed="0"/>
-    <w:lsdException w:name="Medium Shading 1 Accent 1" w:semiHidden="0" w:uiPriority="63" w:unhideWhenUsed="0"/>
-    <w:lsdException w:name="Medium Shading 2 Accent 1" w:semiHidden="0" w:uiPriority="64" w:unhideWhenUsed="0"/>
-    <w:lsdException w:name="Medium List 1 Accent 1" w:semiHidden="0" w:uiPriority="65" w:unhideWhenUsed="0"/>
-    <w:lsdException w:name="Revision" w:unhideWhenUsed="0"/>
-    <w:lsdException w:name="List Paragraph" w:semiHidden="0" w:uiPriority="34" w:unhideWhenUsed="0" w:qFormat="1"/>
-    <w:lsdException w:name="Quote" w:semiHidden="0" w:uiPriority="29" w:unhideWhenUsed="0" w:qFormat="1"/>
-    <w:lsdException w:name="Intense Quote" w:semiHidden="0" w:uiPriority="30" w:unhideWhenUsed="0" w:qFormat="1"/>
-    <w:lsdException w:name="Medium List 2 Accent 1" w:semiHidden="0" w:uiPriority="66" w:unhideWhenUsed="0"/>
-    <w:lsdException w:name="Medium Grid 1 Accent 1" w:semiHidden="0" w:uiPriority="67" w:unhideWhenUsed="0"/>
-    <w:lsdException w:name="Medium Grid 2 Accent 1" w:semiHidden="0" w:uiPriority="68" w:unhideWhenUsed="0"/>
-    <w:lsdException w:name="Medium Grid 3 Accent 1" w:semiHidden="0" w:uiPriority="69" w:unhideWhenUsed="0"/>
-    <w:lsdException w:name="Dark List Accent 1" w:semiHidden="0" w:uiPriority="70" w:unhideWhenUsed="0"/>
-    <w:lsdException w:name="Colorful Shading Accent 1" w:semiHidden="0" w:uiPriority="71" w:unhideWhenUsed="0"/>
-    <w:lsdException w:name="Colorful List Accent 1" w:semiHidden="0" w:uiPriority="72" w:unhideWhenUsed="0"/>
-    <w:lsdException w:name="Colorful Grid Accent 1" w:semiHidden="0" w:uiPriority="73" w:unhideWhenUsed="0"/>
-    <w:lsdException w:name="Light Shading Accent 2" w:semiHidden="0" w:uiPriority="60" w:unhideWhenUsed="0"/>
-    <w:lsdException w:name="Light List Accent 2" w:semiHidden="0" w:uiPriority="61" w:unhideWhenUsed="0"/>
-    <w:lsdException w:name="Light Grid Accent 2" w:semiHidden="0" w:uiPriority="62" w:unhideWhenUsed="0"/>
-    <w:lsdException w:name="Medium Shading 1 Accent 2" w:semiHidden="0" w:uiPriority="63" w:unhideWhenUsed="0"/>
-    <w:lsdException w:name="Medium Shading 2 Accent 2" w:semiHidden="0" w:uiPriority="64" w:unhideWhenUsed="0"/>
-    <w:lsdException w:name="Medium List 1 Accent 2" w:semiHidden="0" w:uiPriority="65" w:unhideWhenUsed="0"/>
-    <w:lsdException w:name="Medium List 2 Accent 2" w:semiHidden="0" w:uiPriority="66" w:unhideWhenUsed="0"/>
-    <w:lsdException w:name="Medium Grid 1 Accent 2" w:semiHidden="0" w:uiPriority="67" w:unhideWhenUsed="0"/>
-    <w:lsdException w:name="Medium Grid 2 Accent 2" w:semiHidden="0" w:uiPriority="68" w:unhideWhenUsed="0"/>
-    <w:lsdException w:name="Medium Grid 3 Accent 2" w:semiHidden="0" w:uiPriority="69" w:unhideWhenUsed="0"/>
-    <w:lsdException w:name="Dark List Accent 2" w:semiHidden="0" w:uiPriority="70" w:unhideWhenUsed="0"/>
-    <w:lsdException w:name="Colorful Shading Accent 2" w:semiHidden="0" w:uiPriority="71" w:unhideWhenUsed="0"/>
-    <w:lsdException w:name="Colorful List Accent 2" w:semiHidden="0" w:uiPriority="72" w:unhideWhenUsed="0"/>
-    <w:lsdException w:name="Colorful Grid Accent 2" w:semiHidden="0" w:uiPriority="73" w:unhideWhenUsed="0"/>
-    <w:lsdException w:name="Light Shading Accent 3" w:semiHidden="0" w:uiPriority="60" w:unhideWhenUsed="0"/>
-    <w:lsdException w:name="Light List Accent 3" w:semiHidden="0" w:uiPriority="61" w:unhideWhenUsed="0"/>
-    <w:lsdException w:name="Light Grid Accent 3" w:semiHidden="0" w:uiPriority="62" w:unhideWhenUsed="0"/>
-    <w:lsdException w:name="Medium Shading 1 Accent 3" w:semiHidden="0" w:uiPriority="63" w:unhideWhenUsed="0"/>
-    <w:lsdException w:name="Medium Shading 2 Accent 3" w:semiHidden="0" w:uiPriority="64" w:unhideWhenUsed="0"/>
-    <w:lsdException w:name="Medium List 1 Accent 3" w:semiHidden="0" w:uiPriority="65" w:unhideWhenUsed="0"/>
-    <w:lsdException w:name="Medium List 2 Accent 3" w:semiHidden="0" w:uiPriority="66" w:unhideWhenUsed="0"/>
-    <w:lsdException w:name="Medium Grid 1 Accent 3" w:semiHidden="0" w:uiPriority="67" w:unhideWhenUsed="0"/>
-    <w:lsdException w:name="Medium Grid 2 Accent 3" w:semiHidden="0" w:uiPriority="68" w:unhideWhenUsed="0"/>
-    <w:lsdException w:name="Medium Grid 3 Accent 3" w:semiHidden="0" w:uiPriority="69" w:unhideWhenUsed="0"/>
-    <w:lsdException w:name="Dark List Accent 3" w:semiHidden="0" w:uiPriority="70" w:unhideWhenUsed="0"/>
-    <w:lsdException w:name="Colorful Shading Accent 3" w:semiHidden="0" w:uiPriority="71" w:unhideWhenUsed="0"/>
-    <w:lsdException w:name="Colorful List Accent 3" w:semiHidden="0" w:uiPriority="72" w:unhideWhenUsed="0"/>
-    <w:lsdException w:name="Colorful Grid Accent 3" w:semiHidden="0" w:uiPriority="73" w:unhideWhenUsed="0"/>
-    <w:lsdException w:name="Light Shading Accent 4" w:semiHidden="0" w:uiPriority="60" w:unhideWhenUsed="0"/>
-    <w:lsdException w:name="Light List Accent 4" w:semiHidden="0" w:uiPriority="61" w:unhideWhenUsed="0"/>
-    <w:lsdException w:name="Light Grid Accent 4" w:semiHidden="0" w:uiPriority="62" w:unhideWhenUsed="0"/>
-    <w:lsdException w:name="Medium Shading 1 Accent 4" w:semiHidden="0" w:uiPriority="63" w:unhideWhenUsed="0"/>
-    <w:lsdException w:name="Medium Shading 2 Accent 4" w:semiHidden="0" w:uiPriority="64" w:unhideWhenUsed="0"/>
-    <w:lsdException w:name="Medium List 1 Accent 4" w:semiHidden="0" w:uiPriority="65" w:unhideWhenUsed="0"/>
-    <w:lsdException w:name="Medium List 2 Accent 4" w:semiHidden="0" w:uiPriority="66" w:unhideWhenUsed="0"/>
-    <w:lsdException w:name="Medium Grid 1 Accent 4" w:semiHidden="0" w:uiPriority="67" w:unhideWhenUsed="0"/>
-    <w:lsdException w:name="Medium Grid 2 Accent 4" w:semiHidden="0" w:uiPriority="68" w:unhideWhenUsed="0"/>
-    <w:lsdException w:name="Medium Grid 3 Accent 4" w:semiHidden="0" w:uiPriority="69" w:unhideWhenUsed="0"/>
-    <w:lsdException w:name="Dark List Accent 4" w:semiHidden="0" w:uiPriority="70" w:unhideWhenUsed="0"/>
-    <w:lsdException w:name="Colorful Shading Accent 4" w:semiHidden="0" w:uiPriority="71" w:unhideWhenUsed="0"/>
-    <w:lsdException w:name="Colorful List Accent 4" w:semiHidden="0" w:uiPriority="72" w:unhideWhenUsed="0"/>
-    <w:lsdException w:name="Colorful Grid Accent 4" w:semiHidden="0" w:uiPriority="73" w:unhideWhenUsed="0"/>
-    <w:lsdException w:name="Light Shading Accent 5" w:semiHidden="0" w:uiPriority="60" w:unhideWhenUsed="0"/>
-    <w:lsdException w:name="Light List Accent 5" w:semiHidden="0" w:uiPriority="61" w:unhideWhenUsed="0"/>
-    <w:lsdException w:name="Light Grid Accent 5" w:semiHidden="0" w:uiPriority="62" w:unhideWhenUsed="0"/>
-    <w:lsdException w:name="Medium Shading 1 Accent 5" w:semiHidden="0" w:uiPriority="63" w:unhideWhenUsed="0"/>
-    <w:lsdException w:name="Medium Shading 2 Accent 5" w:semiHidden="0" w:uiPriority="64" w:unhideWhenUsed="0"/>
-    <w:lsdException w:name="Medium List 1 Accent 5" w:semiHidden="0" w:uiPriority="65" w:unhideWhenUsed="0"/>
-    <w:lsdException w:name="Medium List 2 Accent 5" w:semiHidden="0" w:uiPriority="66" w:unhideWhenUsed="0"/>
-    <w:lsdException w:name="Medium Grid 1 Accent 5" w:semiHidden="0" w:uiPriority="67" w:unhideWhenUsed="0"/>
-    <w:lsdException w:name="Medium Grid 2 Accent 5" w:semiHidden="0" w:uiPriority="68" w:unhideWhenUsed="0"/>
-    <w:lsdException w:name="Medium Grid 3 Accent 5" w:semiHidden="0" w:uiPriority="69" w:unhideWhenUsed="0"/>
-    <w:lsdException w:name="Dark List Accent 5" w:semiHidden="0" w:uiPriority="70" w:unhideWhenUsed="0"/>
-    <w:lsdException w:name="Colorful Shading Accent 5" w:semiHidden="0" w:uiPriority="71" w:unhideWhenUsed="0"/>
-    <w:lsdException w:name="Colorful List Accent 5" w:semiHidden="0" w:uiPriority="72" w:unhideWhenUsed="0"/>
-    <w:lsdException w:name="Colorful Grid Accent 5" w:semiHidden="0" w:uiPriority="73" w:unhideWhenUsed="0"/>
-    <w:lsdException w:name="Light Shading Accent 6" w:semiHidden="0" w:uiPriority="60" w:unhideWhenUsed="0"/>
-    <w:lsdException w:name="Light List Accent 6" w:semiHidden="0" w:uiPriority="61" w:unhideWhenUsed="0"/>
-    <w:lsdException w:name="Light Grid Accent 6" w:semiHidden="0" w:uiPriority="62" w:unhideWhenUsed="0"/>
-    <w:lsdException w:name="Medium Shading 1 Accent 6" w:semiHidden="0" w:uiPriority="63" w:unhideWhenUsed="0"/>
-    <w:lsdException w:name="Medium Shading 2 Accent 6" w:semiHidden="0" w:uiPriority="64" w:unhideWhenUsed="0"/>
-    <w:lsdException w:name="Medium List 1 Accent 6" w:semiHidden="0" w:uiPriority="65" w:unhideWhenUsed="0"/>
-    <w:lsdException w:name="Medium List 2 Accent 6" w:semiHidden="0" w:uiPriority="66" w:unhideWhenUsed="0"/>
-    <w:lsdException w:name="Medium Grid 1 Accent 6" w:semiHidden="0" w:uiPriority="67" w:unhideWhenUsed="0"/>
-    <w:lsdException w:name="Medium Grid 2 Accent 6" w:semiHidden="0" w:uiPriority="68" w:unhideWhenUsed="0"/>
-    <w:lsdException w:name="Medium Grid 3 Accent 6" w:semiHidden="0" w:uiPriority="69" w:unhideWhenUsed="0"/>
-    <w:lsdException w:name="Dark List Accent 6" w:semiHidden="0" w:uiPriority="70" w:unhideWhenUsed="0"/>
-    <w:lsdException w:name="Colorful Shading Accent 6" w:semiHidden="0" w:uiPriority="71" w:unhideWhenUsed="0"/>
-    <w:lsdException w:name="Colorful List Accent 6" w:semiHidden="0" w:uiPriority="72" w:unhideWhenUsed="0"/>
-    <w:lsdException w:name="Colorful Grid Accent 6" w:semiHidden="0" w:uiPriority="73" w:unhideWhenUsed="0"/>
-    <w:lsdException w:name="Subtle Emphasis" w:semiHidden="0" w:uiPriority="19" w:unhideWhenUsed="0" w:qFormat="1"/>
-    <w:lsdException w:name="Intense Emphasis" w:semiHidden="0" w:uiPriority="21" w:unhideWhenUsed="0" w:qFormat="1"/>
-    <w:lsdException w:name="Subtle Reference" w:semiHidden="0" w:uiPriority="31" w:unhideWhenUsed="0" w:qFormat="1"/>
-    <w:lsdException w:name="Intense Reference" w:semiHidden="0" w:uiPriority="32" w:unhideWhenUsed="0" w:qFormat="1"/>
-    <w:lsdException w:name="Book Title" w:semiHidden="0" w:uiPriority="33" w:unhideWhenUsed="0" w:qFormat="1"/>
-    <w:lsdException w:name="Bibliography" w:uiPriority="37"/>
-    <w:lsdException w:name="TOC Heading" w:uiPriority="39" w:qFormat="1"/>
+  <w:latentStyles w:defLockedState="0" w:defUIPriority="99" w:defSemiHidden="0" w:defUnhideWhenUsed="0" w:defQFormat="0" w:count="376">
+    <w:lsdException w:name="Normal" w:uiPriority="0" w:qFormat="1"/>
+    <w:lsdException w:name="heading 1" w:uiPriority="9" w:qFormat="1"/>
+    <w:lsdException w:name="heading 2" w:semiHidden="1" w:uiPriority="9" w:unhideWhenUsed="1" w:qFormat="1"/>
+    <w:lsdException w:name="heading 3" w:semiHidden="1" w:uiPriority="9" w:unhideWhenUsed="1" w:qFormat="1"/>
+    <w:lsdException w:name="heading 4" w:semiHidden="1" w:uiPriority="9" w:unhideWhenUsed="1" w:qFormat="1"/>
+    <w:lsdException w:name="heading 5" w:semiHidden="1" w:uiPriority="9" w:unhideWhenUsed="1" w:qFormat="1"/>
+    <w:lsdException w:name="heading 6" w:semiHidden="1" w:uiPriority="9" w:unhideWhenUsed="1" w:qFormat="1"/>
+    <w:lsdException w:name="heading 7" w:semiHidden="1" w:uiPriority="9" w:unhideWhenUsed="1" w:qFormat="1"/>
+    <w:lsdException w:name="heading 8" w:semiHidden="1" w:uiPriority="9" w:unhideWhenUsed="1" w:qFormat="1"/>
+    <w:lsdException w:name="heading 9" w:semiHidden="1" w:uiPriority="9" w:unhideWhenUsed="1" w:qFormat="1"/>
+    <w:lsdException w:name="index 1" w:semiHidden="1" w:unhideWhenUsed="1"/>
+    <w:lsdException w:name="index 2" w:semiHidden="1" w:unhideWhenUsed="1"/>
+    <w:lsdException w:name="index 3" w:semiHidden="1" w:unhideWhenUsed="1"/>
+    <w:lsdException w:name="index 4" w:semiHidden="1" w:unhideWhenUsed="1"/>
+    <w:lsdException w:name="index 5" w:semiHidden="1" w:unhideWhenUsed="1"/>
+    <w:lsdException w:name="index 6" w:semiHidden="1" w:unhideWhenUsed="1"/>
+    <w:lsdException w:name="index 7" w:semiHidden="1" w:unhideWhenUsed="1"/>
+    <w:lsdException w:name="index 8" w:semiHidden="1" w:unhideWhenUsed="1"/>
+    <w:lsdException w:name="index 9" w:semiHidden="1" w:unhideWhenUsed="1"/>
+    <w:lsdException w:name="toc 1" w:semiHidden="1" w:uiPriority="39" w:unhideWhenUsed="1"/>
+    <w:lsdException w:name="toc 2" w:semiHidden="1" w:uiPriority="39" w:unhideWhenUsed="1"/>
+    <w:lsdException w:name="toc 3" w:semiHidden="1" w:uiPriority="39" w:unhideWhenUsed="1"/>
+    <w:lsdException w:name="toc 4" w:semiHidden="1" w:uiPriority="39" w:unhideWhenUsed="1"/>
+    <w:lsdException w:name="toc 5" w:semiHidden="1" w:uiPriority="39" w:unhideWhenUsed="1"/>
+    <w:lsdException w:name="toc 6" w:semiHidden="1" w:uiPriority="39" w:unhideWhenUsed="1"/>
+    <w:lsdException w:name="toc 7" w:semiHidden="1" w:uiPriority="39" w:unhideWhenUsed="1"/>
+    <w:lsdException w:name="toc 8" w:semiHidden="1" w:uiPriority="39" w:unhideWhenUsed="1"/>
+    <w:lsdException w:name="toc 9" w:semiHidden="1" w:uiPriority="39" w:unhideWhenUsed="1"/>
+    <w:lsdException w:name="Normal Indent" w:semiHidden="1" w:unhideWhenUsed="1"/>
+    <w:lsdException w:name="footnote text" w:semiHidden="1" w:uiPriority="0" w:unhideWhenUsed="1"/>
+    <w:lsdException w:name="annotation text" w:semiHidden="1" w:unhideWhenUsed="1"/>
+    <w:lsdException w:name="header" w:semiHidden="1" w:unhideWhenUsed="1"/>
+    <w:lsdException w:name="footer" w:semiHidden="1" w:unhideWhenUsed="1"/>
+    <w:lsdException w:name="index heading" w:semiHidden="1" w:unhideWhenUsed="1"/>
+    <w:lsdException w:name="caption" w:semiHidden="1" w:uiPriority="35" w:unhideWhenUsed="1" w:qFormat="1"/>
+    <w:lsdException w:name="table of figures" w:semiHidden="1" w:unhideWhenUsed="1"/>
+    <w:lsdException w:name="envelope address" w:semiHidden="1" w:unhideWhenUsed="1"/>
+    <w:lsdException w:name="envelope return" w:semiHidden="1" w:unhideWhenUsed="1"/>
+    <w:lsdException w:name="footnote reference" w:semiHidden="1" w:uiPriority="0" w:unhideWhenUsed="1"/>
+    <w:lsdException w:name="annotation reference" w:semiHidden="1" w:unhideWhenUsed="1"/>
+    <w:lsdException w:name="line number" w:semiHidden="1" w:unhideWhenUsed="1"/>
+    <w:lsdException w:name="page number" w:semiHidden="1" w:uiPriority="0" w:unhideWhenUsed="1"/>
+    <w:lsdException w:name="endnote reference" w:semiHidden="1" w:unhideWhenUsed="1"/>
+    <w:lsdException w:name="endnote text" w:semiHidden="1" w:unhideWhenUsed="1"/>
+    <w:lsdException w:name="table of authorities" w:semiHidden="1" w:unhideWhenUsed="1"/>
+    <w:lsdException w:name="macro" w:semiHidden="1" w:unhideWhenUsed="1"/>
+    <w:lsdException w:name="toa heading" w:semiHidden="1" w:unhideWhenUsed="1"/>
+    <w:lsdException w:name="List" w:semiHidden="1" w:unhideWhenUsed="1"/>
+    <w:lsdException w:name="List Bullet" w:semiHidden="1" w:unhideWhenUsed="1"/>
+    <w:lsdException w:name="List Number" w:semiHidden="1" w:unhideWhenUsed="1"/>
+    <w:lsdException w:name="List 2" w:semiHidden="1" w:unhideWhenUsed="1"/>
+    <w:lsdException w:name="List 3" w:semiHidden="1" w:unhideWhenUsed="1"/>
+    <w:lsdException w:name="List 4" w:semiHidden="1" w:unhideWhenUsed="1"/>
+    <w:lsdException w:name="List 5" w:semiHidden="1" w:unhideWhenUsed="1"/>
+    <w:lsdException w:name="List Bullet 2" w:semiHidden="1" w:unhideWhenUsed="1"/>
+    <w:lsdException w:name="List Bullet 3" w:semiHidden="1" w:unhideWhenUsed="1"/>
+    <w:lsdException w:name="List Bullet 4" w:semiHidden="1" w:unhideWhenUsed="1"/>
+    <w:lsdException w:name="List Bullet 5" w:semiHidden="1" w:unhideWhenUsed="1"/>
+    <w:lsdException w:name="List Number 2" w:semiHidden="1" w:unhideWhenUsed="1"/>
+    <w:lsdException w:name="List Number 3" w:semiHidden="1" w:unhideWhenUsed="1"/>
+    <w:lsdException w:name="List Number 4" w:semiHidden="1" w:unhideWhenUsed="1"/>
+    <w:lsdException w:name="List Number 5" w:semiHidden="1" w:unhideWhenUsed="1"/>
+    <w:lsdException w:name="Title" w:uiPriority="0" w:qFormat="1"/>
+    <w:lsdException w:name="Closing" w:semiHidden="1" w:unhideWhenUsed="1"/>
+    <w:lsdException w:name="Signature" w:semiHidden="1" w:unhideWhenUsed="1"/>
+    <w:lsdException w:name="Default Paragraph Font" w:semiHidden="1" w:uiPriority="1" w:unhideWhenUsed="1"/>
+    <w:lsdException w:name="Body Text" w:semiHidden="1" w:unhideWhenUsed="1"/>
+    <w:lsdException w:name="Body Text Indent" w:semiHidden="1" w:unhideWhenUsed="1"/>
+    <w:lsdException w:name="List Continue" w:semiHidden="1" w:unhideWhenUsed="1"/>
+    <w:lsdException w:name="List Continue 2" w:semiHidden="1" w:unhideWhenUsed="1"/>
+    <w:lsdException w:name="List Continue 3" w:semiHidden="1" w:unhideWhenUsed="1"/>
+    <w:lsdException w:name="List Continue 4" w:semiHidden="1" w:unhideWhenUsed="1"/>
+    <w:lsdException w:name="List Continue 5" w:semiHidden="1" w:unhideWhenUsed="1"/>
+    <w:lsdException w:name="Message Header" w:semiHidden="1" w:unhideWhenUsed="1"/>
+    <w:lsdException w:name="Subtitle" w:uiPriority="11" w:qFormat="1"/>
+    <w:lsdException w:name="Salutation" w:semiHidden="1" w:unhideWhenUsed="1"/>
+    <w:lsdException w:name="Date" w:semiHidden="1" w:unhideWhenUsed="1"/>
+    <w:lsdException w:name="Body Text First Indent" w:semiHidden="1" w:unhideWhenUsed="1"/>
+    <w:lsdException w:name="Body Text First Indent 2" w:semiHidden="1" w:unhideWhenUsed="1"/>
+    <w:lsdException w:name="Note Heading" w:semiHidden="1" w:unhideWhenUsed="1"/>
+    <w:lsdException w:name="Body Text 2" w:semiHidden="1" w:unhideWhenUsed="1"/>
+    <w:lsdException w:name="Body Text 3" w:semiHidden="1" w:uiPriority="0" w:unhideWhenUsed="1"/>
+    <w:lsdException w:name="Body Text Indent 2" w:semiHidden="1" w:unhideWhenUsed="1"/>
+    <w:lsdException w:name="Body Text Indent 3" w:semiHidden="1" w:uiPriority="0" w:unhideWhenUsed="1"/>
+    <w:lsdException w:name="Block Text" w:semiHidden="1" w:unhideWhenUsed="1"/>
+    <w:lsdException w:name="Hyperlink" w:semiHidden="1" w:uiPriority="0" w:unhideWhenUsed="1"/>
+    <w:lsdException w:name="FollowedHyperlink" w:semiHidden="1" w:unhideWhenUsed="1"/>
+    <w:lsdException w:name="Strong" w:uiPriority="22" w:qFormat="1"/>
+    <w:lsdException w:name="Emphasis" w:uiPriority="20" w:qFormat="1"/>
+    <w:lsdException w:name="Document Map" w:semiHidden="1" w:unhideWhenUsed="1"/>
+    <w:lsdException w:name="Plain Text" w:semiHidden="1" w:unhideWhenUsed="1"/>
+    <w:lsdException w:name="E-mail Signature" w:semiHidden="1" w:unhideWhenUsed="1"/>
+    <w:lsdException w:name="HTML Top of Form" w:semiHidden="1" w:unhideWhenUsed="1"/>
+    <w:lsdException w:name="HTML Bottom of Form" w:semiHidden="1" w:unhideWhenUsed="1"/>
+    <w:lsdException w:name="Normal (Web)" w:semiHidden="1" w:unhideWhenUsed="1"/>
+    <w:lsdException w:name="HTML Acronym" w:semiHidden="1" w:unhideWhenUsed="1"/>
+    <w:lsdException w:name="HTML Address" w:semiHidden="1" w:unhideWhenUsed="1"/>
+    <w:lsdException w:name="HTML Cite" w:semiHidden="1" w:unhideWhenUsed="1"/>
+    <w:lsdException w:name="HTML Code" w:semiHidden="1" w:unhideWhenUsed="1"/>
+    <w:lsdException w:name="HTML Definition" w:semiHidden="1" w:unhideWhenUsed="1"/>
+    <w:lsdException w:name="HTML Keyboard" w:semiHidden="1" w:unhideWhenUsed="1"/>
+    <w:lsdException w:name="HTML Preformatted" w:semiHidden="1" w:unhideWhenUsed="1"/>
+    <w:lsdException w:name="HTML Sample" w:semiHidden="1" w:unhideWhenUsed="1"/>
+    <w:lsdException w:name="HTML Typewriter" w:semiHidden="1" w:unhideWhenUsed="1"/>
+    <w:lsdException w:name="HTML Variable" w:semiHidden="1" w:unhideWhenUsed="1"/>
+    <w:lsdException w:name="Normal Table" w:semiHidden="1" w:unhideWhenUsed="1"/>
+    <w:lsdException w:name="annotation subject" w:semiHidden="1" w:unhideWhenUsed="1"/>
+    <w:lsdException w:name="No List" w:semiHidden="1" w:unhideWhenUsed="1"/>
+    <w:lsdException w:name="Outline List 1" w:semiHidden="1" w:unhideWhenUsed="1"/>
+    <w:lsdException w:name="Outline List 2" w:semiHidden="1" w:unhideWhenUsed="1"/>
+    <w:lsdException w:name="Outline List 3" w:semiHidden="1" w:unhideWhenUsed="1"/>
+    <w:lsdException w:name="Table Simple 1" w:semiHidden="1" w:unhideWhenUsed="1"/>
+    <w:lsdException w:name="Table Simple 2" w:semiHidden="1" w:unhideWhenUsed="1"/>
+    <w:lsdException w:name="Table Simple 3" w:semiHidden="1" w:unhideWhenUsed="1"/>
+    <w:lsdException w:name="Table Classic 1" w:semiHidden="1" w:unhideWhenUsed="1"/>
+    <w:lsdException w:name="Table Classic 2" w:semiHidden="1" w:unhideWhenUsed="1"/>
+    <w:lsdException w:name="Table Classic 3" w:semiHidden="1" w:unhideWhenUsed="1"/>
+    <w:lsdException w:name="Table Classic 4" w:semiHidden="1" w:unhideWhenUsed="1"/>
+    <w:lsdException w:name="Table Colorful 1" w:semiHidden="1" w:unhideWhenUsed="1"/>
+    <w:lsdException w:name="Table Colorful 2" w:semiHidden="1" w:unhideWhenUsed="1"/>
+    <w:lsdException w:name="Table Colorful 3" w:semiHidden="1" w:unhideWhenUsed="1"/>
+    <w:lsdException w:name="Table Columns 1" w:semiHidden="1" w:unhideWhenUsed="1"/>
+    <w:lsdException w:name="Table Columns 2" w:semiHidden="1" w:unhideWhenUsed="1"/>
+    <w:lsdException w:name="Table Columns 3" w:semiHidden="1" w:unhideWhenUsed="1"/>
+    <w:lsdException w:name="Table Columns 4" w:semiHidden="1" w:unhideWhenUsed="1"/>
+    <w:lsdException w:name="Table Columns 5" w:semiHidden="1" w:unhideWhenUsed="1"/>
+    <w:lsdException w:name="Table Grid 1" w:semiHidden="1" w:unhideWhenUsed="1"/>
+    <w:lsdException w:name="Table Grid 2" w:semiHidden="1" w:unhideWhenUsed="1"/>
+    <w:lsdException w:name="Table Grid 3" w:semiHidden="1" w:unhideWhenUsed="1"/>
+    <w:lsdException w:name="Table Grid 4" w:semiHidden="1" w:unhideWhenUsed="1"/>
+    <w:lsdException w:name="Table Grid 5" w:semiHidden="1" w:unhideWhenUsed="1"/>
+    <w:lsdException w:name="Table Grid 6" w:semiHidden="1" w:unhideWhenUsed="1"/>
+    <w:lsdException w:name="Table Grid 7" w:semiHidden="1" w:unhideWhenUsed="1"/>
+    <w:lsdException w:name="Table Grid 8" w:semiHidden="1" w:unhideWhenUsed="1"/>
+    <w:lsdException w:name="Table List 1" w:semiHidden="1" w:unhideWhenUsed="1"/>
+    <w:lsdException w:name="Table List 2" w:semiHidden="1" w:unhideWhenUsed="1"/>
+    <w:lsdException w:name="Table List 3" w:semiHidden="1" w:unhideWhenUsed="1"/>
+    <w:lsdException w:name="Table List 4" w:semiHidden="1" w:unhideWhenUsed="1"/>
+    <w:lsdException w:name="Table List 5" w:semiHidden="1" w:unhideWhenUsed="1"/>
+    <w:lsdException w:name="Table List 6" w:semiHidden="1" w:unhideWhenUsed="1"/>
+    <w:lsdException w:name="Table List 7" w:semiHidden="1" w:unhideWhenUsed="1"/>
+    <w:lsdException w:name="Table List 8" w:semiHidden="1" w:unhideWhenUsed="1"/>
+    <w:lsdException w:name="Table 3D effects 1" w:semiHidden="1" w:unhideWhenUsed="1"/>
+    <w:lsdException w:name="Table 3D effects 2" w:semiHidden="1" w:unhideWhenUsed="1"/>
+    <w:lsdException w:name="Table 3D effects 3" w:semiHidden="1" w:unhideWhenUsed="1"/>
+    <w:lsdException w:name="Table Contemporary" w:semiHidden="1" w:unhideWhenUsed="1"/>
+    <w:lsdException w:name="Table Elegant" w:semiHidden="1" w:unhideWhenUsed="1"/>
+    <w:lsdException w:name="Table Professional" w:semiHidden="1" w:unhideWhenUsed="1"/>
+    <w:lsdException w:name="Table Subtle 1" w:semiHidden="1" w:unhideWhenUsed="1"/>
+    <w:lsdException w:name="Table Subtle 2" w:semiHidden="1" w:unhideWhenUsed="1"/>
+    <w:lsdException w:name="Table Web 1" w:semiHidden="1" w:unhideWhenUsed="1"/>
+    <w:lsdException w:name="Table Web 2" w:semiHidden="1" w:unhideWhenUsed="1"/>
+    <w:lsdException w:name="Table Web 3" w:semiHidden="1" w:unhideWhenUsed="1"/>
+    <w:lsdException w:name="Balloon Text" w:semiHidden="1" w:unhideWhenUsed="1"/>
+    <w:lsdException w:name="Table Grid" w:uiPriority="59"/>
+    <w:lsdException w:name="Table Theme" w:semiHidden="1" w:unhideWhenUsed="1"/>
+    <w:lsdException w:name="Placeholder Text" w:semiHidden="1"/>
+    <w:lsdException w:name="No Spacing" w:uiPriority="1" w:qFormat="1"/>
+    <w:lsdException w:name="Light Shading" w:uiPriority="60"/>
+    <w:lsdException w:name="Light List" w:uiPriority="61"/>
+    <w:lsdException w:name="Light Grid" w:uiPriority="62"/>
+    <w:lsdException w:name="Medium Shading 1" w:uiPriority="63"/>
+    <w:lsdException w:name="Medium Shading 2" w:uiPriority="64"/>
+    <w:lsdException w:name="Medium List 1" w:uiPriority="65"/>
+    <w:lsdException w:name="Medium List 2" w:uiPriority="66"/>
+    <w:lsdException w:name="Medium Grid 1" w:uiPriority="67"/>
+    <w:lsdException w:name="Medium Grid 2" w:uiPriority="68"/>
+    <w:lsdException w:name="Medium Grid 3" w:uiPriority="69"/>
+    <w:lsdException w:name="Dark List" w:uiPriority="70"/>
+    <w:lsdException w:name="Colorful Shading" w:uiPriority="71"/>
+    <w:lsdException w:name="Colorful List" w:uiPriority="72"/>
+    <w:lsdException w:name="Colorful Grid" w:uiPriority="73"/>
+    <w:lsdException w:name="Light Shading Accent 1" w:uiPriority="60"/>
+    <w:lsdException w:name="Light List Accent 1" w:uiPriority="61"/>
+    <w:lsdException w:name="Light Grid Accent 1" w:uiPriority="62"/>
+    <w:lsdException w:name="Medium Shading 1 Accent 1" w:uiPriority="63"/>
+    <w:lsdException w:name="Medium Shading 2 Accent 1" w:uiPriority="64"/>
+    <w:lsdException w:name="Medium List 1 Accent 1" w:uiPriority="65"/>
+    <w:lsdException w:name="Revision" w:semiHidden="1"/>
+    <w:lsdException w:name="List Paragraph" w:uiPriority="34" w:qFormat="1"/>
+    <w:lsdException w:name="Quote" w:uiPriority="29" w:qFormat="1"/>
+    <w:lsdException w:name="Intense Quote" w:uiPriority="30" w:qFormat="1"/>
+    <w:lsdException w:name="Medium List 2 Accent 1" w:uiPriority="66"/>
+    <w:lsdException w:name="Medium Grid 1 Accent 1" w:uiPriority="67"/>
+    <w:lsdException w:name="Medium Grid 2 Accent 1" w:uiPriority="68"/>
+    <w:lsdException w:name="Medium Grid 3 Accent 1" w:uiPriority="69"/>
+    <w:lsdException w:name="Dark List Accent 1" w:uiPriority="70"/>
+    <w:lsdException w:name="Colorful Shading Accent 1" w:uiPriority="71"/>
+    <w:lsdException w:name="Colorful List Accent 1" w:uiPriority="72"/>
+    <w:lsdException w:name="Colorful Grid Accent 1" w:uiPriority="73"/>
+    <w:lsdException w:name="Light Shading Accent 2" w:uiPriority="60"/>
+    <w:lsdException w:name="Light List Accent 2" w:uiPriority="61"/>
+    <w:lsdException w:name="Light Grid Accent 2" w:uiPriority="62"/>
+    <w:lsdException w:name="Medium Shading 1 Accent 2" w:uiPriority="63"/>
+    <w:lsdException w:name="Medium Shading 2 Accent 2" w:uiPriority="64"/>
+    <w:lsdException w:name="Medium List 1 Accent 2" w:uiPriority="65"/>
+    <w:lsdException w:name="Medium List 2 Accent 2" w:uiPriority="66"/>
+    <w:lsdException w:name="Medium Grid 1 Accent 2" w:uiPriority="67"/>
+    <w:lsdException w:name="Medium Grid 2 Accent 2" w:uiPriority="68"/>
+    <w:lsdException w:name="Medium Grid 3 Accent 2" w:uiPriority="69"/>
+    <w:lsdException w:name="Dark List Accent 2" w:uiPriority="70"/>
+    <w:lsdException w:name="Colorful Shading Accent 2" w:uiPriority="71"/>
+    <w:lsdException w:name="Colorful List Accent 2" w:uiPriority="72"/>
+    <w:lsdException w:name="Colorful Grid Accent 2" w:uiPriority="73"/>
+    <w:lsdException w:name="Light Shading Accent 3" w:uiPriority="60"/>
+    <w:lsdException w:name="Light List Accent 3" w:uiPriority="61"/>
+    <w:lsdException w:name="Light Grid Accent 3" w:uiPriority="62"/>
+    <w:lsdException w:name="Medium Shading 1 Accent 3" w:uiPriority="63"/>
+    <w:lsdException w:name="Medium Shading 2 Accent 3" w:uiPriority="64"/>
+    <w:lsdException w:name="Medium List 1 Accent 3" w:uiPriority="65"/>
+    <w:lsdException w:name="Medium List 2 Accent 3" w:uiPriority="66"/>
+    <w:lsdException w:name="Medium Grid 1 Accent 3" w:uiPriority="67"/>
+    <w:lsdException w:name="Medium Grid 2 Accent 3" w:uiPriority="68"/>
+    <w:lsdException w:name="Medium Grid 3 Accent 3" w:uiPriority="69"/>
+    <w:lsdException w:name="Dark List Accent 3" w:uiPriority="70"/>
+    <w:lsdException w:name="Colorful Shading Accent 3" w:uiPriority="71"/>
+    <w:lsdException w:name="Colorful List Accent 3" w:uiPriority="72"/>
+    <w:lsdException w:name="Colorful Grid Accent 3" w:uiPriority="73"/>
+    <w:lsdException w:name="Light Shading Accent 4" w:uiPriority="60"/>
+    <w:lsdException w:name="Light List Accent 4" w:uiPriority="61"/>
+    <w:lsdException w:name="Light Grid Accent 4" w:uiPriority="62"/>
+    <w:lsdException w:name="Medium Shading 1 Accent 4" w:uiPriority="63"/>
+    <w:lsdException w:name="Medium Shading 2 Accent 4" w:uiPriority="64"/>
+    <w:lsdException w:name="Medium List 1 Accent 4" w:uiPriority="65"/>
+    <w:lsdException w:name="Medium List 2 Accent 4" w:uiPriority="66"/>
+    <w:lsdException w:name="Medium Grid 1 Accent 4" w:uiPriority="67"/>
+    <w:lsdException w:name="Medium Grid 2 Accent 4" w:uiPriority="68"/>
+    <w:lsdException w:name="Medium Grid 3 Accent 4" w:uiPriority="69"/>
+    <w:lsdException w:name="Dark List Accent 4" w:uiPriority="70"/>
+    <w:lsdException w:name="Colorful Shading Accent 4" w:uiPriority="71"/>
+    <w:lsdException w:name="Colorful List Accent 4" w:uiPriority="72"/>
+    <w:lsdException w:name="Colorful Grid Accent 4" w:uiPriority="73"/>
+    <w:lsdException w:name="Light Shading Accent 5" w:uiPriority="60"/>
+    <w:lsdException w:name="Light List Accent 5" w:uiPriority="61"/>
+    <w:lsdException w:name="Light Grid Accent 5" w:uiPriority="62"/>
+    <w:lsdException w:name="Medium Shading 1 Accent 5" w:uiPriority="63"/>
+    <w:lsdException w:name="Medium Shading 2 Accent 5" w:uiPriority="64"/>
+    <w:lsdException w:name="Medium List 1 Accent 5" w:uiPriority="65"/>
+    <w:lsdException w:name="Medium List 2 Accent 5" w:uiPriority="66"/>
+    <w:lsdException w:name="Medium Grid 1 Accent 5" w:uiPriority="67"/>
+    <w:lsdException w:name="Medium Grid 2 Accent 5" w:uiPriority="68"/>
+    <w:lsdException w:name="Medium Grid 3 Accent 5" w:uiPriority="69"/>
+    <w:lsdException w:name="Dark List Accent 5" w:uiPriority="70"/>
+    <w:lsdException w:name="Colorful Shading Accent 5" w:uiPriority="71"/>
+    <w:lsdException w:name="Colorful List Accent 5" w:uiPriority="72"/>
+    <w:lsdException w:name="Colorful Grid Accent 5" w:uiPriority="73"/>
+    <w:lsdException w:name="Light Shading Accent 6" w:uiPriority="60"/>
+    <w:lsdException w:name="Light List Accent 6" w:uiPriority="61"/>
+    <w:lsdException w:name="Light Grid Accent 6" w:uiPriority="62"/>
+    <w:lsdException w:name="Medium Shading 1 Accent 6" w:uiPriority="63"/>
+    <w:lsdException w:name="Medium Shading 2 Accent 6" w:uiPriority="64"/>
+    <w:lsdException w:name="Medium List 1 Accent 6" w:uiPriority="65"/>
+    <w:lsdException w:name="Medium List 2 Accent 6" w:uiPriority="66"/>
+    <w:lsdException w:name="Medium Grid 1 Accent 6" w:uiPriority="67"/>
+    <w:lsdException w:name="Medium Grid 2 Accent 6" w:uiPriority="68"/>
+    <w:lsdException w:name="Medium Grid 3 Accent 6" w:uiPriority="69"/>
+    <w:lsdException w:name="Dark List Accent 6" w:uiPriority="70"/>
+    <w:lsdException w:name="Colorful Shading Accent 6" w:uiPriority="71"/>
+    <w:lsdException w:name="Colorful List Accent 6" w:uiPriority="72"/>
+    <w:lsdException w:name="Colorful Grid Accent 6" w:uiPriority="73"/>
+    <w:lsdException w:name="Subtle Emphasis" w:uiPriority="19" w:qFormat="1"/>
+    <w:lsdException w:name="Intense Emphasis" w:uiPriority="21" w:qFormat="1"/>
+    <w:lsdException w:name="Subtle Reference" w:uiPriority="31" w:qFormat="1"/>
+    <w:lsdException w:name="Intense Reference" w:uiPriority="32" w:qFormat="1"/>
+    <w:lsdException w:name="Book Title" w:uiPriority="33" w:qFormat="1"/>
+    <w:lsdException w:name="Bibliography" w:semiHidden="1" w:uiPriority="37" w:unhideWhenUsed="1"/>
+    <w:lsdException w:name="TOC Heading" w:semiHidden="1" w:uiPriority="39" w:unhideWhenUsed="1" w:qFormat="1"/>
+    <w:lsdException w:name="Plain Table 1" w:uiPriority="41"/>
+    <w:lsdException w:name="Plain Table 2" w:uiPriority="42"/>
+    <w:lsdException w:name="Plain Table 3" w:uiPriority="43"/>
+    <w:lsdException w:name="Plain Table 4" w:uiPriority="44"/>
+    <w:lsdException w:name="Plain Table 5" w:uiPriority="45"/>
+    <w:lsdException w:name="Grid Table Light" w:uiPriority="40"/>
+    <w:lsdException w:name="Grid Table 1 Light" w:uiPriority="46"/>
+    <w:lsdException w:name="Grid Table 2" w:uiPriority="47"/>
+    <w:lsdException w:name="Grid Table 3" w:uiPriority="48"/>
+    <w:lsdException w:name="Grid Table 4" w:uiPriority="49"/>
+    <w:lsdException w:name="Grid Table 5 Dark" w:uiPriority="50"/>
+    <w:lsdException w:name="Grid Table 6 Colorful" w:uiPriority="51"/>
+    <w:lsdException w:name="Grid Table 7 Colorful" w:uiPriority="52"/>
+    <w:lsdException w:name="Grid Table 1 Light Accent 1" w:uiPriority="46"/>
+    <w:lsdException w:name="Grid Table 2 Accent 1" w:uiPriority="47"/>
+    <w:lsdException w:name="Grid Table 3 Accent 1" w:uiPriority="48"/>
+    <w:lsdException w:name="Grid Table 4 Accent 1" w:uiPriority="49"/>
+    <w:lsdException w:name="Grid Table 5 Dark Accent 1" w:uiPriority="50"/>
+    <w:lsdException w:name="Grid Table 6 Colorful Accent 1" w:uiPriority="51"/>
+    <w:lsdException w:name="Grid Table 7 Colorful Accent 1" w:uiPriority="52"/>
+    <w:lsdException w:name="Grid Table 1 Light Accent 2" w:uiPriority="46"/>
+    <w:lsdException w:name="Grid Table 2 Accent 2" w:uiPriority="47"/>
+    <w:lsdException w:name="Grid Table 3 Accent 2" w:uiPriority="48"/>
+    <w:lsdException w:name="Grid Table 4 Accent 2" w:uiPriority="49"/>
+    <w:lsdException w:name="Grid Table 5 Dark Accent 2" w:uiPriority="50"/>
+    <w:lsdException w:name="Grid Table 6 Colorful Accent 2" w:uiPriority="51"/>
+    <w:lsdException w:name="Grid Table 7 Colorful Accent 2" w:uiPriority="52"/>
+    <w:lsdException w:name="Grid Table 1 Light Accent 3" w:uiPriority="46"/>
+    <w:lsdException w:name="Grid Table 2 Accent 3" w:uiPriority="47"/>
+    <w:lsdException w:name="Grid Table 3 Accent 3" w:uiPriority="48"/>
+    <w:lsdException w:name="Grid Table 4 Accent 3" w:uiPriority="49"/>
+    <w:lsdException w:name="Grid Table 5 Dark Accent 3" w:uiPriority="50"/>
+    <w:lsdException w:name="Grid Table 6 Colorful Accent 3" w:uiPriority="51"/>
+    <w:lsdException w:name="Grid Table 7 Colorful Accent 3" w:uiPriority="52"/>
+    <w:lsdException w:name="Grid Table 1 Light Accent 4" w:uiPriority="46"/>
+    <w:lsdException w:name="Grid Table 2 Accent 4" w:uiPriority="47"/>
+    <w:lsdException w:name="Grid Table 3 Accent 4" w:uiPriority="48"/>
+    <w:lsdException w:name="Grid Table 4 Accent 4" w:uiPriority="49"/>
+    <w:lsdException w:name="Grid Table 5 Dark Accent 4" w:uiPriority="50"/>
+    <w:lsdException w:name="Grid Table 6 Colorful Accent 4" w:uiPriority="51"/>
+    <w:lsdException w:name="Grid Table 7 Colorful Accent 4" w:uiPriority="52"/>
+    <w:lsdException w:name="Grid Table 1 Light Accent 5" w:uiPriority="46"/>
+    <w:lsdException w:name="Grid Table 2 Accent 5" w:uiPriority="47"/>
+    <w:lsdException w:name="Grid Table 3 Accent 5" w:uiPriority="48"/>
+    <w:lsdException w:name="Grid Table 4 Accent 5" w:uiPriority="49"/>
+    <w:lsdException w:name="Grid Table 5 Dark Accent 5" w:uiPriority="50"/>
+    <w:lsdException w:name="Grid Table 6 Colorful Accent 5" w:uiPriority="51"/>
+    <w:lsdException w:name="Grid Table 7 Colorful Accent 5" w:uiPriority="52"/>
+    <w:lsdException w:name="Grid Table 1 Light Accent 6" w:uiPriority="46"/>
+    <w:lsdException w:name="Grid Table 2 Accent 6" w:uiPriority="47"/>
+    <w:lsdException w:name="Grid Table 3 Accent 6" w:uiPriority="48"/>
+    <w:lsdException w:name="Grid Table 4 Accent 6" w:uiPriority="49"/>
+    <w:lsdException w:name="Grid Table 5 Dark Accent 6" w:uiPriority="50"/>
+    <w:lsdException w:name="Grid Table 6 Colorful Accent 6" w:uiPriority="51"/>
+    <w:lsdException w:name="Grid Table 7 Colorful Accent 6" w:uiPriority="52"/>
+    <w:lsdException w:name="List Table 1 Light" w:uiPriority="46"/>
+    <w:lsdException w:name="List Table 2" w:uiPriority="47"/>
+    <w:lsdException w:name="List Table 3" w:uiPriority="48"/>
+    <w:lsdException w:name="List Table 4" w:uiPriority="49"/>
+    <w:lsdException w:name="List Table 5 Dark" w:uiPriority="50"/>
+    <w:lsdException w:name="List Table 6 Colorful" w:uiPriority="51"/>
+    <w:lsdException w:name="List Table 7 Colorful" w:uiPriority="52"/>
+    <w:lsdException w:name="List Table 1 Light Accent 1" w:uiPriority="46"/>
+    <w:lsdException w:name="List Table 2 Accent 1" w:uiPriority="47"/>
+    <w:lsdException w:name="List Table 3 Accent 1" w:uiPriority="48"/>
+    <w:lsdException w:name="List Table 4 Accent 1" w:uiPriority="49"/>
+    <w:lsdException w:name="List Table 5 Dark Accent 1" w:uiPriority="50"/>
+    <w:lsdException w:name="List Table 6 Colorful Accent 1" w:uiPriority="51"/>
+    <w:lsdException w:name="List Table 7 Colorful Accent 1" w:uiPriority="52"/>
+    <w:lsdException w:name="List Table 1 Light Accent 2" w:uiPriority="46"/>
+    <w:lsdException w:name="List Table 2 Accent 2" w:uiPriority="47"/>
+    <w:lsdException w:name="List Table 3 Accent 2" w:uiPriority="48"/>
+    <w:lsdException w:name="List Table 4 Accent 2" w:uiPriority="49"/>
+    <w:lsdException w:name="List Table 5 Dark Accent 2" w:uiPriority="50"/>
+    <w:lsdException w:name="List Table 6 Colorful Accent 2" w:uiPriority="51"/>
+    <w:lsdException w:name="List Table 7 Colorful Accent 2" w:uiPriority="52"/>
+    <w:lsdException w:name="List Table 1 Light Accent 3" w:uiPriority="46"/>
+    <w:lsdException w:name="List Table 2 Accent 3" w:uiPriority="47"/>
+    <w:lsdException w:name="List Table 3 Accent 3" w:uiPriority="48"/>
+    <w:lsdException w:name="List Table 4 Accent 3" w:uiPriority="49"/>
+    <w:lsdException w:name="List Table 5 Dark Accent 3" w:uiPriority="50"/>
+    <w:lsdException w:name="List Table 6 Colorful Accent 3" w:uiPriority="51"/>
+    <w:lsdException w:name="List Table 7 Colorful Accent 3" w:uiPriority="52"/>
+    <w:lsdException w:name="List Table 1 Light Accent 4" w:uiPriority="46"/>
+    <w:lsdException w:name="List Table 2 Accent 4" w:uiPriority="47"/>
+    <w:lsdException w:name="List Table 3 Accent 4" w:uiPriority="48"/>
+    <w:lsdException w:name="List Table 4 Accent 4" w:uiPriority="49"/>
+    <w:lsdException w:name="List Table 5 Dark Accent 4" w:uiPriority="50"/>
+    <w:lsdException w:name="List Table 6 Colorful Accent 4" w:uiPriority="51"/>
+    <w:lsdException w:name="List Table 7 Colorful Accent 4" w:uiPriority="52"/>
+    <w:lsdException w:name="List Table 1 Light Accent 5" w:uiPriority="46"/>
+    <w:lsdException w:name="List Table 2 Accent 5" w:uiPriority="47"/>
+    <w:lsdException w:name="List Table 3 Accent 5" w:uiPriority="48"/>
+    <w:lsdException w:name="List Table 4 Accent 5" w:uiPriority="49"/>
+    <w:lsdException w:name="List Table 5 Dark Accent 5" w:uiPriority="50"/>
+    <w:lsdException w:name="List Table 6 Colorful Accent 5" w:uiPriority="51"/>
+    <w:lsdException w:name="List Table 7 Colorful Accent 5" w:uiPriority="52"/>
+    <w:lsdException w:name="List Table 1 Light Accent 6" w:uiPriority="46"/>
+    <w:lsdException w:name="List Table 2 Accent 6" w:uiPriority="47"/>
+    <w:lsdException w:name="List Table 3 Accent 6" w:uiPriority="48"/>
+    <w:lsdException w:name="List Table 4 Accent 6" w:uiPriority="49"/>
+    <w:lsdException w:name="List Table 5 Dark Accent 6" w:uiPriority="50"/>
+    <w:lsdException w:name="List Table 6 Colorful Accent 6" w:uiPriority="51"/>
+    <w:lsdException w:name="List Table 7 Colorful Accent 6" w:uiPriority="52"/>
+    <w:lsdException w:name="Mention" w:semiHidden="1" w:unhideWhenUsed="1"/>
+    <w:lsdException w:name="Smart Hyperlink" w:semiHidden="1" w:unhideWhenUsed="1"/>
+    <w:lsdException w:name="Hashtag" w:semiHidden="1" w:unhideWhenUsed="1"/>
+    <w:lsdException w:name="Unresolved Mention" w:semiHidden="1" w:unhideWhenUsed="1"/>
+    <w:lsdException w:name="Smart Link" w:semiHidden="1" w:unhideWhenUsed="1"/>
   </w:latentStyles>
   <w:style w:type="paragraph" w:default="1" w:styleId="a">
     <w:name w:val="Normal"/>
@@ -16374,7 +17222,6 @@
     <w:uiPriority w:val="59"/>
     <w:rsid w:val="00434C1C"/>
     <w:tblPr>
-      <w:tblInd w:w="0" w:type="dxa"/>
       <w:tblBorders>
         <w:top w:val="single" w:sz="4" w:space="0" w:color="000000"/>
         <w:left w:val="single" w:sz="4" w:space="0" w:color="000000"/>
@@ -16383,896 +17230,6 @@
         <w:insideH w:val="single" w:sz="4" w:space="0" w:color="000000"/>
         <w:insideV w:val="single" w:sz="4" w:space="0" w:color="000000"/>
       </w:tblBorders>
-      <w:tblCellMar>
-        <w:top w:w="0" w:type="dxa"/>
-        <w:left w:w="108" w:type="dxa"/>
-        <w:bottom w:w="0" w:type="dxa"/>
-        <w:right w:w="108" w:type="dxa"/>
-      </w:tblCellMar>
-    </w:tblPr>
-  </w:style>
-  <w:style w:type="character" w:customStyle="1" w:styleId="12">
-    <w:name w:val="Заголовок 1 Знак"/>
-    <w:link w:val="11"/>
-    <w:uiPriority w:val="9"/>
-    <w:rsid w:val="00AB7019"/>
-    <w:rPr>
-      <w:rFonts w:ascii="Cambria" w:eastAsia="Times New Roman" w:hAnsi="Cambria" w:cs="Times New Roman"/>
-      <w:b/>
-      <w:bCs/>
-      <w:color w:val="365F91"/>
-      <w:sz w:val="28"/>
-      <w:szCs w:val="28"/>
-      <w:lang w:eastAsia="ru-RU"/>
-    </w:rPr>
-  </w:style>
-  <w:style w:type="character" w:customStyle="1" w:styleId="21">
-    <w:name w:val="Заголовок 2 Знак"/>
-    <w:link w:val="20"/>
-    <w:uiPriority w:val="9"/>
-    <w:rsid w:val="00AB7019"/>
-    <w:rPr>
-      <w:rFonts w:ascii="Cambria" w:eastAsia="Times New Roman" w:hAnsi="Cambria" w:cs="Times New Roman"/>
-      <w:b/>
-      <w:bCs/>
-      <w:color w:val="4F81BD"/>
-      <w:sz w:val="26"/>
-      <w:szCs w:val="26"/>
-      <w:lang w:eastAsia="ru-RU"/>
-    </w:rPr>
-  </w:style>
-  <w:style w:type="character" w:customStyle="1" w:styleId="30">
-    <w:name w:val="Заголовок 3 Знак"/>
-    <w:link w:val="3"/>
-    <w:uiPriority w:val="9"/>
-    <w:rsid w:val="00AB7019"/>
-    <w:rPr>
-      <w:rFonts w:ascii="Cambria" w:eastAsia="Times New Roman" w:hAnsi="Cambria" w:cs="Times New Roman"/>
-      <w:b/>
-      <w:bCs/>
-      <w:color w:val="4F81BD"/>
-      <w:sz w:val="24"/>
-      <w:szCs w:val="20"/>
-      <w:lang w:eastAsia="ru-RU"/>
-    </w:rPr>
-  </w:style>
-  <w:style w:type="paragraph" w:styleId="ac">
-    <w:name w:val="header"/>
-    <w:basedOn w:val="a"/>
-    <w:link w:val="ad"/>
-    <w:uiPriority w:val="99"/>
-    <w:semiHidden/>
-    <w:unhideWhenUsed/>
-    <w:rsid w:val="00FF234A"/>
-    <w:pPr>
-      <w:tabs>
-        <w:tab w:val="center" w:pos="4677"/>
-        <w:tab w:val="right" w:pos="9355"/>
-      </w:tabs>
-    </w:pPr>
-    <w:rPr>
-      <w:lang w:val="x-none"/>
-    </w:rPr>
-  </w:style>
-  <w:style w:type="character" w:customStyle="1" w:styleId="ad">
-    <w:name w:val="Верхний колонтитул Знак"/>
-    <w:link w:val="ac"/>
-    <w:uiPriority w:val="99"/>
-    <w:semiHidden/>
-    <w:rsid w:val="00FF234A"/>
-    <w:rPr>
-      <w:rFonts w:ascii="Times New Roman" w:eastAsia="Times New Roman" w:hAnsi="Times New Roman" w:cs="Times New Roman"/>
-      <w:sz w:val="24"/>
-      <w:szCs w:val="20"/>
-      <w:lang w:eastAsia="ru-RU"/>
-    </w:rPr>
-  </w:style>
-  <w:style w:type="paragraph" w:styleId="ae">
-    <w:name w:val="footer"/>
-    <w:basedOn w:val="a"/>
-    <w:link w:val="af"/>
-    <w:uiPriority w:val="99"/>
-    <w:unhideWhenUsed/>
-    <w:rsid w:val="00FF234A"/>
-    <w:pPr>
-      <w:tabs>
-        <w:tab w:val="center" w:pos="4677"/>
-        <w:tab w:val="right" w:pos="9355"/>
-      </w:tabs>
-    </w:pPr>
-    <w:rPr>
-      <w:lang w:val="x-none"/>
-    </w:rPr>
-  </w:style>
-  <w:style w:type="character" w:customStyle="1" w:styleId="af">
-    <w:name w:val="Нижний колонтитул Знак"/>
-    <w:link w:val="ae"/>
-    <w:uiPriority w:val="99"/>
-    <w:rsid w:val="00FF234A"/>
-    <w:rPr>
-      <w:rFonts w:ascii="Times New Roman" w:eastAsia="Times New Roman" w:hAnsi="Times New Roman" w:cs="Times New Roman"/>
-      <w:sz w:val="24"/>
-      <w:szCs w:val="20"/>
-      <w:lang w:eastAsia="ru-RU"/>
-    </w:rPr>
-  </w:style>
-  <w:style w:type="character" w:styleId="af0">
-    <w:name w:val="annotation reference"/>
-    <w:uiPriority w:val="99"/>
-    <w:semiHidden/>
-    <w:unhideWhenUsed/>
-    <w:rsid w:val="00FF234A"/>
-    <w:rPr>
-      <w:sz w:val="16"/>
-      <w:szCs w:val="16"/>
-    </w:rPr>
-  </w:style>
-  <w:style w:type="paragraph" w:styleId="af1">
-    <w:name w:val="annotation text"/>
-    <w:basedOn w:val="a"/>
-    <w:link w:val="af2"/>
-    <w:uiPriority w:val="99"/>
-    <w:semiHidden/>
-    <w:unhideWhenUsed/>
-    <w:rsid w:val="00FF234A"/>
-    <w:rPr>
-      <w:sz w:val="20"/>
-      <w:lang w:val="x-none"/>
-    </w:rPr>
-  </w:style>
-  <w:style w:type="character" w:customStyle="1" w:styleId="af2">
-    <w:name w:val="Текст примечания Знак"/>
-    <w:link w:val="af1"/>
-    <w:uiPriority w:val="99"/>
-    <w:semiHidden/>
-    <w:rsid w:val="00FF234A"/>
-    <w:rPr>
-      <w:rFonts w:ascii="Times New Roman" w:eastAsia="Times New Roman" w:hAnsi="Times New Roman" w:cs="Times New Roman"/>
-      <w:sz w:val="20"/>
-      <w:szCs w:val="20"/>
-      <w:lang w:eastAsia="ru-RU"/>
-    </w:rPr>
-  </w:style>
-  <w:style w:type="paragraph" w:styleId="af3">
-    <w:name w:val="annotation subject"/>
-    <w:basedOn w:val="af1"/>
-    <w:next w:val="af1"/>
-    <w:link w:val="af4"/>
-    <w:uiPriority w:val="99"/>
-    <w:semiHidden/>
-    <w:unhideWhenUsed/>
-    <w:rsid w:val="00FF234A"/>
-    <w:rPr>
-      <w:b/>
-      <w:bCs/>
-    </w:rPr>
-  </w:style>
-  <w:style w:type="character" w:customStyle="1" w:styleId="af4">
-    <w:name w:val="Тема примечания Знак"/>
-    <w:link w:val="af3"/>
-    <w:uiPriority w:val="99"/>
-    <w:semiHidden/>
-    <w:rsid w:val="00FF234A"/>
-    <w:rPr>
-      <w:rFonts w:ascii="Times New Roman" w:eastAsia="Times New Roman" w:hAnsi="Times New Roman" w:cs="Times New Roman"/>
-      <w:b/>
-      <w:bCs/>
-      <w:sz w:val="20"/>
-      <w:szCs w:val="20"/>
-      <w:lang w:eastAsia="ru-RU"/>
-    </w:rPr>
-  </w:style>
-  <w:style w:type="paragraph" w:styleId="33">
-    <w:name w:val="Body Text Indent 3"/>
-    <w:basedOn w:val="a"/>
-    <w:link w:val="34"/>
-    <w:unhideWhenUsed/>
-    <w:rsid w:val="000F4EB0"/>
-    <w:pPr>
-      <w:spacing w:after="120"/>
-      <w:ind w:left="283"/>
-    </w:pPr>
-    <w:rPr>
-      <w:sz w:val="16"/>
-      <w:szCs w:val="16"/>
-      <w:lang w:val="x-none" w:eastAsia="ar-SA"/>
-    </w:rPr>
-  </w:style>
-  <w:style w:type="character" w:customStyle="1" w:styleId="34">
-    <w:name w:val="Основной текст с отступом 3 Знак"/>
-    <w:link w:val="33"/>
-    <w:rsid w:val="000F4EB0"/>
-    <w:rPr>
-      <w:rFonts w:ascii="Times New Roman" w:eastAsia="Times New Roman" w:hAnsi="Times New Roman" w:cs="Times New Roman"/>
-      <w:sz w:val="16"/>
-      <w:szCs w:val="16"/>
-      <w:lang w:eastAsia="ar-SA"/>
-    </w:rPr>
-  </w:style>
-  <w:style w:type="paragraph" w:styleId="af5">
-    <w:name w:val="footnote text"/>
-    <w:basedOn w:val="a"/>
-    <w:link w:val="af6"/>
-    <w:unhideWhenUsed/>
-    <w:rsid w:val="000F4EB0"/>
-    <w:rPr>
-      <w:sz w:val="20"/>
-      <w:lang w:val="x-none"/>
-    </w:rPr>
-  </w:style>
-  <w:style w:type="character" w:customStyle="1" w:styleId="af6">
-    <w:name w:val="Текст сноски Знак"/>
-    <w:link w:val="af5"/>
-    <w:rsid w:val="000F4EB0"/>
-    <w:rPr>
-      <w:rFonts w:ascii="Times New Roman" w:eastAsia="Times New Roman" w:hAnsi="Times New Roman" w:cs="Times New Roman"/>
-      <w:sz w:val="20"/>
-      <w:szCs w:val="20"/>
-      <w:lang w:eastAsia="ru-RU"/>
-    </w:rPr>
-  </w:style>
-  <w:style w:type="character" w:styleId="af7">
-    <w:name w:val="footnote reference"/>
-    <w:unhideWhenUsed/>
-    <w:rsid w:val="000F4EB0"/>
-    <w:rPr>
-      <w:vertAlign w:val="superscript"/>
-    </w:rPr>
-  </w:style>
-  <w:style w:type="paragraph" w:customStyle="1" w:styleId="ConsNormal">
-    <w:name w:val="ConsNormal"/>
-    <w:rsid w:val="000F4EB0"/>
-    <w:pPr>
-      <w:widowControl w:val="0"/>
-      <w:autoSpaceDE w:val="0"/>
-      <w:autoSpaceDN w:val="0"/>
-      <w:adjustRightInd w:val="0"/>
-      <w:ind w:right="19772" w:firstLine="720"/>
-    </w:pPr>
-    <w:rPr>
-      <w:rFonts w:ascii="Arial" w:eastAsia="Times New Roman" w:hAnsi="Arial" w:cs="Arial"/>
-      <w:sz w:val="18"/>
-      <w:szCs w:val="18"/>
-    </w:rPr>
-  </w:style>
-  <w:style w:type="character" w:styleId="af8">
-    <w:name w:val="page number"/>
-    <w:rsid w:val="0094321D"/>
-  </w:style>
-  <w:style w:type="character" w:customStyle="1" w:styleId="Normaltext">
-    <w:name w:val="Normal text"/>
-    <w:uiPriority w:val="99"/>
-    <w:rsid w:val="0024589F"/>
-    <w:rPr>
-      <w:sz w:val="20"/>
-    </w:rPr>
-  </w:style>
-  <w:style w:type="character" w:styleId="af9">
-    <w:name w:val="Hyperlink"/>
-    <w:rsid w:val="005132F9"/>
-    <w:rPr>
-      <w:color w:val="000080"/>
-      <w:u w:val="single"/>
-    </w:rPr>
-  </w:style>
-</w:styles>
-</file>
-
-<file path=word/stylesWithEffects.xml><?xml version="1.0" encoding="utf-8"?>
-<w:styles xmlns:wpc="http://schemas.microsoft.com/office/word/2010/wordprocessingCanvas" xmlns:mc="http://schemas.openxmlformats.org/markup-compatibility/2006" xmlns:o="urn:schemas-microsoft-com:office:office" xmlns:r="http://schemas.openxmlformats.org/officeDocument/2006/relationships" xmlns:m="http://schemas.openxmlformats.org/officeDocument/2006/math" xmlns:v="urn:schemas-microsoft-com:vml" xmlns:wp14="http://schemas.microsoft.com/office/word/2010/wordprocessingDrawing" xmlns:wp="http://schemas.openxmlformats.org/drawingml/2006/wordprocessingDrawing" xmlns:w10="urn:schemas-microsoft-com:office:word" xmlns:w="http://schemas.openxmlformats.org/wordprocessingml/2006/main" xmlns:w14="http://schemas.microsoft.com/office/word/2010/wordml" xmlns:wpg="http://schemas.microsoft.com/office/word/2010/wordprocessingGroup" xmlns:wpi="http://schemas.microsoft.com/office/word/2010/wordprocessingInk" xmlns:wne="http://schemas.microsoft.com/office/word/2006/wordml" xmlns:wps="http://schemas.microsoft.com/office/word/2010/wordprocessingShape" mc:Ignorable="w14 wp14">
-  <w:docDefaults>
-    <w:rPrDefault>
-      <w:rPr>
-        <w:rFonts w:ascii="Calibri" w:eastAsia="Calibri" w:hAnsi="Calibri" w:cs="Times New Roman"/>
-        <w:lang w:val="ru-RU" w:eastAsia="ru-RU" w:bidi="ar-SA"/>
-      </w:rPr>
-    </w:rPrDefault>
-    <w:pPrDefault/>
-  </w:docDefaults>
-  <w:latentStyles w:defLockedState="0" w:defUIPriority="99" w:defSemiHidden="1" w:defUnhideWhenUsed="1" w:defQFormat="0" w:count="267">
-    <w:lsdException w:name="Normal" w:semiHidden="0" w:uiPriority="0" w:unhideWhenUsed="0" w:qFormat="1"/>
-    <w:lsdException w:name="heading 1" w:semiHidden="0" w:uiPriority="9" w:unhideWhenUsed="0" w:qFormat="1"/>
-    <w:lsdException w:name="heading 2" w:uiPriority="9" w:qFormat="1"/>
-    <w:lsdException w:name="heading 3" w:uiPriority="9" w:qFormat="1"/>
-    <w:lsdException w:name="heading 4" w:uiPriority="9" w:qFormat="1"/>
-    <w:lsdException w:name="heading 5" w:uiPriority="9" w:qFormat="1"/>
-    <w:lsdException w:name="heading 6" w:uiPriority="9" w:qFormat="1"/>
-    <w:lsdException w:name="heading 7" w:uiPriority="9" w:qFormat="1"/>
-    <w:lsdException w:name="heading 8" w:uiPriority="9" w:qFormat="1"/>
-    <w:lsdException w:name="heading 9" w:uiPriority="9" w:qFormat="1"/>
-    <w:lsdException w:name="toc 1" w:uiPriority="39"/>
-    <w:lsdException w:name="toc 2" w:uiPriority="39"/>
-    <w:lsdException w:name="toc 3" w:uiPriority="39"/>
-    <w:lsdException w:name="toc 4" w:uiPriority="39"/>
-    <w:lsdException w:name="toc 5" w:uiPriority="39"/>
-    <w:lsdException w:name="toc 6" w:uiPriority="39"/>
-    <w:lsdException w:name="toc 7" w:uiPriority="39"/>
-    <w:lsdException w:name="toc 8" w:uiPriority="39"/>
-    <w:lsdException w:name="toc 9" w:uiPriority="39"/>
-    <w:lsdException w:name="footnote text" w:uiPriority="0"/>
-    <w:lsdException w:name="caption" w:uiPriority="35" w:qFormat="1"/>
-    <w:lsdException w:name="footnote reference" w:uiPriority="0"/>
-    <w:lsdException w:name="page number" w:uiPriority="0"/>
-    <w:lsdException w:name="Title" w:semiHidden="0" w:uiPriority="0" w:unhideWhenUsed="0" w:qFormat="1"/>
-    <w:lsdException w:name="Default Paragraph Font" w:uiPriority="1"/>
-    <w:lsdException w:name="Subtitle" w:semiHidden="0" w:uiPriority="11" w:unhideWhenUsed="0" w:qFormat="1"/>
-    <w:lsdException w:name="Body Text 3" w:uiPriority="0"/>
-    <w:lsdException w:name="Body Text Indent 3" w:uiPriority="0"/>
-    <w:lsdException w:name="Hyperlink" w:uiPriority="0"/>
-    <w:lsdException w:name="Strong" w:semiHidden="0" w:uiPriority="22" w:unhideWhenUsed="0" w:qFormat="1"/>
-    <w:lsdException w:name="Emphasis" w:semiHidden="0" w:uiPriority="20" w:unhideWhenUsed="0" w:qFormat="1"/>
-    <w:lsdException w:name="Table Grid" w:semiHidden="0" w:uiPriority="59" w:unhideWhenUsed="0"/>
-    <w:lsdException w:name="Placeholder Text" w:unhideWhenUsed="0"/>
-    <w:lsdException w:name="No Spacing" w:semiHidden="0" w:uiPriority="1" w:unhideWhenUsed="0" w:qFormat="1"/>
-    <w:lsdException w:name="Light Shading" w:semiHidden="0" w:uiPriority="60" w:unhideWhenUsed="0"/>
-    <w:lsdException w:name="Light List" w:semiHidden="0" w:uiPriority="61" w:unhideWhenUsed="0"/>
-    <w:lsdException w:name="Light Grid" w:semiHidden="0" w:uiPriority="62" w:unhideWhenUsed="0"/>
-    <w:lsdException w:name="Medium Shading 1" w:semiHidden="0" w:uiPriority="63" w:unhideWhenUsed="0"/>
-    <w:lsdException w:name="Medium Shading 2" w:semiHidden="0" w:uiPriority="64" w:unhideWhenUsed="0"/>
-    <w:lsdException w:name="Medium List 1" w:semiHidden="0" w:uiPriority="65" w:unhideWhenUsed="0"/>
-    <w:lsdException w:name="Medium List 2" w:semiHidden="0" w:uiPriority="66" w:unhideWhenUsed="0"/>
-    <w:lsdException w:name="Medium Grid 1" w:semiHidden="0" w:uiPriority="67" w:unhideWhenUsed="0"/>
-    <w:lsdException w:name="Medium Grid 2" w:semiHidden="0" w:uiPriority="68" w:unhideWhenUsed="0"/>
-    <w:lsdException w:name="Medium Grid 3" w:semiHidden="0" w:uiPriority="69" w:unhideWhenUsed="0"/>
-    <w:lsdException w:name="Dark List" w:semiHidden="0" w:uiPriority="70" w:unhideWhenUsed="0"/>
-    <w:lsdException w:name="Colorful Shading" w:semiHidden="0" w:uiPriority="71" w:unhideWhenUsed="0"/>
-    <w:lsdException w:name="Colorful List" w:semiHidden="0" w:uiPriority="72" w:unhideWhenUsed="0"/>
-    <w:lsdException w:name="Colorful Grid" w:semiHidden="0" w:uiPriority="73" w:unhideWhenUsed="0"/>
-    <w:lsdException w:name="Light Shading Accent 1" w:semiHidden="0" w:uiPriority="60" w:unhideWhenUsed="0"/>
-    <w:lsdException w:name="Light List Accent 1" w:semiHidden="0" w:uiPriority="61" w:unhideWhenUsed="0"/>
-    <w:lsdException w:name="Light Grid Accent 1" w:semiHidden="0" w:uiPriority="62" w:unhideWhenUsed="0"/>
-    <w:lsdException w:name="Medium Shading 1 Accent 1" w:semiHidden="0" w:uiPriority="63" w:unhideWhenUsed="0"/>
-    <w:lsdException w:name="Medium Shading 2 Accent 1" w:semiHidden="0" w:uiPriority="64" w:unhideWhenUsed="0"/>
-    <w:lsdException w:name="Medium List 1 Accent 1" w:semiHidden="0" w:uiPriority="65" w:unhideWhenUsed="0"/>
-    <w:lsdException w:name="Revision" w:unhideWhenUsed="0"/>
-    <w:lsdException w:name="List Paragraph" w:semiHidden="0" w:uiPriority="34" w:unhideWhenUsed="0" w:qFormat="1"/>
-    <w:lsdException w:name="Quote" w:semiHidden="0" w:uiPriority="29" w:unhideWhenUsed="0" w:qFormat="1"/>
-    <w:lsdException w:name="Intense Quote" w:semiHidden="0" w:uiPriority="30" w:unhideWhenUsed="0" w:qFormat="1"/>
-    <w:lsdException w:name="Medium List 2 Accent 1" w:semiHidden="0" w:uiPriority="66" w:unhideWhenUsed="0"/>
-    <w:lsdException w:name="Medium Grid 1 Accent 1" w:semiHidden="0" w:uiPriority="67" w:unhideWhenUsed="0"/>
-    <w:lsdException w:name="Medium Grid 2 Accent 1" w:semiHidden="0" w:uiPriority="68" w:unhideWhenUsed="0"/>
-    <w:lsdException w:name="Medium Grid 3 Accent 1" w:semiHidden="0" w:uiPriority="69" w:unhideWhenUsed="0"/>
-    <w:lsdException w:name="Dark List Accent 1" w:semiHidden="0" w:uiPriority="70" w:unhideWhenUsed="0"/>
-    <w:lsdException w:name="Colorful Shading Accent 1" w:semiHidden="0" w:uiPriority="71" w:unhideWhenUsed="0"/>
-    <w:lsdException w:name="Colorful List Accent 1" w:semiHidden="0" w:uiPriority="72" w:unhideWhenUsed="0"/>
-    <w:lsdException w:name="Colorful Grid Accent 1" w:semiHidden="0" w:uiPriority="73" w:unhideWhenUsed="0"/>
-    <w:lsdException w:name="Light Shading Accent 2" w:semiHidden="0" w:uiPriority="60" w:unhideWhenUsed="0"/>
-    <w:lsdException w:name="Light List Accent 2" w:semiHidden="0" w:uiPriority="61" w:unhideWhenUsed="0"/>
-    <w:lsdException w:name="Light Grid Accent 2" w:semiHidden="0" w:uiPriority="62" w:unhideWhenUsed="0"/>
-    <w:lsdException w:name="Medium Shading 1 Accent 2" w:semiHidden="0" w:uiPriority="63" w:unhideWhenUsed="0"/>
-    <w:lsdException w:name="Medium Shading 2 Accent 2" w:semiHidden="0" w:uiPriority="64" w:unhideWhenUsed="0"/>
-    <w:lsdException w:name="Medium List 1 Accent 2" w:semiHidden="0" w:uiPriority="65" w:unhideWhenUsed="0"/>
-    <w:lsdException w:name="Medium List 2 Accent 2" w:semiHidden="0" w:uiPriority="66" w:unhideWhenUsed="0"/>
-    <w:lsdException w:name="Medium Grid 1 Accent 2" w:semiHidden="0" w:uiPriority="67" w:unhideWhenUsed="0"/>
-    <w:lsdException w:name="Medium Grid 2 Accent 2" w:semiHidden="0" w:uiPriority="68" w:unhideWhenUsed="0"/>
-    <w:lsdException w:name="Medium Grid 3 Accent 2" w:semiHidden="0" w:uiPriority="69" w:unhideWhenUsed="0"/>
-    <w:lsdException w:name="Dark List Accent 2" w:semiHidden="0" w:uiPriority="70" w:unhideWhenUsed="0"/>
-    <w:lsdException w:name="Colorful Shading Accent 2" w:semiHidden="0" w:uiPriority="71" w:unhideWhenUsed="0"/>
-    <w:lsdException w:name="Colorful List Accent 2" w:semiHidden="0" w:uiPriority="72" w:unhideWhenUsed="0"/>
-    <w:lsdException w:name="Colorful Grid Accent 2" w:semiHidden="0" w:uiPriority="73" w:unhideWhenUsed="0"/>
-    <w:lsdException w:name="Light Shading Accent 3" w:semiHidden="0" w:uiPriority="60" w:unhideWhenUsed="0"/>
-    <w:lsdException w:name="Light List Accent 3" w:semiHidden="0" w:uiPriority="61" w:unhideWhenUsed="0"/>
-    <w:lsdException w:name="Light Grid Accent 3" w:semiHidden="0" w:uiPriority="62" w:unhideWhenUsed="0"/>
-    <w:lsdException w:name="Medium Shading 1 Accent 3" w:semiHidden="0" w:uiPriority="63" w:unhideWhenUsed="0"/>
-    <w:lsdException w:name="Medium Shading 2 Accent 3" w:semiHidden="0" w:uiPriority="64" w:unhideWhenUsed="0"/>
-    <w:lsdException w:name="Medium List 1 Accent 3" w:semiHidden="0" w:uiPriority="65" w:unhideWhenUsed="0"/>
-    <w:lsdException w:name="Medium List 2 Accent 3" w:semiHidden="0" w:uiPriority="66" w:unhideWhenUsed="0"/>
-    <w:lsdException w:name="Medium Grid 1 Accent 3" w:semiHidden="0" w:uiPriority="67" w:unhideWhenUsed="0"/>
-    <w:lsdException w:name="Medium Grid 2 Accent 3" w:semiHidden="0" w:uiPriority="68" w:unhideWhenUsed="0"/>
-    <w:lsdException w:name="Medium Grid 3 Accent 3" w:semiHidden="0" w:uiPriority="69" w:unhideWhenUsed="0"/>
-    <w:lsdException w:name="Dark List Accent 3" w:semiHidden="0" w:uiPriority="70" w:unhideWhenUsed="0"/>
-    <w:lsdException w:name="Colorful Shading Accent 3" w:semiHidden="0" w:uiPriority="71" w:unhideWhenUsed="0"/>
-    <w:lsdException w:name="Colorful List Accent 3" w:semiHidden="0" w:uiPriority="72" w:unhideWhenUsed="0"/>
-    <w:lsdException w:name="Colorful Grid Accent 3" w:semiHidden="0" w:uiPriority="73" w:unhideWhenUsed="0"/>
-    <w:lsdException w:name="Light Shading Accent 4" w:semiHidden="0" w:uiPriority="60" w:unhideWhenUsed="0"/>
-    <w:lsdException w:name="Light List Accent 4" w:semiHidden="0" w:uiPriority="61" w:unhideWhenUsed="0"/>
-    <w:lsdException w:name="Light Grid Accent 4" w:semiHidden="0" w:uiPriority="62" w:unhideWhenUsed="0"/>
-    <w:lsdException w:name="Medium Shading 1 Accent 4" w:semiHidden="0" w:uiPriority="63" w:unhideWhenUsed="0"/>
-    <w:lsdException w:name="Medium Shading 2 Accent 4" w:semiHidden="0" w:uiPriority="64" w:unhideWhenUsed="0"/>
-    <w:lsdException w:name="Medium List 1 Accent 4" w:semiHidden="0" w:uiPriority="65" w:unhideWhenUsed="0"/>
-    <w:lsdException w:name="Medium List 2 Accent 4" w:semiHidden="0" w:uiPriority="66" w:unhideWhenUsed="0"/>
-    <w:lsdException w:name="Medium Grid 1 Accent 4" w:semiHidden="0" w:uiPriority="67" w:unhideWhenUsed="0"/>
-    <w:lsdException w:name="Medium Grid 2 Accent 4" w:semiHidden="0" w:uiPriority="68" w:unhideWhenUsed="0"/>
-    <w:lsdException w:name="Medium Grid 3 Accent 4" w:semiHidden="0" w:uiPriority="69" w:unhideWhenUsed="0"/>
-    <w:lsdException w:name="Dark List Accent 4" w:semiHidden="0" w:uiPriority="70" w:unhideWhenUsed="0"/>
-    <w:lsdException w:name="Colorful Shading Accent 4" w:semiHidden="0" w:uiPriority="71" w:unhideWhenUsed="0"/>
-    <w:lsdException w:name="Colorful List Accent 4" w:semiHidden="0" w:uiPriority="72" w:unhideWhenUsed="0"/>
-    <w:lsdException w:name="Colorful Grid Accent 4" w:semiHidden="0" w:uiPriority="73" w:unhideWhenUsed="0"/>
-    <w:lsdException w:name="Light Shading Accent 5" w:semiHidden="0" w:uiPriority="60" w:unhideWhenUsed="0"/>
-    <w:lsdException w:name="Light List Accent 5" w:semiHidden="0" w:uiPriority="61" w:unhideWhenUsed="0"/>
-    <w:lsdException w:name="Light Grid Accent 5" w:semiHidden="0" w:uiPriority="62" w:unhideWhenUsed="0"/>
-    <w:lsdException w:name="Medium Shading 1 Accent 5" w:semiHidden="0" w:uiPriority="63" w:unhideWhenUsed="0"/>
-    <w:lsdException w:name="Medium Shading 2 Accent 5" w:semiHidden="0" w:uiPriority="64" w:unhideWhenUsed="0"/>
-    <w:lsdException w:name="Medium List 1 Accent 5" w:semiHidden="0" w:uiPriority="65" w:unhideWhenUsed="0"/>
-    <w:lsdException w:name="Medium List 2 Accent 5" w:semiHidden="0" w:uiPriority="66" w:unhideWhenUsed="0"/>
-    <w:lsdException w:name="Medium Grid 1 Accent 5" w:semiHidden="0" w:uiPriority="67" w:unhideWhenUsed="0"/>
-    <w:lsdException w:name="Medium Grid 2 Accent 5" w:semiHidden="0" w:uiPriority="68" w:unhideWhenUsed="0"/>
-    <w:lsdException w:name="Medium Grid 3 Accent 5" w:semiHidden="0" w:uiPriority="69" w:unhideWhenUsed="0"/>
-    <w:lsdException w:name="Dark List Accent 5" w:semiHidden="0" w:uiPriority="70" w:unhideWhenUsed="0"/>
-    <w:lsdException w:name="Colorful Shading Accent 5" w:semiHidden="0" w:uiPriority="71" w:unhideWhenUsed="0"/>
-    <w:lsdException w:name="Colorful List Accent 5" w:semiHidden="0" w:uiPriority="72" w:unhideWhenUsed="0"/>
-    <w:lsdException w:name="Colorful Grid Accent 5" w:semiHidden="0" w:uiPriority="73" w:unhideWhenUsed="0"/>
-    <w:lsdException w:name="Light Shading Accent 6" w:semiHidden="0" w:uiPriority="60" w:unhideWhenUsed="0"/>
-    <w:lsdException w:name="Light List Accent 6" w:semiHidden="0" w:uiPriority="61" w:unhideWhenUsed="0"/>
-    <w:lsdException w:name="Light Grid Accent 6" w:semiHidden="0" w:uiPriority="62" w:unhideWhenUsed="0"/>
-    <w:lsdException w:name="Medium Shading 1 Accent 6" w:semiHidden="0" w:uiPriority="63" w:unhideWhenUsed="0"/>
-    <w:lsdException w:name="Medium Shading 2 Accent 6" w:semiHidden="0" w:uiPriority="64" w:unhideWhenUsed="0"/>
-    <w:lsdException w:name="Medium List 1 Accent 6" w:semiHidden="0" w:uiPriority="65" w:unhideWhenUsed="0"/>
-    <w:lsdException w:name="Medium List 2 Accent 6" w:semiHidden="0" w:uiPriority="66" w:unhideWhenUsed="0"/>
-    <w:lsdException w:name="Medium Grid 1 Accent 6" w:semiHidden="0" w:uiPriority="67" w:unhideWhenUsed="0"/>
-    <w:lsdException w:name="Medium Grid 2 Accent 6" w:semiHidden="0" w:uiPriority="68" w:unhideWhenUsed="0"/>
-    <w:lsdException w:name="Medium Grid 3 Accent 6" w:semiHidden="0" w:uiPriority="69" w:unhideWhenUsed="0"/>
-    <w:lsdException w:name="Dark List Accent 6" w:semiHidden="0" w:uiPriority="70" w:unhideWhenUsed="0"/>
-    <w:lsdException w:name="Colorful Shading Accent 6" w:semiHidden="0" w:uiPriority="71" w:unhideWhenUsed="0"/>
-    <w:lsdException w:name="Colorful List Accent 6" w:semiHidden="0" w:uiPriority="72" w:unhideWhenUsed="0"/>
-    <w:lsdException w:name="Colorful Grid Accent 6" w:semiHidden="0" w:uiPriority="73" w:unhideWhenUsed="0"/>
-    <w:lsdException w:name="Subtle Emphasis" w:semiHidden="0" w:uiPriority="19" w:unhideWhenUsed="0" w:qFormat="1"/>
-    <w:lsdException w:name="Intense Emphasis" w:semiHidden="0" w:uiPriority="21" w:unhideWhenUsed="0" w:qFormat="1"/>
-    <w:lsdException w:name="Subtle Reference" w:semiHidden="0" w:uiPriority="31" w:unhideWhenUsed="0" w:qFormat="1"/>
-    <w:lsdException w:name="Intense Reference" w:semiHidden="0" w:uiPriority="32" w:unhideWhenUsed="0" w:qFormat="1"/>
-    <w:lsdException w:name="Book Title" w:semiHidden="0" w:uiPriority="33" w:unhideWhenUsed="0" w:qFormat="1"/>
-    <w:lsdException w:name="Bibliography" w:uiPriority="37"/>
-    <w:lsdException w:name="TOC Heading" w:uiPriority="39" w:qFormat="1"/>
-  </w:latentStyles>
-  <w:style w:type="paragraph" w:default="1" w:styleId="a">
-    <w:name w:val="Normal"/>
-    <w:qFormat/>
-    <w:rsid w:val="00E86B92"/>
-    <w:rPr>
-      <w:rFonts w:ascii="Times New Roman" w:eastAsia="Times New Roman" w:hAnsi="Times New Roman"/>
-      <w:sz w:val="24"/>
-    </w:rPr>
-  </w:style>
-  <w:style w:type="paragraph" w:styleId="11">
-    <w:name w:val="heading 1"/>
-    <w:basedOn w:val="a"/>
-    <w:next w:val="a"/>
-    <w:link w:val="12"/>
-    <w:uiPriority w:val="9"/>
-    <w:qFormat/>
-    <w:rsid w:val="00AB7019"/>
-    <w:pPr>
-      <w:keepNext/>
-      <w:keepLines/>
-      <w:spacing w:before="480"/>
-      <w:outlineLvl w:val="0"/>
-    </w:pPr>
-    <w:rPr>
-      <w:rFonts w:ascii="Cambria" w:hAnsi="Cambria"/>
-      <w:b/>
-      <w:bCs/>
-      <w:color w:val="365F91"/>
-      <w:sz w:val="28"/>
-      <w:szCs w:val="28"/>
-      <w:lang w:val="x-none"/>
-    </w:rPr>
-  </w:style>
-  <w:style w:type="paragraph" w:styleId="20">
-    <w:name w:val="heading 2"/>
-    <w:basedOn w:val="a"/>
-    <w:next w:val="a"/>
-    <w:link w:val="21"/>
-    <w:uiPriority w:val="9"/>
-    <w:unhideWhenUsed/>
-    <w:qFormat/>
-    <w:rsid w:val="00AB7019"/>
-    <w:pPr>
-      <w:keepNext/>
-      <w:keepLines/>
-      <w:spacing w:before="200"/>
-      <w:outlineLvl w:val="1"/>
-    </w:pPr>
-    <w:rPr>
-      <w:rFonts w:ascii="Cambria" w:hAnsi="Cambria"/>
-      <w:b/>
-      <w:bCs/>
-      <w:color w:val="4F81BD"/>
-      <w:sz w:val="26"/>
-      <w:szCs w:val="26"/>
-      <w:lang w:val="x-none"/>
-    </w:rPr>
-  </w:style>
-  <w:style w:type="paragraph" w:styleId="3">
-    <w:name w:val="heading 3"/>
-    <w:basedOn w:val="a"/>
-    <w:next w:val="a"/>
-    <w:link w:val="30"/>
-    <w:uiPriority w:val="9"/>
-    <w:unhideWhenUsed/>
-    <w:qFormat/>
-    <w:rsid w:val="00AB7019"/>
-    <w:pPr>
-      <w:keepNext/>
-      <w:keepLines/>
-      <w:spacing w:before="200"/>
-      <w:outlineLvl w:val="2"/>
-    </w:pPr>
-    <w:rPr>
-      <w:rFonts w:ascii="Cambria" w:hAnsi="Cambria"/>
-      <w:b/>
-      <w:bCs/>
-      <w:color w:val="4F81BD"/>
-      <w:lang w:val="x-none"/>
-    </w:rPr>
-  </w:style>
-  <w:style w:type="character" w:default="1" w:styleId="a0">
-    <w:name w:val="Default Paragraph Font"/>
-    <w:uiPriority w:val="1"/>
-    <w:semiHidden/>
-    <w:unhideWhenUsed/>
-  </w:style>
-  <w:style w:type="table" w:default="1" w:styleId="a1">
-    <w:name w:val="Normal Table"/>
-    <w:uiPriority w:val="99"/>
-    <w:semiHidden/>
-    <w:unhideWhenUsed/>
-    <w:tblPr>
-      <w:tblInd w:w="0" w:type="dxa"/>
-      <w:tblCellMar>
-        <w:top w:w="0" w:type="dxa"/>
-        <w:left w:w="108" w:type="dxa"/>
-        <w:bottom w:w="0" w:type="dxa"/>
-        <w:right w:w="108" w:type="dxa"/>
-      </w:tblCellMar>
-    </w:tblPr>
-  </w:style>
-  <w:style w:type="numbering" w:default="1" w:styleId="a2">
-    <w:name w:val="No List"/>
-    <w:uiPriority w:val="99"/>
-    <w:semiHidden/>
-    <w:unhideWhenUsed/>
-  </w:style>
-  <w:style w:type="paragraph" w:styleId="HTML">
-    <w:name w:val="HTML Preformatted"/>
-    <w:basedOn w:val="a"/>
-    <w:link w:val="HTML0"/>
-    <w:uiPriority w:val="99"/>
-    <w:rsid w:val="00E86B92"/>
-    <w:pPr>
-      <w:tabs>
-        <w:tab w:val="left" w:pos="916"/>
-        <w:tab w:val="left" w:pos="1832"/>
-        <w:tab w:val="left" w:pos="2748"/>
-        <w:tab w:val="left" w:pos="3664"/>
-        <w:tab w:val="left" w:pos="4580"/>
-        <w:tab w:val="left" w:pos="5496"/>
-        <w:tab w:val="left" w:pos="6412"/>
-        <w:tab w:val="left" w:pos="7328"/>
-        <w:tab w:val="left" w:pos="8244"/>
-        <w:tab w:val="left" w:pos="9160"/>
-        <w:tab w:val="left" w:pos="10076"/>
-        <w:tab w:val="left" w:pos="10992"/>
-        <w:tab w:val="left" w:pos="11908"/>
-        <w:tab w:val="left" w:pos="12824"/>
-        <w:tab w:val="left" w:pos="13740"/>
-        <w:tab w:val="left" w:pos="14656"/>
-      </w:tabs>
-    </w:pPr>
-    <w:rPr>
-      <w:rFonts w:ascii="Arial Unicode MS" w:eastAsia="Arial Unicode MS" w:hAnsi="Arial Unicode MS"/>
-      <w:sz w:val="20"/>
-      <w:lang w:val="x-none"/>
-    </w:rPr>
-  </w:style>
-  <w:style w:type="character" w:customStyle="1" w:styleId="HTML0">
-    <w:name w:val="Стандартный HTML Знак"/>
-    <w:link w:val="HTML"/>
-    <w:uiPriority w:val="99"/>
-    <w:rsid w:val="00E86B92"/>
-    <w:rPr>
-      <w:rFonts w:ascii="Arial Unicode MS" w:eastAsia="Arial Unicode MS" w:hAnsi="Arial Unicode MS" w:cs="Times New Roman"/>
-      <w:sz w:val="20"/>
-      <w:szCs w:val="20"/>
-      <w:lang w:eastAsia="ru-RU"/>
-    </w:rPr>
-  </w:style>
-  <w:style w:type="paragraph" w:styleId="a3">
-    <w:name w:val="Body Text Indent"/>
-    <w:basedOn w:val="a"/>
-    <w:link w:val="a4"/>
-    <w:uiPriority w:val="99"/>
-    <w:rsid w:val="00E86B92"/>
-    <w:pPr>
-      <w:ind w:right="-1"/>
-      <w:jc w:val="center"/>
-    </w:pPr>
-    <w:rPr>
-      <w:szCs w:val="24"/>
-      <w:lang w:val="x-none"/>
-    </w:rPr>
-  </w:style>
-  <w:style w:type="character" w:customStyle="1" w:styleId="a4">
-    <w:name w:val="Основной текст с отступом Знак"/>
-    <w:link w:val="a3"/>
-    <w:uiPriority w:val="99"/>
-    <w:rsid w:val="00E86B92"/>
-    <w:rPr>
-      <w:rFonts w:ascii="Times New Roman" w:eastAsia="Times New Roman" w:hAnsi="Times New Roman" w:cs="Times New Roman"/>
-      <w:sz w:val="24"/>
-      <w:szCs w:val="24"/>
-      <w:lang w:eastAsia="ru-RU"/>
-    </w:rPr>
-  </w:style>
-  <w:style w:type="paragraph" w:customStyle="1" w:styleId="13">
-    <w:name w:val="Название1"/>
-    <w:basedOn w:val="a"/>
-    <w:link w:val="a5"/>
-    <w:qFormat/>
-    <w:rsid w:val="00E86B92"/>
-    <w:pPr>
-      <w:jc w:val="center"/>
-    </w:pPr>
-    <w:rPr>
-      <w:b/>
-      <w:lang w:val="x-none"/>
-    </w:rPr>
-  </w:style>
-  <w:style w:type="character" w:customStyle="1" w:styleId="a5">
-    <w:name w:val="Название Знак"/>
-    <w:link w:val="13"/>
-    <w:rsid w:val="00E86B92"/>
-    <w:rPr>
-      <w:rFonts w:ascii="Times New Roman" w:eastAsia="Times New Roman" w:hAnsi="Times New Roman" w:cs="Times New Roman"/>
-      <w:b/>
-      <w:sz w:val="24"/>
-      <w:szCs w:val="20"/>
-      <w:lang w:eastAsia="ru-RU"/>
-    </w:rPr>
-  </w:style>
-  <w:style w:type="paragraph" w:styleId="a6">
-    <w:name w:val="List Paragraph"/>
-    <w:basedOn w:val="a"/>
-    <w:uiPriority w:val="34"/>
-    <w:qFormat/>
-    <w:rsid w:val="00E86B92"/>
-    <w:pPr>
-      <w:ind w:left="720"/>
-      <w:contextualSpacing/>
-    </w:pPr>
-  </w:style>
-  <w:style w:type="paragraph" w:styleId="22">
-    <w:name w:val="Body Text 2"/>
-    <w:basedOn w:val="a"/>
-    <w:link w:val="23"/>
-    <w:uiPriority w:val="99"/>
-    <w:unhideWhenUsed/>
-    <w:rsid w:val="00E86B92"/>
-    <w:pPr>
-      <w:spacing w:after="120" w:line="480" w:lineRule="auto"/>
-    </w:pPr>
-    <w:rPr>
-      <w:lang w:val="x-none" w:eastAsia="x-none"/>
-    </w:rPr>
-  </w:style>
-  <w:style w:type="character" w:customStyle="1" w:styleId="23">
-    <w:name w:val="Основной текст 2 Знак"/>
-    <w:link w:val="22"/>
-    <w:uiPriority w:val="99"/>
-    <w:rsid w:val="00E86B92"/>
-    <w:rPr>
-      <w:rFonts w:ascii="Times New Roman" w:eastAsia="Times New Roman" w:hAnsi="Times New Roman" w:cs="Times New Roman"/>
-      <w:sz w:val="24"/>
-      <w:szCs w:val="20"/>
-    </w:rPr>
-  </w:style>
-  <w:style w:type="paragraph" w:customStyle="1" w:styleId="10">
-    <w:name w:val="1. Пункт"/>
-    <w:basedOn w:val="a"/>
-    <w:link w:val="14"/>
-    <w:qFormat/>
-    <w:rsid w:val="00E86B92"/>
-    <w:pPr>
-      <w:numPr>
-        <w:numId w:val="1"/>
-      </w:numPr>
-      <w:autoSpaceDE w:val="0"/>
-      <w:autoSpaceDN w:val="0"/>
-      <w:adjustRightInd w:val="0"/>
-      <w:jc w:val="center"/>
-      <w:outlineLvl w:val="2"/>
-    </w:pPr>
-    <w:rPr>
-      <w:b/>
-      <w:szCs w:val="24"/>
-      <w:lang w:val="x-none" w:bidi="en-US"/>
-    </w:rPr>
-  </w:style>
-  <w:style w:type="paragraph" w:customStyle="1" w:styleId="2">
-    <w:name w:val="2. Подпункт"/>
-    <w:basedOn w:val="10"/>
-    <w:link w:val="24"/>
-    <w:qFormat/>
-    <w:rsid w:val="00E86B92"/>
-    <w:pPr>
-      <w:numPr>
-        <w:ilvl w:val="1"/>
-      </w:numPr>
-      <w:jc w:val="both"/>
-    </w:pPr>
-    <w:rPr>
-      <w:b w:val="0"/>
-      <w:lang w:eastAsia="x-none"/>
-    </w:rPr>
-  </w:style>
-  <w:style w:type="character" w:customStyle="1" w:styleId="24">
-    <w:name w:val="2. Подпункт Знак"/>
-    <w:link w:val="2"/>
-    <w:rsid w:val="00E86B92"/>
-    <w:rPr>
-      <w:rFonts w:ascii="Times New Roman" w:eastAsia="Times New Roman" w:hAnsi="Times New Roman" w:cs="Times New Roman"/>
-      <w:sz w:val="24"/>
-      <w:szCs w:val="24"/>
-      <w:lang w:bidi="en-US"/>
-    </w:rPr>
-  </w:style>
-  <w:style w:type="numbering" w:customStyle="1" w:styleId="1">
-    <w:name w:val="Стиль_Список1"/>
-    <w:uiPriority w:val="99"/>
-    <w:rsid w:val="00E86B92"/>
-    <w:pPr>
-      <w:numPr>
-        <w:numId w:val="1"/>
-      </w:numPr>
-    </w:pPr>
-  </w:style>
-  <w:style w:type="character" w:customStyle="1" w:styleId="14">
-    <w:name w:val="1. Пункт Знак"/>
-    <w:link w:val="10"/>
-    <w:rsid w:val="00E86B92"/>
-    <w:rPr>
-      <w:rFonts w:ascii="Times New Roman" w:eastAsia="Times New Roman" w:hAnsi="Times New Roman" w:cs="Times New Roman"/>
-      <w:b/>
-      <w:sz w:val="24"/>
-      <w:szCs w:val="24"/>
-      <w:lang w:eastAsia="ru-RU" w:bidi="en-US"/>
-    </w:rPr>
-  </w:style>
-  <w:style w:type="paragraph" w:customStyle="1" w:styleId="ConsPlusNonformat">
-    <w:name w:val="ConsPlusNonformat"/>
-    <w:uiPriority w:val="99"/>
-    <w:rsid w:val="00E86B92"/>
-    <w:pPr>
-      <w:autoSpaceDE w:val="0"/>
-      <w:autoSpaceDN w:val="0"/>
-      <w:adjustRightInd w:val="0"/>
-    </w:pPr>
-    <w:rPr>
-      <w:rFonts w:ascii="Courier New" w:hAnsi="Courier New" w:cs="Courier New"/>
-      <w:lang w:eastAsia="en-US"/>
-    </w:rPr>
-  </w:style>
-  <w:style w:type="paragraph" w:styleId="31">
-    <w:name w:val="Body Text 3"/>
-    <w:basedOn w:val="a"/>
-    <w:link w:val="32"/>
-    <w:rsid w:val="00E86B92"/>
-    <w:pPr>
-      <w:spacing w:before="120" w:after="120"/>
-      <w:jc w:val="both"/>
-    </w:pPr>
-    <w:rPr>
-      <w:sz w:val="16"/>
-      <w:szCs w:val="16"/>
-      <w:lang w:val="x-none"/>
-    </w:rPr>
-  </w:style>
-  <w:style w:type="character" w:customStyle="1" w:styleId="32">
-    <w:name w:val="Основной текст 3 Знак"/>
-    <w:link w:val="31"/>
-    <w:rsid w:val="00E86B92"/>
-    <w:rPr>
-      <w:rFonts w:ascii="Times New Roman" w:eastAsia="Times New Roman" w:hAnsi="Times New Roman" w:cs="Times New Roman"/>
-      <w:sz w:val="16"/>
-      <w:szCs w:val="16"/>
-      <w:lang w:eastAsia="ru-RU"/>
-    </w:rPr>
-  </w:style>
-  <w:style w:type="paragraph" w:customStyle="1" w:styleId="ConsPlusNormal">
-    <w:name w:val="ConsPlusNormal"/>
-    <w:link w:val="ConsPlusNormal0"/>
-    <w:rsid w:val="00E86B92"/>
-    <w:pPr>
-      <w:widowControl w:val="0"/>
-      <w:autoSpaceDE w:val="0"/>
-      <w:autoSpaceDN w:val="0"/>
-      <w:adjustRightInd w:val="0"/>
-      <w:ind w:firstLine="720"/>
-    </w:pPr>
-    <w:rPr>
-      <w:rFonts w:ascii="Arial" w:eastAsia="Times New Roman" w:hAnsi="Arial"/>
-      <w:sz w:val="22"/>
-      <w:szCs w:val="22"/>
-    </w:rPr>
-  </w:style>
-  <w:style w:type="character" w:customStyle="1" w:styleId="ConsPlusNormal0">
-    <w:name w:val="ConsPlusNormal Знак"/>
-    <w:link w:val="ConsPlusNormal"/>
-    <w:locked/>
-    <w:rsid w:val="00E86B92"/>
-    <w:rPr>
-      <w:rFonts w:ascii="Arial" w:eastAsia="Times New Roman" w:hAnsi="Arial"/>
-      <w:sz w:val="22"/>
-      <w:szCs w:val="22"/>
-      <w:lang w:eastAsia="ru-RU" w:bidi="ar-SA"/>
-    </w:rPr>
-  </w:style>
-  <w:style w:type="paragraph" w:styleId="a7">
-    <w:name w:val="Document Map"/>
-    <w:basedOn w:val="a"/>
-    <w:link w:val="a8"/>
-    <w:uiPriority w:val="99"/>
-    <w:semiHidden/>
-    <w:unhideWhenUsed/>
-    <w:rsid w:val="009E2A24"/>
-    <w:rPr>
-      <w:rFonts w:ascii="Tahoma" w:hAnsi="Tahoma"/>
-      <w:sz w:val="16"/>
-      <w:szCs w:val="16"/>
-      <w:lang w:val="x-none"/>
-    </w:rPr>
-  </w:style>
-  <w:style w:type="character" w:customStyle="1" w:styleId="a8">
-    <w:name w:val="Схема документа Знак"/>
-    <w:link w:val="a7"/>
-    <w:uiPriority w:val="99"/>
-    <w:semiHidden/>
-    <w:rsid w:val="009E2A24"/>
-    <w:rPr>
-      <w:rFonts w:ascii="Tahoma" w:eastAsia="Times New Roman" w:hAnsi="Tahoma" w:cs="Tahoma"/>
-      <w:sz w:val="16"/>
-      <w:szCs w:val="16"/>
-      <w:lang w:eastAsia="ru-RU"/>
-    </w:rPr>
-  </w:style>
-  <w:style w:type="paragraph" w:styleId="a9">
-    <w:name w:val="Balloon Text"/>
-    <w:basedOn w:val="a"/>
-    <w:link w:val="aa"/>
-    <w:uiPriority w:val="99"/>
-    <w:semiHidden/>
-    <w:unhideWhenUsed/>
-    <w:rsid w:val="00CD1F64"/>
-    <w:rPr>
-      <w:rFonts w:ascii="Tahoma" w:hAnsi="Tahoma"/>
-      <w:sz w:val="16"/>
-      <w:szCs w:val="16"/>
-      <w:lang w:val="x-none"/>
-    </w:rPr>
-  </w:style>
-  <w:style w:type="character" w:customStyle="1" w:styleId="aa">
-    <w:name w:val="Текст выноски Знак"/>
-    <w:link w:val="a9"/>
-    <w:uiPriority w:val="99"/>
-    <w:semiHidden/>
-    <w:rsid w:val="00CD1F64"/>
-    <w:rPr>
-      <w:rFonts w:ascii="Tahoma" w:eastAsia="Times New Roman" w:hAnsi="Tahoma" w:cs="Tahoma"/>
-      <w:sz w:val="16"/>
-      <w:szCs w:val="16"/>
-      <w:lang w:eastAsia="ru-RU"/>
-    </w:rPr>
-  </w:style>
-  <w:style w:type="table" w:styleId="ab">
-    <w:name w:val="Table Grid"/>
-    <w:basedOn w:val="a1"/>
-    <w:uiPriority w:val="59"/>
-    <w:rsid w:val="00434C1C"/>
-    <w:tblPr>
-      <w:tblInd w:w="0" w:type="dxa"/>
-      <w:tblBorders>
-        <w:top w:val="single" w:sz="4" w:space="0" w:color="000000"/>
-        <w:left w:val="single" w:sz="4" w:space="0" w:color="000000"/>
-        <w:bottom w:val="single" w:sz="4" w:space="0" w:color="000000"/>
-        <w:right w:val="single" w:sz="4" w:space="0" w:color="000000"/>
-        <w:insideH w:val="single" w:sz="4" w:space="0" w:color="000000"/>
-        <w:insideV w:val="single" w:sz="4" w:space="0" w:color="000000"/>
-      </w:tblBorders>
-      <w:tblCellMar>
-        <w:top w:w="0" w:type="dxa"/>
-        <w:left w:w="108" w:type="dxa"/>
-        <w:bottom w:w="0" w:type="dxa"/>
-        <w:right w:w="108" w:type="dxa"/>
-      </w:tblCellMar>
     </w:tblPr>
   </w:style>
   <w:style w:type="character" w:customStyle="1" w:styleId="12">
@@ -17831,7 +17788,7 @@
   <a:extraClrSchemeLst/>
   <a:extLst>
     <a:ext uri="{05A4C25C-085E-4340-85A3-A5531E510DB2}">
-      <thm15:themeFamily xmlns:thm15="http://schemas.microsoft.com/office/thememl/2012/main" xmlns="" name="Office Theme" id="{62F939B6-93AF-4DB8-9C6B-D6C7DFDC589F}" vid="{4A3C46E8-61CC-4603-A589-7422A47A8E4A}"/>
+      <thm15:themeFamily xmlns:thm15="http://schemas.microsoft.com/office/thememl/2012/main" name="Office Theme" id="{62F939B6-93AF-4DB8-9C6B-D6C7DFDC589F}" vid="{4A3C46E8-61CC-4603-A589-7422A47A8E4A}"/>
     </a:ext>
   </a:extLst>
 </a:theme>

</xml_diff>